<commit_message>
Criação da estória usuario acessando perfil
</commit_message>
<xml_diff>
--- a/Eu_Usuário_Efetuando_Cadastro_Restaurante.docx
+++ b/Eu_Usuário_Efetuando_Cadastro_Restaurante.docx
@@ -1,8 +1,8 @@
 
 <file path=word/document.xml><?xml version="1.0" encoding="utf-8"?>
-<w:document xmlns:wpc="http://schemas.microsoft.com/office/word/2010/wordprocessingCanvas" xmlns:mc="http://schemas.openxmlformats.org/markup-compatibility/2006" xmlns:o="urn:schemas-microsoft-com:office:office" xmlns:r="http://schemas.openxmlformats.org/officeDocument/2006/relationships" xmlns:m="http://schemas.openxmlformats.org/officeDocument/2006/math" xmlns:v="urn:schemas-microsoft-com:vml" xmlns:wp14="http://schemas.microsoft.com/office/word/2010/wordprocessingDrawing" xmlns:wp="http://schemas.openxmlformats.org/drawingml/2006/wordprocessingDrawing" xmlns:w="http://schemas.openxmlformats.org/wordprocessingml/2006/main" xmlns:w14="http://schemas.microsoft.com/office/word/2010/wordml" xmlns:w10="urn:schemas-microsoft-com:office:word" xmlns:w15="http://schemas.microsoft.com/office/word/2012/wordml" xmlns:wpg="http://schemas.microsoft.com/office/word/2010/wordprocessingGroup" xmlns:wpi="http://schemas.microsoft.com/office/word/2010/wordprocessingInk" xmlns:wne="http://schemas.microsoft.com/office/word/2006/wordml" xmlns:wps="http://schemas.microsoft.com/office/word/2010/wordprocessingShape" xmlns:wpsCustomData="http://www.wps.cn/officeDocument/2013/wpsCustomData" xmlns:a="http://schemas.openxmlformats.org/drawingml/2006/main" xmlns:pic="http://schemas.openxmlformats.org/drawingml/2006/picture" xmlns:a14="http://schemas.microsoft.com/office/drawing/2010/main" mc:Ignorable="w14 w15 wp14">
+<w:document xmlns:wpc="http://schemas.microsoft.com/office/word/2010/wordprocessingCanvas" xmlns:mc="http://schemas.openxmlformats.org/markup-compatibility/2006" xmlns:o="urn:schemas-microsoft-com:office:office" xmlns:r="http://schemas.openxmlformats.org/officeDocument/2006/relationships" xmlns:m="http://schemas.openxmlformats.org/officeDocument/2006/math" xmlns:v="urn:schemas-microsoft-com:vml" xmlns:wp14="http://schemas.microsoft.com/office/word/2010/wordprocessingDrawing" xmlns:wp="http://schemas.openxmlformats.org/drawingml/2006/wordprocessingDrawing" xmlns:w="http://schemas.openxmlformats.org/wordprocessingml/2006/main" xmlns:w14="http://schemas.microsoft.com/office/word/2010/wordml" xmlns:w10="urn:schemas-microsoft-com:office:word" xmlns:w15="http://schemas.microsoft.com/office/word/2012/wordml" xmlns:wpg="http://schemas.microsoft.com/office/word/2010/wordprocessingGroup" xmlns:wpi="http://schemas.microsoft.com/office/word/2010/wordprocessingInk" xmlns:wne="http://schemas.microsoft.com/office/word/2006/wordml" xmlns:wps="http://schemas.microsoft.com/office/word/2010/wordprocessingShape" xmlns:wpsCustomData="http://www.wps.cn/officeDocument/2013/wpsCustomData" mc:Ignorable="w14 w15 wp14">
   <w:body>
-    <w:p xmlns:wp14="http://schemas.microsoft.com/office/word/2010/wordml" wp14:textId="77777777">
+    <w:p>
       <w:pPr>
         <w:spacing w:line="257" w:lineRule="auto"/>
         <w:jc w:val="right"/>
@@ -25,7 +25,7 @@
         </w:rPr>
       </w:pPr>
     </w:p>
-    <w:p xmlns:wp14="http://schemas.microsoft.com/office/word/2010/wordml" wp14:textId="77777777">
+    <w:p>
       <w:pPr>
         <w:spacing w:line="257" w:lineRule="auto"/>
         <w:jc w:val="right"/>
@@ -48,7 +48,7 @@
         </w:rPr>
       </w:pPr>
     </w:p>
-    <w:p xmlns:wp14="http://schemas.microsoft.com/office/word/2010/wordml" wp14:textId="77777777">
+    <w:p>
       <w:pPr>
         <w:spacing w:line="257" w:lineRule="auto"/>
         <w:jc w:val="right"/>
@@ -71,7 +71,7 @@
         </w:rPr>
       </w:pPr>
     </w:p>
-    <w:p xmlns:wp14="http://schemas.microsoft.com/office/word/2010/wordml" wp14:textId="77777777">
+    <w:p>
       <w:pPr>
         <w:spacing w:line="257" w:lineRule="auto"/>
         <w:jc w:val="right"/>
@@ -94,7 +94,7 @@
         </w:rPr>
       </w:pPr>
     </w:p>
-    <w:p xmlns:wp14="http://schemas.microsoft.com/office/word/2010/wordml" wp14:textId="77777777">
+    <w:p>
       <w:pPr>
         <w:spacing w:line="257" w:lineRule="auto"/>
         <w:jc w:val="right"/>
@@ -117,7 +117,7 @@
         </w:rPr>
       </w:pPr>
     </w:p>
-    <w:p xmlns:wp14="http://schemas.microsoft.com/office/word/2010/wordml" wp14:textId="77777777">
+    <w:p>
       <w:pPr>
         <w:spacing w:line="257" w:lineRule="auto"/>
         <w:jc w:val="right"/>
@@ -140,7 +140,7 @@
         </w:rPr>
       </w:pPr>
     </w:p>
-    <w:p xmlns:wp14="http://schemas.microsoft.com/office/word/2010/wordml" wp14:textId="77777777">
+    <w:p>
       <w:pPr>
         <w:spacing w:line="257" w:lineRule="auto"/>
         <w:jc w:val="right"/>
@@ -163,7 +163,7 @@
         </w:rPr>
       </w:pPr>
     </w:p>
-    <w:p xmlns:wp14="http://schemas.microsoft.com/office/word/2010/wordml" wp14:textId="77777777">
+    <w:p>
       <w:pPr>
         <w:spacing w:line="257" w:lineRule="auto"/>
         <w:jc w:val="right"/>
@@ -186,7 +186,7 @@
         </w:rPr>
       </w:pPr>
     </w:p>
-    <w:p xmlns:wp14="http://schemas.microsoft.com/office/word/2010/wordml" wp14:textId="77777777">
+    <w:p>
       <w:pPr>
         <w:spacing w:line="257" w:lineRule="auto"/>
         <w:jc w:val="right"/>
@@ -209,7 +209,7 @@
         </w:rPr>
       </w:pPr>
     </w:p>
-    <w:p xmlns:wp14="http://schemas.microsoft.com/office/word/2010/wordml" wp14:textId="77777777">
+    <w:p>
       <w:pPr>
         <w:spacing w:line="257" w:lineRule="auto"/>
         <w:jc w:val="right"/>
@@ -232,7 +232,7 @@
         </w:rPr>
       </w:pPr>
     </w:p>
-    <w:p xmlns:wp14="http://schemas.microsoft.com/office/word/2010/wordml" wp14:textId="77777777">
+    <w:p>
       <w:pPr>
         <w:spacing w:line="257" w:lineRule="auto"/>
         <w:jc w:val="both"/>
@@ -255,7 +255,7 @@
         </w:rPr>
       </w:pPr>
     </w:p>
-    <w:p xmlns:wp14="http://schemas.microsoft.com/office/word/2010/wordml" wp14:textId="77777777">
+    <w:p>
       <w:pPr>
         <w:spacing w:line="257" w:lineRule="auto"/>
         <w:jc w:val="right"/>
@@ -278,25 +278,33 @@
         </w:rPr>
       </w:pPr>
     </w:p>
-    <w:p xmlns:wp14="http://schemas.microsoft.com/office/word/2010/wordml" wp14:textId="77777777">
+    <w:p>
       <w:pPr>
         <w:spacing w:line="257" w:lineRule="auto"/>
         <w:jc w:val="right"/>
         <w:rPr>
           <w:rFonts w:ascii="Arial" w:hAnsi="Arial" w:eastAsia="Arial" w:cs="Arial"/>
-          <w:b w:val="1"/>
-          <w:bCs w:val="1"/>
-          <w:color w:val="000000" w:themeColor="text1" w:themeTint="FF" w:themeShade="FF"/>
+          <w:b/>
+          <w:bCs/>
+          <w:color w:val="000000" w:themeColor="text1" w:themeTint="FF"/>
           <w:sz w:val="28"/>
           <w:szCs w:val="28"/>
           <w:lang w:val="pt-BR"/>
+          <w14:textFill>
+            <w14:solidFill>
+              <w14:schemeClr w14:val="tx1">
+                <w14:lumMod w14:val="100000"/>
+                <w14:lumOff w14:val="0"/>
+              </w14:schemeClr>
+            </w14:solidFill>
+          </w14:textFill>
         </w:rPr>
       </w:pPr>
       <w:r>
         <w:rPr>
           <w:rFonts w:ascii="Arial" w:hAnsi="Arial" w:eastAsia="Arial" w:cs="Arial"/>
-          <w:b w:val="1"/>
-          <w:bCs w:val="1"/>
+          <w:b/>
+          <w:bCs/>
           <w:color w:val="000000" w:themeColor="text1" w:themeTint="FF"/>
           <w:sz w:val="28"/>
           <w:szCs w:val="28"/>
@@ -313,7 +321,7 @@
         <w:t>Eu_Usuário_Efetuando_Cadastro_Restaurante</w:t>
       </w:r>
     </w:p>
-    <w:p xmlns:wp14="http://schemas.microsoft.com/office/word/2010/wordml" wp14:textId="77777777">
+    <w:p>
       <w:pPr>
         <w:spacing w:line="257" w:lineRule="auto"/>
         <w:jc w:val="right"/>
@@ -343,7 +351,7 @@
         <w:t>Flash Food</w:t>
       </w:r>
     </w:p>
-    <w:p xmlns:wp14="http://schemas.microsoft.com/office/word/2010/wordml" wp14:textId="77777777">
+    <w:p>
       <w:pPr>
         <w:spacing w:line="257" w:lineRule="auto"/>
         <w:jc w:val="right"/>
@@ -369,7 +377,7 @@
         <w:t xml:space="preserve"> </w:t>
       </w:r>
     </w:p>
-    <w:p xmlns:wp14="http://schemas.microsoft.com/office/word/2010/wordml" wp14:textId="77777777">
+    <w:p>
       <w:pPr>
         <w:spacing w:line="257" w:lineRule="auto"/>
         <w:jc w:val="right"/>
@@ -395,7 +403,7 @@
         <w:t xml:space="preserve"> </w:t>
       </w:r>
     </w:p>
-    <w:p xmlns:wp14="http://schemas.microsoft.com/office/word/2010/wordml" wp14:textId="77777777">
+    <w:p>
       <w:pPr>
         <w:spacing w:line="257" w:lineRule="auto"/>
         <w:jc w:val="right"/>
@@ -421,7 +429,7 @@
         <w:t xml:space="preserve"> </w:t>
       </w:r>
     </w:p>
-    <w:p xmlns:wp14="http://schemas.microsoft.com/office/word/2010/wordml" wp14:textId="77777777">
+    <w:p>
       <w:pPr>
         <w:spacing w:line="257" w:lineRule="auto"/>
         <w:jc w:val="right"/>
@@ -447,7 +455,7 @@
         <w:t xml:space="preserve">  </w:t>
       </w:r>
     </w:p>
-    <w:p xmlns:wp14="http://schemas.microsoft.com/office/word/2010/wordml" wp14:textId="77777777">
+    <w:p>
       <w:pPr>
         <w:spacing w:line="257" w:lineRule="auto"/>
         <w:jc w:val="right"/>
@@ -473,7 +481,7 @@
         <w:t xml:space="preserve"> </w:t>
       </w:r>
     </w:p>
-    <w:p xmlns:wp14="http://schemas.microsoft.com/office/word/2010/wordml" wp14:textId="77777777">
+    <w:p>
       <w:pPr>
         <w:spacing w:line="257" w:lineRule="auto"/>
         <w:jc w:val="right"/>
@@ -496,7 +504,7 @@
         </w:rPr>
       </w:pPr>
     </w:p>
-    <w:p xmlns:wp14="http://schemas.microsoft.com/office/word/2010/wordml" wp14:textId="77777777">
+    <w:p>
       <w:pPr>
         <w:spacing w:line="257" w:lineRule="auto"/>
         <w:jc w:val="right"/>
@@ -522,7 +530,7 @@
         <w:t xml:space="preserve"> </w:t>
       </w:r>
     </w:p>
-    <w:p xmlns:wp14="http://schemas.microsoft.com/office/word/2010/wordml" wp14:textId="77777777">
+    <w:p>
       <w:pPr>
         <w:spacing w:line="257" w:lineRule="auto"/>
         <w:jc w:val="right"/>
@@ -548,7 +556,7 @@
         <w:t xml:space="preserve"> </w:t>
       </w:r>
     </w:p>
-    <w:p xmlns:wp14="http://schemas.microsoft.com/office/word/2010/wordml" wp14:textId="77777777">
+    <w:p>
       <w:pPr>
         <w:spacing w:line="257" w:lineRule="auto"/>
         <w:jc w:val="right"/>
@@ -574,7 +582,7 @@
         <w:t xml:space="preserve">  </w:t>
       </w:r>
     </w:p>
-    <w:p xmlns:wp14="http://schemas.microsoft.com/office/word/2010/wordml" wp14:textId="77777777">
+    <w:p>
       <w:pPr>
         <w:spacing w:line="257" w:lineRule="auto"/>
         <w:jc w:val="right"/>
@@ -582,8 +590,8 @@
       <w:r>
         <w:rPr>
           <w:rFonts w:ascii="Arial" w:hAnsi="Arial" w:eastAsia="Arial" w:cs="Arial"/>
-          <w:b w:val="1"/>
-          <w:bCs w:val="1"/>
+          <w:b/>
+          <w:bCs/>
           <w:color w:val="000000" w:themeColor="text1" w:themeTint="FF"/>
           <w:sz w:val="28"/>
           <w:szCs w:val="28"/>
@@ -606,16 +614,24 @@
         <w:jc w:val="right"/>
         <w:rPr>
           <w:rFonts w:ascii="Arial" w:hAnsi="Arial" w:eastAsia="Arial" w:cs="Arial"/>
-          <w:b w:val="1"/>
-          <w:bCs w:val="1"/>
-          <w:color w:val="000000" w:themeColor="text1" w:themeTint="FF" w:themeShade="FF"/>
+          <w:b/>
+          <w:bCs/>
+          <w:color w:val="000000" w:themeColor="text1" w:themeTint="FF"/>
           <w:sz w:val="28"/>
           <w:szCs w:val="28"/>
           <w:lang w:val="pt-BR"/>
-        </w:rPr>
-      </w:pPr>
-    </w:p>
-    <w:p xmlns:wp14="http://schemas.microsoft.com/office/word/2010/wordml" wp14:textId="77777777">
+          <w14:textFill>
+            <w14:solidFill>
+              <w14:schemeClr w14:val="tx1">
+                <w14:lumMod w14:val="100000"/>
+                <w14:lumOff w14:val="0"/>
+              </w14:schemeClr>
+            </w14:solidFill>
+          </w14:textFill>
+        </w:rPr>
+      </w:pPr>
+    </w:p>
+    <w:p>
       <w:pPr>
         <w:spacing w:line="257" w:lineRule="auto"/>
         <w:jc w:val="right"/>
@@ -641,7 +657,7 @@
         <w:t xml:space="preserve"> </w:t>
       </w:r>
     </w:p>
-    <w:p xmlns:wp14="http://schemas.microsoft.com/office/word/2010/wordml" wp14:textId="77777777">
+    <w:p>
       <w:pPr>
         <w:spacing w:line="257" w:lineRule="auto"/>
         <w:jc w:val="right"/>
@@ -667,14 +683,14 @@
         <w:t xml:space="preserve"> </w:t>
       </w:r>
     </w:p>
-    <w:p xmlns:wp14="http://schemas.microsoft.com/office/word/2010/wordml" wp14:textId="77777777">
+    <w:p>
       <w:pPr>
         <w:spacing w:line="257" w:lineRule="auto"/>
         <w:jc w:val="right"/>
         <w:rPr>
           <w:rFonts w:ascii="Arial" w:hAnsi="Arial" w:eastAsia="Arial" w:cs="Arial"/>
-          <w:b w:val="1"/>
-          <w:bCs w:val="1"/>
+          <w:b/>
+          <w:bCs/>
           <w:color w:val="000000" w:themeColor="text1" w:themeTint="FF"/>
           <w:sz w:val="28"/>
           <w:szCs w:val="28"/>
@@ -692,8 +708,8 @@
       <w:r>
         <w:rPr>
           <w:rFonts w:ascii="Arial" w:hAnsi="Arial" w:eastAsia="Arial" w:cs="Arial"/>
-          <w:b w:val="1"/>
-          <w:bCs w:val="1"/>
+          <w:b/>
+          <w:bCs/>
           <w:color w:val="000000" w:themeColor="text1" w:themeTint="FF"/>
           <w:sz w:val="28"/>
           <w:szCs w:val="28"/>
@@ -710,13 +726,13 @@
         <w:t xml:space="preserve"> </w:t>
       </w:r>
     </w:p>
-    <w:p xmlns:wp14="http://schemas.microsoft.com/office/word/2010/wordml" wp14:textId="77777777">
+    <w:p>
       <w:pPr>
         <w:spacing w:line="257" w:lineRule="auto"/>
         <w:jc w:val="both"/>
       </w:pPr>
     </w:p>
-    <w:p xmlns:wp14="http://schemas.microsoft.com/office/word/2010/wordml" wp14:textId="77777777">
+    <w:p>
       <w:pPr>
         <w:spacing w:line="257" w:lineRule="auto"/>
         <w:jc w:val="center"/>
@@ -724,8 +740,8 @@
       <w:r>
         <w:rPr>
           <w:rFonts w:ascii="Arial" w:hAnsi="Arial" w:eastAsia="Arial" w:cs="Arial"/>
-          <w:b w:val="1"/>
-          <w:bCs w:val="1"/>
+          <w:b/>
+          <w:bCs/>
           <w:color w:val="000000" w:themeColor="text1" w:themeTint="FF"/>
           <w:sz w:val="32"/>
           <w:szCs w:val="32"/>
@@ -771,7 +787,7 @@
         <w:gridCol w:w="2160"/>
         <w:gridCol w:w="2209"/>
       </w:tblGrid>
-      <w:tr xmlns:wp14="http://schemas.microsoft.com/office/word/2010/wordml" wp14:textId="77777777">
+      <w:tr>
         <w:tblPrEx>
           <w:tblBorders>
             <w:top w:val="single" w:color="000000" w:themeColor="text1" w:sz="4" w:space="0"/>
@@ -800,10 +816,9 @@
               <w:bottom w:val="single" w:color="000000" w:themeColor="text1" w:sz="8" w:space="0"/>
               <w:right w:val="single" w:color="000000" w:themeColor="text1" w:sz="8" w:space="0"/>
             </w:tcBorders>
-            <w:tcMar/>
             <w:vAlign w:val="top"/>
           </w:tcPr>
-          <w:p wp14:textId="77777777">
+          <w:p>
             <w:pPr>
               <w:spacing w:after="0" w:line="240" w:lineRule="auto"/>
               <w:jc w:val="center"/>
@@ -838,10 +853,9 @@
               <w:bottom w:val="single" w:color="000000" w:themeColor="text1" w:sz="8" w:space="0"/>
               <w:right w:val="single" w:color="000000" w:themeColor="text1" w:sz="8" w:space="0"/>
             </w:tcBorders>
-            <w:tcMar/>
             <w:vAlign w:val="top"/>
           </w:tcPr>
-          <w:p wp14:textId="77777777">
+          <w:p>
             <w:pPr>
               <w:spacing w:after="0" w:line="240" w:lineRule="auto"/>
               <w:jc w:val="center"/>
@@ -876,10 +890,9 @@
               <w:bottom w:val="single" w:color="000000" w:themeColor="text1" w:sz="8" w:space="0"/>
               <w:right w:val="single" w:color="000000" w:themeColor="text1" w:sz="8" w:space="0"/>
             </w:tcBorders>
-            <w:tcMar/>
             <w:vAlign w:val="top"/>
           </w:tcPr>
-          <w:p wp14:textId="77777777">
+          <w:p>
             <w:pPr>
               <w:spacing w:after="0" w:line="240" w:lineRule="auto"/>
               <w:jc w:val="center"/>
@@ -914,10 +927,9 @@
               <w:bottom w:val="single" w:color="000000" w:themeColor="text1" w:sz="8" w:space="0"/>
               <w:right w:val="single" w:color="000000" w:themeColor="text1" w:sz="8" w:space="0"/>
             </w:tcBorders>
-            <w:tcMar/>
             <w:vAlign w:val="top"/>
           </w:tcPr>
-          <w:p wp14:textId="77777777">
+          <w:p>
             <w:pPr>
               <w:spacing w:after="0" w:line="240" w:lineRule="auto"/>
               <w:jc w:val="center"/>
@@ -952,10 +964,9 @@
               <w:bottom w:val="single" w:color="000000" w:themeColor="text1" w:sz="8" w:space="0"/>
               <w:right w:val="single" w:color="000000" w:themeColor="text1" w:sz="8" w:space="0"/>
             </w:tcBorders>
-            <w:tcMar/>
             <w:vAlign w:val="top"/>
           </w:tcPr>
-          <w:p wp14:textId="77777777">
+          <w:p>
             <w:pPr>
               <w:spacing w:after="0" w:line="240" w:lineRule="auto"/>
               <w:jc w:val="center"/>
@@ -990,10 +1001,9 @@
               <w:bottom w:val="single" w:color="000000" w:themeColor="text1" w:sz="8" w:space="0"/>
               <w:right w:val="single" w:color="000000" w:themeColor="text1" w:sz="8" w:space="0"/>
             </w:tcBorders>
-            <w:tcMar/>
             <w:vAlign w:val="top"/>
           </w:tcPr>
-          <w:p wp14:textId="77777777">
+          <w:p>
             <w:pPr>
               <w:spacing w:after="0" w:line="240" w:lineRule="auto"/>
               <w:jc w:val="center"/>
@@ -1020,7 +1030,7 @@
           </w:p>
         </w:tc>
       </w:tr>
-      <w:tr xmlns:wp14="http://schemas.microsoft.com/office/word/2010/wordml" wp14:textId="77777777">
+      <w:tr>
         <w:tblPrEx>
           <w:tblBorders>
             <w:top w:val="single" w:color="000000" w:themeColor="text1" w:sz="4" w:space="0"/>
@@ -1049,10 +1059,9 @@
               <w:bottom w:val="single" w:color="000000" w:themeColor="text1" w:sz="8" w:space="0"/>
               <w:right w:val="single" w:color="000000" w:themeColor="text1" w:sz="8" w:space="0"/>
             </w:tcBorders>
-            <w:tcMar/>
             <w:vAlign w:val="top"/>
           </w:tcPr>
-          <w:p wp14:textId="77777777">
+          <w:p>
             <w:pPr>
               <w:spacing w:after="0" w:line="240" w:lineRule="auto"/>
               <w:jc w:val="center"/>
@@ -1079,10 +1088,9 @@
               <w:bottom w:val="single" w:color="000000" w:themeColor="text1" w:sz="8" w:space="0"/>
               <w:right w:val="single" w:color="000000" w:themeColor="text1" w:sz="8" w:space="0"/>
             </w:tcBorders>
-            <w:tcMar/>
             <w:vAlign w:val="top"/>
           </w:tcPr>
-          <w:p wp14:textId="77777777">
+          <w:p>
             <w:pPr>
               <w:spacing w:after="0" w:line="240" w:lineRule="auto"/>
               <w:jc w:val="center"/>
@@ -1109,10 +1117,9 @@
               <w:bottom w:val="single" w:color="000000" w:themeColor="text1" w:sz="8" w:space="0"/>
               <w:right w:val="single" w:color="000000" w:themeColor="text1" w:sz="8" w:space="0"/>
             </w:tcBorders>
-            <w:tcMar/>
             <w:vAlign w:val="top"/>
           </w:tcPr>
-          <w:p wp14:textId="77777777">
+          <w:p>
             <w:pPr>
               <w:spacing w:after="0" w:line="240" w:lineRule="auto"/>
               <w:jc w:val="center"/>
@@ -1139,10 +1146,9 @@
               <w:bottom w:val="single" w:color="000000" w:themeColor="text1" w:sz="8" w:space="0"/>
               <w:right w:val="single" w:color="000000" w:themeColor="text1" w:sz="8" w:space="0"/>
             </w:tcBorders>
-            <w:tcMar/>
             <w:vAlign w:val="top"/>
           </w:tcPr>
-          <w:p wp14:textId="77777777">
+          <w:p>
             <w:pPr>
               <w:spacing w:after="0" w:line="240" w:lineRule="auto"/>
               <w:jc w:val="center"/>
@@ -1169,10 +1175,9 @@
               <w:bottom w:val="single" w:color="000000" w:themeColor="text1" w:sz="8" w:space="0"/>
               <w:right w:val="single" w:color="000000" w:themeColor="text1" w:sz="8" w:space="0"/>
             </w:tcBorders>
-            <w:tcMar/>
             <w:vAlign w:val="top"/>
           </w:tcPr>
-          <w:p wp14:textId="77777777">
+          <w:p>
             <w:pPr>
               <w:spacing w:after="0" w:line="240" w:lineRule="auto"/>
               <w:jc w:val="center"/>
@@ -1205,10 +1210,9 @@
               <w:bottom w:val="single" w:color="000000" w:themeColor="text1" w:sz="8" w:space="0"/>
               <w:right w:val="single" w:color="000000" w:themeColor="text1" w:sz="8" w:space="0"/>
             </w:tcBorders>
-            <w:tcMar/>
             <w:vAlign w:val="top"/>
           </w:tcPr>
-          <w:p wp14:textId="77777777">
+          <w:p>
             <w:pPr>
               <w:spacing w:after="0" w:line="257" w:lineRule="auto"/>
               <w:jc w:val="center"/>
@@ -1246,7 +1250,7 @@
               <w:t>thos Braga Rocha;</w:t>
             </w:r>
           </w:p>
-          <w:p wp14:textId="77777777">
+          <w:p>
             <w:pPr>
               <w:spacing w:after="0" w:line="257" w:lineRule="auto"/>
               <w:jc w:val="center"/>
@@ -1276,7 +1280,7 @@
         </w:tc>
       </w:tr>
     </w:tbl>
-    <w:p xmlns:wp14="http://schemas.microsoft.com/office/word/2010/wordml" wp14:textId="77777777">
+    <w:p>
       <w:pPr>
         <w:spacing w:line="257" w:lineRule="auto"/>
       </w:pPr>
@@ -1345,7 +1349,7 @@
         </w:rPr>
       </w:pPr>
     </w:p>
-    <w:p xmlns:wp14="http://schemas.microsoft.com/office/word/2010/wordml" wp14:textId="77777777">
+    <w:p>
       <w:pPr>
         <w:spacing w:line="257" w:lineRule="auto"/>
       </w:pPr>
@@ -1359,7 +1363,7 @@
         <w:t xml:space="preserve"> </w:t>
       </w:r>
     </w:p>
-    <w:p xmlns:wp14="http://schemas.microsoft.com/office/word/2010/wordml" wp14:textId="77777777">
+    <w:p>
       <w:pPr>
         <w:spacing w:line="257" w:lineRule="auto"/>
         <w:jc w:val="center"/>
@@ -1385,7 +1389,7 @@
         <w:t xml:space="preserve"> </w:t>
       </w:r>
     </w:p>
-    <w:p xmlns:wp14="http://schemas.microsoft.com/office/word/2010/wordml" wp14:textId="77777777">
+    <w:p>
       <w:pPr>
         <w:spacing w:line="257" w:lineRule="auto"/>
         <w:jc w:val="center"/>
@@ -1411,7 +1415,7 @@
         <w:t xml:space="preserve"> </w:t>
       </w:r>
     </w:p>
-    <w:p xmlns:wp14="http://schemas.microsoft.com/office/word/2010/wordml" wp14:textId="77777777">
+    <w:p>
       <w:pPr>
         <w:spacing w:line="257" w:lineRule="auto"/>
         <w:jc w:val="center"/>
@@ -1437,7 +1441,7 @@
         <w:t xml:space="preserve">  </w:t>
       </w:r>
     </w:p>
-    <w:p xmlns:wp14="http://schemas.microsoft.com/office/word/2010/wordml" wp14:textId="77777777">
+    <w:p>
       <w:pPr>
         <w:spacing w:line="257" w:lineRule="auto"/>
         <w:jc w:val="center"/>
@@ -1463,7 +1467,7 @@
         <w:t xml:space="preserve"> </w:t>
       </w:r>
     </w:p>
-    <w:p xmlns:wp14="http://schemas.microsoft.com/office/word/2010/wordml" wp14:textId="77777777">
+    <w:p>
       <w:pPr>
         <w:spacing w:line="257" w:lineRule="auto"/>
         <w:jc w:val="center"/>
@@ -1486,7 +1490,7 @@
         </w:rPr>
       </w:pPr>
     </w:p>
-    <w:p xmlns:wp14="http://schemas.microsoft.com/office/word/2010/wordml" wp14:textId="77777777">
+    <w:p>
       <w:pPr>
         <w:spacing w:line="257" w:lineRule="auto"/>
         <w:jc w:val="center"/>
@@ -1509,7 +1513,7 @@
         </w:rPr>
       </w:pPr>
     </w:p>
-    <w:p xmlns:wp14="http://schemas.microsoft.com/office/word/2010/wordml" wp14:textId="77777777">
+    <w:p>
       <w:pPr>
         <w:spacing w:line="257" w:lineRule="auto"/>
         <w:jc w:val="center"/>
@@ -1532,7 +1536,7 @@
         </w:rPr>
       </w:pPr>
     </w:p>
-    <w:p xmlns:wp14="http://schemas.microsoft.com/office/word/2010/wordml" wp14:textId="77777777">
+    <w:p>
       <w:pPr>
         <w:spacing w:line="257" w:lineRule="auto"/>
         <w:jc w:val="center"/>
@@ -1555,14 +1559,14 @@
         </w:rPr>
       </w:pPr>
     </w:p>
-    <w:p xmlns:wp14="http://schemas.microsoft.com/office/word/2010/wordml" wp14:textId="77777777">
+    <w:p>
       <w:pPr>
         <w:spacing w:line="257" w:lineRule="auto"/>
         <w:jc w:val="center"/>
         <w:rPr>
           <w:rFonts w:ascii="Arial" w:hAnsi="Arial" w:eastAsia="Arial" w:cs="Arial"/>
-          <w:b w:val="1"/>
-          <w:bCs w:val="1"/>
+          <w:b/>
+          <w:bCs/>
           <w:color w:val="000000" w:themeColor="text1" w:themeTint="FF"/>
           <w:sz w:val="28"/>
           <w:szCs w:val="28"/>
@@ -1580,133 +1584,189 @@
     </w:p>
     <w:p>
       <w:pPr>
-        <w:pStyle w:val="1"/>
         <w:spacing w:line="257" w:lineRule="auto"/>
         <w:jc w:val="center"/>
         <w:rPr>
           <w:rFonts w:ascii="Arial" w:hAnsi="Arial" w:eastAsia="Arial" w:cs="Arial"/>
-          <w:b w:val="1"/>
-          <w:bCs w:val="1"/>
-          <w:color w:val="000000" w:themeColor="text1" w:themeTint="FF" w:themeShade="FF"/>
+          <w:b/>
+          <w:bCs/>
+          <w:color w:val="000000" w:themeColor="text1" w:themeTint="FF"/>
           <w:sz w:val="28"/>
           <w:szCs w:val="28"/>
           <w:lang w:val="pt-BR"/>
-        </w:rPr>
-      </w:pPr>
-    </w:p>
-    <w:p>
-      <w:pPr>
-        <w:pStyle w:val="1"/>
+          <w14:textFill>
+            <w14:solidFill>
+              <w14:schemeClr w14:val="tx1">
+                <w14:lumMod w14:val="100000"/>
+                <w14:lumOff w14:val="0"/>
+              </w14:schemeClr>
+            </w14:solidFill>
+          </w14:textFill>
+        </w:rPr>
+      </w:pPr>
+    </w:p>
+    <w:p>
+      <w:pPr>
         <w:spacing w:line="257" w:lineRule="auto"/>
         <w:jc w:val="center"/>
         <w:rPr>
           <w:rFonts w:ascii="Arial" w:hAnsi="Arial" w:eastAsia="Arial" w:cs="Arial"/>
-          <w:b w:val="1"/>
-          <w:bCs w:val="1"/>
-          <w:color w:val="000000" w:themeColor="text1" w:themeTint="FF" w:themeShade="FF"/>
+          <w:b/>
+          <w:bCs/>
+          <w:color w:val="000000" w:themeColor="text1" w:themeTint="FF"/>
           <w:sz w:val="28"/>
           <w:szCs w:val="28"/>
           <w:lang w:val="pt-BR"/>
-        </w:rPr>
-      </w:pPr>
-    </w:p>
-    <w:p>
-      <w:pPr>
-        <w:pStyle w:val="1"/>
+          <w14:textFill>
+            <w14:solidFill>
+              <w14:schemeClr w14:val="tx1">
+                <w14:lumMod w14:val="100000"/>
+                <w14:lumOff w14:val="0"/>
+              </w14:schemeClr>
+            </w14:solidFill>
+          </w14:textFill>
+        </w:rPr>
+      </w:pPr>
+    </w:p>
+    <w:p>
+      <w:pPr>
         <w:spacing w:line="257" w:lineRule="auto"/>
         <w:jc w:val="center"/>
         <w:rPr>
           <w:rFonts w:ascii="Arial" w:hAnsi="Arial" w:eastAsia="Arial" w:cs="Arial"/>
-          <w:b w:val="1"/>
-          <w:bCs w:val="1"/>
-          <w:color w:val="000000" w:themeColor="text1" w:themeTint="FF" w:themeShade="FF"/>
+          <w:b/>
+          <w:bCs/>
+          <w:color w:val="000000" w:themeColor="text1" w:themeTint="FF"/>
           <w:sz w:val="28"/>
           <w:szCs w:val="28"/>
           <w:lang w:val="pt-BR"/>
-        </w:rPr>
-      </w:pPr>
-    </w:p>
-    <w:p>
-      <w:pPr>
-        <w:pStyle w:val="1"/>
+          <w14:textFill>
+            <w14:solidFill>
+              <w14:schemeClr w14:val="tx1">
+                <w14:lumMod w14:val="100000"/>
+                <w14:lumOff w14:val="0"/>
+              </w14:schemeClr>
+            </w14:solidFill>
+          </w14:textFill>
+        </w:rPr>
+      </w:pPr>
+    </w:p>
+    <w:p>
+      <w:pPr>
         <w:spacing w:line="257" w:lineRule="auto"/>
         <w:jc w:val="center"/>
         <w:rPr>
           <w:rFonts w:ascii="Arial" w:hAnsi="Arial" w:eastAsia="Arial" w:cs="Arial"/>
-          <w:b w:val="1"/>
-          <w:bCs w:val="1"/>
-          <w:color w:val="000000" w:themeColor="text1" w:themeTint="FF" w:themeShade="FF"/>
+          <w:b/>
+          <w:bCs/>
+          <w:color w:val="000000" w:themeColor="text1" w:themeTint="FF"/>
           <w:sz w:val="28"/>
           <w:szCs w:val="28"/>
           <w:lang w:val="pt-BR"/>
-        </w:rPr>
-      </w:pPr>
-    </w:p>
-    <w:p>
-      <w:pPr>
-        <w:pStyle w:val="1"/>
+          <w14:textFill>
+            <w14:solidFill>
+              <w14:schemeClr w14:val="tx1">
+                <w14:lumMod w14:val="100000"/>
+                <w14:lumOff w14:val="0"/>
+              </w14:schemeClr>
+            </w14:solidFill>
+          </w14:textFill>
+        </w:rPr>
+      </w:pPr>
+    </w:p>
+    <w:p>
+      <w:pPr>
         <w:spacing w:line="257" w:lineRule="auto"/>
         <w:jc w:val="center"/>
         <w:rPr>
           <w:rFonts w:ascii="Arial" w:hAnsi="Arial" w:eastAsia="Arial" w:cs="Arial"/>
-          <w:b w:val="1"/>
-          <w:bCs w:val="1"/>
-          <w:color w:val="000000" w:themeColor="text1" w:themeTint="FF" w:themeShade="FF"/>
+          <w:b/>
+          <w:bCs/>
+          <w:color w:val="000000" w:themeColor="text1" w:themeTint="FF"/>
           <w:sz w:val="28"/>
           <w:szCs w:val="28"/>
           <w:lang w:val="pt-BR"/>
-        </w:rPr>
-      </w:pPr>
-    </w:p>
-    <w:p>
-      <w:pPr>
-        <w:pStyle w:val="1"/>
+          <w14:textFill>
+            <w14:solidFill>
+              <w14:schemeClr w14:val="tx1">
+                <w14:lumMod w14:val="100000"/>
+                <w14:lumOff w14:val="0"/>
+              </w14:schemeClr>
+            </w14:solidFill>
+          </w14:textFill>
+        </w:rPr>
+      </w:pPr>
+    </w:p>
+    <w:p>
+      <w:pPr>
         <w:spacing w:line="257" w:lineRule="auto"/>
         <w:jc w:val="center"/>
         <w:rPr>
           <w:rFonts w:ascii="Arial" w:hAnsi="Arial" w:eastAsia="Arial" w:cs="Arial"/>
-          <w:b w:val="1"/>
-          <w:bCs w:val="1"/>
-          <w:color w:val="000000" w:themeColor="text1" w:themeTint="FF" w:themeShade="FF"/>
+          <w:b/>
+          <w:bCs/>
+          <w:color w:val="000000" w:themeColor="text1" w:themeTint="FF"/>
           <w:sz w:val="28"/>
           <w:szCs w:val="28"/>
           <w:lang w:val="pt-BR"/>
-        </w:rPr>
-      </w:pPr>
-    </w:p>
-    <w:p>
-      <w:pPr>
-        <w:pStyle w:val="1"/>
+          <w14:textFill>
+            <w14:solidFill>
+              <w14:schemeClr w14:val="tx1">
+                <w14:lumMod w14:val="100000"/>
+                <w14:lumOff w14:val="0"/>
+              </w14:schemeClr>
+            </w14:solidFill>
+          </w14:textFill>
+        </w:rPr>
+      </w:pPr>
+    </w:p>
+    <w:p>
+      <w:pPr>
         <w:spacing w:line="257" w:lineRule="auto"/>
         <w:jc w:val="center"/>
         <w:rPr>
           <w:rFonts w:ascii="Arial" w:hAnsi="Arial" w:eastAsia="Arial" w:cs="Arial"/>
-          <w:b w:val="1"/>
-          <w:bCs w:val="1"/>
-          <w:color w:val="000000" w:themeColor="text1" w:themeTint="FF" w:themeShade="FF"/>
+          <w:b/>
+          <w:bCs/>
+          <w:color w:val="000000" w:themeColor="text1" w:themeTint="FF"/>
           <w:sz w:val="28"/>
           <w:szCs w:val="28"/>
           <w:lang w:val="pt-BR"/>
-        </w:rPr>
-      </w:pPr>
-    </w:p>
-    <w:p>
-      <w:pPr>
-        <w:pStyle w:val="1"/>
+          <w14:textFill>
+            <w14:solidFill>
+              <w14:schemeClr w14:val="tx1">
+                <w14:lumMod w14:val="100000"/>
+                <w14:lumOff w14:val="0"/>
+              </w14:schemeClr>
+            </w14:solidFill>
+          </w14:textFill>
+        </w:rPr>
+      </w:pPr>
+    </w:p>
+    <w:p>
+      <w:pPr>
         <w:spacing w:line="257" w:lineRule="auto"/>
         <w:jc w:val="center"/>
         <w:rPr>
           <w:rFonts w:ascii="Arial" w:hAnsi="Arial" w:eastAsia="Arial" w:cs="Arial"/>
-          <w:b w:val="1"/>
-          <w:bCs w:val="1"/>
-          <w:color w:val="000000" w:themeColor="text1" w:themeTint="FF" w:themeShade="FF"/>
+          <w:b/>
+          <w:bCs/>
+          <w:color w:val="000000" w:themeColor="text1" w:themeTint="FF"/>
           <w:sz w:val="28"/>
           <w:szCs w:val="28"/>
           <w:lang w:val="pt-BR"/>
-        </w:rPr>
-      </w:pPr>
-    </w:p>
-    <w:p xmlns:wp14="http://schemas.microsoft.com/office/word/2010/wordml" wp14:textId="77777777">
+          <w14:textFill>
+            <w14:solidFill>
+              <w14:schemeClr w14:val="tx1">
+                <w14:lumMod w14:val="100000"/>
+                <w14:lumOff w14:val="0"/>
+              </w14:schemeClr>
+            </w14:solidFill>
+          </w14:textFill>
+        </w:rPr>
+      </w:pPr>
+    </w:p>
+    <w:p>
       <w:pPr>
         <w:spacing w:line="257" w:lineRule="auto"/>
         <w:jc w:val="center"/>
@@ -1731,33 +1791,48 @@
     </w:p>
     <w:p>
       <w:pPr>
-        <w:pStyle w:val="1"/>
         <w:spacing w:line="257" w:lineRule="auto"/>
         <w:jc w:val="center"/>
         <w:rPr>
           <w:rFonts w:ascii="Arial" w:hAnsi="Arial" w:eastAsia="Arial" w:cs="Arial"/>
-          <w:b w:val="1"/>
-          <w:bCs w:val="1"/>
-          <w:color w:val="000000" w:themeColor="text1" w:themeTint="FF" w:themeShade="FF"/>
+          <w:b/>
+          <w:bCs/>
+          <w:color w:val="000000" w:themeColor="text1" w:themeTint="FF"/>
           <w:sz w:val="28"/>
           <w:szCs w:val="28"/>
           <w:lang w:val="pt-BR"/>
+          <w14:textFill>
+            <w14:solidFill>
+              <w14:schemeClr w14:val="tx1">
+                <w14:lumMod w14:val="100000"/>
+                <w14:lumOff w14:val="0"/>
+              </w14:schemeClr>
+            </w14:solidFill>
+          </w14:textFill>
         </w:rPr>
       </w:pPr>
       <w:r>
         <w:rPr>
           <w:rFonts w:ascii="Arial" w:hAnsi="Arial" w:eastAsia="Arial" w:cs="Arial"/>
-          <w:b w:val="1"/>
-          <w:bCs w:val="1"/>
-          <w:color w:val="000000" w:themeColor="text1" w:themeTint="FF" w:themeShade="FF"/>
+          <w:b/>
+          <w:bCs/>
+          <w:color w:val="000000" w:themeColor="text1" w:themeTint="FF"/>
           <w:sz w:val="28"/>
           <w:szCs w:val="28"/>
           <w:lang w:val="pt-BR"/>
+          <w14:textFill>
+            <w14:solidFill>
+              <w14:schemeClr w14:val="tx1">
+                <w14:lumMod w14:val="100000"/>
+                <w14:lumOff w14:val="0"/>
+              </w14:schemeClr>
+            </w14:solidFill>
+          </w14:textFill>
         </w:rPr>
         <w:t>Eu_Usuário_Efetuando_Cadastro_Restaurante</w:t>
       </w:r>
     </w:p>
-    <w:p xmlns:wp14="http://schemas.microsoft.com/office/word/2010/wordml" wp14:textId="77777777">
+    <w:p>
       <w:pPr>
         <w:pStyle w:val="7"/>
         <w:numPr>
@@ -1831,7 +1906,7 @@
         <w:gridCol w:w="4508"/>
         <w:gridCol w:w="4508"/>
       </w:tblGrid>
-      <w:tr xmlns:wp14="http://schemas.microsoft.com/office/word/2010/wordml" wp14:textId="77777777">
+      <w:tr>
         <w:tblPrEx>
           <w:tblBorders>
             <w:top w:val="single" w:color="000000" w:themeColor="text1" w:sz="4" w:space="0"/>
@@ -1860,10 +1935,9 @@
               <w:bottom w:val="single" w:color="000000" w:themeColor="text1" w:sz="8" w:space="0"/>
               <w:right w:val="single" w:color="000000" w:themeColor="text1" w:sz="8" w:space="0"/>
             </w:tcBorders>
-            <w:tcMar/>
             <w:vAlign w:val="top"/>
           </w:tcPr>
-          <w:p wp14:textId="77777777">
+          <w:p>
             <w:pPr>
               <w:spacing w:after="0" w:line="240" w:lineRule="auto"/>
             </w:pPr>
@@ -1895,36 +1969,50 @@
               <w:bottom w:val="single" w:color="000000" w:themeColor="text1" w:sz="8" w:space="0"/>
               <w:right w:val="single" w:color="000000" w:themeColor="text1" w:sz="8" w:space="0"/>
             </w:tcBorders>
-            <w:tcMar/>
             <w:vAlign w:val="top"/>
           </w:tcPr>
-          <w:p wp14:textId="23A9D9A0">
+          <w:p>
             <w:pPr>
-              <w:pStyle w:val="1"/>
               <w:bidi w:val="0"/>
-              <w:spacing w:before="0" w:beforeAutospacing="off" w:after="0" w:afterAutospacing="off" w:line="257" w:lineRule="auto"/>
+              <w:spacing w:before="0" w:beforeAutospacing="0" w:after="0" w:afterAutospacing="0" w:line="257" w:lineRule="auto"/>
               <w:ind w:left="0" w:right="0"/>
               <w:jc w:val="left"/>
               <w:rPr>
                 <w:rFonts w:ascii="Arial" w:hAnsi="Arial" w:eastAsia="Arial" w:cs="Arial"/>
-                <w:color w:val="000000" w:themeColor="text1" w:themeTint="FF" w:themeShade="FF"/>
+                <w:color w:val="000000" w:themeColor="text1" w:themeTint="FF"/>
                 <w:sz w:val="20"/>
                 <w:szCs w:val="20"/>
+                <w14:textFill>
+                  <w14:solidFill>
+                    <w14:schemeClr w14:val="tx1">
+                      <w14:lumMod w14:val="100000"/>
+                      <w14:lumOff w14:val="0"/>
+                    </w14:schemeClr>
+                  </w14:solidFill>
+                </w14:textFill>
               </w:rPr>
             </w:pPr>
             <w:r>
               <w:rPr>
                 <w:rFonts w:ascii="Arial" w:hAnsi="Arial" w:eastAsia="Arial" w:cs="Arial"/>
-                <w:color w:val="000000" w:themeColor="text1" w:themeTint="FF" w:themeShade="FF"/>
+                <w:color w:val="000000" w:themeColor="text1" w:themeTint="FF"/>
                 <w:sz w:val="20"/>
                 <w:szCs w:val="20"/>
+                <w14:textFill>
+                  <w14:solidFill>
+                    <w14:schemeClr w14:val="tx1">
+                      <w14:lumMod w14:val="100000"/>
+                      <w14:lumOff w14:val="0"/>
+                    </w14:schemeClr>
+                  </w14:solidFill>
+                </w14:textFill>
               </w:rPr>
               <w:t>Cadastrar Restaurante</w:t>
             </w:r>
           </w:p>
         </w:tc>
       </w:tr>
-      <w:tr xmlns:wp14="http://schemas.microsoft.com/office/word/2010/wordml" wp14:textId="77777777">
+      <w:tr>
         <w:tblPrEx>
           <w:tblBorders>
             <w:top w:val="single" w:color="000000" w:themeColor="text1" w:sz="4" w:space="0"/>
@@ -1953,10 +2041,9 @@
               <w:bottom w:val="single" w:color="000000" w:themeColor="text1" w:sz="8" w:space="0"/>
               <w:right w:val="single" w:color="000000" w:themeColor="text1" w:sz="8" w:space="0"/>
             </w:tcBorders>
-            <w:tcMar/>
             <w:vAlign w:val="top"/>
           </w:tcPr>
-          <w:p wp14:textId="77777777">
+          <w:p>
             <w:pPr>
               <w:spacing w:after="0" w:line="240" w:lineRule="auto"/>
             </w:pPr>
@@ -1988,10 +2075,9 @@
               <w:bottom w:val="single" w:color="000000" w:themeColor="text1" w:sz="8" w:space="0"/>
               <w:right w:val="single" w:color="000000" w:themeColor="text1" w:sz="8" w:space="0"/>
             </w:tcBorders>
-            <w:tcMar/>
             <w:vAlign w:val="top"/>
           </w:tcPr>
-          <w:p wp14:textId="525B76DE">
+          <w:p>
             <w:pPr>
               <w:spacing w:after="0" w:line="240" w:lineRule="auto"/>
             </w:pPr>
@@ -2010,58 +2096,40 @@
                   </w14:solidFill>
                 </w14:textFill>
               </w:rPr>
-              <w:t>Usuário</w:t>
-            </w:r>
-            <w:r>
-              <w:rPr>
-                <w:rFonts w:ascii="Arial" w:hAnsi="Arial" w:eastAsia="Arial" w:cs="Arial"/>
-                <w:color w:val="000000" w:themeColor="text1" w:themeTint="FF"/>
-                <w:sz w:val="20"/>
-                <w:szCs w:val="20"/>
-                <w14:textFill>
-                  <w14:solidFill>
-                    <w14:schemeClr w14:val="tx1">
-                      <w14:lumMod w14:val="100000"/>
-                      <w14:lumOff w14:val="0"/>
-                    </w14:schemeClr>
-                  </w14:solidFill>
-                </w14:textFill>
-              </w:rPr>
-              <w:t xml:space="preserve"> não cadastrado,</w:t>
+              <w:t>Usuário não cadastrado,</w:t>
             </w:r>
           </w:p>
-          <w:p wp14:textId="574702F0">
+          <w:p>
             <w:pPr>
               <w:spacing w:after="0" w:line="240" w:lineRule="auto"/>
             </w:pPr>
             <w:r>
               <w:rPr>
                 <w:rFonts w:ascii="Arial" w:hAnsi="Arial" w:eastAsia="Arial" w:cs="Arial"/>
-                <w:color w:val="000000" w:themeColor="text1" w:themeTint="FF" w:themeShade="FF"/>
+                <w:color w:val="000000" w:themeColor="text1" w:themeTint="FF"/>
                 <w:sz w:val="20"/>
                 <w:szCs w:val="20"/>
-              </w:rPr>
-              <w:t>Usuário</w:t>
-            </w:r>
-            <w:r>
-              <w:rPr>
-                <w:rFonts w:ascii="Arial" w:hAnsi="Arial" w:eastAsia="Arial" w:cs="Arial"/>
-                <w:color w:val="000000" w:themeColor="text1" w:themeTint="FF" w:themeShade="FF"/>
-                <w:sz w:val="20"/>
-                <w:szCs w:val="20"/>
-              </w:rPr>
-              <w:t xml:space="preserve"> cadastrado</w:t>
+                <w14:textFill>
+                  <w14:solidFill>
+                    <w14:schemeClr w14:val="tx1">
+                      <w14:lumMod w14:val="100000"/>
+                      <w14:lumOff w14:val="0"/>
+                    </w14:schemeClr>
+                  </w14:solidFill>
+                </w14:textFill>
+              </w:rPr>
+              <w:t>Usuário cadastrado</w:t>
             </w:r>
           </w:p>
         </w:tc>
       </w:tr>
     </w:tbl>
-    <w:p xmlns:wp14="http://schemas.microsoft.com/office/word/2010/wordml" wp14:textId="4227126D">
-      <w:pPr>
-        <w:spacing w:line="257" w:lineRule="auto"/>
-      </w:pPr>
-    </w:p>
-    <w:p xmlns:wp14="http://schemas.microsoft.com/office/word/2010/wordml" wp14:textId="77777777">
+    <w:p>
+      <w:pPr>
+        <w:spacing w:line="257" w:lineRule="auto"/>
+      </w:pPr>
+    </w:p>
+    <w:p>
       <w:pPr>
         <w:spacing w:line="257" w:lineRule="auto"/>
         <w:rPr>
@@ -2132,28 +2200,36 @@
         <w:t>Flash Food</w:t>
       </w:r>
     </w:p>
-    <w:p xmlns:wp14="http://schemas.microsoft.com/office/word/2010/wordml" wp14:textId="516FC8BA">
+    <w:p>
       <w:pPr>
         <w:spacing w:line="257" w:lineRule="auto"/>
         <w:rPr>
           <w:rFonts w:ascii="Arial" w:hAnsi="Arial" w:eastAsia="Arial" w:cs="Arial"/>
           <w:b w:val="0"/>
           <w:bCs w:val="0"/>
-          <w:i w:val="1"/>
-          <w:iCs w:val="1"/>
-          <w:color w:val="000000" w:themeColor="text1" w:themeTint="FF" w:themeShade="FF"/>
+          <w:i/>
+          <w:iCs/>
+          <w:color w:val="000000" w:themeColor="text1" w:themeTint="FF"/>
           <w:sz w:val="26"/>
           <w:szCs w:val="26"/>
           <w:lang w:val="pt-BR"/>
+          <w14:textFill>
+            <w14:solidFill>
+              <w14:schemeClr w14:val="tx1">
+                <w14:lumMod w14:val="100000"/>
+                <w14:lumOff w14:val="0"/>
+              </w14:schemeClr>
+            </w14:solidFill>
+          </w14:textFill>
         </w:rPr>
       </w:pPr>
       <w:r>
         <w:rPr>
           <w:rFonts w:ascii="Arial" w:hAnsi="Arial" w:eastAsia="Arial" w:cs="Arial"/>
-          <w:b w:val="1"/>
-          <w:bCs w:val="1"/>
-          <w:i w:val="1"/>
-          <w:iCs w:val="1"/>
+          <w:b/>
+          <w:bCs/>
+          <w:i/>
+          <w:iCs/>
           <w:color w:val="000000" w:themeColor="text1" w:themeTint="FF"/>
           <w:sz w:val="26"/>
           <w:szCs w:val="26"/>
@@ -2174,8 +2250,8 @@
           <w:rFonts w:ascii="Arial" w:hAnsi="Arial" w:eastAsia="Arial" w:cs="Arial"/>
           <w:b w:val="0"/>
           <w:bCs w:val="0"/>
-          <w:i w:val="1"/>
-          <w:iCs w:val="1"/>
+          <w:i/>
+          <w:iCs/>
           <w:color w:val="000000" w:themeColor="text1" w:themeTint="FF"/>
           <w:sz w:val="26"/>
           <w:szCs w:val="26"/>
@@ -2189,15 +2265,16 @@
             </w14:solidFill>
           </w14:textFill>
         </w:rPr>
-        <w:t xml:space="preserve">cadastrar meu </w:t>
+        <w:t>cadastrar meu restaurante</w:t>
       </w:r>
-      <w:r>
-        <w:rPr>
-          <w:rFonts w:ascii="Arial" w:hAnsi="Arial" w:eastAsia="Arial" w:cs="Arial"/>
-          <w:b w:val="0"/>
-          <w:bCs w:val="0"/>
-          <w:i w:val="1"/>
-          <w:iCs w:val="1"/>
+    </w:p>
+    <w:p>
+      <w:pPr>
+        <w:spacing w:line="257" w:lineRule="auto"/>
+        <w:rPr>
+          <w:rFonts w:ascii="Arial" w:hAnsi="Arial" w:eastAsia="Arial" w:cs="Arial"/>
+          <w:i/>
+          <w:iCs/>
           <w:color w:val="000000" w:themeColor="text1" w:themeTint="FF"/>
           <w:sz w:val="26"/>
           <w:szCs w:val="26"/>
@@ -2211,29 +2288,14 @@
             </w14:solidFill>
           </w14:textFill>
         </w:rPr>
-        <w:t xml:space="preserve">restaurante</w:t>
-      </w:r>
-    </w:p>
-    <w:p xmlns:wp14="http://schemas.microsoft.com/office/word/2010/wordml" wp14:textId="77777777">
-      <w:pPr>
-        <w:spacing w:line="257" w:lineRule="auto"/>
-        <w:rPr>
-          <w:rFonts w:ascii="Arial" w:hAnsi="Arial" w:eastAsia="Arial" w:cs="Arial"/>
-          <w:i w:val="1"/>
-          <w:iCs w:val="1"/>
-          <w:color w:val="000000" w:themeColor="text1" w:themeTint="FF" w:themeShade="FF"/>
-          <w:sz w:val="26"/>
-          <w:szCs w:val="26"/>
-          <w:lang w:val="pt-BR"/>
-        </w:rPr>
       </w:pPr>
       <w:r>
         <w:rPr>
           <w:rFonts w:ascii="Arial" w:hAnsi="Arial" w:eastAsia="Arial" w:cs="Arial"/>
-          <w:b w:val="1"/>
-          <w:bCs w:val="1"/>
-          <w:i w:val="1"/>
-          <w:iCs w:val="1"/>
+          <w:b/>
+          <w:bCs/>
+          <w:i/>
+          <w:iCs/>
           <w:color w:val="000000" w:themeColor="text1" w:themeTint="FF"/>
           <w:sz w:val="26"/>
           <w:szCs w:val="26"/>
@@ -2252,8 +2314,8 @@
       <w:r>
         <w:rPr>
           <w:rFonts w:ascii="Arial" w:hAnsi="Arial" w:eastAsia="Arial" w:cs="Arial"/>
-          <w:i w:val="1"/>
-          <w:iCs w:val="1"/>
+          <w:i/>
+          <w:iCs/>
           <w:color w:val="000000" w:themeColor="text1" w:themeTint="FF"/>
           <w:sz w:val="26"/>
           <w:szCs w:val="26"/>
@@ -2267,10 +2329,10 @@
             </w14:solidFill>
           </w14:textFill>
         </w:rPr>
-        <w:t xml:space="preserve">possa efetuar vendas</w:t>
+        <w:t>possa efetuar vendas</w:t>
       </w:r>
     </w:p>
-    <w:p xmlns:wp14="http://schemas.microsoft.com/office/word/2010/wordml" wp14:textId="77777777">
+    <w:p>
       <w:pPr>
         <w:spacing w:line="257" w:lineRule="auto"/>
         <w:rPr>
@@ -2292,12 +2354,12 @@
         </w:rPr>
       </w:pPr>
     </w:p>
-    <w:p xmlns:wp14="http://schemas.microsoft.com/office/word/2010/wordml" wp14:textId="77777777">
-      <w:pPr>
-        <w:spacing w:line="257" w:lineRule="auto"/>
-      </w:pPr>
-    </w:p>
-    <w:p xmlns:wp14="http://schemas.microsoft.com/office/word/2010/wordml" wp14:textId="73C391CD">
+    <w:p>
+      <w:pPr>
+        <w:spacing w:line="257" w:lineRule="auto"/>
+      </w:pPr>
+    </w:p>
+    <w:p>
       <w:pPr>
         <w:pStyle w:val="7"/>
         <w:numPr>
@@ -2306,10 +2368,10 @@
         </w:numPr>
         <w:spacing w:line="257" w:lineRule="auto"/>
         <w:rPr>
-          <w:rFonts w:ascii="Calibri" w:hAnsi="Calibri" w:eastAsia="Calibri" w:cs="Calibri" w:asciiTheme="minorAscii" w:hAnsiTheme="minorAscii" w:eastAsiaTheme="minorAscii" w:cstheme="minorAscii"/>
-          <w:b w:val="1"/>
-          <w:bCs w:val="1"/>
-          <w:smallCaps w:val="1"/>
+          <w:rFonts w:asciiTheme="minorAscii" w:hAnsiTheme="minorAscii" w:eastAsiaTheme="minorAscii" w:cstheme="minorAscii"/>
+          <w:b/>
+          <w:bCs/>
+          <w:smallCaps/>
           <w:color w:val="000000" w:themeColor="text1" w:themeTint="FF"/>
           <w:sz w:val="24"/>
           <w:szCs w:val="24"/>
@@ -2327,9 +2389,9 @@
       <w:r>
         <w:rPr>
           <w:rFonts w:ascii="Arial" w:hAnsi="Arial" w:eastAsia="Arial" w:cs="Arial"/>
-          <w:b w:val="1"/>
-          <w:bCs w:val="1"/>
-          <w:smallCaps w:val="1"/>
+          <w:b/>
+          <w:bCs/>
+          <w:smallCaps/>
           <w:color w:val="000000" w:themeColor="text1" w:themeTint="FF"/>
           <w:sz w:val="24"/>
           <w:szCs w:val="24"/>
@@ -2345,27 +2407,32 @@
         </w:rPr>
         <w:t>PROTÓTIPO</w:t>
       </w:r>
-      <w:bookmarkStart w:name="_GoBack" w:id="0"/>
-      <w:bookmarkEnd w:id="0"/>
-    </w:p>
-    <w:p>
-      <w:pPr>
-        <w:pStyle w:val="1"/>
+    </w:p>
+    <w:p>
+      <w:pPr>
         <w:spacing w:line="257" w:lineRule="auto"/>
         <w:ind w:left="0"/>
         <w:rPr>
-          <w:rFonts w:ascii="Calibri" w:hAnsi="Calibri" w:eastAsia="Calibri" w:cs="Calibri" w:asciiTheme="minorAscii" w:hAnsiTheme="minorAscii" w:eastAsiaTheme="minorAscii" w:cstheme="minorAscii"/>
-          <w:b w:val="1"/>
-          <w:bCs w:val="1"/>
-          <w:smallCaps w:val="1"/>
-          <w:color w:val="000000" w:themeColor="text1" w:themeTint="FF" w:themeShade="FF"/>
+          <w:rFonts w:asciiTheme="minorAscii" w:hAnsiTheme="minorAscii" w:eastAsiaTheme="minorAscii" w:cstheme="minorAscii"/>
+          <w:b/>
+          <w:bCs/>
+          <w:smallCaps/>
+          <w:color w:val="000000" w:themeColor="text1" w:themeTint="FF"/>
           <w:sz w:val="24"/>
           <w:szCs w:val="24"/>
           <w:lang w:val="pt-BR"/>
-        </w:rPr>
-      </w:pPr>
-    </w:p>
-    <w:p xmlns:wp14="http://schemas.microsoft.com/office/word/2010/wordml" wp14:textId="77777777">
+          <w14:textFill>
+            <w14:solidFill>
+              <w14:schemeClr w14:val="tx1">
+                <w14:lumMod w14:val="100000"/>
+                <w14:lumOff w14:val="0"/>
+              </w14:schemeClr>
+            </w14:solidFill>
+          </w14:textFill>
+        </w:rPr>
+      </w:pPr>
+    </w:p>
+    <w:p>
       <w:pPr>
         <w:pStyle w:val="7"/>
         <w:numPr>
@@ -2395,9 +2462,9 @@
       <w:r>
         <w:rPr>
           <w:rFonts w:ascii="Arial" w:hAnsi="Arial" w:eastAsia="Arial" w:cs="Arial"/>
-          <w:b w:val="1"/>
-          <w:bCs w:val="1"/>
-          <w:smallCaps w:val="1"/>
+          <w:b/>
+          <w:bCs/>
+          <w:smallCaps/>
           <w:color w:val="000000" w:themeColor="text1" w:themeTint="FF"/>
           <w:sz w:val="24"/>
           <w:szCs w:val="24"/>
@@ -2414,7 +2481,7 @@
         <w:t>ESPECIFICAÇÃO DO PROTÓTIPO</w:t>
       </w:r>
     </w:p>
-    <w:p xmlns:wp14="http://schemas.microsoft.com/office/word/2010/wordml" wp14:textId="77777777">
+    <w:p>
       <w:pPr>
         <w:spacing w:line="257" w:lineRule="auto"/>
         <w:jc w:val="both"/>
@@ -2466,7 +2533,7 @@
         <w:gridCol w:w="4508"/>
         <w:gridCol w:w="4508"/>
       </w:tblGrid>
-      <w:tr xmlns:wp14="http://schemas.microsoft.com/office/word/2010/wordml" wp14:textId="77777777">
+      <w:tr>
         <w:tblPrEx>
           <w:tblBorders>
             <w:top w:val="single" w:color="000000" w:themeColor="text1" w:sz="4" w:space="0"/>
@@ -2493,10 +2560,9 @@
               <w:right w:val="single" w:color="000000" w:themeColor="text1" w:sz="8" w:space="0"/>
             </w:tcBorders>
             <w:shd w:val="clear" w:color="auto" w:fill="D0CECE" w:themeFill="background2" w:themeFillShade="E6"/>
-            <w:tcMar/>
             <w:vAlign w:val="top"/>
           </w:tcPr>
-          <w:p wp14:textId="77777777">
+          <w:p>
             <w:pPr>
               <w:spacing w:after="0" w:line="240" w:lineRule="auto"/>
               <w:jc w:val="center"/>
@@ -2532,10 +2598,9 @@
               <w:right w:val="single" w:color="000000" w:themeColor="text1" w:sz="8" w:space="0"/>
             </w:tcBorders>
             <w:shd w:val="clear" w:color="auto" w:fill="D0CECE" w:themeFill="background2" w:themeFillShade="E6"/>
-            <w:tcMar/>
             <w:vAlign w:val="top"/>
           </w:tcPr>
-          <w:p wp14:textId="77777777">
+          <w:p>
             <w:pPr>
               <w:spacing w:after="0" w:line="240" w:lineRule="auto"/>
               <w:jc w:val="center"/>
@@ -2562,7 +2627,7 @@
           </w:p>
         </w:tc>
       </w:tr>
-      <w:tr xmlns:wp14="http://schemas.microsoft.com/office/word/2010/wordml" wp14:textId="77777777">
+      <w:tr>
         <w:tblPrEx>
           <w:tblBorders>
             <w:top w:val="single" w:color="000000" w:themeColor="text1" w:sz="4" w:space="0"/>
@@ -2588,10 +2653,9 @@
               <w:bottom w:val="single" w:color="000000" w:themeColor="text1" w:sz="8" w:space="0"/>
               <w:right w:val="single" w:color="000000" w:themeColor="text1" w:sz="8" w:space="0"/>
             </w:tcBorders>
-            <w:tcMar/>
             <w:vAlign w:val="top"/>
           </w:tcPr>
-          <w:p wp14:textId="77777777">
+          <w:p>
             <w:pPr>
               <w:spacing w:after="0" w:line="257" w:lineRule="auto"/>
             </w:pPr>
@@ -2623,17 +2687,24 @@
               <w:bottom w:val="single" w:color="000000" w:themeColor="text1" w:sz="8" w:space="0"/>
               <w:right w:val="single" w:color="000000" w:themeColor="text1" w:sz="8" w:space="0"/>
             </w:tcBorders>
-            <w:tcMar/>
             <w:vAlign w:val="top"/>
           </w:tcPr>
-          <w:p wp14:textId="77777777">
+          <w:p>
             <w:pPr>
               <w:spacing w:after="0" w:line="240" w:lineRule="auto"/>
               <w:rPr>
                 <w:rFonts w:ascii="Arial" w:hAnsi="Arial" w:eastAsia="Arial" w:cs="Arial"/>
-                <w:color w:val="000000" w:themeColor="text1" w:themeTint="FF" w:themeShade="FF"/>
+                <w:color w:val="000000" w:themeColor="text1" w:themeTint="FF"/>
                 <w:sz w:val="20"/>
                 <w:szCs w:val="20"/>
+                <w14:textFill>
+                  <w14:solidFill>
+                    <w14:schemeClr w14:val="tx1">
+                      <w14:lumMod w14:val="100000"/>
+                      <w14:lumOff w14:val="0"/>
+                    </w14:schemeClr>
+                  </w14:solidFill>
+                </w14:textFill>
               </w:rPr>
             </w:pPr>
           </w:p>
@@ -2642,11 +2713,10 @@
     </w:tbl>
     <w:p>
       <w:pPr>
-        <w:pStyle w:val="1"/>
-        <w:spacing w:line="257" w:lineRule="auto"/>
-      </w:pPr>
-    </w:p>
-    <w:p xmlns:wp14="http://schemas.microsoft.com/office/word/2010/wordml" wp14:textId="77777777">
+        <w:spacing w:line="257" w:lineRule="auto"/>
+      </w:pPr>
+    </w:p>
+    <w:p>
       <w:pPr>
         <w:pStyle w:val="7"/>
         <w:numPr>
@@ -2676,9 +2746,9 @@
       <w:r>
         <w:rPr>
           <w:rFonts w:ascii="Arial" w:hAnsi="Arial" w:eastAsia="Arial" w:cs="Arial"/>
-          <w:b w:val="1"/>
-          <w:bCs w:val="1"/>
-          <w:smallCaps w:val="1"/>
+          <w:b/>
+          <w:bCs/>
+          <w:smallCaps/>
           <w:color w:val="000000" w:themeColor="text1" w:themeTint="FF"/>
           <w:sz w:val="24"/>
           <w:szCs w:val="24"/>
@@ -2695,7 +2765,7 @@
         <w:t>SISTEMAS E/OU ESTÓRIAS IMPACTADAS E/OU RELACIONADAS</w:t>
       </w:r>
     </w:p>
-    <w:p xmlns:wp14="http://schemas.microsoft.com/office/word/2010/wordml" wp14:textId="77777777">
+    <w:p>
       <w:pPr>
         <w:spacing w:line="257" w:lineRule="auto"/>
         <w:jc w:val="both"/>
@@ -2722,7 +2792,7 @@
         <w:t xml:space="preserve"> </w:t>
       </w:r>
     </w:p>
-    <w:p xmlns:wp14="http://schemas.microsoft.com/office/word/2010/wordml" wp14:textId="77777777">
+    <w:p>
       <w:pPr>
         <w:pStyle w:val="7"/>
         <w:numPr>
@@ -2731,7 +2801,7 @@
         </w:numPr>
         <w:spacing w:line="257" w:lineRule="auto"/>
         <w:rPr>
-          <w:rFonts w:ascii="Calibri" w:hAnsi="Calibri" w:eastAsia="Calibri" w:cs="Calibri" w:asciiTheme="minorAscii" w:hAnsiTheme="minorAscii" w:eastAsiaTheme="minorAscii" w:cstheme="minorAscii"/>
+          <w:rFonts w:asciiTheme="minorAscii" w:hAnsiTheme="minorAscii" w:eastAsiaTheme="minorAscii" w:cstheme="minorAscii"/>
           <w:color w:val="000000" w:themeColor="text1" w:themeTint="FF"/>
           <w:sz w:val="24"/>
           <w:szCs w:val="24"/>
@@ -2746,7 +2816,6 @@
           </w14:textFill>
         </w:rPr>
       </w:pPr>
-      <w:proofErr w:type="spellStart"/>
       <w:r>
         <w:rPr>
           <w:rFonts w:ascii="Arial" w:hAnsi="Arial" w:eastAsia="Arial" w:cs="Arial"/>
@@ -2765,15 +2834,13 @@
         </w:rPr>
         <w:t>Eu_Usuário_Criando_Conta</w:t>
       </w:r>
-      <w:proofErr w:type="spellEnd"/>
-    </w:p>
-    <w:p xmlns:wp14="http://schemas.microsoft.com/office/word/2010/wordml" wp14:textId="5A153E22">
-      <w:pPr>
-        <w:pStyle w:val="1"/>
+    </w:p>
+    <w:p>
+      <w:pPr>
         <w:spacing w:line="257" w:lineRule="auto"/>
         <w:ind w:left="0"/>
         <w:rPr>
-          <w:rFonts w:ascii="Calibri" w:hAnsi="Calibri" w:eastAsia="Calibri" w:cs="Calibri" w:asciiTheme="minorAscii" w:hAnsiTheme="minorAscii" w:eastAsiaTheme="minorAscii" w:cstheme="minorAscii"/>
+          <w:rFonts w:asciiTheme="minorAscii" w:hAnsiTheme="minorAscii" w:eastAsiaTheme="minorAscii" w:cstheme="minorAscii"/>
           <w:color w:val="000000" w:themeColor="text1" w:themeTint="FF"/>
           <w:sz w:val="24"/>
           <w:szCs w:val="24"/>
@@ -2789,7 +2856,7 @@
         </w:rPr>
       </w:pPr>
     </w:p>
-    <w:p xmlns:wp14="http://schemas.microsoft.com/office/word/2010/wordml" wp14:textId="6F18B1F4">
+    <w:p>
       <w:pPr>
         <w:pStyle w:val="7"/>
         <w:numPr>
@@ -2798,7 +2865,7 @@
         </w:numPr>
         <w:spacing w:line="257" w:lineRule="auto"/>
         <w:rPr>
-          <w:rFonts w:ascii="Calibri" w:hAnsi="Calibri" w:eastAsia="Calibri" w:cs="Calibri" w:asciiTheme="minorAscii" w:hAnsiTheme="minorAscii" w:eastAsiaTheme="minorAscii" w:cstheme="minorAscii"/>
+          <w:rFonts w:asciiTheme="minorAscii" w:hAnsiTheme="minorAscii" w:eastAsiaTheme="minorAscii" w:cstheme="minorAscii"/>
           <w:color w:val="000000" w:themeColor="text1" w:themeTint="FF"/>
           <w:sz w:val="24"/>
           <w:szCs w:val="24"/>
@@ -2816,21 +2883,24 @@
       <w:r>
         <w:rPr>
           <w:rFonts w:ascii="Arial" w:hAnsi="Arial" w:eastAsia="Arial" w:cs="Arial"/>
-          <w:color w:val="000000" w:themeColor="text1" w:themeTint="FF" w:themeShade="FF"/>
+          <w:color w:val="000000" w:themeColor="text1" w:themeTint="FF"/>
           <w:sz w:val="24"/>
           <w:szCs w:val="24"/>
           <w:lang w:val="pt-BR"/>
-        </w:rPr>
-        <w:t>Eu_Efetuando_Autenticação</w:t>
+          <w14:textFill>
+            <w14:solidFill>
+              <w14:schemeClr w14:val="tx1">
+                <w14:lumMod w14:val="100000"/>
+                <w14:lumOff w14:val="0"/>
+              </w14:schemeClr>
+            </w14:solidFill>
+          </w14:textFill>
+        </w:rPr>
+        <w:t>Eu_</w:t>
       </w:r>
-    </w:p>
-    <w:p xmlns:wp14="http://schemas.microsoft.com/office/word/2010/wordml" wp14:textId="77777777">
-      <w:pPr>
-        <w:spacing w:line="257" w:lineRule="auto"/>
-      </w:pPr>
       <w:r>
         <w:rPr>
-          <w:rFonts w:ascii="Arial" w:hAnsi="Arial" w:eastAsia="Arial" w:cs="Arial"/>
+          <w:rFonts w:hint="default" w:ascii="Arial" w:hAnsi="Arial" w:eastAsia="Arial" w:cs="Arial"/>
           <w:color w:val="000000" w:themeColor="text1" w:themeTint="FF"/>
           <w:sz w:val="24"/>
           <w:szCs w:val="24"/>
@@ -2844,10 +2914,53 @@
             </w14:solidFill>
           </w14:textFill>
         </w:rPr>
+        <w:t>Usuário_</w:t>
+      </w:r>
+      <w:bookmarkStart w:id="0" w:name="_GoBack"/>
+      <w:bookmarkEnd w:id="0"/>
+      <w:r>
+        <w:rPr>
+          <w:rFonts w:ascii="Arial" w:hAnsi="Arial" w:eastAsia="Arial" w:cs="Arial"/>
+          <w:color w:val="000000" w:themeColor="text1" w:themeTint="FF"/>
+          <w:sz w:val="24"/>
+          <w:szCs w:val="24"/>
+          <w:lang w:val="pt-BR"/>
+          <w14:textFill>
+            <w14:solidFill>
+              <w14:schemeClr w14:val="tx1">
+                <w14:lumMod w14:val="100000"/>
+                <w14:lumOff w14:val="0"/>
+              </w14:schemeClr>
+            </w14:solidFill>
+          </w14:textFill>
+        </w:rPr>
+        <w:t>Efetuando_Autenticação</w:t>
+      </w:r>
+    </w:p>
+    <w:p>
+      <w:pPr>
+        <w:spacing w:line="257" w:lineRule="auto"/>
+      </w:pPr>
+      <w:r>
+        <w:rPr>
+          <w:rFonts w:ascii="Arial" w:hAnsi="Arial" w:eastAsia="Arial" w:cs="Arial"/>
+          <w:color w:val="000000" w:themeColor="text1" w:themeTint="FF"/>
+          <w:sz w:val="24"/>
+          <w:szCs w:val="24"/>
+          <w:lang w:val="pt-BR"/>
+          <w14:textFill>
+            <w14:solidFill>
+              <w14:schemeClr w14:val="tx1">
+                <w14:lumMod w14:val="100000"/>
+                <w14:lumOff w14:val="0"/>
+              </w14:schemeClr>
+            </w14:solidFill>
+          </w14:textFill>
+        </w:rPr>
         <w:t xml:space="preserve"> </w:t>
       </w:r>
     </w:p>
-    <w:p xmlns:wp14="http://schemas.microsoft.com/office/word/2010/wordml" wp14:textId="77777777">
+    <w:p>
       <w:pPr>
         <w:pStyle w:val="7"/>
         <w:numPr>
@@ -2856,10 +2969,10 @@
         </w:numPr>
         <w:spacing w:line="257" w:lineRule="auto"/>
         <w:rPr>
-          <w:rFonts w:ascii="Calibri" w:hAnsi="Calibri" w:eastAsia="Calibri" w:cs="Calibri" w:asciiTheme="minorAscii" w:hAnsiTheme="minorAscii" w:eastAsiaTheme="minorAscii" w:cstheme="minorAscii"/>
-          <w:b w:val="1"/>
-          <w:bCs w:val="1"/>
-          <w:smallCaps w:val="1"/>
+          <w:rFonts w:asciiTheme="minorAscii" w:hAnsiTheme="minorAscii" w:eastAsiaTheme="minorAscii" w:cstheme="minorAscii"/>
+          <w:b/>
+          <w:bCs/>
+          <w:smallCaps/>
           <w:color w:val="000000" w:themeColor="text1" w:themeTint="FF"/>
           <w:sz w:val="24"/>
           <w:szCs w:val="24"/>
@@ -2877,9 +2990,9 @@
       <w:r>
         <w:rPr>
           <w:rFonts w:ascii="Arial" w:hAnsi="Arial" w:eastAsia="Arial" w:cs="Arial"/>
-          <w:b w:val="1"/>
-          <w:bCs w:val="1"/>
-          <w:smallCaps w:val="1"/>
+          <w:b/>
+          <w:bCs/>
+          <w:smallCaps/>
           <w:color w:val="000000" w:themeColor="text1" w:themeTint="FF"/>
           <w:sz w:val="24"/>
           <w:szCs w:val="24"/>
@@ -2896,16 +3009,15 @@
         <w:t>CRITÉRIOS DE ACEITE</w:t>
       </w:r>
     </w:p>
-    <w:p xmlns:wp14="http://schemas.microsoft.com/office/word/2010/wordml" wp14:textId="2BD4EC37">
-      <w:pPr>
-        <w:pStyle w:val="1"/>
+    <w:p>
+      <w:pPr>
         <w:spacing w:line="257" w:lineRule="auto"/>
         <w:ind w:left="0"/>
         <w:rPr>
-          <w:rFonts w:ascii="Calibri" w:hAnsi="Calibri" w:eastAsia="Calibri" w:cs="Calibri" w:asciiTheme="minorAscii" w:hAnsiTheme="minorAscii" w:eastAsiaTheme="minorAscii" w:cstheme="minorAscii"/>
-          <w:b w:val="1"/>
-          <w:bCs w:val="1"/>
-          <w:smallCaps w:val="1"/>
+          <w:rFonts w:asciiTheme="minorAscii" w:hAnsiTheme="minorAscii" w:eastAsiaTheme="minorAscii" w:cstheme="minorAscii"/>
+          <w:b/>
+          <w:bCs/>
+          <w:smallCaps/>
           <w:color w:val="000000" w:themeColor="text1" w:themeTint="FF"/>
           <w:sz w:val="24"/>
           <w:szCs w:val="24"/>
@@ -2927,29 +3039,45 @@
         <w:tblW w:w="0" w:type="auto"/>
         <w:tblInd w:w="0" w:type="dxa"/>
         <w:tblBorders>
-          <w:top w:val="single" w:color="000000" w:themeColor="text1" w:sz="4"/>
-          <w:left w:val="single" w:color="000000" w:themeColor="text1" w:sz="4"/>
-          <w:bottom w:val="single" w:color="000000" w:themeColor="text1" w:sz="4"/>
-          <w:right w:val="single" w:color="000000" w:themeColor="text1" w:sz="4"/>
-          <w:insideH w:val="single" w:color="000000" w:themeColor="text1" w:sz="4"/>
-          <w:insideV w:val="single" w:color="000000" w:themeColor="text1" w:sz="4"/>
+          <w:top w:val="single" w:color="000000" w:themeColor="text1" w:sz="4" w:space="0"/>
+          <w:left w:val="single" w:color="000000" w:themeColor="text1" w:sz="4" w:space="0"/>
+          <w:bottom w:val="single" w:color="000000" w:themeColor="text1" w:sz="4" w:space="0"/>
+          <w:right w:val="single" w:color="000000" w:themeColor="text1" w:sz="4" w:space="0"/>
+          <w:insideH w:val="single" w:color="000000" w:themeColor="text1" w:sz="4" w:space="0"/>
+          <w:insideV w:val="single" w:color="000000" w:themeColor="text1" w:sz="4" w:space="0"/>
         </w:tblBorders>
+        <w:tblLayout w:type="autofit"/>
+        <w:tblCellMar>
+          <w:top w:w="0" w:type="dxa"/>
+          <w:left w:w="108" w:type="dxa"/>
+          <w:bottom w:w="0" w:type="dxa"/>
+          <w:right w:w="108" w:type="dxa"/>
+        </w:tblCellMar>
       </w:tblPr>
       <w:tblGrid>
         <w:gridCol w:w="4508"/>
         <w:gridCol w:w="4508"/>
       </w:tblGrid>
       <w:tr>
+        <w:tblPrEx>
+          <w:tblBorders>
+            <w:top w:val="single" w:color="000000" w:themeColor="text1" w:sz="4" w:space="0"/>
+            <w:left w:val="single" w:color="000000" w:themeColor="text1" w:sz="4" w:space="0"/>
+            <w:bottom w:val="single" w:color="000000" w:themeColor="text1" w:sz="4" w:space="0"/>
+            <w:right w:val="single" w:color="000000" w:themeColor="text1" w:sz="4" w:space="0"/>
+            <w:insideH w:val="single" w:color="000000" w:themeColor="text1" w:sz="4" w:space="0"/>
+            <w:insideV w:val="single" w:color="000000" w:themeColor="text1" w:sz="4" w:space="0"/>
+          </w:tblBorders>
+        </w:tblPrEx>
         <w:tc>
           <w:tcPr>
             <w:tcW w:w="4508" w:type="dxa"/>
             <w:tcBorders>
-              <w:top w:val="single" w:color="000000" w:themeColor="text1" w:sz="8"/>
-              <w:left w:val="single" w:color="000000" w:themeColor="text1" w:sz="8"/>
-              <w:bottom w:val="single" w:color="000000" w:themeColor="text1" w:sz="8"/>
-              <w:right w:val="single" w:color="000000" w:themeColor="text1" w:sz="8"/>
+              <w:top w:val="single" w:color="000000" w:themeColor="text1" w:sz="8" w:space="0"/>
+              <w:left w:val="single" w:color="000000" w:themeColor="text1" w:sz="8" w:space="0"/>
+              <w:bottom w:val="single" w:color="000000" w:themeColor="text1" w:sz="8" w:space="0"/>
+              <w:right w:val="single" w:color="000000" w:themeColor="text1" w:sz="8" w:space="0"/>
             </w:tcBorders>
-            <w:tcMar/>
             <w:vAlign w:val="top"/>
           </w:tcPr>
           <w:p>
@@ -2959,11 +3087,19 @@
             <w:r>
               <w:rPr>
                 <w:rFonts w:ascii="Times New Roman" w:hAnsi="Times New Roman" w:eastAsia="Times New Roman" w:cs="Times New Roman"/>
-                <w:b w:val="1"/>
-                <w:bCs w:val="1"/>
-                <w:color w:val="000000" w:themeColor="text1" w:themeTint="FF" w:themeShade="FF"/>
-                <w:sz w:val="24"/>
-                <w:szCs w:val="24"/>
+                <w:b/>
+                <w:bCs/>
+                <w:color w:val="000000" w:themeColor="text1" w:themeTint="FF"/>
+                <w:sz w:val="24"/>
+                <w:szCs w:val="24"/>
+                <w14:textFill>
+                  <w14:solidFill>
+                    <w14:schemeClr w14:val="tx1">
+                      <w14:lumMod w14:val="100000"/>
+                      <w14:lumOff w14:val="0"/>
+                    </w14:schemeClr>
+                  </w14:solidFill>
+                </w14:textFill>
               </w:rPr>
               <w:t>Cenário 01</w:t>
             </w:r>
@@ -2973,12 +3109,11 @@
           <w:tcPr>
             <w:tcW w:w="4508" w:type="dxa"/>
             <w:tcBorders>
-              <w:top w:val="single" w:color="000000" w:themeColor="text1" w:sz="8"/>
-              <w:left w:val="single" w:color="000000" w:themeColor="text1" w:sz="8"/>
-              <w:bottom w:val="single" w:color="000000" w:themeColor="text1" w:sz="8"/>
-              <w:right w:val="single" w:color="000000" w:themeColor="text1" w:sz="8"/>
+              <w:top w:val="single" w:color="000000" w:themeColor="text1" w:sz="8" w:space="0"/>
+              <w:left w:val="single" w:color="000000" w:themeColor="text1" w:sz="8" w:space="0"/>
+              <w:bottom w:val="single" w:color="000000" w:themeColor="text1" w:sz="8" w:space="0"/>
+              <w:right w:val="single" w:color="000000" w:themeColor="text1" w:sz="8" w:space="0"/>
             </w:tcBorders>
-            <w:tcMar/>
             <w:vAlign w:val="top"/>
           </w:tcPr>
           <w:p>
@@ -2988,11 +3123,19 @@
             <w:r>
               <w:rPr>
                 <w:rFonts w:ascii="Times New Roman" w:hAnsi="Times New Roman" w:eastAsia="Times New Roman" w:cs="Times New Roman"/>
-                <w:b w:val="1"/>
-                <w:bCs w:val="1"/>
-                <w:color w:val="000000" w:themeColor="text1" w:themeTint="FF" w:themeShade="FF"/>
-                <w:sz w:val="24"/>
-                <w:szCs w:val="24"/>
+                <w:b/>
+                <w:bCs/>
+                <w:color w:val="000000" w:themeColor="text1" w:themeTint="FF"/>
+                <w:sz w:val="24"/>
+                <w:szCs w:val="24"/>
+                <w14:textFill>
+                  <w14:solidFill>
+                    <w14:schemeClr w14:val="tx1">
+                      <w14:lumMod w14:val="100000"/>
+                      <w14:lumOff w14:val="0"/>
+                    </w14:schemeClr>
+                  </w14:solidFill>
+                </w14:textFill>
               </w:rPr>
               <w:t>Usuário cadastrado e autenticado</w:t>
             </w:r>
@@ -3000,16 +3143,31 @@
         </w:tc>
       </w:tr>
       <w:tr>
+        <w:tblPrEx>
+          <w:tblBorders>
+            <w:top w:val="single" w:color="000000" w:themeColor="text1" w:sz="4" w:space="0"/>
+            <w:left w:val="single" w:color="000000" w:themeColor="text1" w:sz="4" w:space="0"/>
+            <w:bottom w:val="single" w:color="000000" w:themeColor="text1" w:sz="4" w:space="0"/>
+            <w:right w:val="single" w:color="000000" w:themeColor="text1" w:sz="4" w:space="0"/>
+            <w:insideH w:val="single" w:color="000000" w:themeColor="text1" w:sz="4" w:space="0"/>
+            <w:insideV w:val="single" w:color="000000" w:themeColor="text1" w:sz="4" w:space="0"/>
+          </w:tblBorders>
+          <w:tblCellMar>
+            <w:top w:w="0" w:type="dxa"/>
+            <w:left w:w="108" w:type="dxa"/>
+            <w:bottom w:w="0" w:type="dxa"/>
+            <w:right w:w="108" w:type="dxa"/>
+          </w:tblCellMar>
+        </w:tblPrEx>
         <w:tc>
           <w:tcPr>
             <w:tcW w:w="4508" w:type="dxa"/>
             <w:tcBorders>
-              <w:top w:val="single" w:color="000000" w:themeColor="text1" w:sz="8"/>
-              <w:left w:val="single" w:color="000000" w:themeColor="text1" w:sz="8"/>
-              <w:bottom w:val="single" w:color="000000" w:themeColor="text1" w:sz="8"/>
-              <w:right w:val="single" w:color="000000" w:themeColor="text1" w:sz="8"/>
+              <w:top w:val="single" w:color="000000" w:themeColor="text1" w:sz="8" w:space="0"/>
+              <w:left w:val="single" w:color="000000" w:themeColor="text1" w:sz="8" w:space="0"/>
+              <w:bottom w:val="single" w:color="000000" w:themeColor="text1" w:sz="8" w:space="0"/>
+              <w:right w:val="single" w:color="000000" w:themeColor="text1" w:sz="8" w:space="0"/>
             </w:tcBorders>
-            <w:tcMar/>
             <w:vAlign w:val="top"/>
           </w:tcPr>
           <w:p>
@@ -3019,9 +3177,17 @@
             <w:r>
               <w:rPr>
                 <w:rFonts w:ascii="Times New Roman" w:hAnsi="Times New Roman" w:eastAsia="Times New Roman" w:cs="Times New Roman"/>
-                <w:color w:val="000000" w:themeColor="text1" w:themeTint="FF" w:themeShade="FF"/>
-                <w:sz w:val="24"/>
-                <w:szCs w:val="24"/>
+                <w:color w:val="000000" w:themeColor="text1" w:themeTint="FF"/>
+                <w:sz w:val="24"/>
+                <w:szCs w:val="24"/>
+                <w14:textFill>
+                  <w14:solidFill>
+                    <w14:schemeClr w14:val="tx1">
+                      <w14:lumMod w14:val="100000"/>
+                      <w14:lumOff w14:val="0"/>
+                    </w14:schemeClr>
+                  </w14:solidFill>
+                </w14:textFill>
               </w:rPr>
               <w:t>Descrição</w:t>
             </w:r>
@@ -3031,12 +3197,11 @@
           <w:tcPr>
             <w:tcW w:w="4508" w:type="dxa"/>
             <w:tcBorders>
-              <w:top w:val="single" w:color="000000" w:themeColor="text1" w:sz="8"/>
-              <w:left w:val="single" w:color="000000" w:themeColor="text1" w:sz="8"/>
-              <w:bottom w:val="single" w:color="000000" w:themeColor="text1" w:sz="8"/>
-              <w:right w:val="single" w:color="000000" w:themeColor="text1" w:sz="8"/>
+              <w:top w:val="single" w:color="000000" w:themeColor="text1" w:sz="8" w:space="0"/>
+              <w:left w:val="single" w:color="000000" w:themeColor="text1" w:sz="8" w:space="0"/>
+              <w:bottom w:val="single" w:color="000000" w:themeColor="text1" w:sz="8" w:space="0"/>
+              <w:right w:val="single" w:color="000000" w:themeColor="text1" w:sz="8" w:space="0"/>
             </w:tcBorders>
-            <w:tcMar/>
             <w:vAlign w:val="top"/>
           </w:tcPr>
           <w:p>
@@ -3046,20 +3211,36 @@
             <w:r>
               <w:rPr>
                 <w:rFonts w:ascii="Times New Roman" w:hAnsi="Times New Roman" w:eastAsia="Times New Roman" w:cs="Times New Roman"/>
-                <w:b w:val="1"/>
-                <w:bCs w:val="1"/>
-                <w:color w:val="000000" w:themeColor="text1" w:themeTint="FF" w:themeShade="FF"/>
-                <w:sz w:val="24"/>
-                <w:szCs w:val="24"/>
+                <w:b/>
+                <w:bCs/>
+                <w:color w:val="000000" w:themeColor="text1" w:themeTint="FF"/>
+                <w:sz w:val="24"/>
+                <w:szCs w:val="24"/>
+                <w14:textFill>
+                  <w14:solidFill>
+                    <w14:schemeClr w14:val="tx1">
+                      <w14:lumMod w14:val="100000"/>
+                      <w14:lumOff w14:val="0"/>
+                    </w14:schemeClr>
+                  </w14:solidFill>
+                </w14:textFill>
               </w:rPr>
               <w:t xml:space="preserve">Dado </w:t>
             </w:r>
             <w:r>
               <w:rPr>
                 <w:rFonts w:ascii="Times New Roman" w:hAnsi="Times New Roman" w:eastAsia="Times New Roman" w:cs="Times New Roman"/>
-                <w:color w:val="000000" w:themeColor="text1" w:themeTint="FF" w:themeShade="FF"/>
-                <w:sz w:val="24"/>
-                <w:szCs w:val="24"/>
+                <w:color w:val="000000" w:themeColor="text1" w:themeTint="FF"/>
+                <w:sz w:val="24"/>
+                <w:szCs w:val="24"/>
+                <w14:textFill>
+                  <w14:solidFill>
+                    <w14:schemeClr w14:val="tx1">
+                      <w14:lumMod w14:val="100000"/>
+                      <w14:lumOff w14:val="0"/>
+                    </w14:schemeClr>
+                  </w14:solidFill>
+                </w14:textFill>
               </w:rPr>
               <w:t xml:space="preserve">que o usuário está autenticado </w:t>
             </w:r>
@@ -3071,20 +3252,36 @@
             <w:r>
               <w:rPr>
                 <w:rFonts w:ascii="Times New Roman" w:hAnsi="Times New Roman" w:eastAsia="Times New Roman" w:cs="Times New Roman"/>
-                <w:b w:val="1"/>
-                <w:bCs w:val="1"/>
-                <w:color w:val="000000" w:themeColor="text1" w:themeTint="FF" w:themeShade="FF"/>
-                <w:sz w:val="24"/>
-                <w:szCs w:val="24"/>
+                <w:b/>
+                <w:bCs/>
+                <w:color w:val="000000" w:themeColor="text1" w:themeTint="FF"/>
+                <w:sz w:val="24"/>
+                <w:szCs w:val="24"/>
+                <w14:textFill>
+                  <w14:solidFill>
+                    <w14:schemeClr w14:val="tx1">
+                      <w14:lumMod w14:val="100000"/>
+                      <w14:lumOff w14:val="0"/>
+                    </w14:schemeClr>
+                  </w14:solidFill>
+                </w14:textFill>
               </w:rPr>
               <w:t xml:space="preserve">Quando </w:t>
             </w:r>
             <w:r>
               <w:rPr>
                 <w:rFonts w:ascii="Times New Roman" w:hAnsi="Times New Roman" w:eastAsia="Times New Roman" w:cs="Times New Roman"/>
-                <w:color w:val="000000" w:themeColor="text1" w:themeTint="FF" w:themeShade="FF"/>
-                <w:sz w:val="24"/>
-                <w:szCs w:val="24"/>
+                <w:color w:val="000000" w:themeColor="text1" w:themeTint="FF"/>
+                <w:sz w:val="24"/>
+                <w:szCs w:val="24"/>
+                <w14:textFill>
+                  <w14:solidFill>
+                    <w14:schemeClr w14:val="tx1">
+                      <w14:lumMod w14:val="100000"/>
+                      <w14:lumOff w14:val="0"/>
+                    </w14:schemeClr>
+                  </w14:solidFill>
+                </w14:textFill>
               </w:rPr>
               <w:t xml:space="preserve">em página inicial </w:t>
             </w:r>
@@ -3094,28 +3291,52 @@
               <w:spacing w:after="0" w:line="240" w:lineRule="auto"/>
               <w:rPr>
                 <w:rFonts w:ascii="Times New Roman" w:hAnsi="Times New Roman" w:eastAsia="Times New Roman" w:cs="Times New Roman"/>
-                <w:color w:val="000000" w:themeColor="text1" w:themeTint="FF" w:themeShade="FF"/>
-                <w:sz w:val="24"/>
-                <w:szCs w:val="24"/>
+                <w:color w:val="000000" w:themeColor="text1" w:themeTint="FF"/>
+                <w:sz w:val="24"/>
+                <w:szCs w:val="24"/>
+                <w14:textFill>
+                  <w14:solidFill>
+                    <w14:schemeClr w14:val="tx1">
+                      <w14:lumMod w14:val="100000"/>
+                      <w14:lumOff w14:val="0"/>
+                    </w14:schemeClr>
+                  </w14:solidFill>
+                </w14:textFill>
               </w:rPr>
             </w:pPr>
             <w:r>
               <w:rPr>
                 <w:rFonts w:ascii="Times New Roman" w:hAnsi="Times New Roman" w:eastAsia="Times New Roman" w:cs="Times New Roman"/>
-                <w:b w:val="1"/>
-                <w:bCs w:val="1"/>
-                <w:color w:val="000000" w:themeColor="text1" w:themeTint="FF" w:themeShade="FF"/>
-                <w:sz w:val="24"/>
-                <w:szCs w:val="24"/>
+                <w:b/>
+                <w:bCs/>
+                <w:color w:val="000000" w:themeColor="text1" w:themeTint="FF"/>
+                <w:sz w:val="24"/>
+                <w:szCs w:val="24"/>
+                <w14:textFill>
+                  <w14:solidFill>
+                    <w14:schemeClr w14:val="tx1">
+                      <w14:lumMod w14:val="100000"/>
+                      <w14:lumOff w14:val="0"/>
+                    </w14:schemeClr>
+                  </w14:solidFill>
+                </w14:textFill>
               </w:rPr>
               <w:t xml:space="preserve">Então </w:t>
             </w:r>
             <w:r>
               <w:rPr>
                 <w:rFonts w:ascii="Times New Roman" w:hAnsi="Times New Roman" w:eastAsia="Times New Roman" w:cs="Times New Roman"/>
-                <w:color w:val="000000" w:themeColor="text1" w:themeTint="FF" w:themeShade="FF"/>
-                <w:sz w:val="24"/>
-                <w:szCs w:val="24"/>
+                <w:color w:val="000000" w:themeColor="text1" w:themeTint="FF"/>
+                <w:sz w:val="24"/>
+                <w:szCs w:val="24"/>
+                <w14:textFill>
+                  <w14:solidFill>
+                    <w14:schemeClr w14:val="tx1">
+                      <w14:lumMod w14:val="100000"/>
+                      <w14:lumOff w14:val="0"/>
+                    </w14:schemeClr>
+                  </w14:solidFill>
+                </w14:textFill>
               </w:rPr>
               <w:t>clicar em "Trabalhe Conosco"</w:t>
             </w:r>
@@ -3125,28 +3346,52 @@
               <w:spacing w:after="0" w:line="240" w:lineRule="auto"/>
               <w:rPr>
                 <w:rFonts w:ascii="Times New Roman" w:hAnsi="Times New Roman" w:eastAsia="Times New Roman" w:cs="Times New Roman"/>
-                <w:color w:val="000000" w:themeColor="text1" w:themeTint="FF" w:themeShade="FF"/>
-                <w:sz w:val="24"/>
-                <w:szCs w:val="24"/>
+                <w:color w:val="000000" w:themeColor="text1" w:themeTint="FF"/>
+                <w:sz w:val="24"/>
+                <w:szCs w:val="24"/>
+                <w14:textFill>
+                  <w14:solidFill>
+                    <w14:schemeClr w14:val="tx1">
+                      <w14:lumMod w14:val="100000"/>
+                      <w14:lumOff w14:val="0"/>
+                    </w14:schemeClr>
+                  </w14:solidFill>
+                </w14:textFill>
               </w:rPr>
             </w:pPr>
             <w:r>
               <w:rPr>
                 <w:rFonts w:ascii="Times New Roman" w:hAnsi="Times New Roman" w:eastAsia="Times New Roman" w:cs="Times New Roman"/>
-                <w:b w:val="1"/>
-                <w:bCs w:val="1"/>
-                <w:color w:val="000000" w:themeColor="text1" w:themeTint="FF" w:themeShade="FF"/>
-                <w:sz w:val="24"/>
-                <w:szCs w:val="24"/>
+                <w:b/>
+                <w:bCs/>
+                <w:color w:val="000000" w:themeColor="text1" w:themeTint="FF"/>
+                <w:sz w:val="24"/>
+                <w:szCs w:val="24"/>
+                <w14:textFill>
+                  <w14:solidFill>
+                    <w14:schemeClr w14:val="tx1">
+                      <w14:lumMod w14:val="100000"/>
+                      <w14:lumOff w14:val="0"/>
+                    </w14:schemeClr>
+                  </w14:solidFill>
+                </w14:textFill>
               </w:rPr>
               <w:t xml:space="preserve">Então </w:t>
             </w:r>
             <w:r>
               <w:rPr>
                 <w:rFonts w:ascii="Times New Roman" w:hAnsi="Times New Roman" w:eastAsia="Times New Roman" w:cs="Times New Roman"/>
-                <w:color w:val="000000" w:themeColor="text1" w:themeTint="FF" w:themeShade="FF"/>
-                <w:sz w:val="24"/>
-                <w:szCs w:val="24"/>
+                <w:color w:val="000000" w:themeColor="text1" w:themeTint="FF"/>
+                <w:sz w:val="24"/>
+                <w:szCs w:val="24"/>
+                <w14:textFill>
+                  <w14:solidFill>
+                    <w14:schemeClr w14:val="tx1">
+                      <w14:lumMod w14:val="100000"/>
+                      <w14:lumOff w14:val="0"/>
+                    </w14:schemeClr>
+                  </w14:solidFill>
+                </w14:textFill>
               </w:rPr>
               <w:t>clicar em “Restaurante"</w:t>
             </w:r>
@@ -3158,20 +3403,36 @@
             <w:r>
               <w:rPr>
                 <w:rFonts w:ascii="Times New Roman" w:hAnsi="Times New Roman" w:eastAsia="Times New Roman" w:cs="Times New Roman"/>
-                <w:b w:val="1"/>
-                <w:bCs w:val="1"/>
-                <w:color w:val="000000" w:themeColor="text1" w:themeTint="FF" w:themeShade="FF"/>
-                <w:sz w:val="24"/>
-                <w:szCs w:val="24"/>
+                <w:b/>
+                <w:bCs/>
+                <w:color w:val="000000" w:themeColor="text1" w:themeTint="FF"/>
+                <w:sz w:val="24"/>
+                <w:szCs w:val="24"/>
+                <w14:textFill>
+                  <w14:solidFill>
+                    <w14:schemeClr w14:val="tx1">
+                      <w14:lumMod w14:val="100000"/>
+                      <w14:lumOff w14:val="0"/>
+                    </w14:schemeClr>
+                  </w14:solidFill>
+                </w14:textFill>
               </w:rPr>
               <w:t xml:space="preserve">Então </w:t>
             </w:r>
             <w:r>
               <w:rPr>
                 <w:rFonts w:ascii="Times New Roman" w:hAnsi="Times New Roman" w:eastAsia="Times New Roman" w:cs="Times New Roman"/>
-                <w:color w:val="000000" w:themeColor="text1" w:themeTint="FF" w:themeShade="FF"/>
-                <w:sz w:val="24"/>
-                <w:szCs w:val="24"/>
+                <w:color w:val="000000" w:themeColor="text1" w:themeTint="FF"/>
+                <w:sz w:val="24"/>
+                <w:szCs w:val="24"/>
+                <w14:textFill>
+                  <w14:solidFill>
+                    <w14:schemeClr w14:val="tx1">
+                      <w14:lumMod w14:val="100000"/>
+                      <w14:lumOff w14:val="0"/>
+                    </w14:schemeClr>
+                  </w14:solidFill>
+                </w14:textFill>
               </w:rPr>
               <w:t>preencher os dados</w:t>
             </w:r>
@@ -3181,19 +3442,35 @@
               <w:spacing w:after="0" w:line="240" w:lineRule="auto"/>
               <w:rPr>
                 <w:rFonts w:ascii="Times New Roman" w:hAnsi="Times New Roman" w:eastAsia="Times New Roman" w:cs="Times New Roman"/>
-                <w:color w:val="000000" w:themeColor="text1" w:themeTint="FF" w:themeShade="FF"/>
-                <w:sz w:val="24"/>
-                <w:szCs w:val="24"/>
+                <w:color w:val="000000" w:themeColor="text1" w:themeTint="FF"/>
+                <w:sz w:val="24"/>
+                <w:szCs w:val="24"/>
+                <w14:textFill>
+                  <w14:solidFill>
+                    <w14:schemeClr w14:val="tx1">
+                      <w14:lumMod w14:val="100000"/>
+                      <w14:lumOff w14:val="0"/>
+                    </w14:schemeClr>
+                  </w14:solidFill>
+                </w14:textFill>
               </w:rPr>
             </w:pPr>
             <w:r>
               <w:rPr>
                 <w:rFonts w:ascii="Times New Roman" w:hAnsi="Times New Roman" w:eastAsia="Times New Roman" w:cs="Times New Roman"/>
-                <w:b w:val="1"/>
-                <w:bCs w:val="1"/>
-                <w:color w:val="000000" w:themeColor="text1" w:themeTint="FF" w:themeShade="FF"/>
-                <w:sz w:val="24"/>
-                <w:szCs w:val="24"/>
+                <w:b/>
+                <w:bCs/>
+                <w:color w:val="000000" w:themeColor="text1" w:themeTint="FF"/>
+                <w:sz w:val="24"/>
+                <w:szCs w:val="24"/>
+                <w14:textFill>
+                  <w14:solidFill>
+                    <w14:schemeClr w14:val="tx1">
+                      <w14:lumMod w14:val="100000"/>
+                      <w14:lumOff w14:val="0"/>
+                    </w14:schemeClr>
+                  </w14:solidFill>
+                </w14:textFill>
               </w:rPr>
               <w:t xml:space="preserve">Então </w:t>
             </w:r>
@@ -3202,34 +3479,57 @@
                 <w:rFonts w:ascii="Times New Roman" w:hAnsi="Times New Roman" w:eastAsia="Times New Roman" w:cs="Times New Roman"/>
                 <w:b w:val="0"/>
                 <w:bCs w:val="0"/>
-                <w:color w:val="000000" w:themeColor="text1" w:themeTint="FF" w:themeShade="FF"/>
-                <w:sz w:val="24"/>
-                <w:szCs w:val="24"/>
+                <w:color w:val="000000" w:themeColor="text1" w:themeTint="FF"/>
+                <w:sz w:val="24"/>
+                <w:szCs w:val="24"/>
+                <w14:textFill>
+                  <w14:solidFill>
+                    <w14:schemeClr w14:val="tx1">
+                      <w14:lumMod w14:val="100000"/>
+                      <w14:lumOff w14:val="0"/>
+                    </w14:schemeClr>
+                  </w14:solidFill>
+                </w14:textFill>
               </w:rPr>
               <w:t>clicar em “Confirmar”</w:t>
             </w:r>
           </w:p>
           <w:p>
             <w:pPr>
-              <w:pStyle w:val="1"/>
               <w:spacing w:after="0" w:line="240" w:lineRule="auto"/>
               <w:rPr>
                 <w:rFonts w:ascii="Times New Roman" w:hAnsi="Times New Roman" w:eastAsia="Times New Roman" w:cs="Times New Roman"/>
                 <w:b w:val="0"/>
                 <w:bCs w:val="0"/>
-                <w:color w:val="000000" w:themeColor="text1" w:themeTint="FF" w:themeShade="FF"/>
-                <w:sz w:val="24"/>
-                <w:szCs w:val="24"/>
+                <w:color w:val="000000" w:themeColor="text1" w:themeTint="FF"/>
+                <w:sz w:val="24"/>
+                <w:szCs w:val="24"/>
+                <w14:textFill>
+                  <w14:solidFill>
+                    <w14:schemeClr w14:val="tx1">
+                      <w14:lumMod w14:val="100000"/>
+                      <w14:lumOff w14:val="0"/>
+                    </w14:schemeClr>
+                  </w14:solidFill>
+                </w14:textFill>
               </w:rPr>
             </w:pPr>
             <w:r>
               <w:rPr>
                 <w:rFonts w:ascii="Times New Roman" w:hAnsi="Times New Roman" w:eastAsia="Times New Roman" w:cs="Times New Roman"/>
-                <w:b w:val="1"/>
-                <w:bCs w:val="1"/>
-                <w:color w:val="000000" w:themeColor="text1" w:themeTint="FF" w:themeShade="FF"/>
-                <w:sz w:val="24"/>
-                <w:szCs w:val="24"/>
+                <w:b/>
+                <w:bCs/>
+                <w:color w:val="000000" w:themeColor="text1" w:themeTint="FF"/>
+                <w:sz w:val="24"/>
+                <w:szCs w:val="24"/>
+                <w14:textFill>
+                  <w14:solidFill>
+                    <w14:schemeClr w14:val="tx1">
+                      <w14:lumMod w14:val="100000"/>
+                      <w14:lumOff w14:val="0"/>
+                    </w14:schemeClr>
+                  </w14:solidFill>
+                </w14:textFill>
               </w:rPr>
               <w:t xml:space="preserve">Então </w:t>
             </w:r>
@@ -3240,9 +3540,17 @@
                 <w:bCs w:val="0"/>
                 <w:i w:val="0"/>
                 <w:iCs w:val="0"/>
-                <w:color w:val="000000" w:themeColor="text1" w:themeTint="FF" w:themeShade="FF"/>
-                <w:sz w:val="24"/>
-                <w:szCs w:val="24"/>
+                <w:color w:val="000000" w:themeColor="text1" w:themeTint="FF"/>
+                <w:sz w:val="24"/>
+                <w:szCs w:val="24"/>
+                <w14:textFill>
+                  <w14:solidFill>
+                    <w14:schemeClr w14:val="tx1">
+                      <w14:lumMod w14:val="100000"/>
+                      <w14:lumOff w14:val="0"/>
+                    </w14:schemeClr>
+                  </w14:solidFill>
+                </w14:textFill>
               </w:rPr>
               <w:t>página de restaurante será aberta</w:t>
             </w:r>
@@ -3250,9 +3558,8 @@
         </w:tc>
       </w:tr>
     </w:tbl>
-    <w:p xmlns:wp14="http://schemas.microsoft.com/office/word/2010/wordml" wp14:textId="31A18320">
-      <w:pPr>
-        <w:pStyle w:val="1"/>
+    <w:p>
+      <w:pPr>
         <w:spacing w:line="257" w:lineRule="auto"/>
       </w:pPr>
     </w:p>
@@ -3262,29 +3569,51 @@
         <w:tblW w:w="0" w:type="auto"/>
         <w:tblInd w:w="0" w:type="dxa"/>
         <w:tblBorders>
-          <w:top w:val="single" w:color="000000" w:themeColor="text1" w:sz="4"/>
-          <w:left w:val="single" w:color="000000" w:themeColor="text1" w:sz="4"/>
-          <w:bottom w:val="single" w:color="000000" w:themeColor="text1" w:sz="4"/>
-          <w:right w:val="single" w:color="000000" w:themeColor="text1" w:sz="4"/>
-          <w:insideH w:val="single" w:color="000000" w:themeColor="text1" w:sz="4"/>
-          <w:insideV w:val="single" w:color="000000" w:themeColor="text1" w:sz="4"/>
+          <w:top w:val="single" w:color="000000" w:themeColor="text1" w:sz="4" w:space="0"/>
+          <w:left w:val="single" w:color="000000" w:themeColor="text1" w:sz="4" w:space="0"/>
+          <w:bottom w:val="single" w:color="000000" w:themeColor="text1" w:sz="4" w:space="0"/>
+          <w:right w:val="single" w:color="000000" w:themeColor="text1" w:sz="4" w:space="0"/>
+          <w:insideH w:val="single" w:color="000000" w:themeColor="text1" w:sz="4" w:space="0"/>
+          <w:insideV w:val="single" w:color="000000" w:themeColor="text1" w:sz="4" w:space="0"/>
         </w:tblBorders>
+        <w:tblLayout w:type="autofit"/>
+        <w:tblCellMar>
+          <w:top w:w="0" w:type="dxa"/>
+          <w:left w:w="108" w:type="dxa"/>
+          <w:bottom w:w="0" w:type="dxa"/>
+          <w:right w:w="108" w:type="dxa"/>
+        </w:tblCellMar>
       </w:tblPr>
       <w:tblGrid>
         <w:gridCol w:w="4508"/>
         <w:gridCol w:w="4508"/>
       </w:tblGrid>
       <w:tr>
+        <w:tblPrEx>
+          <w:tblBorders>
+            <w:top w:val="single" w:color="000000" w:themeColor="text1" w:sz="4" w:space="0"/>
+            <w:left w:val="single" w:color="000000" w:themeColor="text1" w:sz="4" w:space="0"/>
+            <w:bottom w:val="single" w:color="000000" w:themeColor="text1" w:sz="4" w:space="0"/>
+            <w:right w:val="single" w:color="000000" w:themeColor="text1" w:sz="4" w:space="0"/>
+            <w:insideH w:val="single" w:color="000000" w:themeColor="text1" w:sz="4" w:space="0"/>
+            <w:insideV w:val="single" w:color="000000" w:themeColor="text1" w:sz="4" w:space="0"/>
+          </w:tblBorders>
+          <w:tblCellMar>
+            <w:top w:w="0" w:type="dxa"/>
+            <w:left w:w="108" w:type="dxa"/>
+            <w:bottom w:w="0" w:type="dxa"/>
+            <w:right w:w="108" w:type="dxa"/>
+          </w:tblCellMar>
+        </w:tblPrEx>
         <w:tc>
           <w:tcPr>
             <w:tcW w:w="4508" w:type="dxa"/>
             <w:tcBorders>
-              <w:top w:val="single" w:color="000000" w:themeColor="text1" w:sz="8"/>
-              <w:left w:val="single" w:color="000000" w:themeColor="text1" w:sz="8"/>
-              <w:bottom w:val="single" w:color="000000" w:themeColor="text1" w:sz="8"/>
-              <w:right w:val="single" w:color="000000" w:themeColor="text1" w:sz="8"/>
+              <w:top w:val="single" w:color="000000" w:themeColor="text1" w:sz="8" w:space="0"/>
+              <w:left w:val="single" w:color="000000" w:themeColor="text1" w:sz="8" w:space="0"/>
+              <w:bottom w:val="single" w:color="000000" w:themeColor="text1" w:sz="8" w:space="0"/>
+              <w:right w:val="single" w:color="000000" w:themeColor="text1" w:sz="8" w:space="0"/>
             </w:tcBorders>
-            <w:tcMar/>
             <w:vAlign w:val="top"/>
           </w:tcPr>
           <w:p>
@@ -3294,11 +3623,19 @@
             <w:r>
               <w:rPr>
                 <w:rFonts w:ascii="Times New Roman" w:hAnsi="Times New Roman" w:eastAsia="Times New Roman" w:cs="Times New Roman"/>
-                <w:b w:val="1"/>
-                <w:bCs w:val="1"/>
-                <w:color w:val="000000" w:themeColor="text1" w:themeTint="FF" w:themeShade="FF"/>
-                <w:sz w:val="24"/>
-                <w:szCs w:val="24"/>
+                <w:b/>
+                <w:bCs/>
+                <w:color w:val="000000" w:themeColor="text1" w:themeTint="FF"/>
+                <w:sz w:val="24"/>
+                <w:szCs w:val="24"/>
+                <w14:textFill>
+                  <w14:solidFill>
+                    <w14:schemeClr w14:val="tx1">
+                      <w14:lumMod w14:val="100000"/>
+                      <w14:lumOff w14:val="0"/>
+                    </w14:schemeClr>
+                  </w14:solidFill>
+                </w14:textFill>
               </w:rPr>
               <w:t>Cenário 02</w:t>
             </w:r>
@@ -3308,12 +3645,11 @@
           <w:tcPr>
             <w:tcW w:w="4508" w:type="dxa"/>
             <w:tcBorders>
-              <w:top w:val="single" w:color="000000" w:themeColor="text1" w:sz="8"/>
-              <w:left w:val="single" w:color="000000" w:themeColor="text1" w:sz="8"/>
-              <w:bottom w:val="single" w:color="000000" w:themeColor="text1" w:sz="8"/>
-              <w:right w:val="single" w:color="000000" w:themeColor="text1" w:sz="8"/>
+              <w:top w:val="single" w:color="000000" w:themeColor="text1" w:sz="8" w:space="0"/>
+              <w:left w:val="single" w:color="000000" w:themeColor="text1" w:sz="8" w:space="0"/>
+              <w:bottom w:val="single" w:color="000000" w:themeColor="text1" w:sz="8" w:space="0"/>
+              <w:right w:val="single" w:color="000000" w:themeColor="text1" w:sz="8" w:space="0"/>
             </w:tcBorders>
-            <w:tcMar/>
             <w:vAlign w:val="top"/>
           </w:tcPr>
           <w:p>
@@ -3323,11 +3659,19 @@
             <w:r>
               <w:rPr>
                 <w:rFonts w:ascii="Times New Roman" w:hAnsi="Times New Roman" w:eastAsia="Times New Roman" w:cs="Times New Roman"/>
-                <w:b w:val="1"/>
-                <w:bCs w:val="1"/>
-                <w:color w:val="000000" w:themeColor="text1" w:themeTint="FF" w:themeShade="FF"/>
-                <w:sz w:val="24"/>
-                <w:szCs w:val="24"/>
+                <w:b/>
+                <w:bCs/>
+                <w:color w:val="000000" w:themeColor="text1" w:themeTint="FF"/>
+                <w:sz w:val="24"/>
+                <w:szCs w:val="24"/>
+                <w14:textFill>
+                  <w14:solidFill>
+                    <w14:schemeClr w14:val="tx1">
+                      <w14:lumMod w14:val="100000"/>
+                      <w14:lumOff w14:val="0"/>
+                    </w14:schemeClr>
+                  </w14:solidFill>
+                </w14:textFill>
               </w:rPr>
               <w:t>Usuário cadastrado e NÃO autenticado</w:t>
             </w:r>
@@ -3335,16 +3679,31 @@
         </w:tc>
       </w:tr>
       <w:tr>
+        <w:tblPrEx>
+          <w:tblBorders>
+            <w:top w:val="single" w:color="000000" w:themeColor="text1" w:sz="4" w:space="0"/>
+            <w:left w:val="single" w:color="000000" w:themeColor="text1" w:sz="4" w:space="0"/>
+            <w:bottom w:val="single" w:color="000000" w:themeColor="text1" w:sz="4" w:space="0"/>
+            <w:right w:val="single" w:color="000000" w:themeColor="text1" w:sz="4" w:space="0"/>
+            <w:insideH w:val="single" w:color="000000" w:themeColor="text1" w:sz="4" w:space="0"/>
+            <w:insideV w:val="single" w:color="000000" w:themeColor="text1" w:sz="4" w:space="0"/>
+          </w:tblBorders>
+          <w:tblCellMar>
+            <w:top w:w="0" w:type="dxa"/>
+            <w:left w:w="108" w:type="dxa"/>
+            <w:bottom w:w="0" w:type="dxa"/>
+            <w:right w:w="108" w:type="dxa"/>
+          </w:tblCellMar>
+        </w:tblPrEx>
         <w:tc>
           <w:tcPr>
             <w:tcW w:w="4508" w:type="dxa"/>
             <w:tcBorders>
-              <w:top w:val="single" w:color="000000" w:themeColor="text1" w:sz="8"/>
-              <w:left w:val="single" w:color="000000" w:themeColor="text1" w:sz="8"/>
-              <w:bottom w:val="single" w:color="000000" w:themeColor="text1" w:sz="8"/>
-              <w:right w:val="single" w:color="000000" w:themeColor="text1" w:sz="8"/>
+              <w:top w:val="single" w:color="000000" w:themeColor="text1" w:sz="8" w:space="0"/>
+              <w:left w:val="single" w:color="000000" w:themeColor="text1" w:sz="8" w:space="0"/>
+              <w:bottom w:val="single" w:color="000000" w:themeColor="text1" w:sz="8" w:space="0"/>
+              <w:right w:val="single" w:color="000000" w:themeColor="text1" w:sz="8" w:space="0"/>
             </w:tcBorders>
-            <w:tcMar/>
             <w:vAlign w:val="top"/>
           </w:tcPr>
           <w:p>
@@ -3354,9 +3713,17 @@
             <w:r>
               <w:rPr>
                 <w:rFonts w:ascii="Times New Roman" w:hAnsi="Times New Roman" w:eastAsia="Times New Roman" w:cs="Times New Roman"/>
-                <w:color w:val="000000" w:themeColor="text1" w:themeTint="FF" w:themeShade="FF"/>
-                <w:sz w:val="24"/>
-                <w:szCs w:val="24"/>
+                <w:color w:val="000000" w:themeColor="text1" w:themeTint="FF"/>
+                <w:sz w:val="24"/>
+                <w:szCs w:val="24"/>
+                <w14:textFill>
+                  <w14:solidFill>
+                    <w14:schemeClr w14:val="tx1">
+                      <w14:lumMod w14:val="100000"/>
+                      <w14:lumOff w14:val="0"/>
+                    </w14:schemeClr>
+                  </w14:solidFill>
+                </w14:textFill>
               </w:rPr>
               <w:t>Descrição</w:t>
             </w:r>
@@ -3366,12 +3733,11 @@
           <w:tcPr>
             <w:tcW w:w="4508" w:type="dxa"/>
             <w:tcBorders>
-              <w:top w:val="single" w:color="000000" w:themeColor="text1" w:sz="8"/>
-              <w:left w:val="single" w:color="000000" w:themeColor="text1" w:sz="8"/>
-              <w:bottom w:val="single" w:color="000000" w:themeColor="text1" w:sz="8"/>
-              <w:right w:val="single" w:color="000000" w:themeColor="text1" w:sz="8"/>
+              <w:top w:val="single" w:color="000000" w:themeColor="text1" w:sz="8" w:space="0"/>
+              <w:left w:val="single" w:color="000000" w:themeColor="text1" w:sz="8" w:space="0"/>
+              <w:bottom w:val="single" w:color="000000" w:themeColor="text1" w:sz="8" w:space="0"/>
+              <w:right w:val="single" w:color="000000" w:themeColor="text1" w:sz="8" w:space="0"/>
             </w:tcBorders>
-            <w:tcMar/>
             <w:vAlign w:val="top"/>
           </w:tcPr>
           <w:p>
@@ -3381,24 +3747,38 @@
             <w:r>
               <w:rPr>
                 <w:rFonts w:ascii="Times New Roman" w:hAnsi="Times New Roman" w:eastAsia="Times New Roman" w:cs="Times New Roman"/>
-                <w:b w:val="1"/>
-                <w:bCs w:val="1"/>
-                <w:noProof w:val="0"/>
-                <w:color w:val="000000" w:themeColor="text1" w:themeTint="FF" w:themeShade="FF"/>
+                <w:b/>
+                <w:bCs/>
+                <w:color w:val="000000" w:themeColor="text1" w:themeTint="FF"/>
                 <w:sz w:val="24"/>
                 <w:szCs w:val="24"/>
                 <w:lang w:val="pt-BR"/>
+                <w14:textFill>
+                  <w14:solidFill>
+                    <w14:schemeClr w14:val="tx1">
+                      <w14:lumMod w14:val="100000"/>
+                      <w14:lumOff w14:val="0"/>
+                    </w14:schemeClr>
+                  </w14:solidFill>
+                </w14:textFill>
               </w:rPr>
               <w:t xml:space="preserve">Dado </w:t>
             </w:r>
             <w:r>
               <w:rPr>
                 <w:rFonts w:ascii="Times New Roman" w:hAnsi="Times New Roman" w:eastAsia="Times New Roman" w:cs="Times New Roman"/>
-                <w:noProof w:val="0"/>
-                <w:color w:val="000000" w:themeColor="text1" w:themeTint="FF" w:themeShade="FF"/>
+                <w:color w:val="000000" w:themeColor="text1" w:themeTint="FF"/>
                 <w:sz w:val="24"/>
                 <w:szCs w:val="24"/>
                 <w:lang w:val="pt-BR"/>
+                <w14:textFill>
+                  <w14:solidFill>
+                    <w14:schemeClr w14:val="tx1">
+                      <w14:lumMod w14:val="100000"/>
+                      <w14:lumOff w14:val="0"/>
+                    </w14:schemeClr>
+                  </w14:solidFill>
+                </w14:textFill>
               </w:rPr>
               <w:t xml:space="preserve">que o usuário tem conta  </w:t>
             </w:r>
@@ -3410,13 +3790,20 @@
             <w:r>
               <w:rPr>
                 <w:rFonts w:ascii="Times New Roman" w:hAnsi="Times New Roman" w:eastAsia="Times New Roman" w:cs="Times New Roman"/>
-                <w:b w:val="1"/>
-                <w:bCs w:val="1"/>
-                <w:noProof w:val="0"/>
-                <w:color w:val="000000" w:themeColor="text1" w:themeTint="FF" w:themeShade="FF"/>
+                <w:b/>
+                <w:bCs/>
+                <w:color w:val="000000" w:themeColor="text1" w:themeTint="FF"/>
                 <w:sz w:val="24"/>
                 <w:szCs w:val="24"/>
                 <w:lang w:val="pt-BR"/>
+                <w14:textFill>
+                  <w14:solidFill>
+                    <w14:schemeClr w14:val="tx1">
+                      <w14:lumMod w14:val="100000"/>
+                      <w14:lumOff w14:val="0"/>
+                    </w14:schemeClr>
+                  </w14:solidFill>
+                </w14:textFill>
               </w:rPr>
               <w:t xml:space="preserve">Então </w:t>
             </w:r>
@@ -3425,39 +3812,20 @@
                 <w:rFonts w:ascii="Times New Roman" w:hAnsi="Times New Roman" w:eastAsia="Times New Roman" w:cs="Times New Roman"/>
                 <w:b w:val="0"/>
                 <w:bCs w:val="0"/>
-                <w:noProof w:val="0"/>
-                <w:color w:val="000000" w:themeColor="text1" w:themeTint="FF" w:themeShade="FF"/>
+                <w:color w:val="000000" w:themeColor="text1" w:themeTint="FF"/>
                 <w:sz w:val="24"/>
                 <w:szCs w:val="24"/>
                 <w:lang w:val="pt-BR"/>
-              </w:rPr>
-              <w:t>efetuar estória “</w:t>
-            </w:r>
-            <w:r>
-              <w:rPr>
-                <w:rFonts w:ascii="Times New Roman" w:hAnsi="Times New Roman" w:eastAsia="Times New Roman" w:cs="Times New Roman"/>
-                <w:b w:val="0"/>
-                <w:bCs w:val="0"/>
-                <w:noProof w:val="0"/>
-                <w:color w:val="000000" w:themeColor="text1" w:themeTint="FF" w:themeShade="FF"/>
-                <w:sz w:val="24"/>
-                <w:szCs w:val="24"/>
-                <w:lang w:val="pt-BR"/>
-              </w:rPr>
-              <w:t>Eu_Usuário_Efetuando</w:t>
-            </w:r>
-            <w:r>
-              <w:rPr>
-                <w:rFonts w:ascii="Times New Roman" w:hAnsi="Times New Roman" w:eastAsia="Times New Roman" w:cs="Times New Roman"/>
-                <w:b w:val="0"/>
-                <w:bCs w:val="0"/>
-                <w:noProof w:val="0"/>
-                <w:color w:val="000000" w:themeColor="text1" w:themeTint="FF" w:themeShade="FF"/>
-                <w:sz w:val="24"/>
-                <w:szCs w:val="24"/>
-                <w:lang w:val="pt-BR"/>
-              </w:rPr>
-              <w:t>_Autenticação”</w:t>
+                <w14:textFill>
+                  <w14:solidFill>
+                    <w14:schemeClr w14:val="tx1">
+                      <w14:lumMod w14:val="100000"/>
+                      <w14:lumOff w14:val="0"/>
+                    </w14:schemeClr>
+                  </w14:solidFill>
+                </w14:textFill>
+              </w:rPr>
+              <w:t>efetuar estória “Eu_Usuário_Efetuando_Autenticação”</w:t>
             </w:r>
           </w:p>
           <w:p>
@@ -3467,24 +3835,38 @@
             <w:r>
               <w:rPr>
                 <w:rFonts w:ascii="Times New Roman" w:hAnsi="Times New Roman" w:eastAsia="Times New Roman" w:cs="Times New Roman"/>
-                <w:b w:val="1"/>
-                <w:bCs w:val="1"/>
-                <w:noProof w:val="0"/>
-                <w:color w:val="000000" w:themeColor="text1" w:themeTint="FF" w:themeShade="FF"/>
+                <w:b/>
+                <w:bCs/>
+                <w:color w:val="000000" w:themeColor="text1" w:themeTint="FF"/>
                 <w:sz w:val="24"/>
                 <w:szCs w:val="24"/>
                 <w:lang w:val="pt-BR"/>
+                <w14:textFill>
+                  <w14:solidFill>
+                    <w14:schemeClr w14:val="tx1">
+                      <w14:lumMod w14:val="100000"/>
+                      <w14:lumOff w14:val="0"/>
+                    </w14:schemeClr>
+                  </w14:solidFill>
+                </w14:textFill>
               </w:rPr>
               <w:t xml:space="preserve">Quando </w:t>
             </w:r>
             <w:r>
               <w:rPr>
                 <w:rFonts w:ascii="Times New Roman" w:hAnsi="Times New Roman" w:eastAsia="Times New Roman" w:cs="Times New Roman"/>
-                <w:noProof w:val="0"/>
-                <w:color w:val="000000" w:themeColor="text1" w:themeTint="FF" w:themeShade="FF"/>
+                <w:color w:val="000000" w:themeColor="text1" w:themeTint="FF"/>
                 <w:sz w:val="24"/>
                 <w:szCs w:val="24"/>
                 <w:lang w:val="pt-BR"/>
+                <w14:textFill>
+                  <w14:solidFill>
+                    <w14:schemeClr w14:val="tx1">
+                      <w14:lumMod w14:val="100000"/>
+                      <w14:lumOff w14:val="0"/>
+                    </w14:schemeClr>
+                  </w14:solidFill>
+                </w14:textFill>
               </w:rPr>
               <w:t>em página inicial</w:t>
             </w:r>
@@ -3494,28 +3876,52 @@
               <w:spacing w:after="0" w:line="240" w:lineRule="auto"/>
               <w:rPr>
                 <w:rFonts w:ascii="Times New Roman" w:hAnsi="Times New Roman" w:eastAsia="Times New Roman" w:cs="Times New Roman"/>
-                <w:color w:val="000000" w:themeColor="text1" w:themeTint="FF" w:themeShade="FF"/>
-                <w:sz w:val="24"/>
-                <w:szCs w:val="24"/>
+                <w:color w:val="000000" w:themeColor="text1" w:themeTint="FF"/>
+                <w:sz w:val="24"/>
+                <w:szCs w:val="24"/>
+                <w14:textFill>
+                  <w14:solidFill>
+                    <w14:schemeClr w14:val="tx1">
+                      <w14:lumMod w14:val="100000"/>
+                      <w14:lumOff w14:val="0"/>
+                    </w14:schemeClr>
+                  </w14:solidFill>
+                </w14:textFill>
               </w:rPr>
             </w:pPr>
             <w:r>
               <w:rPr>
                 <w:rFonts w:ascii="Times New Roman" w:hAnsi="Times New Roman" w:eastAsia="Times New Roman" w:cs="Times New Roman"/>
-                <w:b w:val="1"/>
-                <w:bCs w:val="1"/>
-                <w:color w:val="000000" w:themeColor="text1" w:themeTint="FF" w:themeShade="FF"/>
-                <w:sz w:val="24"/>
-                <w:szCs w:val="24"/>
+                <w:b/>
+                <w:bCs/>
+                <w:color w:val="000000" w:themeColor="text1" w:themeTint="FF"/>
+                <w:sz w:val="24"/>
+                <w:szCs w:val="24"/>
+                <w14:textFill>
+                  <w14:solidFill>
+                    <w14:schemeClr w14:val="tx1">
+                      <w14:lumMod w14:val="100000"/>
+                      <w14:lumOff w14:val="0"/>
+                    </w14:schemeClr>
+                  </w14:solidFill>
+                </w14:textFill>
               </w:rPr>
               <w:t xml:space="preserve">Então </w:t>
             </w:r>
             <w:r>
               <w:rPr>
                 <w:rFonts w:ascii="Times New Roman" w:hAnsi="Times New Roman" w:eastAsia="Times New Roman" w:cs="Times New Roman"/>
-                <w:color w:val="000000" w:themeColor="text1" w:themeTint="FF" w:themeShade="FF"/>
-                <w:sz w:val="24"/>
-                <w:szCs w:val="24"/>
+                <w:color w:val="000000" w:themeColor="text1" w:themeTint="FF"/>
+                <w:sz w:val="24"/>
+                <w:szCs w:val="24"/>
+                <w14:textFill>
+                  <w14:solidFill>
+                    <w14:schemeClr w14:val="tx1">
+                      <w14:lumMod w14:val="100000"/>
+                      <w14:lumOff w14:val="0"/>
+                    </w14:schemeClr>
+                  </w14:solidFill>
+                </w14:textFill>
               </w:rPr>
               <w:t>clicar em "Trabalhe Conosco"</w:t>
             </w:r>
@@ -3525,28 +3931,52 @@
               <w:spacing w:after="0" w:line="240" w:lineRule="auto"/>
               <w:rPr>
                 <w:rFonts w:ascii="Times New Roman" w:hAnsi="Times New Roman" w:eastAsia="Times New Roman" w:cs="Times New Roman"/>
-                <w:color w:val="000000" w:themeColor="text1" w:themeTint="FF" w:themeShade="FF"/>
-                <w:sz w:val="24"/>
-                <w:szCs w:val="24"/>
+                <w:color w:val="000000" w:themeColor="text1" w:themeTint="FF"/>
+                <w:sz w:val="24"/>
+                <w:szCs w:val="24"/>
+                <w14:textFill>
+                  <w14:solidFill>
+                    <w14:schemeClr w14:val="tx1">
+                      <w14:lumMod w14:val="100000"/>
+                      <w14:lumOff w14:val="0"/>
+                    </w14:schemeClr>
+                  </w14:solidFill>
+                </w14:textFill>
               </w:rPr>
             </w:pPr>
             <w:r>
               <w:rPr>
                 <w:rFonts w:ascii="Times New Roman" w:hAnsi="Times New Roman" w:eastAsia="Times New Roman" w:cs="Times New Roman"/>
-                <w:b w:val="1"/>
-                <w:bCs w:val="1"/>
-                <w:color w:val="000000" w:themeColor="text1" w:themeTint="FF" w:themeShade="FF"/>
-                <w:sz w:val="24"/>
-                <w:szCs w:val="24"/>
+                <w:b/>
+                <w:bCs/>
+                <w:color w:val="000000" w:themeColor="text1" w:themeTint="FF"/>
+                <w:sz w:val="24"/>
+                <w:szCs w:val="24"/>
+                <w14:textFill>
+                  <w14:solidFill>
+                    <w14:schemeClr w14:val="tx1">
+                      <w14:lumMod w14:val="100000"/>
+                      <w14:lumOff w14:val="0"/>
+                    </w14:schemeClr>
+                  </w14:solidFill>
+                </w14:textFill>
               </w:rPr>
               <w:t xml:space="preserve">Então </w:t>
             </w:r>
             <w:r>
               <w:rPr>
                 <w:rFonts w:ascii="Times New Roman" w:hAnsi="Times New Roman" w:eastAsia="Times New Roman" w:cs="Times New Roman"/>
-                <w:color w:val="000000" w:themeColor="text1" w:themeTint="FF" w:themeShade="FF"/>
-                <w:sz w:val="24"/>
-                <w:szCs w:val="24"/>
+                <w:color w:val="000000" w:themeColor="text1" w:themeTint="FF"/>
+                <w:sz w:val="24"/>
+                <w:szCs w:val="24"/>
+                <w14:textFill>
+                  <w14:solidFill>
+                    <w14:schemeClr w14:val="tx1">
+                      <w14:lumMod w14:val="100000"/>
+                      <w14:lumOff w14:val="0"/>
+                    </w14:schemeClr>
+                  </w14:solidFill>
+                </w14:textFill>
               </w:rPr>
               <w:t>clicar em “Restaurante"</w:t>
             </w:r>
@@ -3558,20 +3988,36 @@
             <w:r>
               <w:rPr>
                 <w:rFonts w:ascii="Times New Roman" w:hAnsi="Times New Roman" w:eastAsia="Times New Roman" w:cs="Times New Roman"/>
-                <w:b w:val="1"/>
-                <w:bCs w:val="1"/>
-                <w:color w:val="000000" w:themeColor="text1" w:themeTint="FF" w:themeShade="FF"/>
-                <w:sz w:val="24"/>
-                <w:szCs w:val="24"/>
+                <w:b/>
+                <w:bCs/>
+                <w:color w:val="000000" w:themeColor="text1" w:themeTint="FF"/>
+                <w:sz w:val="24"/>
+                <w:szCs w:val="24"/>
+                <w14:textFill>
+                  <w14:solidFill>
+                    <w14:schemeClr w14:val="tx1">
+                      <w14:lumMod w14:val="100000"/>
+                      <w14:lumOff w14:val="0"/>
+                    </w14:schemeClr>
+                  </w14:solidFill>
+                </w14:textFill>
               </w:rPr>
               <w:t xml:space="preserve">Então </w:t>
             </w:r>
             <w:r>
               <w:rPr>
                 <w:rFonts w:ascii="Times New Roman" w:hAnsi="Times New Roman" w:eastAsia="Times New Roman" w:cs="Times New Roman"/>
-                <w:color w:val="000000" w:themeColor="text1" w:themeTint="FF" w:themeShade="FF"/>
-                <w:sz w:val="24"/>
-                <w:szCs w:val="24"/>
+                <w:color w:val="000000" w:themeColor="text1" w:themeTint="FF"/>
+                <w:sz w:val="24"/>
+                <w:szCs w:val="24"/>
+                <w14:textFill>
+                  <w14:solidFill>
+                    <w14:schemeClr w14:val="tx1">
+                      <w14:lumMod w14:val="100000"/>
+                      <w14:lumOff w14:val="0"/>
+                    </w14:schemeClr>
+                  </w14:solidFill>
+                </w14:textFill>
               </w:rPr>
               <w:t>preencher os dados</w:t>
             </w:r>
@@ -3581,19 +4027,35 @@
               <w:spacing w:after="0" w:line="240" w:lineRule="auto"/>
               <w:rPr>
                 <w:rFonts w:ascii="Times New Roman" w:hAnsi="Times New Roman" w:eastAsia="Times New Roman" w:cs="Times New Roman"/>
-                <w:color w:val="000000" w:themeColor="text1" w:themeTint="FF" w:themeShade="FF"/>
-                <w:sz w:val="24"/>
-                <w:szCs w:val="24"/>
+                <w:color w:val="000000" w:themeColor="text1" w:themeTint="FF"/>
+                <w:sz w:val="24"/>
+                <w:szCs w:val="24"/>
+                <w14:textFill>
+                  <w14:solidFill>
+                    <w14:schemeClr w14:val="tx1">
+                      <w14:lumMod w14:val="100000"/>
+                      <w14:lumOff w14:val="0"/>
+                    </w14:schemeClr>
+                  </w14:solidFill>
+                </w14:textFill>
               </w:rPr>
             </w:pPr>
             <w:r>
               <w:rPr>
                 <w:rFonts w:ascii="Times New Roman" w:hAnsi="Times New Roman" w:eastAsia="Times New Roman" w:cs="Times New Roman"/>
-                <w:b w:val="1"/>
-                <w:bCs w:val="1"/>
-                <w:color w:val="000000" w:themeColor="text1" w:themeTint="FF" w:themeShade="FF"/>
-                <w:sz w:val="24"/>
-                <w:szCs w:val="24"/>
+                <w:b/>
+                <w:bCs/>
+                <w:color w:val="000000" w:themeColor="text1" w:themeTint="FF"/>
+                <w:sz w:val="24"/>
+                <w:szCs w:val="24"/>
+                <w14:textFill>
+                  <w14:solidFill>
+                    <w14:schemeClr w14:val="tx1">
+                      <w14:lumMod w14:val="100000"/>
+                      <w14:lumOff w14:val="0"/>
+                    </w14:schemeClr>
+                  </w14:solidFill>
+                </w14:textFill>
               </w:rPr>
               <w:t xml:space="preserve">Então </w:t>
             </w:r>
@@ -3602,34 +4064,57 @@
                 <w:rFonts w:ascii="Times New Roman" w:hAnsi="Times New Roman" w:eastAsia="Times New Roman" w:cs="Times New Roman"/>
                 <w:b w:val="0"/>
                 <w:bCs w:val="0"/>
-                <w:color w:val="000000" w:themeColor="text1" w:themeTint="FF" w:themeShade="FF"/>
-                <w:sz w:val="24"/>
-                <w:szCs w:val="24"/>
+                <w:color w:val="000000" w:themeColor="text1" w:themeTint="FF"/>
+                <w:sz w:val="24"/>
+                <w:szCs w:val="24"/>
+                <w14:textFill>
+                  <w14:solidFill>
+                    <w14:schemeClr w14:val="tx1">
+                      <w14:lumMod w14:val="100000"/>
+                      <w14:lumOff w14:val="0"/>
+                    </w14:schemeClr>
+                  </w14:solidFill>
+                </w14:textFill>
               </w:rPr>
               <w:t>clicar em “Confirmar”</w:t>
             </w:r>
           </w:p>
           <w:p>
             <w:pPr>
-              <w:pStyle w:val="1"/>
               <w:spacing w:after="0" w:line="240" w:lineRule="auto"/>
               <w:rPr>
                 <w:rFonts w:ascii="Times New Roman" w:hAnsi="Times New Roman" w:eastAsia="Times New Roman" w:cs="Times New Roman"/>
                 <w:b w:val="0"/>
                 <w:bCs w:val="0"/>
-                <w:color w:val="000000" w:themeColor="text1" w:themeTint="FF" w:themeShade="FF"/>
-                <w:sz w:val="24"/>
-                <w:szCs w:val="24"/>
+                <w:color w:val="000000" w:themeColor="text1" w:themeTint="FF"/>
+                <w:sz w:val="24"/>
+                <w:szCs w:val="24"/>
+                <w14:textFill>
+                  <w14:solidFill>
+                    <w14:schemeClr w14:val="tx1">
+                      <w14:lumMod w14:val="100000"/>
+                      <w14:lumOff w14:val="0"/>
+                    </w14:schemeClr>
+                  </w14:solidFill>
+                </w14:textFill>
               </w:rPr>
             </w:pPr>
             <w:r>
               <w:rPr>
                 <w:rFonts w:ascii="Times New Roman" w:hAnsi="Times New Roman" w:eastAsia="Times New Roman" w:cs="Times New Roman"/>
-                <w:b w:val="1"/>
-                <w:bCs w:val="1"/>
-                <w:color w:val="000000" w:themeColor="text1" w:themeTint="FF" w:themeShade="FF"/>
-                <w:sz w:val="24"/>
-                <w:szCs w:val="24"/>
+                <w:b/>
+                <w:bCs/>
+                <w:color w:val="000000" w:themeColor="text1" w:themeTint="FF"/>
+                <w:sz w:val="24"/>
+                <w:szCs w:val="24"/>
+                <w14:textFill>
+                  <w14:solidFill>
+                    <w14:schemeClr w14:val="tx1">
+                      <w14:lumMod w14:val="100000"/>
+                      <w14:lumOff w14:val="0"/>
+                    </w14:schemeClr>
+                  </w14:solidFill>
+                </w14:textFill>
               </w:rPr>
               <w:t xml:space="preserve">Então </w:t>
             </w:r>
@@ -3640,9 +4125,17 @@
                 <w:bCs w:val="0"/>
                 <w:i w:val="0"/>
                 <w:iCs w:val="0"/>
-                <w:color w:val="000000" w:themeColor="text1" w:themeTint="FF" w:themeShade="FF"/>
-                <w:sz w:val="24"/>
-                <w:szCs w:val="24"/>
+                <w:color w:val="000000" w:themeColor="text1" w:themeTint="FF"/>
+                <w:sz w:val="24"/>
+                <w:szCs w:val="24"/>
+                <w14:textFill>
+                  <w14:solidFill>
+                    <w14:schemeClr w14:val="tx1">
+                      <w14:lumMod w14:val="100000"/>
+                      <w14:lumOff w14:val="0"/>
+                    </w14:schemeClr>
+                  </w14:solidFill>
+                </w14:textFill>
               </w:rPr>
               <w:t>página de restaurante será aberta</w:t>
             </w:r>
@@ -3650,9 +4143,8 @@
         </w:tc>
       </w:tr>
     </w:tbl>
-    <w:p xmlns:wp14="http://schemas.microsoft.com/office/word/2010/wordml" wp14:textId="4359C5F4">
-      <w:pPr>
-        <w:pStyle w:val="1"/>
+    <w:p>
+      <w:pPr>
         <w:spacing w:line="257" w:lineRule="auto"/>
       </w:pPr>
     </w:p>
@@ -3662,29 +4154,51 @@
         <w:tblW w:w="0" w:type="auto"/>
         <w:tblInd w:w="0" w:type="dxa"/>
         <w:tblBorders>
-          <w:top w:val="single" w:color="000000" w:themeColor="text1" w:sz="4"/>
-          <w:left w:val="single" w:color="000000" w:themeColor="text1" w:sz="4"/>
-          <w:bottom w:val="single" w:color="000000" w:themeColor="text1" w:sz="4"/>
-          <w:right w:val="single" w:color="000000" w:themeColor="text1" w:sz="4"/>
-          <w:insideH w:val="single" w:color="000000" w:themeColor="text1" w:sz="4"/>
-          <w:insideV w:val="single" w:color="000000" w:themeColor="text1" w:sz="4"/>
+          <w:top w:val="single" w:color="000000" w:themeColor="text1" w:sz="4" w:space="0"/>
+          <w:left w:val="single" w:color="000000" w:themeColor="text1" w:sz="4" w:space="0"/>
+          <w:bottom w:val="single" w:color="000000" w:themeColor="text1" w:sz="4" w:space="0"/>
+          <w:right w:val="single" w:color="000000" w:themeColor="text1" w:sz="4" w:space="0"/>
+          <w:insideH w:val="single" w:color="000000" w:themeColor="text1" w:sz="4" w:space="0"/>
+          <w:insideV w:val="single" w:color="000000" w:themeColor="text1" w:sz="4" w:space="0"/>
         </w:tblBorders>
+        <w:tblLayout w:type="autofit"/>
+        <w:tblCellMar>
+          <w:top w:w="0" w:type="dxa"/>
+          <w:left w:w="108" w:type="dxa"/>
+          <w:bottom w:w="0" w:type="dxa"/>
+          <w:right w:w="108" w:type="dxa"/>
+        </w:tblCellMar>
       </w:tblPr>
       <w:tblGrid>
         <w:gridCol w:w="4508"/>
         <w:gridCol w:w="4508"/>
       </w:tblGrid>
       <w:tr>
+        <w:tblPrEx>
+          <w:tblBorders>
+            <w:top w:val="single" w:color="000000" w:themeColor="text1" w:sz="4" w:space="0"/>
+            <w:left w:val="single" w:color="000000" w:themeColor="text1" w:sz="4" w:space="0"/>
+            <w:bottom w:val="single" w:color="000000" w:themeColor="text1" w:sz="4" w:space="0"/>
+            <w:right w:val="single" w:color="000000" w:themeColor="text1" w:sz="4" w:space="0"/>
+            <w:insideH w:val="single" w:color="000000" w:themeColor="text1" w:sz="4" w:space="0"/>
+            <w:insideV w:val="single" w:color="000000" w:themeColor="text1" w:sz="4" w:space="0"/>
+          </w:tblBorders>
+          <w:tblCellMar>
+            <w:top w:w="0" w:type="dxa"/>
+            <w:left w:w="108" w:type="dxa"/>
+            <w:bottom w:w="0" w:type="dxa"/>
+            <w:right w:w="108" w:type="dxa"/>
+          </w:tblCellMar>
+        </w:tblPrEx>
         <w:tc>
           <w:tcPr>
             <w:tcW w:w="4508" w:type="dxa"/>
             <w:tcBorders>
-              <w:top w:val="single" w:color="000000" w:themeColor="text1" w:sz="8"/>
-              <w:left w:val="single" w:color="000000" w:themeColor="text1" w:sz="8"/>
-              <w:bottom w:val="single" w:color="000000" w:themeColor="text1" w:sz="8"/>
-              <w:right w:val="single" w:color="000000" w:themeColor="text1" w:sz="8"/>
+              <w:top w:val="single" w:color="000000" w:themeColor="text1" w:sz="8" w:space="0"/>
+              <w:left w:val="single" w:color="000000" w:themeColor="text1" w:sz="8" w:space="0"/>
+              <w:bottom w:val="single" w:color="000000" w:themeColor="text1" w:sz="8" w:space="0"/>
+              <w:right w:val="single" w:color="000000" w:themeColor="text1" w:sz="8" w:space="0"/>
             </w:tcBorders>
-            <w:tcMar/>
             <w:vAlign w:val="top"/>
           </w:tcPr>
           <w:p>
@@ -3694,11 +4208,19 @@
             <w:r>
               <w:rPr>
                 <w:rFonts w:ascii="Times New Roman" w:hAnsi="Times New Roman" w:eastAsia="Times New Roman" w:cs="Times New Roman"/>
-                <w:b w:val="1"/>
-                <w:bCs w:val="1"/>
-                <w:color w:val="000000" w:themeColor="text1" w:themeTint="FF" w:themeShade="FF"/>
-                <w:sz w:val="24"/>
-                <w:szCs w:val="24"/>
+                <w:b/>
+                <w:bCs/>
+                <w:color w:val="000000" w:themeColor="text1" w:themeTint="FF"/>
+                <w:sz w:val="24"/>
+                <w:szCs w:val="24"/>
+                <w14:textFill>
+                  <w14:solidFill>
+                    <w14:schemeClr w14:val="tx1">
+                      <w14:lumMod w14:val="100000"/>
+                      <w14:lumOff w14:val="0"/>
+                    </w14:schemeClr>
+                  </w14:solidFill>
+                </w14:textFill>
               </w:rPr>
               <w:t>Cenário 03</w:t>
             </w:r>
@@ -3708,12 +4230,11 @@
           <w:tcPr>
             <w:tcW w:w="4508" w:type="dxa"/>
             <w:tcBorders>
-              <w:top w:val="single" w:color="000000" w:themeColor="text1" w:sz="8"/>
-              <w:left w:val="single" w:color="000000" w:themeColor="text1" w:sz="8"/>
-              <w:bottom w:val="single" w:color="000000" w:themeColor="text1" w:sz="8"/>
-              <w:right w:val="single" w:color="000000" w:themeColor="text1" w:sz="8"/>
+              <w:top w:val="single" w:color="000000" w:themeColor="text1" w:sz="8" w:space="0"/>
+              <w:left w:val="single" w:color="000000" w:themeColor="text1" w:sz="8" w:space="0"/>
+              <w:bottom w:val="single" w:color="000000" w:themeColor="text1" w:sz="8" w:space="0"/>
+              <w:right w:val="single" w:color="000000" w:themeColor="text1" w:sz="8" w:space="0"/>
             </w:tcBorders>
-            <w:tcMar/>
             <w:vAlign w:val="top"/>
           </w:tcPr>
           <w:p>
@@ -3723,11 +4244,19 @@
             <w:r>
               <w:rPr>
                 <w:rFonts w:ascii="Times New Roman" w:hAnsi="Times New Roman" w:eastAsia="Times New Roman" w:cs="Times New Roman"/>
-                <w:b w:val="1"/>
-                <w:bCs w:val="1"/>
-                <w:color w:val="000000" w:themeColor="text1" w:themeTint="FF" w:themeShade="FF"/>
-                <w:sz w:val="24"/>
-                <w:szCs w:val="24"/>
+                <w:b/>
+                <w:bCs/>
+                <w:color w:val="000000" w:themeColor="text1" w:themeTint="FF"/>
+                <w:sz w:val="24"/>
+                <w:szCs w:val="24"/>
+                <w14:textFill>
+                  <w14:solidFill>
+                    <w14:schemeClr w14:val="tx1">
+                      <w14:lumMod w14:val="100000"/>
+                      <w14:lumOff w14:val="0"/>
+                    </w14:schemeClr>
+                  </w14:solidFill>
+                </w14:textFill>
               </w:rPr>
               <w:t>Usuário não cadastrado</w:t>
             </w:r>
@@ -3735,16 +4264,31 @@
         </w:tc>
       </w:tr>
       <w:tr>
+        <w:tblPrEx>
+          <w:tblBorders>
+            <w:top w:val="single" w:color="000000" w:themeColor="text1" w:sz="4" w:space="0"/>
+            <w:left w:val="single" w:color="000000" w:themeColor="text1" w:sz="4" w:space="0"/>
+            <w:bottom w:val="single" w:color="000000" w:themeColor="text1" w:sz="4" w:space="0"/>
+            <w:right w:val="single" w:color="000000" w:themeColor="text1" w:sz="4" w:space="0"/>
+            <w:insideH w:val="single" w:color="000000" w:themeColor="text1" w:sz="4" w:space="0"/>
+            <w:insideV w:val="single" w:color="000000" w:themeColor="text1" w:sz="4" w:space="0"/>
+          </w:tblBorders>
+          <w:tblCellMar>
+            <w:top w:w="0" w:type="dxa"/>
+            <w:left w:w="108" w:type="dxa"/>
+            <w:bottom w:w="0" w:type="dxa"/>
+            <w:right w:w="108" w:type="dxa"/>
+          </w:tblCellMar>
+        </w:tblPrEx>
         <w:tc>
           <w:tcPr>
             <w:tcW w:w="4508" w:type="dxa"/>
             <w:tcBorders>
-              <w:top w:val="single" w:color="000000" w:themeColor="text1" w:sz="8"/>
-              <w:left w:val="single" w:color="000000" w:themeColor="text1" w:sz="8"/>
-              <w:bottom w:val="single" w:color="000000" w:themeColor="text1" w:sz="8"/>
-              <w:right w:val="single" w:color="000000" w:themeColor="text1" w:sz="8"/>
+              <w:top w:val="single" w:color="000000" w:themeColor="text1" w:sz="8" w:space="0"/>
+              <w:left w:val="single" w:color="000000" w:themeColor="text1" w:sz="8" w:space="0"/>
+              <w:bottom w:val="single" w:color="000000" w:themeColor="text1" w:sz="8" w:space="0"/>
+              <w:right w:val="single" w:color="000000" w:themeColor="text1" w:sz="8" w:space="0"/>
             </w:tcBorders>
-            <w:tcMar/>
             <w:vAlign w:val="top"/>
           </w:tcPr>
           <w:p>
@@ -3754,9 +4298,17 @@
             <w:r>
               <w:rPr>
                 <w:rFonts w:ascii="Times New Roman" w:hAnsi="Times New Roman" w:eastAsia="Times New Roman" w:cs="Times New Roman"/>
-                <w:color w:val="000000" w:themeColor="text1" w:themeTint="FF" w:themeShade="FF"/>
-                <w:sz w:val="24"/>
-                <w:szCs w:val="24"/>
+                <w:color w:val="000000" w:themeColor="text1" w:themeTint="FF"/>
+                <w:sz w:val="24"/>
+                <w:szCs w:val="24"/>
+                <w14:textFill>
+                  <w14:solidFill>
+                    <w14:schemeClr w14:val="tx1">
+                      <w14:lumMod w14:val="100000"/>
+                      <w14:lumOff w14:val="0"/>
+                    </w14:schemeClr>
+                  </w14:solidFill>
+                </w14:textFill>
               </w:rPr>
               <w:t>Descrição</w:t>
             </w:r>
@@ -3766,12 +4318,11 @@
           <w:tcPr>
             <w:tcW w:w="4508" w:type="dxa"/>
             <w:tcBorders>
-              <w:top w:val="single" w:color="000000" w:themeColor="text1" w:sz="8"/>
-              <w:left w:val="single" w:color="000000" w:themeColor="text1" w:sz="8"/>
-              <w:bottom w:val="single" w:color="000000" w:themeColor="text1" w:sz="8"/>
-              <w:right w:val="single" w:color="000000" w:themeColor="text1" w:sz="8"/>
+              <w:top w:val="single" w:color="000000" w:themeColor="text1" w:sz="8" w:space="0"/>
+              <w:left w:val="single" w:color="000000" w:themeColor="text1" w:sz="8" w:space="0"/>
+              <w:bottom w:val="single" w:color="000000" w:themeColor="text1" w:sz="8" w:space="0"/>
+              <w:right w:val="single" w:color="000000" w:themeColor="text1" w:sz="8" w:space="0"/>
             </w:tcBorders>
-            <w:tcMar/>
             <w:vAlign w:val="top"/>
           </w:tcPr>
           <w:p>
@@ -3781,20 +4332,36 @@
             <w:r>
               <w:rPr>
                 <w:rFonts w:ascii="Times New Roman" w:hAnsi="Times New Roman" w:eastAsia="Times New Roman" w:cs="Times New Roman"/>
-                <w:b w:val="1"/>
-                <w:bCs w:val="1"/>
-                <w:color w:val="000000" w:themeColor="text1" w:themeTint="FF" w:themeShade="FF"/>
-                <w:sz w:val="24"/>
-                <w:szCs w:val="24"/>
+                <w:b/>
+                <w:bCs/>
+                <w:color w:val="000000" w:themeColor="text1" w:themeTint="FF"/>
+                <w:sz w:val="24"/>
+                <w:szCs w:val="24"/>
+                <w14:textFill>
+                  <w14:solidFill>
+                    <w14:schemeClr w14:val="tx1">
+                      <w14:lumMod w14:val="100000"/>
+                      <w14:lumOff w14:val="0"/>
+                    </w14:schemeClr>
+                  </w14:solidFill>
+                </w14:textFill>
               </w:rPr>
               <w:t xml:space="preserve">Dado </w:t>
             </w:r>
             <w:r>
               <w:rPr>
                 <w:rFonts w:ascii="Times New Roman" w:hAnsi="Times New Roman" w:eastAsia="Times New Roman" w:cs="Times New Roman"/>
-                <w:color w:val="000000" w:themeColor="text1" w:themeTint="FF" w:themeShade="FF"/>
-                <w:sz w:val="24"/>
-                <w:szCs w:val="24"/>
+                <w:color w:val="000000" w:themeColor="text1" w:themeTint="FF"/>
+                <w:sz w:val="24"/>
+                <w:szCs w:val="24"/>
+                <w14:textFill>
+                  <w14:solidFill>
+                    <w14:schemeClr w14:val="tx1">
+                      <w14:lumMod w14:val="100000"/>
+                      <w14:lumOff w14:val="0"/>
+                    </w14:schemeClr>
+                  </w14:solidFill>
+                </w14:textFill>
               </w:rPr>
               <w:t xml:space="preserve">que o usuário não tem conta  </w:t>
             </w:r>
@@ -3804,19 +4371,35 @@
               <w:spacing w:after="0" w:line="240" w:lineRule="auto"/>
               <w:rPr>
                 <w:rFonts w:ascii="Times New Roman" w:hAnsi="Times New Roman" w:eastAsia="Times New Roman" w:cs="Times New Roman"/>
-                <w:color w:val="000000" w:themeColor="text1" w:themeTint="FF" w:themeShade="FF"/>
-                <w:sz w:val="24"/>
-                <w:szCs w:val="24"/>
+                <w:color w:val="000000" w:themeColor="text1" w:themeTint="FF"/>
+                <w:sz w:val="24"/>
+                <w:szCs w:val="24"/>
+                <w14:textFill>
+                  <w14:solidFill>
+                    <w14:schemeClr w14:val="tx1">
+                      <w14:lumMod w14:val="100000"/>
+                      <w14:lumOff w14:val="0"/>
+                    </w14:schemeClr>
+                  </w14:solidFill>
+                </w14:textFill>
               </w:rPr>
             </w:pPr>
             <w:r>
               <w:rPr>
                 <w:rFonts w:ascii="Times New Roman" w:hAnsi="Times New Roman" w:eastAsia="Times New Roman" w:cs="Times New Roman"/>
-                <w:b w:val="1"/>
-                <w:bCs w:val="1"/>
-                <w:color w:val="000000" w:themeColor="text1" w:themeTint="FF" w:themeShade="FF"/>
-                <w:sz w:val="24"/>
-                <w:szCs w:val="24"/>
+                <w:b/>
+                <w:bCs/>
+                <w:color w:val="000000" w:themeColor="text1" w:themeTint="FF"/>
+                <w:sz w:val="24"/>
+                <w:szCs w:val="24"/>
+                <w14:textFill>
+                  <w14:solidFill>
+                    <w14:schemeClr w14:val="tx1">
+                      <w14:lumMod w14:val="100000"/>
+                      <w14:lumOff w14:val="0"/>
+                    </w14:schemeClr>
+                  </w14:solidFill>
+                </w14:textFill>
               </w:rPr>
               <w:t xml:space="preserve">Então </w:t>
             </w:r>
@@ -3825,9 +4408,17 @@
                 <w:rFonts w:ascii="Times New Roman" w:hAnsi="Times New Roman" w:eastAsia="Times New Roman" w:cs="Times New Roman"/>
                 <w:b w:val="0"/>
                 <w:bCs w:val="0"/>
-                <w:color w:val="000000" w:themeColor="text1" w:themeTint="FF" w:themeShade="FF"/>
-                <w:sz w:val="24"/>
-                <w:szCs w:val="24"/>
+                <w:color w:val="000000" w:themeColor="text1" w:themeTint="FF"/>
+                <w:sz w:val="24"/>
+                <w:szCs w:val="24"/>
+                <w14:textFill>
+                  <w14:solidFill>
+                    <w14:schemeClr w14:val="tx1">
+                      <w14:lumMod w14:val="100000"/>
+                      <w14:lumOff w14:val="0"/>
+                    </w14:schemeClr>
+                  </w14:solidFill>
+                </w14:textFill>
               </w:rPr>
               <w:t>efetuar estória “Eu_Usuário_Criando_Conta”</w:t>
             </w:r>
@@ -3839,20 +4430,36 @@
             <w:r>
               <w:rPr>
                 <w:rFonts w:ascii="Times New Roman" w:hAnsi="Times New Roman" w:eastAsia="Times New Roman" w:cs="Times New Roman"/>
-                <w:b w:val="1"/>
-                <w:bCs w:val="1"/>
-                <w:color w:val="000000" w:themeColor="text1" w:themeTint="FF" w:themeShade="FF"/>
-                <w:sz w:val="24"/>
-                <w:szCs w:val="24"/>
+                <w:b/>
+                <w:bCs/>
+                <w:color w:val="000000" w:themeColor="text1" w:themeTint="FF"/>
+                <w:sz w:val="24"/>
+                <w:szCs w:val="24"/>
+                <w14:textFill>
+                  <w14:solidFill>
+                    <w14:schemeClr w14:val="tx1">
+                      <w14:lumMod w14:val="100000"/>
+                      <w14:lumOff w14:val="0"/>
+                    </w14:schemeClr>
+                  </w14:solidFill>
+                </w14:textFill>
               </w:rPr>
               <w:t xml:space="preserve">Quando </w:t>
             </w:r>
             <w:r>
               <w:rPr>
                 <w:rFonts w:ascii="Times New Roman" w:hAnsi="Times New Roman" w:eastAsia="Times New Roman" w:cs="Times New Roman"/>
-                <w:color w:val="000000" w:themeColor="text1" w:themeTint="FF" w:themeShade="FF"/>
-                <w:sz w:val="24"/>
-                <w:szCs w:val="24"/>
+                <w:color w:val="000000" w:themeColor="text1" w:themeTint="FF"/>
+                <w:sz w:val="24"/>
+                <w:szCs w:val="24"/>
+                <w14:textFill>
+                  <w14:solidFill>
+                    <w14:schemeClr w14:val="tx1">
+                      <w14:lumMod w14:val="100000"/>
+                      <w14:lumOff w14:val="0"/>
+                    </w14:schemeClr>
+                  </w14:solidFill>
+                </w14:textFill>
               </w:rPr>
               <w:t xml:space="preserve">em página inicial </w:t>
             </w:r>
@@ -3862,28 +4469,52 @@
               <w:spacing w:after="0" w:line="240" w:lineRule="auto"/>
               <w:rPr>
                 <w:rFonts w:ascii="Times New Roman" w:hAnsi="Times New Roman" w:eastAsia="Times New Roman" w:cs="Times New Roman"/>
-                <w:color w:val="000000" w:themeColor="text1" w:themeTint="FF" w:themeShade="FF"/>
-                <w:sz w:val="24"/>
-                <w:szCs w:val="24"/>
+                <w:color w:val="000000" w:themeColor="text1" w:themeTint="FF"/>
+                <w:sz w:val="24"/>
+                <w:szCs w:val="24"/>
+                <w14:textFill>
+                  <w14:solidFill>
+                    <w14:schemeClr w14:val="tx1">
+                      <w14:lumMod w14:val="100000"/>
+                      <w14:lumOff w14:val="0"/>
+                    </w14:schemeClr>
+                  </w14:solidFill>
+                </w14:textFill>
               </w:rPr>
             </w:pPr>
             <w:r>
               <w:rPr>
                 <w:rFonts w:ascii="Times New Roman" w:hAnsi="Times New Roman" w:eastAsia="Times New Roman" w:cs="Times New Roman"/>
-                <w:b w:val="1"/>
-                <w:bCs w:val="1"/>
-                <w:color w:val="000000" w:themeColor="text1" w:themeTint="FF" w:themeShade="FF"/>
-                <w:sz w:val="24"/>
-                <w:szCs w:val="24"/>
+                <w:b/>
+                <w:bCs/>
+                <w:color w:val="000000" w:themeColor="text1" w:themeTint="FF"/>
+                <w:sz w:val="24"/>
+                <w:szCs w:val="24"/>
+                <w14:textFill>
+                  <w14:solidFill>
+                    <w14:schemeClr w14:val="tx1">
+                      <w14:lumMod w14:val="100000"/>
+                      <w14:lumOff w14:val="0"/>
+                    </w14:schemeClr>
+                  </w14:solidFill>
+                </w14:textFill>
               </w:rPr>
               <w:t xml:space="preserve">Então </w:t>
             </w:r>
             <w:r>
               <w:rPr>
                 <w:rFonts w:ascii="Times New Roman" w:hAnsi="Times New Roman" w:eastAsia="Times New Roman" w:cs="Times New Roman"/>
-                <w:color w:val="000000" w:themeColor="text1" w:themeTint="FF" w:themeShade="FF"/>
-                <w:sz w:val="24"/>
-                <w:szCs w:val="24"/>
+                <w:color w:val="000000" w:themeColor="text1" w:themeTint="FF"/>
+                <w:sz w:val="24"/>
+                <w:szCs w:val="24"/>
+                <w14:textFill>
+                  <w14:solidFill>
+                    <w14:schemeClr w14:val="tx1">
+                      <w14:lumMod w14:val="100000"/>
+                      <w14:lumOff w14:val="0"/>
+                    </w14:schemeClr>
+                  </w14:solidFill>
+                </w14:textFill>
               </w:rPr>
               <w:t>clicar em "Trabalhe Conosco"</w:t>
             </w:r>
@@ -3893,28 +4524,52 @@
               <w:spacing w:after="0" w:line="240" w:lineRule="auto"/>
               <w:rPr>
                 <w:rFonts w:ascii="Times New Roman" w:hAnsi="Times New Roman" w:eastAsia="Times New Roman" w:cs="Times New Roman"/>
-                <w:color w:val="000000" w:themeColor="text1" w:themeTint="FF" w:themeShade="FF"/>
-                <w:sz w:val="24"/>
-                <w:szCs w:val="24"/>
+                <w:color w:val="000000" w:themeColor="text1" w:themeTint="FF"/>
+                <w:sz w:val="24"/>
+                <w:szCs w:val="24"/>
+                <w14:textFill>
+                  <w14:solidFill>
+                    <w14:schemeClr w14:val="tx1">
+                      <w14:lumMod w14:val="100000"/>
+                      <w14:lumOff w14:val="0"/>
+                    </w14:schemeClr>
+                  </w14:solidFill>
+                </w14:textFill>
               </w:rPr>
             </w:pPr>
             <w:r>
               <w:rPr>
                 <w:rFonts w:ascii="Times New Roman" w:hAnsi="Times New Roman" w:eastAsia="Times New Roman" w:cs="Times New Roman"/>
-                <w:b w:val="1"/>
-                <w:bCs w:val="1"/>
-                <w:color w:val="000000" w:themeColor="text1" w:themeTint="FF" w:themeShade="FF"/>
-                <w:sz w:val="24"/>
-                <w:szCs w:val="24"/>
+                <w:b/>
+                <w:bCs/>
+                <w:color w:val="000000" w:themeColor="text1" w:themeTint="FF"/>
+                <w:sz w:val="24"/>
+                <w:szCs w:val="24"/>
+                <w14:textFill>
+                  <w14:solidFill>
+                    <w14:schemeClr w14:val="tx1">
+                      <w14:lumMod w14:val="100000"/>
+                      <w14:lumOff w14:val="0"/>
+                    </w14:schemeClr>
+                  </w14:solidFill>
+                </w14:textFill>
               </w:rPr>
               <w:t xml:space="preserve">Então </w:t>
             </w:r>
             <w:r>
               <w:rPr>
                 <w:rFonts w:ascii="Times New Roman" w:hAnsi="Times New Roman" w:eastAsia="Times New Roman" w:cs="Times New Roman"/>
-                <w:color w:val="000000" w:themeColor="text1" w:themeTint="FF" w:themeShade="FF"/>
-                <w:sz w:val="24"/>
-                <w:szCs w:val="24"/>
+                <w:color w:val="000000" w:themeColor="text1" w:themeTint="FF"/>
+                <w:sz w:val="24"/>
+                <w:szCs w:val="24"/>
+                <w14:textFill>
+                  <w14:solidFill>
+                    <w14:schemeClr w14:val="tx1">
+                      <w14:lumMod w14:val="100000"/>
+                      <w14:lumOff w14:val="0"/>
+                    </w14:schemeClr>
+                  </w14:solidFill>
+                </w14:textFill>
               </w:rPr>
               <w:t>clicar em “Restaurante"</w:t>
             </w:r>
@@ -3926,20 +4581,36 @@
             <w:r>
               <w:rPr>
                 <w:rFonts w:ascii="Times New Roman" w:hAnsi="Times New Roman" w:eastAsia="Times New Roman" w:cs="Times New Roman"/>
-                <w:b w:val="1"/>
-                <w:bCs w:val="1"/>
-                <w:color w:val="000000" w:themeColor="text1" w:themeTint="FF" w:themeShade="FF"/>
-                <w:sz w:val="24"/>
-                <w:szCs w:val="24"/>
+                <w:b/>
+                <w:bCs/>
+                <w:color w:val="000000" w:themeColor="text1" w:themeTint="FF"/>
+                <w:sz w:val="24"/>
+                <w:szCs w:val="24"/>
+                <w14:textFill>
+                  <w14:solidFill>
+                    <w14:schemeClr w14:val="tx1">
+                      <w14:lumMod w14:val="100000"/>
+                      <w14:lumOff w14:val="0"/>
+                    </w14:schemeClr>
+                  </w14:solidFill>
+                </w14:textFill>
               </w:rPr>
               <w:t xml:space="preserve">Então </w:t>
             </w:r>
             <w:r>
               <w:rPr>
                 <w:rFonts w:ascii="Times New Roman" w:hAnsi="Times New Roman" w:eastAsia="Times New Roman" w:cs="Times New Roman"/>
-                <w:color w:val="000000" w:themeColor="text1" w:themeTint="FF" w:themeShade="FF"/>
-                <w:sz w:val="24"/>
-                <w:szCs w:val="24"/>
+                <w:color w:val="000000" w:themeColor="text1" w:themeTint="FF"/>
+                <w:sz w:val="24"/>
+                <w:szCs w:val="24"/>
+                <w14:textFill>
+                  <w14:solidFill>
+                    <w14:schemeClr w14:val="tx1">
+                      <w14:lumMod w14:val="100000"/>
+                      <w14:lumOff w14:val="0"/>
+                    </w14:schemeClr>
+                  </w14:solidFill>
+                </w14:textFill>
               </w:rPr>
               <w:t>preencher os dados</w:t>
             </w:r>
@@ -3949,19 +4620,35 @@
               <w:spacing w:after="0" w:line="240" w:lineRule="auto"/>
               <w:rPr>
                 <w:rFonts w:ascii="Times New Roman" w:hAnsi="Times New Roman" w:eastAsia="Times New Roman" w:cs="Times New Roman"/>
-                <w:color w:val="000000" w:themeColor="text1" w:themeTint="FF" w:themeShade="FF"/>
-                <w:sz w:val="24"/>
-                <w:szCs w:val="24"/>
+                <w:color w:val="000000" w:themeColor="text1" w:themeTint="FF"/>
+                <w:sz w:val="24"/>
+                <w:szCs w:val="24"/>
+                <w14:textFill>
+                  <w14:solidFill>
+                    <w14:schemeClr w14:val="tx1">
+                      <w14:lumMod w14:val="100000"/>
+                      <w14:lumOff w14:val="0"/>
+                    </w14:schemeClr>
+                  </w14:solidFill>
+                </w14:textFill>
               </w:rPr>
             </w:pPr>
             <w:r>
               <w:rPr>
                 <w:rFonts w:ascii="Times New Roman" w:hAnsi="Times New Roman" w:eastAsia="Times New Roman" w:cs="Times New Roman"/>
-                <w:b w:val="1"/>
-                <w:bCs w:val="1"/>
-                <w:color w:val="000000" w:themeColor="text1" w:themeTint="FF" w:themeShade="FF"/>
-                <w:sz w:val="24"/>
-                <w:szCs w:val="24"/>
+                <w:b/>
+                <w:bCs/>
+                <w:color w:val="000000" w:themeColor="text1" w:themeTint="FF"/>
+                <w:sz w:val="24"/>
+                <w:szCs w:val="24"/>
+                <w14:textFill>
+                  <w14:solidFill>
+                    <w14:schemeClr w14:val="tx1">
+                      <w14:lumMod w14:val="100000"/>
+                      <w14:lumOff w14:val="0"/>
+                    </w14:schemeClr>
+                  </w14:solidFill>
+                </w14:textFill>
               </w:rPr>
               <w:t xml:space="preserve">Então </w:t>
             </w:r>
@@ -3970,34 +4657,57 @@
                 <w:rFonts w:ascii="Times New Roman" w:hAnsi="Times New Roman" w:eastAsia="Times New Roman" w:cs="Times New Roman"/>
                 <w:b w:val="0"/>
                 <w:bCs w:val="0"/>
-                <w:color w:val="000000" w:themeColor="text1" w:themeTint="FF" w:themeShade="FF"/>
-                <w:sz w:val="24"/>
-                <w:szCs w:val="24"/>
+                <w:color w:val="000000" w:themeColor="text1" w:themeTint="FF"/>
+                <w:sz w:val="24"/>
+                <w:szCs w:val="24"/>
+                <w14:textFill>
+                  <w14:solidFill>
+                    <w14:schemeClr w14:val="tx1">
+                      <w14:lumMod w14:val="100000"/>
+                      <w14:lumOff w14:val="0"/>
+                    </w14:schemeClr>
+                  </w14:solidFill>
+                </w14:textFill>
               </w:rPr>
               <w:t>clicar em “Confirmar”</w:t>
             </w:r>
           </w:p>
           <w:p>
             <w:pPr>
-              <w:pStyle w:val="1"/>
               <w:spacing w:after="0" w:line="240" w:lineRule="auto"/>
               <w:rPr>
                 <w:rFonts w:ascii="Times New Roman" w:hAnsi="Times New Roman" w:eastAsia="Times New Roman" w:cs="Times New Roman"/>
                 <w:b w:val="0"/>
                 <w:bCs w:val="0"/>
-                <w:color w:val="000000" w:themeColor="text1" w:themeTint="FF" w:themeShade="FF"/>
-                <w:sz w:val="24"/>
-                <w:szCs w:val="24"/>
+                <w:color w:val="000000" w:themeColor="text1" w:themeTint="FF"/>
+                <w:sz w:val="24"/>
+                <w:szCs w:val="24"/>
+                <w14:textFill>
+                  <w14:solidFill>
+                    <w14:schemeClr w14:val="tx1">
+                      <w14:lumMod w14:val="100000"/>
+                      <w14:lumOff w14:val="0"/>
+                    </w14:schemeClr>
+                  </w14:solidFill>
+                </w14:textFill>
               </w:rPr>
             </w:pPr>
             <w:r>
               <w:rPr>
                 <w:rFonts w:ascii="Times New Roman" w:hAnsi="Times New Roman" w:eastAsia="Times New Roman" w:cs="Times New Roman"/>
-                <w:b w:val="1"/>
-                <w:bCs w:val="1"/>
-                <w:color w:val="000000" w:themeColor="text1" w:themeTint="FF" w:themeShade="FF"/>
-                <w:sz w:val="24"/>
-                <w:szCs w:val="24"/>
+                <w:b/>
+                <w:bCs/>
+                <w:color w:val="000000" w:themeColor="text1" w:themeTint="FF"/>
+                <w:sz w:val="24"/>
+                <w:szCs w:val="24"/>
+                <w14:textFill>
+                  <w14:solidFill>
+                    <w14:schemeClr w14:val="tx1">
+                      <w14:lumMod w14:val="100000"/>
+                      <w14:lumOff w14:val="0"/>
+                    </w14:schemeClr>
+                  </w14:solidFill>
+                </w14:textFill>
               </w:rPr>
               <w:t xml:space="preserve">Então </w:t>
             </w:r>
@@ -4008,9 +4718,17 @@
                 <w:bCs w:val="0"/>
                 <w:i w:val="0"/>
                 <w:iCs w:val="0"/>
-                <w:color w:val="000000" w:themeColor="text1" w:themeTint="FF" w:themeShade="FF"/>
-                <w:sz w:val="24"/>
-                <w:szCs w:val="24"/>
+                <w:color w:val="000000" w:themeColor="text1" w:themeTint="FF"/>
+                <w:sz w:val="24"/>
+                <w:szCs w:val="24"/>
+                <w14:textFill>
+                  <w14:solidFill>
+                    <w14:schemeClr w14:val="tx1">
+                      <w14:lumMod w14:val="100000"/>
+                      <w14:lumOff w14:val="0"/>
+                    </w14:schemeClr>
+                  </w14:solidFill>
+                </w14:textFill>
               </w:rPr>
               <w:t>página de restaurante será aberta</w:t>
             </w:r>
@@ -4018,21 +4736,17 @@
         </w:tc>
       </w:tr>
     </w:tbl>
-    <w:p>
-      <w:pPr>
-        <w:pStyle w:val="1"/>
-      </w:pPr>
-    </w:p>
+    <w:p/>
     <w:sectPr>
-      <w:footerReference w:type="first" r:id="rId7"/>
-      <w:headerReference w:type="default" r:id="rId5"/>
-      <w:footerReference w:type="default" r:id="rId6"/>
-      <w:pgSz w:w="11906" w:h="16838" w:orient="portrait"/>
+      <w:headerReference r:id="rId6" w:type="first"/>
+      <w:footerReference r:id="rId8" w:type="first"/>
+      <w:headerReference r:id="rId5" w:type="default"/>
+      <w:footerReference r:id="rId7" w:type="default"/>
+      <w:pgSz w:w="11906" w:h="16838"/>
       <w:pgMar w:top="1440" w:right="1440" w:bottom="1440" w:left="1440" w:header="720" w:footer="720" w:gutter="0"/>
       <w:cols w:space="720" w:num="1"/>
       <w:titlePg/>
       <w:docGrid w:linePitch="360" w:charSpace="0"/>
-      <w:headerReference w:type="first" r:id="R2b6443d847624387"/>
     </w:sectPr>
   </w:body>
 </w:document>
@@ -4041,7 +4755,7 @@
 <file path=word/endnotes.xml><?xml version="1.0" encoding="utf-8"?>
 <w:endnotes xmlns:wpc="http://schemas.microsoft.com/office/word/2010/wordprocessingCanvas" xmlns:mc="http://schemas.openxmlformats.org/markup-compatibility/2006" xmlns:o="urn:schemas-microsoft-com:office:office" xmlns:r="http://schemas.openxmlformats.org/officeDocument/2006/relationships" xmlns:m="http://schemas.openxmlformats.org/officeDocument/2006/math" xmlns:v="urn:schemas-microsoft-com:vml" xmlns:wp14="http://schemas.microsoft.com/office/word/2010/wordprocessingDrawing" xmlns:wp="http://schemas.openxmlformats.org/drawingml/2006/wordprocessingDrawing" xmlns:w="http://schemas.openxmlformats.org/wordprocessingml/2006/main" xmlns:w14="http://schemas.microsoft.com/office/word/2010/wordml" xmlns:w15="http://schemas.microsoft.com/office/word/2012/wordml" xmlns:w10="urn:schemas-microsoft-com:office:word" xmlns:wpg="http://schemas.microsoft.com/office/word/2010/wordprocessingGroup" xmlns:wpi="http://schemas.microsoft.com/office/word/2010/wordprocessingInk" xmlns:wne="http://schemas.microsoft.com/office/word/2006/wordml" xmlns:wps="http://schemas.microsoft.com/office/word/2010/wordprocessingShape" xmlns:wpsCustomData="http://www.wps.cn/officeDocument/2013/wpsCustomData" mc:Ignorable="w14 w15 wp14">
   <w:endnote w:type="separator" w:id="0">
-    <w:p xmlns:wp14="http://schemas.microsoft.com/office/word/2010/wordml" wp14:textId="77777777">
+    <w:p>
       <w:pPr>
         <w:spacing w:line="240" w:lineRule="auto"/>
       </w:pPr>
@@ -4051,7 +4765,7 @@
     </w:p>
   </w:endnote>
   <w:endnote w:type="continuationSeparator" w:id="1">
-    <w:p xmlns:wp14="http://schemas.microsoft.com/office/word/2010/wordml" wp14:textId="77777777">
+    <w:p>
       <w:pPr>
         <w:spacing w:line="240" w:lineRule="auto"/>
       </w:pPr>
@@ -4083,7 +4797,7 @@
       <w:gridCol w:w="3005"/>
       <w:gridCol w:w="3005"/>
     </w:tblGrid>
-    <w:tr xmlns:wp14="http://schemas.microsoft.com/office/word/2010/wordml" wp14:textId="77777777">
+    <w:tr>
       <w:tblPrEx>
         <w:tblCellMar>
           <w:top w:w="0" w:type="dxa"/>
@@ -4096,7 +4810,7 @@
         <w:tcPr>
           <w:tcW w:w="3005" w:type="dxa"/>
         </w:tcPr>
-        <w:p wp14:textId="77777777">
+        <w:p>
           <w:pPr>
             <w:pStyle w:val="4"/>
             <w:bidi w:val="0"/>
@@ -4109,7 +4823,7 @@
         <w:tcPr>
           <w:tcW w:w="3005" w:type="dxa"/>
         </w:tcPr>
-        <w:p wp14:textId="77777777">
+        <w:p>
           <w:pPr>
             <w:pStyle w:val="4"/>
             <w:bidi w:val="0"/>
@@ -4121,7 +4835,7 @@
         <w:tcPr>
           <w:tcW w:w="3005" w:type="dxa"/>
         </w:tcPr>
-        <w:p wp14:textId="77777777">
+        <w:p>
           <w:pPr>
             <w:pStyle w:val="4"/>
             <w:bidi w:val="0"/>
@@ -4132,7 +4846,7 @@
       </w:tc>
     </w:tr>
   </w:tbl>
-  <w:p xmlns:wp14="http://schemas.microsoft.com/office/word/2010/wordml" wp14:textId="77777777">
+  <w:p>
     <w:pPr>
       <w:pStyle w:val="5"/>
       <w:bidi w:val="0"/>
@@ -4161,7 +4875,7 @@
       <w:gridCol w:w="3005"/>
       <w:gridCol w:w="3005"/>
     </w:tblGrid>
-    <w:tr xmlns:wp14="http://schemas.microsoft.com/office/word/2010/wordml" wp14:textId="77777777">
+    <w:tr>
       <w:tblPrEx>
         <w:tblCellMar>
           <w:top w:w="0" w:type="dxa"/>
@@ -4174,7 +4888,7 @@
         <w:tcPr>
           <w:tcW w:w="3005" w:type="dxa"/>
         </w:tcPr>
-        <w:p wp14:textId="77777777">
+        <w:p>
           <w:pPr>
             <w:pStyle w:val="4"/>
             <w:bidi w:val="0"/>
@@ -4187,7 +4901,7 @@
         <w:tcPr>
           <w:tcW w:w="3005" w:type="dxa"/>
         </w:tcPr>
-        <w:p wp14:textId="77777777">
+        <w:p>
           <w:pPr>
             <w:pStyle w:val="4"/>
             <w:bidi w:val="0"/>
@@ -4199,7 +4913,7 @@
         <w:tcPr>
           <w:tcW w:w="3005" w:type="dxa"/>
         </w:tcPr>
-        <w:p wp14:textId="77777777">
+        <w:p>
           <w:pPr>
             <w:pStyle w:val="4"/>
             <w:bidi w:val="0"/>
@@ -4210,7 +4924,7 @@
       </w:tc>
     </w:tr>
   </w:tbl>
-  <w:p xmlns:wp14="http://schemas.microsoft.com/office/word/2010/wordml" wp14:textId="77777777">
+  <w:p>
     <w:pPr>
       <w:pStyle w:val="5"/>
       <w:bidi w:val="0"/>
@@ -4222,7 +4936,7 @@
 <file path=word/footnotes.xml><?xml version="1.0" encoding="utf-8"?>
 <w:footnotes xmlns:wpc="http://schemas.microsoft.com/office/word/2010/wordprocessingCanvas" xmlns:mc="http://schemas.openxmlformats.org/markup-compatibility/2006" xmlns:o="urn:schemas-microsoft-com:office:office" xmlns:r="http://schemas.openxmlformats.org/officeDocument/2006/relationships" xmlns:m="http://schemas.openxmlformats.org/officeDocument/2006/math" xmlns:v="urn:schemas-microsoft-com:vml" xmlns:wp14="http://schemas.microsoft.com/office/word/2010/wordprocessingDrawing" xmlns:wp="http://schemas.openxmlformats.org/drawingml/2006/wordprocessingDrawing" xmlns:w="http://schemas.openxmlformats.org/wordprocessingml/2006/main" xmlns:w14="http://schemas.microsoft.com/office/word/2010/wordml" xmlns:w15="http://schemas.microsoft.com/office/word/2012/wordml" xmlns:w10="urn:schemas-microsoft-com:office:word" xmlns:wpg="http://schemas.microsoft.com/office/word/2010/wordprocessingGroup" xmlns:wpi="http://schemas.microsoft.com/office/word/2010/wordprocessingInk" xmlns:wne="http://schemas.microsoft.com/office/word/2006/wordml" xmlns:wps="http://schemas.microsoft.com/office/word/2010/wordprocessingShape" xmlns:wpsCustomData="http://www.wps.cn/officeDocument/2013/wpsCustomData" mc:Ignorable="w14 w15 wp14">
   <w:footnote w:type="separator" w:id="0">
-    <w:p xmlns:wp14="http://schemas.microsoft.com/office/word/2010/wordml" wp14:textId="77777777">
+    <w:p>
       <w:pPr>
         <w:spacing w:before="0" w:after="0" w:line="259" w:lineRule="auto"/>
       </w:pPr>
@@ -4232,7 +4946,7 @@
     </w:p>
   </w:footnote>
   <w:footnote w:type="continuationSeparator" w:id="1">
-    <w:p xmlns:wp14="http://schemas.microsoft.com/office/word/2010/wordml" wp14:textId="77777777">
+    <w:p>
       <w:pPr>
         <w:spacing w:before="0" w:after="0" w:line="259" w:lineRule="auto"/>
       </w:pPr>
@@ -4270,7 +4984,7 @@
     <w:tblGrid>
       <w:gridCol w:w="9015"/>
     </w:tblGrid>
-    <w:tr xmlns:wp14="http://schemas.microsoft.com/office/word/2010/wordml" wp14:textId="77777777">
+    <w:tr>
       <w:tblPrEx>
         <w:tblBorders>
           <w:top w:val="single" w:color="000000" w:themeColor="text1" w:sz="4" w:space="0"/>
@@ -4292,7 +5006,7 @@
           <w:tcW w:w="9015" w:type="dxa"/>
           <w:shd w:val="clear" w:color="auto" w:fill="C00000"/>
         </w:tcPr>
-        <w:p wp14:textId="77777777">
+        <w:p>
           <w:pPr>
             <w:bidi w:val="0"/>
             <w:spacing w:after="0" w:line="240" w:lineRule="auto"/>
@@ -4322,7 +5036,7 @@
       </w:tc>
     </w:tr>
   </w:tbl>
-  <w:p xmlns:wp14="http://schemas.microsoft.com/office/word/2010/wordml" wp14:textId="77777777"/>
+  <w:p/>
   <w:tbl>
     <w:tblPr>
       <w:tblStyle w:val="6"/>
@@ -4348,7 +5062,7 @@
       <w:gridCol w:w="7065"/>
       <w:gridCol w:w="1935"/>
     </w:tblGrid>
-    <w:tr xmlns:wp14="http://schemas.microsoft.com/office/word/2010/wordml" wp14:textId="77777777">
+    <w:tr>
       <w:tblPrEx>
         <w:tblBorders>
           <w:top w:val="single" w:color="000000" w:themeColor="text1" w:sz="4" w:space="0"/>
@@ -4374,10 +5088,9 @@
             <w:bottom w:val="single" w:color="000000" w:themeColor="text1" w:sz="6" w:space="0"/>
             <w:right w:val="single" w:color="000000" w:themeColor="text1" w:sz="6" w:space="0"/>
           </w:tcBorders>
-          <w:tcMar/>
           <w:vAlign w:val="center"/>
         </w:tcPr>
-        <w:p wp14:textId="77777777">
+        <w:p>
           <w:pPr>
             <w:bidi w:val="0"/>
             <w:spacing w:after="0" w:line="259" w:lineRule="auto"/>
@@ -4429,10 +5142,9 @@
             <w:bottom w:val="single" w:color="000000" w:themeColor="text1" w:sz="6" w:space="0"/>
             <w:right w:val="single" w:color="000000" w:themeColor="text1" w:sz="6" w:space="0"/>
           </w:tcBorders>
-          <w:tcMar/>
           <w:vAlign w:val="center"/>
         </w:tcPr>
-        <w:p wp14:textId="0217FFB5">
+        <w:p>
           <w:pPr>
             <w:bidi w:val="0"/>
             <w:spacing w:after="0" w:line="259" w:lineRule="auto"/>
@@ -4463,7 +5175,7 @@
       </w:tc>
     </w:tr>
   </w:tbl>
-  <w:p xmlns:wp14="http://schemas.microsoft.com/office/word/2010/wordml" wp14:textId="77777777">
+  <w:p>
     <w:pPr>
       <w:pStyle w:val="4"/>
       <w:bidi w:val="0"/>
@@ -4495,7 +5207,7 @@
 </file>
 
 <file path=word/header2.xml><?xml version="1.0" encoding="utf-8"?>
-<w:hdr xmlns:w14="http://schemas.microsoft.com/office/word/2010/wordml" xmlns:w="http://schemas.openxmlformats.org/wordprocessingml/2006/main">
+<w:hdr xmlns:wpc="http://schemas.microsoft.com/office/word/2010/wordprocessingCanvas" xmlns:mc="http://schemas.openxmlformats.org/markup-compatibility/2006" xmlns:o="urn:schemas-microsoft-com:office:office" xmlns:r="http://schemas.openxmlformats.org/officeDocument/2006/relationships" xmlns:m="http://schemas.openxmlformats.org/officeDocument/2006/math" xmlns:v="urn:schemas-microsoft-com:vml" xmlns:wp14="http://schemas.microsoft.com/office/word/2010/wordprocessingDrawing" xmlns:wp="http://schemas.openxmlformats.org/drawingml/2006/wordprocessingDrawing" xmlns:w10="urn:schemas-microsoft-com:office:word" xmlns:w="http://schemas.openxmlformats.org/wordprocessingml/2006/main" xmlns:w14="http://schemas.microsoft.com/office/word/2010/wordml" xmlns:w15="http://schemas.microsoft.com/office/word/2012/wordml" xmlns:wpg="http://schemas.microsoft.com/office/word/2010/wordprocessingGroup" xmlns:wpi="http://schemas.microsoft.com/office/word/2010/wordprocessingInk" xmlns:wne="http://schemas.microsoft.com/office/word/2006/wordml" xmlns:wps="http://schemas.microsoft.com/office/word/2010/wordprocessingShape" xmlns:wpsCustomData="http://www.wps.cn/officeDocument/2013/wpsCustomData" mc:Ignorable="w14 w15 wp14">
   <w:p>
     <w:pPr>
       <w:pStyle w:val="4"/>
@@ -4716,7 +5428,7 @@
 </file>
 
 <file path=word/styles.xml><?xml version="1.0" encoding="utf-8"?>
-<w:styles xmlns:wp14="http://schemas.microsoft.com/office/word/2010/wordprocessingDrawing" xmlns:mc="http://schemas.openxmlformats.org/markup-compatibility/2006" xmlns:o="urn:schemas-microsoft-com:office:office" xmlns:r="http://schemas.openxmlformats.org/officeDocument/2006/relationships" xmlns:m="http://schemas.openxmlformats.org/officeDocument/2006/math" xmlns:v="urn:schemas-microsoft-com:vml" xmlns:w="http://schemas.openxmlformats.org/wordprocessingml/2006/main" xmlns:w14="http://schemas.microsoft.com/office/word/2010/wordml" xmlns:w10="urn:schemas-microsoft-com:office:word" xmlns:sl="http://schemas.openxmlformats.org/schemaLibrary/2006/main" xmlns:wpsCustomData="http://www.wps.cn/officeDocument/2013/wpsCustomData" mc:Ignorable="w14 wp14">
+<w:styles xmlns:mc="http://schemas.openxmlformats.org/markup-compatibility/2006" xmlns:o="urn:schemas-microsoft-com:office:office" xmlns:r="http://schemas.openxmlformats.org/officeDocument/2006/relationships" xmlns:m="http://schemas.openxmlformats.org/officeDocument/2006/math" xmlns:v="urn:schemas-microsoft-com:vml" xmlns:w="http://schemas.openxmlformats.org/wordprocessingml/2006/main" xmlns:w14="http://schemas.microsoft.com/office/word/2010/wordml" xmlns:w10="urn:schemas-microsoft-com:office:word" xmlns:sl="http://schemas.openxmlformats.org/schemaLibrary/2006/main" xmlns:wpsCustomData="http://www.wps.cn/officeDocument/2013/wpsCustomData" mc:Ignorable="w14">
   <w:docDefaults>
     <w:rPrDefault>
       <w:rPr>
@@ -4725,160 +5437,160 @@
     </w:rPrDefault>
     <w:pPrDefault/>
   </w:docDefaults>
-  <w:latentStyles w:defLockedState="0" w:defUIPriority="99" w:defSemiHidden="1" w:defUnhideWhenUsed="1" w:defQFormat="0" w:count="260">
-    <w:lsdException w:name="Normal" w:uiPriority="0" w:semiHidden="0" w:unhideWhenUsed="0" w:qFormat="1"/>
-    <w:lsdException w:name="heading 1" w:uiPriority="9" w:semiHidden="0" w:unhideWhenUsed="0" w:qFormat="1"/>
-    <w:lsdException w:name="heading 2" w:uiPriority="9" w:qFormat="1"/>
-    <w:lsdException w:name="heading 3" w:uiPriority="9" w:qFormat="1"/>
-    <w:lsdException w:name="heading 4" w:uiPriority="9" w:qFormat="1"/>
-    <w:lsdException w:name="heading 5" w:uiPriority="9" w:qFormat="1"/>
-    <w:lsdException w:name="heading 6" w:uiPriority="9" w:qFormat="1"/>
-    <w:lsdException w:name="heading 7" w:uiPriority="9" w:qFormat="1"/>
-    <w:lsdException w:name="heading 8" w:uiPriority="9" w:qFormat="1"/>
-    <w:lsdException w:name="heading 9" w:uiPriority="9" w:qFormat="1"/>
-    <w:lsdException w:name="index 1" w:uiPriority="99"/>
-    <w:lsdException w:name="index 2" w:uiPriority="99"/>
-    <w:lsdException w:name="index 3" w:uiPriority="99"/>
-    <w:lsdException w:name="index 4" w:uiPriority="99"/>
-    <w:lsdException w:name="index 5" w:uiPriority="99"/>
-    <w:lsdException w:name="index 6" w:uiPriority="99"/>
-    <w:lsdException w:name="index 7" w:uiPriority="99"/>
-    <w:lsdException w:name="index 8" w:uiPriority="99"/>
-    <w:lsdException w:name="index 9" w:uiPriority="99"/>
-    <w:lsdException w:name="toc 1" w:uiPriority="39"/>
-    <w:lsdException w:name="toc 2" w:uiPriority="39"/>
-    <w:lsdException w:name="toc 3" w:uiPriority="39"/>
-    <w:lsdException w:name="toc 4" w:uiPriority="39"/>
-    <w:lsdException w:name="toc 5" w:uiPriority="39"/>
-    <w:lsdException w:name="toc 6" w:uiPriority="39"/>
-    <w:lsdException w:name="toc 7" w:uiPriority="39"/>
-    <w:lsdException w:name="toc 8" w:uiPriority="39"/>
-    <w:lsdException w:name="toc 9" w:uiPriority="39"/>
-    <w:lsdException w:name="Normal Indent" w:uiPriority="99"/>
-    <w:lsdException w:name="footnote text" w:uiPriority="99"/>
-    <w:lsdException w:name="annotation text" w:uiPriority="99"/>
-    <w:lsdException w:name="header" w:uiPriority="99" w:semiHidden="0"/>
-    <w:lsdException w:name="footer" w:uiPriority="99" w:semiHidden="0"/>
-    <w:lsdException w:name="index heading" w:uiPriority="99"/>
-    <w:lsdException w:name="caption" w:uiPriority="35" w:qFormat="1"/>
-    <w:lsdException w:name="table of figures" w:uiPriority="99"/>
-    <w:lsdException w:name="envelope address" w:uiPriority="99"/>
-    <w:lsdException w:name="envelope return" w:uiPriority="99"/>
-    <w:lsdException w:name="footnote reference" w:uiPriority="99"/>
-    <w:lsdException w:name="annotation reference" w:uiPriority="99"/>
-    <w:lsdException w:name="line number" w:uiPriority="99"/>
-    <w:lsdException w:name="page number" w:uiPriority="99"/>
-    <w:lsdException w:name="endnote reference" w:uiPriority="99"/>
-    <w:lsdException w:name="endnote text" w:uiPriority="99"/>
-    <w:lsdException w:name="table of authorities" w:uiPriority="99"/>
-    <w:lsdException w:name="macro" w:uiPriority="99"/>
-    <w:lsdException w:name="toa heading" w:uiPriority="99"/>
-    <w:lsdException w:name="List" w:uiPriority="99"/>
-    <w:lsdException w:name="List Bullet" w:uiPriority="99"/>
-    <w:lsdException w:name="List Number" w:uiPriority="99"/>
-    <w:lsdException w:name="List 2" w:uiPriority="99"/>
-    <w:lsdException w:name="List 3" w:uiPriority="99"/>
-    <w:lsdException w:name="List 4" w:uiPriority="99"/>
-    <w:lsdException w:name="List 5" w:uiPriority="99"/>
-    <w:lsdException w:name="List Bullet 2" w:uiPriority="99"/>
-    <w:lsdException w:name="List Bullet 3" w:uiPriority="99"/>
-    <w:lsdException w:name="List Bullet 4" w:uiPriority="99"/>
-    <w:lsdException w:name="List Bullet 5" w:uiPriority="99"/>
-    <w:lsdException w:name="List Number 2" w:uiPriority="99"/>
-    <w:lsdException w:name="List Number 3" w:uiPriority="99"/>
-    <w:lsdException w:name="List Number 4" w:uiPriority="99"/>
-    <w:lsdException w:name="List Number 5" w:uiPriority="99"/>
-    <w:lsdException w:name="Title" w:uiPriority="10" w:semiHidden="0" w:unhideWhenUsed="0" w:qFormat="1"/>
-    <w:lsdException w:name="Closing" w:uiPriority="99"/>
-    <w:lsdException w:name="Signature" w:uiPriority="99"/>
-    <w:lsdException w:name="Default Paragraph Font" w:uiPriority="1"/>
-    <w:lsdException w:name="Body Text" w:uiPriority="99"/>
-    <w:lsdException w:name="Body Text Indent" w:uiPriority="99"/>
-    <w:lsdException w:name="List Continue" w:uiPriority="99"/>
-    <w:lsdException w:name="List Continue 2" w:uiPriority="99"/>
-    <w:lsdException w:name="List Continue 3" w:uiPriority="99"/>
-    <w:lsdException w:name="List Continue 4" w:uiPriority="99"/>
-    <w:lsdException w:name="List Continue 5" w:uiPriority="99"/>
-    <w:lsdException w:name="Message Header" w:uiPriority="99"/>
-    <w:lsdException w:name="Subtitle" w:uiPriority="11" w:semiHidden="0" w:unhideWhenUsed="0" w:qFormat="1"/>
-    <w:lsdException w:name="Salutation" w:uiPriority="99"/>
-    <w:lsdException w:name="Date" w:uiPriority="99"/>
-    <w:lsdException w:name="Body Text First Indent" w:uiPriority="99"/>
-    <w:lsdException w:name="Body Text First Indent 2" w:uiPriority="99"/>
-    <w:lsdException w:name="Note Heading" w:uiPriority="99"/>
-    <w:lsdException w:name="Body Text 2" w:uiPriority="99"/>
-    <w:lsdException w:name="Body Text 3" w:uiPriority="99"/>
-    <w:lsdException w:name="Body Text Indent 2" w:uiPriority="99"/>
-    <w:lsdException w:name="Body Text Indent 3" w:uiPriority="99"/>
-    <w:lsdException w:name="Block Text" w:uiPriority="99"/>
-    <w:lsdException w:name="Hyperlink" w:uiPriority="99"/>
-    <w:lsdException w:name="FollowedHyperlink" w:uiPriority="99"/>
-    <w:lsdException w:name="Strong" w:uiPriority="22" w:semiHidden="0" w:unhideWhenUsed="0" w:qFormat="1"/>
-    <w:lsdException w:name="Emphasis" w:uiPriority="20" w:semiHidden="0" w:unhideWhenUsed="0" w:qFormat="1"/>
-    <w:lsdException w:name="Document Map" w:uiPriority="99"/>
-    <w:lsdException w:name="Plain Text" w:uiPriority="99"/>
-    <w:lsdException w:name="E-mail Signature" w:uiPriority="99"/>
-    <w:lsdException w:name="Normal (Web)" w:uiPriority="99"/>
-    <w:lsdException w:name="HTML Acronym" w:uiPriority="99"/>
-    <w:lsdException w:name="HTML Address" w:uiPriority="99"/>
-    <w:lsdException w:name="HTML Cite" w:uiPriority="99"/>
-    <w:lsdException w:name="HTML Code" w:uiPriority="99"/>
-    <w:lsdException w:name="HTML Definition" w:uiPriority="99"/>
-    <w:lsdException w:name="HTML Keyboard" w:uiPriority="99"/>
-    <w:lsdException w:name="HTML Preformatted" w:uiPriority="99"/>
-    <w:lsdException w:name="HTML Sample" w:uiPriority="99"/>
-    <w:lsdException w:name="HTML Typewriter" w:uiPriority="99"/>
-    <w:lsdException w:name="HTML Variable" w:uiPriority="99"/>
-    <w:lsdException w:name="Normal Table" w:uiPriority="99" w:qFormat="1"/>
-    <w:lsdException w:name="annotation subject" w:uiPriority="99"/>
-    <w:lsdException w:name="Table Simple 1" w:uiPriority="99"/>
-    <w:lsdException w:name="Table Simple 2" w:uiPriority="99"/>
-    <w:lsdException w:name="Table Simple 3" w:uiPriority="99"/>
-    <w:lsdException w:name="Table Classic 1" w:uiPriority="99"/>
-    <w:lsdException w:name="Table Classic 2" w:uiPriority="99"/>
-    <w:lsdException w:name="Table Classic 3" w:uiPriority="99"/>
-    <w:lsdException w:name="Table Classic 4" w:uiPriority="99"/>
-    <w:lsdException w:name="Table Colorful 1" w:uiPriority="99"/>
-    <w:lsdException w:name="Table Colorful 2" w:uiPriority="99"/>
-    <w:lsdException w:name="Table Colorful 3" w:uiPriority="99"/>
-    <w:lsdException w:name="Table Columns 1" w:uiPriority="99"/>
-    <w:lsdException w:name="Table Columns 2" w:uiPriority="99"/>
-    <w:lsdException w:name="Table Columns 3" w:uiPriority="99"/>
-    <w:lsdException w:name="Table Columns 4" w:uiPriority="99"/>
-    <w:lsdException w:name="Table Columns 5" w:uiPriority="99"/>
-    <w:lsdException w:name="Table Grid 1" w:uiPriority="99"/>
-    <w:lsdException w:name="Table Grid 2" w:uiPriority="99"/>
-    <w:lsdException w:name="Table Grid 3" w:uiPriority="99"/>
-    <w:lsdException w:name="Table Grid 4" w:uiPriority="99"/>
-    <w:lsdException w:name="Table Grid 5" w:uiPriority="99"/>
-    <w:lsdException w:name="Table Grid 6" w:uiPriority="99"/>
-    <w:lsdException w:name="Table Grid 7" w:uiPriority="99"/>
-    <w:lsdException w:name="Table Grid 8" w:uiPriority="99"/>
-    <w:lsdException w:name="Table List 1" w:uiPriority="99"/>
-    <w:lsdException w:name="Table List 2" w:uiPriority="99"/>
-    <w:lsdException w:name="Table List 3" w:uiPriority="99"/>
-    <w:lsdException w:name="Table List 4" w:uiPriority="99"/>
-    <w:lsdException w:name="Table List 5" w:uiPriority="99"/>
-    <w:lsdException w:name="Table List 6" w:uiPriority="99"/>
-    <w:lsdException w:name="Table List 7" w:uiPriority="99"/>
-    <w:lsdException w:name="Table List 8" w:uiPriority="99"/>
-    <w:lsdException w:name="Table 3D effects 1" w:uiPriority="99"/>
-    <w:lsdException w:name="Table 3D effects 2" w:uiPriority="99"/>
-    <w:lsdException w:name="Table 3D effects 3" w:uiPriority="99"/>
-    <w:lsdException w:name="Table Contemporary" w:uiPriority="99"/>
-    <w:lsdException w:name="Table Elegant" w:uiPriority="99"/>
-    <w:lsdException w:name="Table Professional" w:uiPriority="99"/>
-    <w:lsdException w:name="Table Subtle 1" w:uiPriority="99"/>
-    <w:lsdException w:name="Table Subtle 2" w:uiPriority="99"/>
-    <w:lsdException w:name="Table Web 1" w:uiPriority="99"/>
-    <w:lsdException w:name="Table Web 2" w:uiPriority="99"/>
-    <w:lsdException w:name="Table Web 3" w:uiPriority="99"/>
-    <w:lsdException w:name="Balloon Text" w:uiPriority="99"/>
-    <w:lsdException w:name="Table Grid" w:uiPriority="59" w:semiHidden="0" w:unhideWhenUsed="0"/>
-    <w:lsdException w:name="Table Theme" w:uiPriority="99"/>
-    <w:lsdException w:name="List Paragraph" w:uiPriority="34" w:semiHidden="0" w:unhideWhenUsed="0" w:qFormat="1"/>
+  <w:latentStyles w:count="260" w:defQFormat="0" w:defUnhideWhenUsed="1" w:defSemiHidden="1" w:defUIPriority="99" w:defLockedState="0">
+    <w:lsdException w:qFormat="1" w:unhideWhenUsed="0" w:uiPriority="0" w:semiHidden="0" w:name="Normal"/>
+    <w:lsdException w:qFormat="1" w:unhideWhenUsed="0" w:uiPriority="9" w:semiHidden="0" w:name="heading 1"/>
+    <w:lsdException w:qFormat="1" w:uiPriority="9" w:name="heading 2"/>
+    <w:lsdException w:qFormat="1" w:uiPriority="9" w:name="heading 3"/>
+    <w:lsdException w:qFormat="1" w:uiPriority="9" w:name="heading 4"/>
+    <w:lsdException w:qFormat="1" w:uiPriority="9" w:name="heading 5"/>
+    <w:lsdException w:qFormat="1" w:uiPriority="9" w:name="heading 6"/>
+    <w:lsdException w:qFormat="1" w:uiPriority="9" w:name="heading 7"/>
+    <w:lsdException w:qFormat="1" w:uiPriority="9" w:name="heading 8"/>
+    <w:lsdException w:qFormat="1" w:uiPriority="9" w:name="heading 9"/>
+    <w:lsdException w:uiPriority="99" w:name="index 1"/>
+    <w:lsdException w:uiPriority="99" w:name="index 2"/>
+    <w:lsdException w:uiPriority="99" w:name="index 3"/>
+    <w:lsdException w:uiPriority="99" w:name="index 4"/>
+    <w:lsdException w:uiPriority="99" w:name="index 5"/>
+    <w:lsdException w:uiPriority="99" w:name="index 6"/>
+    <w:lsdException w:uiPriority="99" w:name="index 7"/>
+    <w:lsdException w:uiPriority="99" w:name="index 8"/>
+    <w:lsdException w:uiPriority="99" w:name="index 9"/>
+    <w:lsdException w:uiPriority="39" w:name="toc 1"/>
+    <w:lsdException w:uiPriority="39" w:name="toc 2"/>
+    <w:lsdException w:uiPriority="39" w:name="toc 3"/>
+    <w:lsdException w:uiPriority="39" w:name="toc 4"/>
+    <w:lsdException w:uiPriority="39" w:name="toc 5"/>
+    <w:lsdException w:uiPriority="39" w:name="toc 6"/>
+    <w:lsdException w:uiPriority="39" w:name="toc 7"/>
+    <w:lsdException w:uiPriority="39" w:name="toc 8"/>
+    <w:lsdException w:uiPriority="39" w:name="toc 9"/>
+    <w:lsdException w:uiPriority="99" w:name="Normal Indent"/>
+    <w:lsdException w:uiPriority="99" w:name="footnote text"/>
+    <w:lsdException w:uiPriority="99" w:name="annotation text"/>
+    <w:lsdException w:qFormat="1" w:uiPriority="99" w:semiHidden="0" w:name="header"/>
+    <w:lsdException w:uiPriority="99" w:semiHidden="0" w:name="footer"/>
+    <w:lsdException w:uiPriority="99" w:name="index heading"/>
+    <w:lsdException w:qFormat="1" w:uiPriority="35" w:name="caption"/>
+    <w:lsdException w:uiPriority="99" w:name="table of figures"/>
+    <w:lsdException w:uiPriority="99" w:name="envelope address"/>
+    <w:lsdException w:uiPriority="99" w:name="envelope return"/>
+    <w:lsdException w:uiPriority="99" w:name="footnote reference"/>
+    <w:lsdException w:uiPriority="99" w:name="annotation reference"/>
+    <w:lsdException w:uiPriority="99" w:name="line number"/>
+    <w:lsdException w:uiPriority="99" w:name="page number"/>
+    <w:lsdException w:uiPriority="99" w:name="endnote reference"/>
+    <w:lsdException w:uiPriority="99" w:name="endnote text"/>
+    <w:lsdException w:uiPriority="99" w:name="table of authorities"/>
+    <w:lsdException w:uiPriority="99" w:name="macro"/>
+    <w:lsdException w:uiPriority="99" w:name="toa heading"/>
+    <w:lsdException w:uiPriority="99" w:name="List"/>
+    <w:lsdException w:uiPriority="99" w:name="List Bullet"/>
+    <w:lsdException w:uiPriority="99" w:name="List Number"/>
+    <w:lsdException w:uiPriority="99" w:name="List 2"/>
+    <w:lsdException w:uiPriority="99" w:name="List 3"/>
+    <w:lsdException w:uiPriority="99" w:name="List 4"/>
+    <w:lsdException w:uiPriority="99" w:name="List 5"/>
+    <w:lsdException w:uiPriority="99" w:name="List Bullet 2"/>
+    <w:lsdException w:uiPriority="99" w:name="List Bullet 3"/>
+    <w:lsdException w:uiPriority="99" w:name="List Bullet 4"/>
+    <w:lsdException w:uiPriority="99" w:name="List Bullet 5"/>
+    <w:lsdException w:uiPriority="99" w:name="List Number 2"/>
+    <w:lsdException w:uiPriority="99" w:name="List Number 3"/>
+    <w:lsdException w:uiPriority="99" w:name="List Number 4"/>
+    <w:lsdException w:uiPriority="99" w:name="List Number 5"/>
+    <w:lsdException w:qFormat="1" w:unhideWhenUsed="0" w:uiPriority="10" w:semiHidden="0" w:name="Title"/>
+    <w:lsdException w:uiPriority="99" w:name="Closing"/>
+    <w:lsdException w:uiPriority="99" w:name="Signature"/>
+    <w:lsdException w:qFormat="1" w:uiPriority="1" w:name="Default Paragraph Font"/>
+    <w:lsdException w:uiPriority="99" w:name="Body Text"/>
+    <w:lsdException w:uiPriority="99" w:name="Body Text Indent"/>
+    <w:lsdException w:uiPriority="99" w:name="List Continue"/>
+    <w:lsdException w:uiPriority="99" w:name="List Continue 2"/>
+    <w:lsdException w:uiPriority="99" w:name="List Continue 3"/>
+    <w:lsdException w:uiPriority="99" w:name="List Continue 4"/>
+    <w:lsdException w:uiPriority="99" w:name="List Continue 5"/>
+    <w:lsdException w:uiPriority="99" w:name="Message Header"/>
+    <w:lsdException w:qFormat="1" w:unhideWhenUsed="0" w:uiPriority="11" w:semiHidden="0" w:name="Subtitle"/>
+    <w:lsdException w:uiPriority="99" w:name="Salutation"/>
+    <w:lsdException w:uiPriority="99" w:name="Date"/>
+    <w:lsdException w:uiPriority="99" w:name="Body Text First Indent"/>
+    <w:lsdException w:uiPriority="99" w:name="Body Text First Indent 2"/>
+    <w:lsdException w:uiPriority="99" w:name="Note Heading"/>
+    <w:lsdException w:uiPriority="99" w:name="Body Text 2"/>
+    <w:lsdException w:uiPriority="99" w:name="Body Text 3"/>
+    <w:lsdException w:uiPriority="99" w:name="Body Text Indent 2"/>
+    <w:lsdException w:uiPriority="99" w:name="Body Text Indent 3"/>
+    <w:lsdException w:uiPriority="99" w:name="Block Text"/>
+    <w:lsdException w:uiPriority="99" w:name="Hyperlink"/>
+    <w:lsdException w:uiPriority="99" w:name="FollowedHyperlink"/>
+    <w:lsdException w:qFormat="1" w:unhideWhenUsed="0" w:uiPriority="22" w:semiHidden="0" w:name="Strong"/>
+    <w:lsdException w:qFormat="1" w:unhideWhenUsed="0" w:uiPriority="20" w:semiHidden="0" w:name="Emphasis"/>
+    <w:lsdException w:uiPriority="99" w:name="Document Map"/>
+    <w:lsdException w:uiPriority="99" w:name="Plain Text"/>
+    <w:lsdException w:uiPriority="99" w:name="E-mail Signature"/>
+    <w:lsdException w:uiPriority="99" w:name="Normal (Web)"/>
+    <w:lsdException w:uiPriority="99" w:name="HTML Acronym"/>
+    <w:lsdException w:uiPriority="99" w:name="HTML Address"/>
+    <w:lsdException w:uiPriority="99" w:name="HTML Cite"/>
+    <w:lsdException w:uiPriority="99" w:name="HTML Code"/>
+    <w:lsdException w:uiPriority="99" w:name="HTML Definition"/>
+    <w:lsdException w:uiPriority="99" w:name="HTML Keyboard"/>
+    <w:lsdException w:uiPriority="99" w:name="HTML Preformatted"/>
+    <w:lsdException w:uiPriority="99" w:name="HTML Sample"/>
+    <w:lsdException w:uiPriority="99" w:name="HTML Typewriter"/>
+    <w:lsdException w:uiPriority="99" w:name="HTML Variable"/>
+    <w:lsdException w:qFormat="1" w:uiPriority="99" w:name="Normal Table"/>
+    <w:lsdException w:uiPriority="99" w:name="annotation subject"/>
+    <w:lsdException w:uiPriority="99" w:name="Table Simple 1"/>
+    <w:lsdException w:uiPriority="99" w:name="Table Simple 2"/>
+    <w:lsdException w:uiPriority="99" w:name="Table Simple 3"/>
+    <w:lsdException w:uiPriority="99" w:name="Table Classic 1"/>
+    <w:lsdException w:uiPriority="99" w:name="Table Classic 2"/>
+    <w:lsdException w:uiPriority="99" w:name="Table Classic 3"/>
+    <w:lsdException w:uiPriority="99" w:name="Table Classic 4"/>
+    <w:lsdException w:uiPriority="99" w:name="Table Colorful 1"/>
+    <w:lsdException w:uiPriority="99" w:name="Table Colorful 2"/>
+    <w:lsdException w:uiPriority="99" w:name="Table Colorful 3"/>
+    <w:lsdException w:uiPriority="99" w:name="Table Columns 1"/>
+    <w:lsdException w:uiPriority="99" w:name="Table Columns 2"/>
+    <w:lsdException w:uiPriority="99" w:name="Table Columns 3"/>
+    <w:lsdException w:uiPriority="99" w:name="Table Columns 4"/>
+    <w:lsdException w:uiPriority="99" w:name="Table Columns 5"/>
+    <w:lsdException w:uiPriority="99" w:name="Table Grid 1"/>
+    <w:lsdException w:uiPriority="99" w:name="Table Grid 2"/>
+    <w:lsdException w:uiPriority="99" w:name="Table Grid 3"/>
+    <w:lsdException w:uiPriority="99" w:name="Table Grid 4"/>
+    <w:lsdException w:uiPriority="99" w:name="Table Grid 5"/>
+    <w:lsdException w:uiPriority="99" w:name="Table Grid 6"/>
+    <w:lsdException w:uiPriority="99" w:name="Table Grid 7"/>
+    <w:lsdException w:uiPriority="99" w:name="Table Grid 8"/>
+    <w:lsdException w:uiPriority="99" w:name="Table List 1"/>
+    <w:lsdException w:uiPriority="99" w:name="Table List 2"/>
+    <w:lsdException w:uiPriority="99" w:name="Table List 3"/>
+    <w:lsdException w:uiPriority="99" w:name="Table List 4"/>
+    <w:lsdException w:uiPriority="99" w:name="Table List 5"/>
+    <w:lsdException w:uiPriority="99" w:name="Table List 6"/>
+    <w:lsdException w:uiPriority="99" w:name="Table List 7"/>
+    <w:lsdException w:uiPriority="99" w:name="Table List 8"/>
+    <w:lsdException w:uiPriority="99" w:name="Table 3D effects 1"/>
+    <w:lsdException w:uiPriority="99" w:name="Table 3D effects 2"/>
+    <w:lsdException w:uiPriority="99" w:name="Table 3D effects 3"/>
+    <w:lsdException w:uiPriority="99" w:name="Table Contemporary"/>
+    <w:lsdException w:uiPriority="99" w:name="Table Elegant"/>
+    <w:lsdException w:uiPriority="99" w:name="Table Professional"/>
+    <w:lsdException w:uiPriority="99" w:name="Table Subtle 1"/>
+    <w:lsdException w:uiPriority="99" w:name="Table Subtle 2"/>
+    <w:lsdException w:uiPriority="99" w:name="Table Web 1"/>
+    <w:lsdException w:uiPriority="99" w:name="Table Web 2"/>
+    <w:lsdException w:uiPriority="99" w:name="Table Web 3"/>
+    <w:lsdException w:uiPriority="99" w:name="Balloon Text"/>
+    <w:lsdException w:unhideWhenUsed="0" w:uiPriority="59" w:semiHidden="0" w:name="Table Grid"/>
+    <w:lsdException w:uiPriority="99" w:name="Table Theme"/>
+    <w:lsdException w:qFormat="1" w:unhideWhenUsed="0" w:uiPriority="34" w:semiHidden="0" w:name="List Paragraph"/>
   </w:latentStyles>
-  <w:style w:type="paragraph" w:styleId="1" w:default="1">
+  <w:style w:type="paragraph" w:default="1" w:styleId="1">
     <w:name w:val="Normal"/>
     <w:qFormat/>
     <w:uiPriority w:val="0"/>
@@ -4892,13 +5604,14 @@
       <w:lang w:val="pt-BR" w:eastAsia="en-US" w:bidi="ar-SA"/>
     </w:rPr>
   </w:style>
-  <w:style w:type="character" w:styleId="2" w:default="1">
+  <w:style w:type="character" w:default="1" w:styleId="2">
     <w:name w:val="Default Paragraph Font"/>
     <w:semiHidden/>
     <w:unhideWhenUsed/>
+    <w:qFormat/>
     <w:uiPriority w:val="1"/>
   </w:style>
-  <w:style w:type="table" w:styleId="3" w:default="1">
+  <w:style w:type="table" w:default="1" w:styleId="3">
     <w:name w:val="Normal Table"/>
     <w:semiHidden/>
     <w:unhideWhenUsed/>
@@ -4918,6 +5631,7 @@
     <w:basedOn w:val="1"/>
     <w:link w:val="8"/>
     <w:unhideWhenUsed/>
+    <w:qFormat/>
     <w:uiPriority w:val="99"/>
     <w:pPr>
       <w:tabs>
@@ -4975,13 +5689,13 @@
       <w:contextualSpacing/>
     </w:pPr>
   </w:style>
-  <w:style w:type="character" w:styleId="8" w:customStyle="1">
+  <w:style w:type="character" w:customStyle="1" w:styleId="8">
     <w:name w:val="Header Char"/>
     <w:basedOn w:val="2"/>
     <w:link w:val="4"/>
     <w:uiPriority w:val="99"/>
   </w:style>
-  <w:style w:type="character" w:styleId="9" w:customStyle="1">
+  <w:style w:type="character" w:customStyle="1" w:styleId="9">
     <w:name w:val="Footer Char"/>
     <w:basedOn w:val="2"/>
     <w:link w:val="5"/>

</xml_diff>

<commit_message>
Criação da estória usuario acessando perfil (#13)
</commit_message>
<xml_diff>
--- a/Eu_Usuário_Efetuando_Cadastro_Restaurante.docx
+++ b/Eu_Usuário_Efetuando_Cadastro_Restaurante.docx
@@ -1,8 +1,8 @@
 
 <file path=word/document.xml><?xml version="1.0" encoding="utf-8"?>
-<w:document xmlns:wpc="http://schemas.microsoft.com/office/word/2010/wordprocessingCanvas" xmlns:mc="http://schemas.openxmlformats.org/markup-compatibility/2006" xmlns:o="urn:schemas-microsoft-com:office:office" xmlns:r="http://schemas.openxmlformats.org/officeDocument/2006/relationships" xmlns:m="http://schemas.openxmlformats.org/officeDocument/2006/math" xmlns:v="urn:schemas-microsoft-com:vml" xmlns:wp14="http://schemas.microsoft.com/office/word/2010/wordprocessingDrawing" xmlns:wp="http://schemas.openxmlformats.org/drawingml/2006/wordprocessingDrawing" xmlns:w="http://schemas.openxmlformats.org/wordprocessingml/2006/main" xmlns:w14="http://schemas.microsoft.com/office/word/2010/wordml" xmlns:w10="urn:schemas-microsoft-com:office:word" xmlns:w15="http://schemas.microsoft.com/office/word/2012/wordml" xmlns:wpg="http://schemas.microsoft.com/office/word/2010/wordprocessingGroup" xmlns:wpi="http://schemas.microsoft.com/office/word/2010/wordprocessingInk" xmlns:wne="http://schemas.microsoft.com/office/word/2006/wordml" xmlns:wps="http://schemas.microsoft.com/office/word/2010/wordprocessingShape" xmlns:wpsCustomData="http://www.wps.cn/officeDocument/2013/wpsCustomData" xmlns:a="http://schemas.openxmlformats.org/drawingml/2006/main" xmlns:pic="http://schemas.openxmlformats.org/drawingml/2006/picture" xmlns:a14="http://schemas.microsoft.com/office/drawing/2010/main" mc:Ignorable="w14 w15 wp14">
+<w:document xmlns:wpc="http://schemas.microsoft.com/office/word/2010/wordprocessingCanvas" xmlns:mc="http://schemas.openxmlformats.org/markup-compatibility/2006" xmlns:o="urn:schemas-microsoft-com:office:office" xmlns:r="http://schemas.openxmlformats.org/officeDocument/2006/relationships" xmlns:m="http://schemas.openxmlformats.org/officeDocument/2006/math" xmlns:v="urn:schemas-microsoft-com:vml" xmlns:wp14="http://schemas.microsoft.com/office/word/2010/wordprocessingDrawing" xmlns:wp="http://schemas.openxmlformats.org/drawingml/2006/wordprocessingDrawing" xmlns:w="http://schemas.openxmlformats.org/wordprocessingml/2006/main" xmlns:w14="http://schemas.microsoft.com/office/word/2010/wordml" xmlns:w10="urn:schemas-microsoft-com:office:word" xmlns:w15="http://schemas.microsoft.com/office/word/2012/wordml" xmlns:wpg="http://schemas.microsoft.com/office/word/2010/wordprocessingGroup" xmlns:wpi="http://schemas.microsoft.com/office/word/2010/wordprocessingInk" xmlns:wne="http://schemas.microsoft.com/office/word/2006/wordml" xmlns:wps="http://schemas.microsoft.com/office/word/2010/wordprocessingShape" xmlns:wpsCustomData="http://www.wps.cn/officeDocument/2013/wpsCustomData" mc:Ignorable="w14 w15 wp14">
   <w:body>
-    <w:p xmlns:wp14="http://schemas.microsoft.com/office/word/2010/wordml" wp14:textId="77777777">
+    <w:p>
       <w:pPr>
         <w:spacing w:line="257" w:lineRule="auto"/>
         <w:jc w:val="right"/>
@@ -25,7 +25,7 @@
         </w:rPr>
       </w:pPr>
     </w:p>
-    <w:p xmlns:wp14="http://schemas.microsoft.com/office/word/2010/wordml" wp14:textId="77777777">
+    <w:p>
       <w:pPr>
         <w:spacing w:line="257" w:lineRule="auto"/>
         <w:jc w:val="right"/>
@@ -48,7 +48,7 @@
         </w:rPr>
       </w:pPr>
     </w:p>
-    <w:p xmlns:wp14="http://schemas.microsoft.com/office/word/2010/wordml" wp14:textId="77777777">
+    <w:p>
       <w:pPr>
         <w:spacing w:line="257" w:lineRule="auto"/>
         <w:jc w:val="right"/>
@@ -71,7 +71,7 @@
         </w:rPr>
       </w:pPr>
     </w:p>
-    <w:p xmlns:wp14="http://schemas.microsoft.com/office/word/2010/wordml" wp14:textId="77777777">
+    <w:p>
       <w:pPr>
         <w:spacing w:line="257" w:lineRule="auto"/>
         <w:jc w:val="right"/>
@@ -94,7 +94,7 @@
         </w:rPr>
       </w:pPr>
     </w:p>
-    <w:p xmlns:wp14="http://schemas.microsoft.com/office/word/2010/wordml" wp14:textId="77777777">
+    <w:p>
       <w:pPr>
         <w:spacing w:line="257" w:lineRule="auto"/>
         <w:jc w:val="right"/>
@@ -117,7 +117,7 @@
         </w:rPr>
       </w:pPr>
     </w:p>
-    <w:p xmlns:wp14="http://schemas.microsoft.com/office/word/2010/wordml" wp14:textId="77777777">
+    <w:p>
       <w:pPr>
         <w:spacing w:line="257" w:lineRule="auto"/>
         <w:jc w:val="right"/>
@@ -140,7 +140,7 @@
         </w:rPr>
       </w:pPr>
     </w:p>
-    <w:p xmlns:wp14="http://schemas.microsoft.com/office/word/2010/wordml" wp14:textId="77777777">
+    <w:p>
       <w:pPr>
         <w:spacing w:line="257" w:lineRule="auto"/>
         <w:jc w:val="right"/>
@@ -163,7 +163,7 @@
         </w:rPr>
       </w:pPr>
     </w:p>
-    <w:p xmlns:wp14="http://schemas.microsoft.com/office/word/2010/wordml" wp14:textId="77777777">
+    <w:p>
       <w:pPr>
         <w:spacing w:line="257" w:lineRule="auto"/>
         <w:jc w:val="right"/>
@@ -186,7 +186,7 @@
         </w:rPr>
       </w:pPr>
     </w:p>
-    <w:p xmlns:wp14="http://schemas.microsoft.com/office/word/2010/wordml" wp14:textId="77777777">
+    <w:p>
       <w:pPr>
         <w:spacing w:line="257" w:lineRule="auto"/>
         <w:jc w:val="right"/>
@@ -209,7 +209,7 @@
         </w:rPr>
       </w:pPr>
     </w:p>
-    <w:p xmlns:wp14="http://schemas.microsoft.com/office/word/2010/wordml" wp14:textId="77777777">
+    <w:p>
       <w:pPr>
         <w:spacing w:line="257" w:lineRule="auto"/>
         <w:jc w:val="right"/>
@@ -232,7 +232,7 @@
         </w:rPr>
       </w:pPr>
     </w:p>
-    <w:p xmlns:wp14="http://schemas.microsoft.com/office/word/2010/wordml" wp14:textId="77777777">
+    <w:p>
       <w:pPr>
         <w:spacing w:line="257" w:lineRule="auto"/>
         <w:jc w:val="both"/>
@@ -255,7 +255,7 @@
         </w:rPr>
       </w:pPr>
     </w:p>
-    <w:p xmlns:wp14="http://schemas.microsoft.com/office/word/2010/wordml" wp14:textId="77777777">
+    <w:p>
       <w:pPr>
         <w:spacing w:line="257" w:lineRule="auto"/>
         <w:jc w:val="right"/>
@@ -278,25 +278,33 @@
         </w:rPr>
       </w:pPr>
     </w:p>
-    <w:p xmlns:wp14="http://schemas.microsoft.com/office/word/2010/wordml" wp14:textId="77777777">
+    <w:p>
       <w:pPr>
         <w:spacing w:line="257" w:lineRule="auto"/>
         <w:jc w:val="right"/>
         <w:rPr>
           <w:rFonts w:ascii="Arial" w:hAnsi="Arial" w:eastAsia="Arial" w:cs="Arial"/>
-          <w:b w:val="1"/>
-          <w:bCs w:val="1"/>
-          <w:color w:val="000000" w:themeColor="text1" w:themeTint="FF" w:themeShade="FF"/>
+          <w:b/>
+          <w:bCs/>
+          <w:color w:val="000000" w:themeColor="text1" w:themeTint="FF"/>
           <w:sz w:val="28"/>
           <w:szCs w:val="28"/>
           <w:lang w:val="pt-BR"/>
+          <w14:textFill>
+            <w14:solidFill>
+              <w14:schemeClr w14:val="tx1">
+                <w14:lumMod w14:val="100000"/>
+                <w14:lumOff w14:val="0"/>
+              </w14:schemeClr>
+            </w14:solidFill>
+          </w14:textFill>
         </w:rPr>
       </w:pPr>
       <w:r>
         <w:rPr>
           <w:rFonts w:ascii="Arial" w:hAnsi="Arial" w:eastAsia="Arial" w:cs="Arial"/>
-          <w:b w:val="1"/>
-          <w:bCs w:val="1"/>
+          <w:b/>
+          <w:bCs/>
           <w:color w:val="000000" w:themeColor="text1" w:themeTint="FF"/>
           <w:sz w:val="28"/>
           <w:szCs w:val="28"/>
@@ -313,7 +321,7 @@
         <w:t>Eu_Usuário_Efetuando_Cadastro_Restaurante</w:t>
       </w:r>
     </w:p>
-    <w:p xmlns:wp14="http://schemas.microsoft.com/office/word/2010/wordml" wp14:textId="77777777">
+    <w:p>
       <w:pPr>
         <w:spacing w:line="257" w:lineRule="auto"/>
         <w:jc w:val="right"/>
@@ -343,7 +351,7 @@
         <w:t>Flash Food</w:t>
       </w:r>
     </w:p>
-    <w:p xmlns:wp14="http://schemas.microsoft.com/office/word/2010/wordml" wp14:textId="77777777">
+    <w:p>
       <w:pPr>
         <w:spacing w:line="257" w:lineRule="auto"/>
         <w:jc w:val="right"/>
@@ -369,7 +377,7 @@
         <w:t xml:space="preserve"> </w:t>
       </w:r>
     </w:p>
-    <w:p xmlns:wp14="http://schemas.microsoft.com/office/word/2010/wordml" wp14:textId="77777777">
+    <w:p>
       <w:pPr>
         <w:spacing w:line="257" w:lineRule="auto"/>
         <w:jc w:val="right"/>
@@ -395,7 +403,7 @@
         <w:t xml:space="preserve"> </w:t>
       </w:r>
     </w:p>
-    <w:p xmlns:wp14="http://schemas.microsoft.com/office/word/2010/wordml" wp14:textId="77777777">
+    <w:p>
       <w:pPr>
         <w:spacing w:line="257" w:lineRule="auto"/>
         <w:jc w:val="right"/>
@@ -421,7 +429,7 @@
         <w:t xml:space="preserve"> </w:t>
       </w:r>
     </w:p>
-    <w:p xmlns:wp14="http://schemas.microsoft.com/office/word/2010/wordml" wp14:textId="77777777">
+    <w:p>
       <w:pPr>
         <w:spacing w:line="257" w:lineRule="auto"/>
         <w:jc w:val="right"/>
@@ -447,7 +455,7 @@
         <w:t xml:space="preserve">  </w:t>
       </w:r>
     </w:p>
-    <w:p xmlns:wp14="http://schemas.microsoft.com/office/word/2010/wordml" wp14:textId="77777777">
+    <w:p>
       <w:pPr>
         <w:spacing w:line="257" w:lineRule="auto"/>
         <w:jc w:val="right"/>
@@ -473,7 +481,7 @@
         <w:t xml:space="preserve"> </w:t>
       </w:r>
     </w:p>
-    <w:p xmlns:wp14="http://schemas.microsoft.com/office/word/2010/wordml" wp14:textId="77777777">
+    <w:p>
       <w:pPr>
         <w:spacing w:line="257" w:lineRule="auto"/>
         <w:jc w:val="right"/>
@@ -496,7 +504,7 @@
         </w:rPr>
       </w:pPr>
     </w:p>
-    <w:p xmlns:wp14="http://schemas.microsoft.com/office/word/2010/wordml" wp14:textId="77777777">
+    <w:p>
       <w:pPr>
         <w:spacing w:line="257" w:lineRule="auto"/>
         <w:jc w:val="right"/>
@@ -522,7 +530,7 @@
         <w:t xml:space="preserve"> </w:t>
       </w:r>
     </w:p>
-    <w:p xmlns:wp14="http://schemas.microsoft.com/office/word/2010/wordml" wp14:textId="77777777">
+    <w:p>
       <w:pPr>
         <w:spacing w:line="257" w:lineRule="auto"/>
         <w:jc w:val="right"/>
@@ -548,7 +556,7 @@
         <w:t xml:space="preserve"> </w:t>
       </w:r>
     </w:p>
-    <w:p xmlns:wp14="http://schemas.microsoft.com/office/word/2010/wordml" wp14:textId="77777777">
+    <w:p>
       <w:pPr>
         <w:spacing w:line="257" w:lineRule="auto"/>
         <w:jc w:val="right"/>
@@ -574,7 +582,7 @@
         <w:t xml:space="preserve">  </w:t>
       </w:r>
     </w:p>
-    <w:p xmlns:wp14="http://schemas.microsoft.com/office/word/2010/wordml" wp14:textId="77777777">
+    <w:p>
       <w:pPr>
         <w:spacing w:line="257" w:lineRule="auto"/>
         <w:jc w:val="right"/>
@@ -582,8 +590,8 @@
       <w:r>
         <w:rPr>
           <w:rFonts w:ascii="Arial" w:hAnsi="Arial" w:eastAsia="Arial" w:cs="Arial"/>
-          <w:b w:val="1"/>
-          <w:bCs w:val="1"/>
+          <w:b/>
+          <w:bCs/>
           <w:color w:val="000000" w:themeColor="text1" w:themeTint="FF"/>
           <w:sz w:val="28"/>
           <w:szCs w:val="28"/>
@@ -606,16 +614,24 @@
         <w:jc w:val="right"/>
         <w:rPr>
           <w:rFonts w:ascii="Arial" w:hAnsi="Arial" w:eastAsia="Arial" w:cs="Arial"/>
-          <w:b w:val="1"/>
-          <w:bCs w:val="1"/>
-          <w:color w:val="000000" w:themeColor="text1" w:themeTint="FF" w:themeShade="FF"/>
+          <w:b/>
+          <w:bCs/>
+          <w:color w:val="000000" w:themeColor="text1" w:themeTint="FF"/>
           <w:sz w:val="28"/>
           <w:szCs w:val="28"/>
           <w:lang w:val="pt-BR"/>
-        </w:rPr>
-      </w:pPr>
-    </w:p>
-    <w:p xmlns:wp14="http://schemas.microsoft.com/office/word/2010/wordml" wp14:textId="77777777">
+          <w14:textFill>
+            <w14:solidFill>
+              <w14:schemeClr w14:val="tx1">
+                <w14:lumMod w14:val="100000"/>
+                <w14:lumOff w14:val="0"/>
+              </w14:schemeClr>
+            </w14:solidFill>
+          </w14:textFill>
+        </w:rPr>
+      </w:pPr>
+    </w:p>
+    <w:p>
       <w:pPr>
         <w:spacing w:line="257" w:lineRule="auto"/>
         <w:jc w:val="right"/>
@@ -641,7 +657,7 @@
         <w:t xml:space="preserve"> </w:t>
       </w:r>
     </w:p>
-    <w:p xmlns:wp14="http://schemas.microsoft.com/office/word/2010/wordml" wp14:textId="77777777">
+    <w:p>
       <w:pPr>
         <w:spacing w:line="257" w:lineRule="auto"/>
         <w:jc w:val="right"/>
@@ -667,14 +683,14 @@
         <w:t xml:space="preserve"> </w:t>
       </w:r>
     </w:p>
-    <w:p xmlns:wp14="http://schemas.microsoft.com/office/word/2010/wordml" wp14:textId="77777777">
+    <w:p>
       <w:pPr>
         <w:spacing w:line="257" w:lineRule="auto"/>
         <w:jc w:val="right"/>
         <w:rPr>
           <w:rFonts w:ascii="Arial" w:hAnsi="Arial" w:eastAsia="Arial" w:cs="Arial"/>
-          <w:b w:val="1"/>
-          <w:bCs w:val="1"/>
+          <w:b/>
+          <w:bCs/>
           <w:color w:val="000000" w:themeColor="text1" w:themeTint="FF"/>
           <w:sz w:val="28"/>
           <w:szCs w:val="28"/>
@@ -692,8 +708,8 @@
       <w:r>
         <w:rPr>
           <w:rFonts w:ascii="Arial" w:hAnsi="Arial" w:eastAsia="Arial" w:cs="Arial"/>
-          <w:b w:val="1"/>
-          <w:bCs w:val="1"/>
+          <w:b/>
+          <w:bCs/>
           <w:color w:val="000000" w:themeColor="text1" w:themeTint="FF"/>
           <w:sz w:val="28"/>
           <w:szCs w:val="28"/>
@@ -710,13 +726,13 @@
         <w:t xml:space="preserve"> </w:t>
       </w:r>
     </w:p>
-    <w:p xmlns:wp14="http://schemas.microsoft.com/office/word/2010/wordml" wp14:textId="77777777">
+    <w:p>
       <w:pPr>
         <w:spacing w:line="257" w:lineRule="auto"/>
         <w:jc w:val="both"/>
       </w:pPr>
     </w:p>
-    <w:p xmlns:wp14="http://schemas.microsoft.com/office/word/2010/wordml" wp14:textId="77777777">
+    <w:p>
       <w:pPr>
         <w:spacing w:line="257" w:lineRule="auto"/>
         <w:jc w:val="center"/>
@@ -724,8 +740,8 @@
       <w:r>
         <w:rPr>
           <w:rFonts w:ascii="Arial" w:hAnsi="Arial" w:eastAsia="Arial" w:cs="Arial"/>
-          <w:b w:val="1"/>
-          <w:bCs w:val="1"/>
+          <w:b/>
+          <w:bCs/>
           <w:color w:val="000000" w:themeColor="text1" w:themeTint="FF"/>
           <w:sz w:val="32"/>
           <w:szCs w:val="32"/>
@@ -771,7 +787,7 @@
         <w:gridCol w:w="2160"/>
         <w:gridCol w:w="2209"/>
       </w:tblGrid>
-      <w:tr xmlns:wp14="http://schemas.microsoft.com/office/word/2010/wordml" wp14:textId="77777777">
+      <w:tr>
         <w:tblPrEx>
           <w:tblBorders>
             <w:top w:val="single" w:color="000000" w:themeColor="text1" w:sz="4" w:space="0"/>
@@ -800,10 +816,9 @@
               <w:bottom w:val="single" w:color="000000" w:themeColor="text1" w:sz="8" w:space="0"/>
               <w:right w:val="single" w:color="000000" w:themeColor="text1" w:sz="8" w:space="0"/>
             </w:tcBorders>
-            <w:tcMar/>
             <w:vAlign w:val="top"/>
           </w:tcPr>
-          <w:p wp14:textId="77777777">
+          <w:p>
             <w:pPr>
               <w:spacing w:after="0" w:line="240" w:lineRule="auto"/>
               <w:jc w:val="center"/>
@@ -838,10 +853,9 @@
               <w:bottom w:val="single" w:color="000000" w:themeColor="text1" w:sz="8" w:space="0"/>
               <w:right w:val="single" w:color="000000" w:themeColor="text1" w:sz="8" w:space="0"/>
             </w:tcBorders>
-            <w:tcMar/>
             <w:vAlign w:val="top"/>
           </w:tcPr>
-          <w:p wp14:textId="77777777">
+          <w:p>
             <w:pPr>
               <w:spacing w:after="0" w:line="240" w:lineRule="auto"/>
               <w:jc w:val="center"/>
@@ -876,10 +890,9 @@
               <w:bottom w:val="single" w:color="000000" w:themeColor="text1" w:sz="8" w:space="0"/>
               <w:right w:val="single" w:color="000000" w:themeColor="text1" w:sz="8" w:space="0"/>
             </w:tcBorders>
-            <w:tcMar/>
             <w:vAlign w:val="top"/>
           </w:tcPr>
-          <w:p wp14:textId="77777777">
+          <w:p>
             <w:pPr>
               <w:spacing w:after="0" w:line="240" w:lineRule="auto"/>
               <w:jc w:val="center"/>
@@ -914,10 +927,9 @@
               <w:bottom w:val="single" w:color="000000" w:themeColor="text1" w:sz="8" w:space="0"/>
               <w:right w:val="single" w:color="000000" w:themeColor="text1" w:sz="8" w:space="0"/>
             </w:tcBorders>
-            <w:tcMar/>
             <w:vAlign w:val="top"/>
           </w:tcPr>
-          <w:p wp14:textId="77777777">
+          <w:p>
             <w:pPr>
               <w:spacing w:after="0" w:line="240" w:lineRule="auto"/>
               <w:jc w:val="center"/>
@@ -952,10 +964,9 @@
               <w:bottom w:val="single" w:color="000000" w:themeColor="text1" w:sz="8" w:space="0"/>
               <w:right w:val="single" w:color="000000" w:themeColor="text1" w:sz="8" w:space="0"/>
             </w:tcBorders>
-            <w:tcMar/>
             <w:vAlign w:val="top"/>
           </w:tcPr>
-          <w:p wp14:textId="77777777">
+          <w:p>
             <w:pPr>
               <w:spacing w:after="0" w:line="240" w:lineRule="auto"/>
               <w:jc w:val="center"/>
@@ -990,10 +1001,9 @@
               <w:bottom w:val="single" w:color="000000" w:themeColor="text1" w:sz="8" w:space="0"/>
               <w:right w:val="single" w:color="000000" w:themeColor="text1" w:sz="8" w:space="0"/>
             </w:tcBorders>
-            <w:tcMar/>
             <w:vAlign w:val="top"/>
           </w:tcPr>
-          <w:p wp14:textId="77777777">
+          <w:p>
             <w:pPr>
               <w:spacing w:after="0" w:line="240" w:lineRule="auto"/>
               <w:jc w:val="center"/>
@@ -1020,7 +1030,7 @@
           </w:p>
         </w:tc>
       </w:tr>
-      <w:tr xmlns:wp14="http://schemas.microsoft.com/office/word/2010/wordml" wp14:textId="77777777">
+      <w:tr>
         <w:tblPrEx>
           <w:tblBorders>
             <w:top w:val="single" w:color="000000" w:themeColor="text1" w:sz="4" w:space="0"/>
@@ -1049,10 +1059,9 @@
               <w:bottom w:val="single" w:color="000000" w:themeColor="text1" w:sz="8" w:space="0"/>
               <w:right w:val="single" w:color="000000" w:themeColor="text1" w:sz="8" w:space="0"/>
             </w:tcBorders>
-            <w:tcMar/>
             <w:vAlign w:val="top"/>
           </w:tcPr>
-          <w:p wp14:textId="77777777">
+          <w:p>
             <w:pPr>
               <w:spacing w:after="0" w:line="240" w:lineRule="auto"/>
               <w:jc w:val="center"/>
@@ -1079,10 +1088,9 @@
               <w:bottom w:val="single" w:color="000000" w:themeColor="text1" w:sz="8" w:space="0"/>
               <w:right w:val="single" w:color="000000" w:themeColor="text1" w:sz="8" w:space="0"/>
             </w:tcBorders>
-            <w:tcMar/>
             <w:vAlign w:val="top"/>
           </w:tcPr>
-          <w:p wp14:textId="77777777">
+          <w:p>
             <w:pPr>
               <w:spacing w:after="0" w:line="240" w:lineRule="auto"/>
               <w:jc w:val="center"/>
@@ -1109,10 +1117,9 @@
               <w:bottom w:val="single" w:color="000000" w:themeColor="text1" w:sz="8" w:space="0"/>
               <w:right w:val="single" w:color="000000" w:themeColor="text1" w:sz="8" w:space="0"/>
             </w:tcBorders>
-            <w:tcMar/>
             <w:vAlign w:val="top"/>
           </w:tcPr>
-          <w:p wp14:textId="77777777">
+          <w:p>
             <w:pPr>
               <w:spacing w:after="0" w:line="240" w:lineRule="auto"/>
               <w:jc w:val="center"/>
@@ -1139,10 +1146,9 @@
               <w:bottom w:val="single" w:color="000000" w:themeColor="text1" w:sz="8" w:space="0"/>
               <w:right w:val="single" w:color="000000" w:themeColor="text1" w:sz="8" w:space="0"/>
             </w:tcBorders>
-            <w:tcMar/>
             <w:vAlign w:val="top"/>
           </w:tcPr>
-          <w:p wp14:textId="77777777">
+          <w:p>
             <w:pPr>
               <w:spacing w:after="0" w:line="240" w:lineRule="auto"/>
               <w:jc w:val="center"/>
@@ -1169,10 +1175,9 @@
               <w:bottom w:val="single" w:color="000000" w:themeColor="text1" w:sz="8" w:space="0"/>
               <w:right w:val="single" w:color="000000" w:themeColor="text1" w:sz="8" w:space="0"/>
             </w:tcBorders>
-            <w:tcMar/>
             <w:vAlign w:val="top"/>
           </w:tcPr>
-          <w:p wp14:textId="77777777">
+          <w:p>
             <w:pPr>
               <w:spacing w:after="0" w:line="240" w:lineRule="auto"/>
               <w:jc w:val="center"/>
@@ -1205,10 +1210,9 @@
               <w:bottom w:val="single" w:color="000000" w:themeColor="text1" w:sz="8" w:space="0"/>
               <w:right w:val="single" w:color="000000" w:themeColor="text1" w:sz="8" w:space="0"/>
             </w:tcBorders>
-            <w:tcMar/>
             <w:vAlign w:val="top"/>
           </w:tcPr>
-          <w:p wp14:textId="77777777">
+          <w:p>
             <w:pPr>
               <w:spacing w:after="0" w:line="257" w:lineRule="auto"/>
               <w:jc w:val="center"/>
@@ -1246,7 +1250,7 @@
               <w:t>thos Braga Rocha;</w:t>
             </w:r>
           </w:p>
-          <w:p wp14:textId="77777777">
+          <w:p>
             <w:pPr>
               <w:spacing w:after="0" w:line="257" w:lineRule="auto"/>
               <w:jc w:val="center"/>
@@ -1276,7 +1280,7 @@
         </w:tc>
       </w:tr>
     </w:tbl>
-    <w:p xmlns:wp14="http://schemas.microsoft.com/office/word/2010/wordml" wp14:textId="77777777">
+    <w:p>
       <w:pPr>
         <w:spacing w:line="257" w:lineRule="auto"/>
       </w:pPr>
@@ -1345,7 +1349,7 @@
         </w:rPr>
       </w:pPr>
     </w:p>
-    <w:p xmlns:wp14="http://schemas.microsoft.com/office/word/2010/wordml" wp14:textId="77777777">
+    <w:p>
       <w:pPr>
         <w:spacing w:line="257" w:lineRule="auto"/>
       </w:pPr>
@@ -1359,7 +1363,7 @@
         <w:t xml:space="preserve"> </w:t>
       </w:r>
     </w:p>
-    <w:p xmlns:wp14="http://schemas.microsoft.com/office/word/2010/wordml" wp14:textId="77777777">
+    <w:p>
       <w:pPr>
         <w:spacing w:line="257" w:lineRule="auto"/>
         <w:jc w:val="center"/>
@@ -1385,7 +1389,7 @@
         <w:t xml:space="preserve"> </w:t>
       </w:r>
     </w:p>
-    <w:p xmlns:wp14="http://schemas.microsoft.com/office/word/2010/wordml" wp14:textId="77777777">
+    <w:p>
       <w:pPr>
         <w:spacing w:line="257" w:lineRule="auto"/>
         <w:jc w:val="center"/>
@@ -1411,7 +1415,7 @@
         <w:t xml:space="preserve"> </w:t>
       </w:r>
     </w:p>
-    <w:p xmlns:wp14="http://schemas.microsoft.com/office/word/2010/wordml" wp14:textId="77777777">
+    <w:p>
       <w:pPr>
         <w:spacing w:line="257" w:lineRule="auto"/>
         <w:jc w:val="center"/>
@@ -1437,7 +1441,7 @@
         <w:t xml:space="preserve">  </w:t>
       </w:r>
     </w:p>
-    <w:p xmlns:wp14="http://schemas.microsoft.com/office/word/2010/wordml" wp14:textId="77777777">
+    <w:p>
       <w:pPr>
         <w:spacing w:line="257" w:lineRule="auto"/>
         <w:jc w:val="center"/>
@@ -1463,7 +1467,7 @@
         <w:t xml:space="preserve"> </w:t>
       </w:r>
     </w:p>
-    <w:p xmlns:wp14="http://schemas.microsoft.com/office/word/2010/wordml" wp14:textId="77777777">
+    <w:p>
       <w:pPr>
         <w:spacing w:line="257" w:lineRule="auto"/>
         <w:jc w:val="center"/>
@@ -1486,7 +1490,7 @@
         </w:rPr>
       </w:pPr>
     </w:p>
-    <w:p xmlns:wp14="http://schemas.microsoft.com/office/word/2010/wordml" wp14:textId="77777777">
+    <w:p>
       <w:pPr>
         <w:spacing w:line="257" w:lineRule="auto"/>
         <w:jc w:val="center"/>
@@ -1509,7 +1513,7 @@
         </w:rPr>
       </w:pPr>
     </w:p>
-    <w:p xmlns:wp14="http://schemas.microsoft.com/office/word/2010/wordml" wp14:textId="77777777">
+    <w:p>
       <w:pPr>
         <w:spacing w:line="257" w:lineRule="auto"/>
         <w:jc w:val="center"/>
@@ -1532,7 +1536,7 @@
         </w:rPr>
       </w:pPr>
     </w:p>
-    <w:p xmlns:wp14="http://schemas.microsoft.com/office/word/2010/wordml" wp14:textId="77777777">
+    <w:p>
       <w:pPr>
         <w:spacing w:line="257" w:lineRule="auto"/>
         <w:jc w:val="center"/>
@@ -1555,14 +1559,14 @@
         </w:rPr>
       </w:pPr>
     </w:p>
-    <w:p xmlns:wp14="http://schemas.microsoft.com/office/word/2010/wordml" wp14:textId="77777777">
+    <w:p>
       <w:pPr>
         <w:spacing w:line="257" w:lineRule="auto"/>
         <w:jc w:val="center"/>
         <w:rPr>
           <w:rFonts w:ascii="Arial" w:hAnsi="Arial" w:eastAsia="Arial" w:cs="Arial"/>
-          <w:b w:val="1"/>
-          <w:bCs w:val="1"/>
+          <w:b/>
+          <w:bCs/>
           <w:color w:val="000000" w:themeColor="text1" w:themeTint="FF"/>
           <w:sz w:val="28"/>
           <w:szCs w:val="28"/>
@@ -1580,133 +1584,189 @@
     </w:p>
     <w:p>
       <w:pPr>
-        <w:pStyle w:val="1"/>
         <w:spacing w:line="257" w:lineRule="auto"/>
         <w:jc w:val="center"/>
         <w:rPr>
           <w:rFonts w:ascii="Arial" w:hAnsi="Arial" w:eastAsia="Arial" w:cs="Arial"/>
-          <w:b w:val="1"/>
-          <w:bCs w:val="1"/>
-          <w:color w:val="000000" w:themeColor="text1" w:themeTint="FF" w:themeShade="FF"/>
+          <w:b/>
+          <w:bCs/>
+          <w:color w:val="000000" w:themeColor="text1" w:themeTint="FF"/>
           <w:sz w:val="28"/>
           <w:szCs w:val="28"/>
           <w:lang w:val="pt-BR"/>
-        </w:rPr>
-      </w:pPr>
-    </w:p>
-    <w:p>
-      <w:pPr>
-        <w:pStyle w:val="1"/>
+          <w14:textFill>
+            <w14:solidFill>
+              <w14:schemeClr w14:val="tx1">
+                <w14:lumMod w14:val="100000"/>
+                <w14:lumOff w14:val="0"/>
+              </w14:schemeClr>
+            </w14:solidFill>
+          </w14:textFill>
+        </w:rPr>
+      </w:pPr>
+    </w:p>
+    <w:p>
+      <w:pPr>
         <w:spacing w:line="257" w:lineRule="auto"/>
         <w:jc w:val="center"/>
         <w:rPr>
           <w:rFonts w:ascii="Arial" w:hAnsi="Arial" w:eastAsia="Arial" w:cs="Arial"/>
-          <w:b w:val="1"/>
-          <w:bCs w:val="1"/>
-          <w:color w:val="000000" w:themeColor="text1" w:themeTint="FF" w:themeShade="FF"/>
+          <w:b/>
+          <w:bCs/>
+          <w:color w:val="000000" w:themeColor="text1" w:themeTint="FF"/>
           <w:sz w:val="28"/>
           <w:szCs w:val="28"/>
           <w:lang w:val="pt-BR"/>
-        </w:rPr>
-      </w:pPr>
-    </w:p>
-    <w:p>
-      <w:pPr>
-        <w:pStyle w:val="1"/>
+          <w14:textFill>
+            <w14:solidFill>
+              <w14:schemeClr w14:val="tx1">
+                <w14:lumMod w14:val="100000"/>
+                <w14:lumOff w14:val="0"/>
+              </w14:schemeClr>
+            </w14:solidFill>
+          </w14:textFill>
+        </w:rPr>
+      </w:pPr>
+    </w:p>
+    <w:p>
+      <w:pPr>
         <w:spacing w:line="257" w:lineRule="auto"/>
         <w:jc w:val="center"/>
         <w:rPr>
           <w:rFonts w:ascii="Arial" w:hAnsi="Arial" w:eastAsia="Arial" w:cs="Arial"/>
-          <w:b w:val="1"/>
-          <w:bCs w:val="1"/>
-          <w:color w:val="000000" w:themeColor="text1" w:themeTint="FF" w:themeShade="FF"/>
+          <w:b/>
+          <w:bCs/>
+          <w:color w:val="000000" w:themeColor="text1" w:themeTint="FF"/>
           <w:sz w:val="28"/>
           <w:szCs w:val="28"/>
           <w:lang w:val="pt-BR"/>
-        </w:rPr>
-      </w:pPr>
-    </w:p>
-    <w:p>
-      <w:pPr>
-        <w:pStyle w:val="1"/>
+          <w14:textFill>
+            <w14:solidFill>
+              <w14:schemeClr w14:val="tx1">
+                <w14:lumMod w14:val="100000"/>
+                <w14:lumOff w14:val="0"/>
+              </w14:schemeClr>
+            </w14:solidFill>
+          </w14:textFill>
+        </w:rPr>
+      </w:pPr>
+    </w:p>
+    <w:p>
+      <w:pPr>
         <w:spacing w:line="257" w:lineRule="auto"/>
         <w:jc w:val="center"/>
         <w:rPr>
           <w:rFonts w:ascii="Arial" w:hAnsi="Arial" w:eastAsia="Arial" w:cs="Arial"/>
-          <w:b w:val="1"/>
-          <w:bCs w:val="1"/>
-          <w:color w:val="000000" w:themeColor="text1" w:themeTint="FF" w:themeShade="FF"/>
+          <w:b/>
+          <w:bCs/>
+          <w:color w:val="000000" w:themeColor="text1" w:themeTint="FF"/>
           <w:sz w:val="28"/>
           <w:szCs w:val="28"/>
           <w:lang w:val="pt-BR"/>
-        </w:rPr>
-      </w:pPr>
-    </w:p>
-    <w:p>
-      <w:pPr>
-        <w:pStyle w:val="1"/>
+          <w14:textFill>
+            <w14:solidFill>
+              <w14:schemeClr w14:val="tx1">
+                <w14:lumMod w14:val="100000"/>
+                <w14:lumOff w14:val="0"/>
+              </w14:schemeClr>
+            </w14:solidFill>
+          </w14:textFill>
+        </w:rPr>
+      </w:pPr>
+    </w:p>
+    <w:p>
+      <w:pPr>
         <w:spacing w:line="257" w:lineRule="auto"/>
         <w:jc w:val="center"/>
         <w:rPr>
           <w:rFonts w:ascii="Arial" w:hAnsi="Arial" w:eastAsia="Arial" w:cs="Arial"/>
-          <w:b w:val="1"/>
-          <w:bCs w:val="1"/>
-          <w:color w:val="000000" w:themeColor="text1" w:themeTint="FF" w:themeShade="FF"/>
+          <w:b/>
+          <w:bCs/>
+          <w:color w:val="000000" w:themeColor="text1" w:themeTint="FF"/>
           <w:sz w:val="28"/>
           <w:szCs w:val="28"/>
           <w:lang w:val="pt-BR"/>
-        </w:rPr>
-      </w:pPr>
-    </w:p>
-    <w:p>
-      <w:pPr>
-        <w:pStyle w:val="1"/>
+          <w14:textFill>
+            <w14:solidFill>
+              <w14:schemeClr w14:val="tx1">
+                <w14:lumMod w14:val="100000"/>
+                <w14:lumOff w14:val="0"/>
+              </w14:schemeClr>
+            </w14:solidFill>
+          </w14:textFill>
+        </w:rPr>
+      </w:pPr>
+    </w:p>
+    <w:p>
+      <w:pPr>
         <w:spacing w:line="257" w:lineRule="auto"/>
         <w:jc w:val="center"/>
         <w:rPr>
           <w:rFonts w:ascii="Arial" w:hAnsi="Arial" w:eastAsia="Arial" w:cs="Arial"/>
-          <w:b w:val="1"/>
-          <w:bCs w:val="1"/>
-          <w:color w:val="000000" w:themeColor="text1" w:themeTint="FF" w:themeShade="FF"/>
+          <w:b/>
+          <w:bCs/>
+          <w:color w:val="000000" w:themeColor="text1" w:themeTint="FF"/>
           <w:sz w:val="28"/>
           <w:szCs w:val="28"/>
           <w:lang w:val="pt-BR"/>
-        </w:rPr>
-      </w:pPr>
-    </w:p>
-    <w:p>
-      <w:pPr>
-        <w:pStyle w:val="1"/>
+          <w14:textFill>
+            <w14:solidFill>
+              <w14:schemeClr w14:val="tx1">
+                <w14:lumMod w14:val="100000"/>
+                <w14:lumOff w14:val="0"/>
+              </w14:schemeClr>
+            </w14:solidFill>
+          </w14:textFill>
+        </w:rPr>
+      </w:pPr>
+    </w:p>
+    <w:p>
+      <w:pPr>
         <w:spacing w:line="257" w:lineRule="auto"/>
         <w:jc w:val="center"/>
         <w:rPr>
           <w:rFonts w:ascii="Arial" w:hAnsi="Arial" w:eastAsia="Arial" w:cs="Arial"/>
-          <w:b w:val="1"/>
-          <w:bCs w:val="1"/>
-          <w:color w:val="000000" w:themeColor="text1" w:themeTint="FF" w:themeShade="FF"/>
+          <w:b/>
+          <w:bCs/>
+          <w:color w:val="000000" w:themeColor="text1" w:themeTint="FF"/>
           <w:sz w:val="28"/>
           <w:szCs w:val="28"/>
           <w:lang w:val="pt-BR"/>
-        </w:rPr>
-      </w:pPr>
-    </w:p>
-    <w:p>
-      <w:pPr>
-        <w:pStyle w:val="1"/>
+          <w14:textFill>
+            <w14:solidFill>
+              <w14:schemeClr w14:val="tx1">
+                <w14:lumMod w14:val="100000"/>
+                <w14:lumOff w14:val="0"/>
+              </w14:schemeClr>
+            </w14:solidFill>
+          </w14:textFill>
+        </w:rPr>
+      </w:pPr>
+    </w:p>
+    <w:p>
+      <w:pPr>
         <w:spacing w:line="257" w:lineRule="auto"/>
         <w:jc w:val="center"/>
         <w:rPr>
           <w:rFonts w:ascii="Arial" w:hAnsi="Arial" w:eastAsia="Arial" w:cs="Arial"/>
-          <w:b w:val="1"/>
-          <w:bCs w:val="1"/>
-          <w:color w:val="000000" w:themeColor="text1" w:themeTint="FF" w:themeShade="FF"/>
+          <w:b/>
+          <w:bCs/>
+          <w:color w:val="000000" w:themeColor="text1" w:themeTint="FF"/>
           <w:sz w:val="28"/>
           <w:szCs w:val="28"/>
           <w:lang w:val="pt-BR"/>
-        </w:rPr>
-      </w:pPr>
-    </w:p>
-    <w:p xmlns:wp14="http://schemas.microsoft.com/office/word/2010/wordml" wp14:textId="77777777">
+          <w14:textFill>
+            <w14:solidFill>
+              <w14:schemeClr w14:val="tx1">
+                <w14:lumMod w14:val="100000"/>
+                <w14:lumOff w14:val="0"/>
+              </w14:schemeClr>
+            </w14:solidFill>
+          </w14:textFill>
+        </w:rPr>
+      </w:pPr>
+    </w:p>
+    <w:p>
       <w:pPr>
         <w:spacing w:line="257" w:lineRule="auto"/>
         <w:jc w:val="center"/>
@@ -1731,33 +1791,48 @@
     </w:p>
     <w:p>
       <w:pPr>
-        <w:pStyle w:val="1"/>
         <w:spacing w:line="257" w:lineRule="auto"/>
         <w:jc w:val="center"/>
         <w:rPr>
           <w:rFonts w:ascii="Arial" w:hAnsi="Arial" w:eastAsia="Arial" w:cs="Arial"/>
-          <w:b w:val="1"/>
-          <w:bCs w:val="1"/>
-          <w:color w:val="000000" w:themeColor="text1" w:themeTint="FF" w:themeShade="FF"/>
+          <w:b/>
+          <w:bCs/>
+          <w:color w:val="000000" w:themeColor="text1" w:themeTint="FF"/>
           <w:sz w:val="28"/>
           <w:szCs w:val="28"/>
           <w:lang w:val="pt-BR"/>
+          <w14:textFill>
+            <w14:solidFill>
+              <w14:schemeClr w14:val="tx1">
+                <w14:lumMod w14:val="100000"/>
+                <w14:lumOff w14:val="0"/>
+              </w14:schemeClr>
+            </w14:solidFill>
+          </w14:textFill>
         </w:rPr>
       </w:pPr>
       <w:r>
         <w:rPr>
           <w:rFonts w:ascii="Arial" w:hAnsi="Arial" w:eastAsia="Arial" w:cs="Arial"/>
-          <w:b w:val="1"/>
-          <w:bCs w:val="1"/>
-          <w:color w:val="000000" w:themeColor="text1" w:themeTint="FF" w:themeShade="FF"/>
+          <w:b/>
+          <w:bCs/>
+          <w:color w:val="000000" w:themeColor="text1" w:themeTint="FF"/>
           <w:sz w:val="28"/>
           <w:szCs w:val="28"/>
           <w:lang w:val="pt-BR"/>
+          <w14:textFill>
+            <w14:solidFill>
+              <w14:schemeClr w14:val="tx1">
+                <w14:lumMod w14:val="100000"/>
+                <w14:lumOff w14:val="0"/>
+              </w14:schemeClr>
+            </w14:solidFill>
+          </w14:textFill>
         </w:rPr>
         <w:t>Eu_Usuário_Efetuando_Cadastro_Restaurante</w:t>
       </w:r>
     </w:p>
-    <w:p xmlns:wp14="http://schemas.microsoft.com/office/word/2010/wordml" wp14:textId="77777777">
+    <w:p>
       <w:pPr>
         <w:pStyle w:val="7"/>
         <w:numPr>
@@ -1831,7 +1906,7 @@
         <w:gridCol w:w="4508"/>
         <w:gridCol w:w="4508"/>
       </w:tblGrid>
-      <w:tr xmlns:wp14="http://schemas.microsoft.com/office/word/2010/wordml" wp14:textId="77777777">
+      <w:tr>
         <w:tblPrEx>
           <w:tblBorders>
             <w:top w:val="single" w:color="000000" w:themeColor="text1" w:sz="4" w:space="0"/>
@@ -1860,10 +1935,9 @@
               <w:bottom w:val="single" w:color="000000" w:themeColor="text1" w:sz="8" w:space="0"/>
               <w:right w:val="single" w:color="000000" w:themeColor="text1" w:sz="8" w:space="0"/>
             </w:tcBorders>
-            <w:tcMar/>
             <w:vAlign w:val="top"/>
           </w:tcPr>
-          <w:p wp14:textId="77777777">
+          <w:p>
             <w:pPr>
               <w:spacing w:after="0" w:line="240" w:lineRule="auto"/>
             </w:pPr>
@@ -1895,36 +1969,50 @@
               <w:bottom w:val="single" w:color="000000" w:themeColor="text1" w:sz="8" w:space="0"/>
               <w:right w:val="single" w:color="000000" w:themeColor="text1" w:sz="8" w:space="0"/>
             </w:tcBorders>
-            <w:tcMar/>
             <w:vAlign w:val="top"/>
           </w:tcPr>
-          <w:p wp14:textId="23A9D9A0">
+          <w:p>
             <w:pPr>
-              <w:pStyle w:val="1"/>
               <w:bidi w:val="0"/>
-              <w:spacing w:before="0" w:beforeAutospacing="off" w:after="0" w:afterAutospacing="off" w:line="257" w:lineRule="auto"/>
+              <w:spacing w:before="0" w:beforeAutospacing="0" w:after="0" w:afterAutospacing="0" w:line="257" w:lineRule="auto"/>
               <w:ind w:left="0" w:right="0"/>
               <w:jc w:val="left"/>
               <w:rPr>
                 <w:rFonts w:ascii="Arial" w:hAnsi="Arial" w:eastAsia="Arial" w:cs="Arial"/>
-                <w:color w:val="000000" w:themeColor="text1" w:themeTint="FF" w:themeShade="FF"/>
+                <w:color w:val="000000" w:themeColor="text1" w:themeTint="FF"/>
                 <w:sz w:val="20"/>
                 <w:szCs w:val="20"/>
+                <w14:textFill>
+                  <w14:solidFill>
+                    <w14:schemeClr w14:val="tx1">
+                      <w14:lumMod w14:val="100000"/>
+                      <w14:lumOff w14:val="0"/>
+                    </w14:schemeClr>
+                  </w14:solidFill>
+                </w14:textFill>
               </w:rPr>
             </w:pPr>
             <w:r>
               <w:rPr>
                 <w:rFonts w:ascii="Arial" w:hAnsi="Arial" w:eastAsia="Arial" w:cs="Arial"/>
-                <w:color w:val="000000" w:themeColor="text1" w:themeTint="FF" w:themeShade="FF"/>
+                <w:color w:val="000000" w:themeColor="text1" w:themeTint="FF"/>
                 <w:sz w:val="20"/>
                 <w:szCs w:val="20"/>
+                <w14:textFill>
+                  <w14:solidFill>
+                    <w14:schemeClr w14:val="tx1">
+                      <w14:lumMod w14:val="100000"/>
+                      <w14:lumOff w14:val="0"/>
+                    </w14:schemeClr>
+                  </w14:solidFill>
+                </w14:textFill>
               </w:rPr>
               <w:t>Cadastrar Restaurante</w:t>
             </w:r>
           </w:p>
         </w:tc>
       </w:tr>
-      <w:tr xmlns:wp14="http://schemas.microsoft.com/office/word/2010/wordml" wp14:textId="77777777">
+      <w:tr>
         <w:tblPrEx>
           <w:tblBorders>
             <w:top w:val="single" w:color="000000" w:themeColor="text1" w:sz="4" w:space="0"/>
@@ -1953,10 +2041,9 @@
               <w:bottom w:val="single" w:color="000000" w:themeColor="text1" w:sz="8" w:space="0"/>
               <w:right w:val="single" w:color="000000" w:themeColor="text1" w:sz="8" w:space="0"/>
             </w:tcBorders>
-            <w:tcMar/>
             <w:vAlign w:val="top"/>
           </w:tcPr>
-          <w:p wp14:textId="77777777">
+          <w:p>
             <w:pPr>
               <w:spacing w:after="0" w:line="240" w:lineRule="auto"/>
             </w:pPr>
@@ -1988,10 +2075,9 @@
               <w:bottom w:val="single" w:color="000000" w:themeColor="text1" w:sz="8" w:space="0"/>
               <w:right w:val="single" w:color="000000" w:themeColor="text1" w:sz="8" w:space="0"/>
             </w:tcBorders>
-            <w:tcMar/>
             <w:vAlign w:val="top"/>
           </w:tcPr>
-          <w:p wp14:textId="525B76DE">
+          <w:p>
             <w:pPr>
               <w:spacing w:after="0" w:line="240" w:lineRule="auto"/>
             </w:pPr>
@@ -2010,58 +2096,40 @@
                   </w14:solidFill>
                 </w14:textFill>
               </w:rPr>
-              <w:t>Usuário</w:t>
-            </w:r>
-            <w:r>
-              <w:rPr>
-                <w:rFonts w:ascii="Arial" w:hAnsi="Arial" w:eastAsia="Arial" w:cs="Arial"/>
-                <w:color w:val="000000" w:themeColor="text1" w:themeTint="FF"/>
-                <w:sz w:val="20"/>
-                <w:szCs w:val="20"/>
-                <w14:textFill>
-                  <w14:solidFill>
-                    <w14:schemeClr w14:val="tx1">
-                      <w14:lumMod w14:val="100000"/>
-                      <w14:lumOff w14:val="0"/>
-                    </w14:schemeClr>
-                  </w14:solidFill>
-                </w14:textFill>
-              </w:rPr>
-              <w:t xml:space="preserve"> não cadastrado,</w:t>
+              <w:t>Usuário não cadastrado,</w:t>
             </w:r>
           </w:p>
-          <w:p wp14:textId="574702F0">
+          <w:p>
             <w:pPr>
               <w:spacing w:after="0" w:line="240" w:lineRule="auto"/>
             </w:pPr>
             <w:r>
               <w:rPr>
                 <w:rFonts w:ascii="Arial" w:hAnsi="Arial" w:eastAsia="Arial" w:cs="Arial"/>
-                <w:color w:val="000000" w:themeColor="text1" w:themeTint="FF" w:themeShade="FF"/>
+                <w:color w:val="000000" w:themeColor="text1" w:themeTint="FF"/>
                 <w:sz w:val="20"/>
                 <w:szCs w:val="20"/>
-              </w:rPr>
-              <w:t>Usuário</w:t>
-            </w:r>
-            <w:r>
-              <w:rPr>
-                <w:rFonts w:ascii="Arial" w:hAnsi="Arial" w:eastAsia="Arial" w:cs="Arial"/>
-                <w:color w:val="000000" w:themeColor="text1" w:themeTint="FF" w:themeShade="FF"/>
-                <w:sz w:val="20"/>
-                <w:szCs w:val="20"/>
-              </w:rPr>
-              <w:t xml:space="preserve"> cadastrado</w:t>
+                <w14:textFill>
+                  <w14:solidFill>
+                    <w14:schemeClr w14:val="tx1">
+                      <w14:lumMod w14:val="100000"/>
+                      <w14:lumOff w14:val="0"/>
+                    </w14:schemeClr>
+                  </w14:solidFill>
+                </w14:textFill>
+              </w:rPr>
+              <w:t>Usuário cadastrado</w:t>
             </w:r>
           </w:p>
         </w:tc>
       </w:tr>
     </w:tbl>
-    <w:p xmlns:wp14="http://schemas.microsoft.com/office/word/2010/wordml" wp14:textId="4227126D">
-      <w:pPr>
-        <w:spacing w:line="257" w:lineRule="auto"/>
-      </w:pPr>
-    </w:p>
-    <w:p xmlns:wp14="http://schemas.microsoft.com/office/word/2010/wordml" wp14:textId="77777777">
+    <w:p>
+      <w:pPr>
+        <w:spacing w:line="257" w:lineRule="auto"/>
+      </w:pPr>
+    </w:p>
+    <w:p>
       <w:pPr>
         <w:spacing w:line="257" w:lineRule="auto"/>
         <w:rPr>
@@ -2132,28 +2200,36 @@
         <w:t>Flash Food</w:t>
       </w:r>
     </w:p>
-    <w:p xmlns:wp14="http://schemas.microsoft.com/office/word/2010/wordml" wp14:textId="516FC8BA">
+    <w:p>
       <w:pPr>
         <w:spacing w:line="257" w:lineRule="auto"/>
         <w:rPr>
           <w:rFonts w:ascii="Arial" w:hAnsi="Arial" w:eastAsia="Arial" w:cs="Arial"/>
           <w:b w:val="0"/>
           <w:bCs w:val="0"/>
-          <w:i w:val="1"/>
-          <w:iCs w:val="1"/>
-          <w:color w:val="000000" w:themeColor="text1" w:themeTint="FF" w:themeShade="FF"/>
+          <w:i/>
+          <w:iCs/>
+          <w:color w:val="000000" w:themeColor="text1" w:themeTint="FF"/>
           <w:sz w:val="26"/>
           <w:szCs w:val="26"/>
           <w:lang w:val="pt-BR"/>
+          <w14:textFill>
+            <w14:solidFill>
+              <w14:schemeClr w14:val="tx1">
+                <w14:lumMod w14:val="100000"/>
+                <w14:lumOff w14:val="0"/>
+              </w14:schemeClr>
+            </w14:solidFill>
+          </w14:textFill>
         </w:rPr>
       </w:pPr>
       <w:r>
         <w:rPr>
           <w:rFonts w:ascii="Arial" w:hAnsi="Arial" w:eastAsia="Arial" w:cs="Arial"/>
-          <w:b w:val="1"/>
-          <w:bCs w:val="1"/>
-          <w:i w:val="1"/>
-          <w:iCs w:val="1"/>
+          <w:b/>
+          <w:bCs/>
+          <w:i/>
+          <w:iCs/>
           <w:color w:val="000000" w:themeColor="text1" w:themeTint="FF"/>
           <w:sz w:val="26"/>
           <w:szCs w:val="26"/>
@@ -2174,8 +2250,8 @@
           <w:rFonts w:ascii="Arial" w:hAnsi="Arial" w:eastAsia="Arial" w:cs="Arial"/>
           <w:b w:val="0"/>
           <w:bCs w:val="0"/>
-          <w:i w:val="1"/>
-          <w:iCs w:val="1"/>
+          <w:i/>
+          <w:iCs/>
           <w:color w:val="000000" w:themeColor="text1" w:themeTint="FF"/>
           <w:sz w:val="26"/>
           <w:szCs w:val="26"/>
@@ -2189,15 +2265,16 @@
             </w14:solidFill>
           </w14:textFill>
         </w:rPr>
-        <w:t xml:space="preserve">cadastrar meu </w:t>
+        <w:t>cadastrar meu restaurante</w:t>
       </w:r>
-      <w:r>
-        <w:rPr>
-          <w:rFonts w:ascii="Arial" w:hAnsi="Arial" w:eastAsia="Arial" w:cs="Arial"/>
-          <w:b w:val="0"/>
-          <w:bCs w:val="0"/>
-          <w:i w:val="1"/>
-          <w:iCs w:val="1"/>
+    </w:p>
+    <w:p>
+      <w:pPr>
+        <w:spacing w:line="257" w:lineRule="auto"/>
+        <w:rPr>
+          <w:rFonts w:ascii="Arial" w:hAnsi="Arial" w:eastAsia="Arial" w:cs="Arial"/>
+          <w:i/>
+          <w:iCs/>
           <w:color w:val="000000" w:themeColor="text1" w:themeTint="FF"/>
           <w:sz w:val="26"/>
           <w:szCs w:val="26"/>
@@ -2211,29 +2288,14 @@
             </w14:solidFill>
           </w14:textFill>
         </w:rPr>
-        <w:t xml:space="preserve">restaurante</w:t>
-      </w:r>
-    </w:p>
-    <w:p xmlns:wp14="http://schemas.microsoft.com/office/word/2010/wordml" wp14:textId="77777777">
-      <w:pPr>
-        <w:spacing w:line="257" w:lineRule="auto"/>
-        <w:rPr>
-          <w:rFonts w:ascii="Arial" w:hAnsi="Arial" w:eastAsia="Arial" w:cs="Arial"/>
-          <w:i w:val="1"/>
-          <w:iCs w:val="1"/>
-          <w:color w:val="000000" w:themeColor="text1" w:themeTint="FF" w:themeShade="FF"/>
-          <w:sz w:val="26"/>
-          <w:szCs w:val="26"/>
-          <w:lang w:val="pt-BR"/>
-        </w:rPr>
       </w:pPr>
       <w:r>
         <w:rPr>
           <w:rFonts w:ascii="Arial" w:hAnsi="Arial" w:eastAsia="Arial" w:cs="Arial"/>
-          <w:b w:val="1"/>
-          <w:bCs w:val="1"/>
-          <w:i w:val="1"/>
-          <w:iCs w:val="1"/>
+          <w:b/>
+          <w:bCs/>
+          <w:i/>
+          <w:iCs/>
           <w:color w:val="000000" w:themeColor="text1" w:themeTint="FF"/>
           <w:sz w:val="26"/>
           <w:szCs w:val="26"/>
@@ -2252,8 +2314,8 @@
       <w:r>
         <w:rPr>
           <w:rFonts w:ascii="Arial" w:hAnsi="Arial" w:eastAsia="Arial" w:cs="Arial"/>
-          <w:i w:val="1"/>
-          <w:iCs w:val="1"/>
+          <w:i/>
+          <w:iCs/>
           <w:color w:val="000000" w:themeColor="text1" w:themeTint="FF"/>
           <w:sz w:val="26"/>
           <w:szCs w:val="26"/>
@@ -2267,10 +2329,10 @@
             </w14:solidFill>
           </w14:textFill>
         </w:rPr>
-        <w:t xml:space="preserve">possa efetuar vendas</w:t>
+        <w:t>possa efetuar vendas</w:t>
       </w:r>
     </w:p>
-    <w:p xmlns:wp14="http://schemas.microsoft.com/office/word/2010/wordml" wp14:textId="77777777">
+    <w:p>
       <w:pPr>
         <w:spacing w:line="257" w:lineRule="auto"/>
         <w:rPr>
@@ -2292,12 +2354,12 @@
         </w:rPr>
       </w:pPr>
     </w:p>
-    <w:p xmlns:wp14="http://schemas.microsoft.com/office/word/2010/wordml" wp14:textId="77777777">
-      <w:pPr>
-        <w:spacing w:line="257" w:lineRule="auto"/>
-      </w:pPr>
-    </w:p>
-    <w:p xmlns:wp14="http://schemas.microsoft.com/office/word/2010/wordml" wp14:textId="73C391CD">
+    <w:p>
+      <w:pPr>
+        <w:spacing w:line="257" w:lineRule="auto"/>
+      </w:pPr>
+    </w:p>
+    <w:p>
       <w:pPr>
         <w:pStyle w:val="7"/>
         <w:numPr>
@@ -2306,10 +2368,10 @@
         </w:numPr>
         <w:spacing w:line="257" w:lineRule="auto"/>
         <w:rPr>
-          <w:rFonts w:ascii="Calibri" w:hAnsi="Calibri" w:eastAsia="Calibri" w:cs="Calibri" w:asciiTheme="minorAscii" w:hAnsiTheme="minorAscii" w:eastAsiaTheme="minorAscii" w:cstheme="minorAscii"/>
-          <w:b w:val="1"/>
-          <w:bCs w:val="1"/>
-          <w:smallCaps w:val="1"/>
+          <w:rFonts w:asciiTheme="minorAscii" w:hAnsiTheme="minorAscii" w:eastAsiaTheme="minorAscii" w:cstheme="minorAscii"/>
+          <w:b/>
+          <w:bCs/>
+          <w:smallCaps/>
           <w:color w:val="000000" w:themeColor="text1" w:themeTint="FF"/>
           <w:sz w:val="24"/>
           <w:szCs w:val="24"/>
@@ -2327,9 +2389,9 @@
       <w:r>
         <w:rPr>
           <w:rFonts w:ascii="Arial" w:hAnsi="Arial" w:eastAsia="Arial" w:cs="Arial"/>
-          <w:b w:val="1"/>
-          <w:bCs w:val="1"/>
-          <w:smallCaps w:val="1"/>
+          <w:b/>
+          <w:bCs/>
+          <w:smallCaps/>
           <w:color w:val="000000" w:themeColor="text1" w:themeTint="FF"/>
           <w:sz w:val="24"/>
           <w:szCs w:val="24"/>
@@ -2345,27 +2407,32 @@
         </w:rPr>
         <w:t>PROTÓTIPO</w:t>
       </w:r>
-      <w:bookmarkStart w:name="_GoBack" w:id="0"/>
-      <w:bookmarkEnd w:id="0"/>
-    </w:p>
-    <w:p>
-      <w:pPr>
-        <w:pStyle w:val="1"/>
+    </w:p>
+    <w:p>
+      <w:pPr>
         <w:spacing w:line="257" w:lineRule="auto"/>
         <w:ind w:left="0"/>
         <w:rPr>
-          <w:rFonts w:ascii="Calibri" w:hAnsi="Calibri" w:eastAsia="Calibri" w:cs="Calibri" w:asciiTheme="minorAscii" w:hAnsiTheme="minorAscii" w:eastAsiaTheme="minorAscii" w:cstheme="minorAscii"/>
-          <w:b w:val="1"/>
-          <w:bCs w:val="1"/>
-          <w:smallCaps w:val="1"/>
-          <w:color w:val="000000" w:themeColor="text1" w:themeTint="FF" w:themeShade="FF"/>
+          <w:rFonts w:asciiTheme="minorAscii" w:hAnsiTheme="minorAscii" w:eastAsiaTheme="minorAscii" w:cstheme="minorAscii"/>
+          <w:b/>
+          <w:bCs/>
+          <w:smallCaps/>
+          <w:color w:val="000000" w:themeColor="text1" w:themeTint="FF"/>
           <w:sz w:val="24"/>
           <w:szCs w:val="24"/>
           <w:lang w:val="pt-BR"/>
-        </w:rPr>
-      </w:pPr>
-    </w:p>
-    <w:p xmlns:wp14="http://schemas.microsoft.com/office/word/2010/wordml" wp14:textId="77777777">
+          <w14:textFill>
+            <w14:solidFill>
+              <w14:schemeClr w14:val="tx1">
+                <w14:lumMod w14:val="100000"/>
+                <w14:lumOff w14:val="0"/>
+              </w14:schemeClr>
+            </w14:solidFill>
+          </w14:textFill>
+        </w:rPr>
+      </w:pPr>
+    </w:p>
+    <w:p>
       <w:pPr>
         <w:pStyle w:val="7"/>
         <w:numPr>
@@ -2395,9 +2462,9 @@
       <w:r>
         <w:rPr>
           <w:rFonts w:ascii="Arial" w:hAnsi="Arial" w:eastAsia="Arial" w:cs="Arial"/>
-          <w:b w:val="1"/>
-          <w:bCs w:val="1"/>
-          <w:smallCaps w:val="1"/>
+          <w:b/>
+          <w:bCs/>
+          <w:smallCaps/>
           <w:color w:val="000000" w:themeColor="text1" w:themeTint="FF"/>
           <w:sz w:val="24"/>
           <w:szCs w:val="24"/>
@@ -2414,7 +2481,7 @@
         <w:t>ESPECIFICAÇÃO DO PROTÓTIPO</w:t>
       </w:r>
     </w:p>
-    <w:p xmlns:wp14="http://schemas.microsoft.com/office/word/2010/wordml" wp14:textId="77777777">
+    <w:p>
       <w:pPr>
         <w:spacing w:line="257" w:lineRule="auto"/>
         <w:jc w:val="both"/>
@@ -2466,7 +2533,7 @@
         <w:gridCol w:w="4508"/>
         <w:gridCol w:w="4508"/>
       </w:tblGrid>
-      <w:tr xmlns:wp14="http://schemas.microsoft.com/office/word/2010/wordml" wp14:textId="77777777">
+      <w:tr>
         <w:tblPrEx>
           <w:tblBorders>
             <w:top w:val="single" w:color="000000" w:themeColor="text1" w:sz="4" w:space="0"/>
@@ -2493,10 +2560,9 @@
               <w:right w:val="single" w:color="000000" w:themeColor="text1" w:sz="8" w:space="0"/>
             </w:tcBorders>
             <w:shd w:val="clear" w:color="auto" w:fill="D0CECE" w:themeFill="background2" w:themeFillShade="E6"/>
-            <w:tcMar/>
             <w:vAlign w:val="top"/>
           </w:tcPr>
-          <w:p wp14:textId="77777777">
+          <w:p>
             <w:pPr>
               <w:spacing w:after="0" w:line="240" w:lineRule="auto"/>
               <w:jc w:val="center"/>
@@ -2532,10 +2598,9 @@
               <w:right w:val="single" w:color="000000" w:themeColor="text1" w:sz="8" w:space="0"/>
             </w:tcBorders>
             <w:shd w:val="clear" w:color="auto" w:fill="D0CECE" w:themeFill="background2" w:themeFillShade="E6"/>
-            <w:tcMar/>
             <w:vAlign w:val="top"/>
           </w:tcPr>
-          <w:p wp14:textId="77777777">
+          <w:p>
             <w:pPr>
               <w:spacing w:after="0" w:line="240" w:lineRule="auto"/>
               <w:jc w:val="center"/>
@@ -2562,7 +2627,7 @@
           </w:p>
         </w:tc>
       </w:tr>
-      <w:tr xmlns:wp14="http://schemas.microsoft.com/office/word/2010/wordml" wp14:textId="77777777">
+      <w:tr>
         <w:tblPrEx>
           <w:tblBorders>
             <w:top w:val="single" w:color="000000" w:themeColor="text1" w:sz="4" w:space="0"/>
@@ -2588,10 +2653,9 @@
               <w:bottom w:val="single" w:color="000000" w:themeColor="text1" w:sz="8" w:space="0"/>
               <w:right w:val="single" w:color="000000" w:themeColor="text1" w:sz="8" w:space="0"/>
             </w:tcBorders>
-            <w:tcMar/>
             <w:vAlign w:val="top"/>
           </w:tcPr>
-          <w:p wp14:textId="77777777">
+          <w:p>
             <w:pPr>
               <w:spacing w:after="0" w:line="257" w:lineRule="auto"/>
             </w:pPr>
@@ -2623,17 +2687,24 @@
               <w:bottom w:val="single" w:color="000000" w:themeColor="text1" w:sz="8" w:space="0"/>
               <w:right w:val="single" w:color="000000" w:themeColor="text1" w:sz="8" w:space="0"/>
             </w:tcBorders>
-            <w:tcMar/>
             <w:vAlign w:val="top"/>
           </w:tcPr>
-          <w:p wp14:textId="77777777">
+          <w:p>
             <w:pPr>
               <w:spacing w:after="0" w:line="240" w:lineRule="auto"/>
               <w:rPr>
                 <w:rFonts w:ascii="Arial" w:hAnsi="Arial" w:eastAsia="Arial" w:cs="Arial"/>
-                <w:color w:val="000000" w:themeColor="text1" w:themeTint="FF" w:themeShade="FF"/>
+                <w:color w:val="000000" w:themeColor="text1" w:themeTint="FF"/>
                 <w:sz w:val="20"/>
                 <w:szCs w:val="20"/>
+                <w14:textFill>
+                  <w14:solidFill>
+                    <w14:schemeClr w14:val="tx1">
+                      <w14:lumMod w14:val="100000"/>
+                      <w14:lumOff w14:val="0"/>
+                    </w14:schemeClr>
+                  </w14:solidFill>
+                </w14:textFill>
               </w:rPr>
             </w:pPr>
           </w:p>
@@ -2642,11 +2713,10 @@
     </w:tbl>
     <w:p>
       <w:pPr>
-        <w:pStyle w:val="1"/>
-        <w:spacing w:line="257" w:lineRule="auto"/>
-      </w:pPr>
-    </w:p>
-    <w:p xmlns:wp14="http://schemas.microsoft.com/office/word/2010/wordml" wp14:textId="77777777">
+        <w:spacing w:line="257" w:lineRule="auto"/>
+      </w:pPr>
+    </w:p>
+    <w:p>
       <w:pPr>
         <w:pStyle w:val="7"/>
         <w:numPr>
@@ -2676,9 +2746,9 @@
       <w:r>
         <w:rPr>
           <w:rFonts w:ascii="Arial" w:hAnsi="Arial" w:eastAsia="Arial" w:cs="Arial"/>
-          <w:b w:val="1"/>
-          <w:bCs w:val="1"/>
-          <w:smallCaps w:val="1"/>
+          <w:b/>
+          <w:bCs/>
+          <w:smallCaps/>
           <w:color w:val="000000" w:themeColor="text1" w:themeTint="FF"/>
           <w:sz w:val="24"/>
           <w:szCs w:val="24"/>
@@ -2695,7 +2765,7 @@
         <w:t>SISTEMAS E/OU ESTÓRIAS IMPACTADAS E/OU RELACIONADAS</w:t>
       </w:r>
     </w:p>
-    <w:p xmlns:wp14="http://schemas.microsoft.com/office/word/2010/wordml" wp14:textId="77777777">
+    <w:p>
       <w:pPr>
         <w:spacing w:line="257" w:lineRule="auto"/>
         <w:jc w:val="both"/>
@@ -2722,7 +2792,7 @@
         <w:t xml:space="preserve"> </w:t>
       </w:r>
     </w:p>
-    <w:p xmlns:wp14="http://schemas.microsoft.com/office/word/2010/wordml" wp14:textId="77777777">
+    <w:p>
       <w:pPr>
         <w:pStyle w:val="7"/>
         <w:numPr>
@@ -2731,7 +2801,7 @@
         </w:numPr>
         <w:spacing w:line="257" w:lineRule="auto"/>
         <w:rPr>
-          <w:rFonts w:ascii="Calibri" w:hAnsi="Calibri" w:eastAsia="Calibri" w:cs="Calibri" w:asciiTheme="minorAscii" w:hAnsiTheme="minorAscii" w:eastAsiaTheme="minorAscii" w:cstheme="minorAscii"/>
+          <w:rFonts w:asciiTheme="minorAscii" w:hAnsiTheme="minorAscii" w:eastAsiaTheme="minorAscii" w:cstheme="minorAscii"/>
           <w:color w:val="000000" w:themeColor="text1" w:themeTint="FF"/>
           <w:sz w:val="24"/>
           <w:szCs w:val="24"/>
@@ -2746,7 +2816,6 @@
           </w14:textFill>
         </w:rPr>
       </w:pPr>
-      <w:proofErr w:type="spellStart"/>
       <w:r>
         <w:rPr>
           <w:rFonts w:ascii="Arial" w:hAnsi="Arial" w:eastAsia="Arial" w:cs="Arial"/>
@@ -2765,15 +2834,13 @@
         </w:rPr>
         <w:t>Eu_Usuário_Criando_Conta</w:t>
       </w:r>
-      <w:proofErr w:type="spellEnd"/>
-    </w:p>
-    <w:p xmlns:wp14="http://schemas.microsoft.com/office/word/2010/wordml" wp14:textId="5A153E22">
-      <w:pPr>
-        <w:pStyle w:val="1"/>
+    </w:p>
+    <w:p>
+      <w:pPr>
         <w:spacing w:line="257" w:lineRule="auto"/>
         <w:ind w:left="0"/>
         <w:rPr>
-          <w:rFonts w:ascii="Calibri" w:hAnsi="Calibri" w:eastAsia="Calibri" w:cs="Calibri" w:asciiTheme="minorAscii" w:hAnsiTheme="minorAscii" w:eastAsiaTheme="minorAscii" w:cstheme="minorAscii"/>
+          <w:rFonts w:asciiTheme="minorAscii" w:hAnsiTheme="minorAscii" w:eastAsiaTheme="minorAscii" w:cstheme="minorAscii"/>
           <w:color w:val="000000" w:themeColor="text1" w:themeTint="FF"/>
           <w:sz w:val="24"/>
           <w:szCs w:val="24"/>
@@ -2789,7 +2856,7 @@
         </w:rPr>
       </w:pPr>
     </w:p>
-    <w:p xmlns:wp14="http://schemas.microsoft.com/office/word/2010/wordml" wp14:textId="6F18B1F4">
+    <w:p>
       <w:pPr>
         <w:pStyle w:val="7"/>
         <w:numPr>
@@ -2798,7 +2865,7 @@
         </w:numPr>
         <w:spacing w:line="257" w:lineRule="auto"/>
         <w:rPr>
-          <w:rFonts w:ascii="Calibri" w:hAnsi="Calibri" w:eastAsia="Calibri" w:cs="Calibri" w:asciiTheme="minorAscii" w:hAnsiTheme="minorAscii" w:eastAsiaTheme="minorAscii" w:cstheme="minorAscii"/>
+          <w:rFonts w:asciiTheme="minorAscii" w:hAnsiTheme="minorAscii" w:eastAsiaTheme="minorAscii" w:cstheme="minorAscii"/>
           <w:color w:val="000000" w:themeColor="text1" w:themeTint="FF"/>
           <w:sz w:val="24"/>
           <w:szCs w:val="24"/>
@@ -2816,21 +2883,24 @@
       <w:r>
         <w:rPr>
           <w:rFonts w:ascii="Arial" w:hAnsi="Arial" w:eastAsia="Arial" w:cs="Arial"/>
-          <w:color w:val="000000" w:themeColor="text1" w:themeTint="FF" w:themeShade="FF"/>
+          <w:color w:val="000000" w:themeColor="text1" w:themeTint="FF"/>
           <w:sz w:val="24"/>
           <w:szCs w:val="24"/>
           <w:lang w:val="pt-BR"/>
-        </w:rPr>
-        <w:t>Eu_Efetuando_Autenticação</w:t>
+          <w14:textFill>
+            <w14:solidFill>
+              <w14:schemeClr w14:val="tx1">
+                <w14:lumMod w14:val="100000"/>
+                <w14:lumOff w14:val="0"/>
+              </w14:schemeClr>
+            </w14:solidFill>
+          </w14:textFill>
+        </w:rPr>
+        <w:t>Eu_</w:t>
       </w:r>
-    </w:p>
-    <w:p xmlns:wp14="http://schemas.microsoft.com/office/word/2010/wordml" wp14:textId="77777777">
-      <w:pPr>
-        <w:spacing w:line="257" w:lineRule="auto"/>
-      </w:pPr>
       <w:r>
         <w:rPr>
-          <w:rFonts w:ascii="Arial" w:hAnsi="Arial" w:eastAsia="Arial" w:cs="Arial"/>
+          <w:rFonts w:hint="default" w:ascii="Arial" w:hAnsi="Arial" w:eastAsia="Arial" w:cs="Arial"/>
           <w:color w:val="000000" w:themeColor="text1" w:themeTint="FF"/>
           <w:sz w:val="24"/>
           <w:szCs w:val="24"/>
@@ -2844,10 +2914,53 @@
             </w14:solidFill>
           </w14:textFill>
         </w:rPr>
+        <w:t>Usuário_</w:t>
+      </w:r>
+      <w:bookmarkStart w:id="0" w:name="_GoBack"/>
+      <w:bookmarkEnd w:id="0"/>
+      <w:r>
+        <w:rPr>
+          <w:rFonts w:ascii="Arial" w:hAnsi="Arial" w:eastAsia="Arial" w:cs="Arial"/>
+          <w:color w:val="000000" w:themeColor="text1" w:themeTint="FF"/>
+          <w:sz w:val="24"/>
+          <w:szCs w:val="24"/>
+          <w:lang w:val="pt-BR"/>
+          <w14:textFill>
+            <w14:solidFill>
+              <w14:schemeClr w14:val="tx1">
+                <w14:lumMod w14:val="100000"/>
+                <w14:lumOff w14:val="0"/>
+              </w14:schemeClr>
+            </w14:solidFill>
+          </w14:textFill>
+        </w:rPr>
+        <w:t>Efetuando_Autenticação</w:t>
+      </w:r>
+    </w:p>
+    <w:p>
+      <w:pPr>
+        <w:spacing w:line="257" w:lineRule="auto"/>
+      </w:pPr>
+      <w:r>
+        <w:rPr>
+          <w:rFonts w:ascii="Arial" w:hAnsi="Arial" w:eastAsia="Arial" w:cs="Arial"/>
+          <w:color w:val="000000" w:themeColor="text1" w:themeTint="FF"/>
+          <w:sz w:val="24"/>
+          <w:szCs w:val="24"/>
+          <w:lang w:val="pt-BR"/>
+          <w14:textFill>
+            <w14:solidFill>
+              <w14:schemeClr w14:val="tx1">
+                <w14:lumMod w14:val="100000"/>
+                <w14:lumOff w14:val="0"/>
+              </w14:schemeClr>
+            </w14:solidFill>
+          </w14:textFill>
+        </w:rPr>
         <w:t xml:space="preserve"> </w:t>
       </w:r>
     </w:p>
-    <w:p xmlns:wp14="http://schemas.microsoft.com/office/word/2010/wordml" wp14:textId="77777777">
+    <w:p>
       <w:pPr>
         <w:pStyle w:val="7"/>
         <w:numPr>
@@ -2856,10 +2969,10 @@
         </w:numPr>
         <w:spacing w:line="257" w:lineRule="auto"/>
         <w:rPr>
-          <w:rFonts w:ascii="Calibri" w:hAnsi="Calibri" w:eastAsia="Calibri" w:cs="Calibri" w:asciiTheme="minorAscii" w:hAnsiTheme="minorAscii" w:eastAsiaTheme="minorAscii" w:cstheme="minorAscii"/>
-          <w:b w:val="1"/>
-          <w:bCs w:val="1"/>
-          <w:smallCaps w:val="1"/>
+          <w:rFonts w:asciiTheme="minorAscii" w:hAnsiTheme="minorAscii" w:eastAsiaTheme="minorAscii" w:cstheme="minorAscii"/>
+          <w:b/>
+          <w:bCs/>
+          <w:smallCaps/>
           <w:color w:val="000000" w:themeColor="text1" w:themeTint="FF"/>
           <w:sz w:val="24"/>
           <w:szCs w:val="24"/>
@@ -2877,9 +2990,9 @@
       <w:r>
         <w:rPr>
           <w:rFonts w:ascii="Arial" w:hAnsi="Arial" w:eastAsia="Arial" w:cs="Arial"/>
-          <w:b w:val="1"/>
-          <w:bCs w:val="1"/>
-          <w:smallCaps w:val="1"/>
+          <w:b/>
+          <w:bCs/>
+          <w:smallCaps/>
           <w:color w:val="000000" w:themeColor="text1" w:themeTint="FF"/>
           <w:sz w:val="24"/>
           <w:szCs w:val="24"/>
@@ -2896,16 +3009,15 @@
         <w:t>CRITÉRIOS DE ACEITE</w:t>
       </w:r>
     </w:p>
-    <w:p xmlns:wp14="http://schemas.microsoft.com/office/word/2010/wordml" wp14:textId="2BD4EC37">
-      <w:pPr>
-        <w:pStyle w:val="1"/>
+    <w:p>
+      <w:pPr>
         <w:spacing w:line="257" w:lineRule="auto"/>
         <w:ind w:left="0"/>
         <w:rPr>
-          <w:rFonts w:ascii="Calibri" w:hAnsi="Calibri" w:eastAsia="Calibri" w:cs="Calibri" w:asciiTheme="minorAscii" w:hAnsiTheme="minorAscii" w:eastAsiaTheme="minorAscii" w:cstheme="minorAscii"/>
-          <w:b w:val="1"/>
-          <w:bCs w:val="1"/>
-          <w:smallCaps w:val="1"/>
+          <w:rFonts w:asciiTheme="minorAscii" w:hAnsiTheme="minorAscii" w:eastAsiaTheme="minorAscii" w:cstheme="minorAscii"/>
+          <w:b/>
+          <w:bCs/>
+          <w:smallCaps/>
           <w:color w:val="000000" w:themeColor="text1" w:themeTint="FF"/>
           <w:sz w:val="24"/>
           <w:szCs w:val="24"/>
@@ -2927,29 +3039,45 @@
         <w:tblW w:w="0" w:type="auto"/>
         <w:tblInd w:w="0" w:type="dxa"/>
         <w:tblBorders>
-          <w:top w:val="single" w:color="000000" w:themeColor="text1" w:sz="4"/>
-          <w:left w:val="single" w:color="000000" w:themeColor="text1" w:sz="4"/>
-          <w:bottom w:val="single" w:color="000000" w:themeColor="text1" w:sz="4"/>
-          <w:right w:val="single" w:color="000000" w:themeColor="text1" w:sz="4"/>
-          <w:insideH w:val="single" w:color="000000" w:themeColor="text1" w:sz="4"/>
-          <w:insideV w:val="single" w:color="000000" w:themeColor="text1" w:sz="4"/>
+          <w:top w:val="single" w:color="000000" w:themeColor="text1" w:sz="4" w:space="0"/>
+          <w:left w:val="single" w:color="000000" w:themeColor="text1" w:sz="4" w:space="0"/>
+          <w:bottom w:val="single" w:color="000000" w:themeColor="text1" w:sz="4" w:space="0"/>
+          <w:right w:val="single" w:color="000000" w:themeColor="text1" w:sz="4" w:space="0"/>
+          <w:insideH w:val="single" w:color="000000" w:themeColor="text1" w:sz="4" w:space="0"/>
+          <w:insideV w:val="single" w:color="000000" w:themeColor="text1" w:sz="4" w:space="0"/>
         </w:tblBorders>
+        <w:tblLayout w:type="autofit"/>
+        <w:tblCellMar>
+          <w:top w:w="0" w:type="dxa"/>
+          <w:left w:w="108" w:type="dxa"/>
+          <w:bottom w:w="0" w:type="dxa"/>
+          <w:right w:w="108" w:type="dxa"/>
+        </w:tblCellMar>
       </w:tblPr>
       <w:tblGrid>
         <w:gridCol w:w="4508"/>
         <w:gridCol w:w="4508"/>
       </w:tblGrid>
       <w:tr>
+        <w:tblPrEx>
+          <w:tblBorders>
+            <w:top w:val="single" w:color="000000" w:themeColor="text1" w:sz="4" w:space="0"/>
+            <w:left w:val="single" w:color="000000" w:themeColor="text1" w:sz="4" w:space="0"/>
+            <w:bottom w:val="single" w:color="000000" w:themeColor="text1" w:sz="4" w:space="0"/>
+            <w:right w:val="single" w:color="000000" w:themeColor="text1" w:sz="4" w:space="0"/>
+            <w:insideH w:val="single" w:color="000000" w:themeColor="text1" w:sz="4" w:space="0"/>
+            <w:insideV w:val="single" w:color="000000" w:themeColor="text1" w:sz="4" w:space="0"/>
+          </w:tblBorders>
+        </w:tblPrEx>
         <w:tc>
           <w:tcPr>
             <w:tcW w:w="4508" w:type="dxa"/>
             <w:tcBorders>
-              <w:top w:val="single" w:color="000000" w:themeColor="text1" w:sz="8"/>
-              <w:left w:val="single" w:color="000000" w:themeColor="text1" w:sz="8"/>
-              <w:bottom w:val="single" w:color="000000" w:themeColor="text1" w:sz="8"/>
-              <w:right w:val="single" w:color="000000" w:themeColor="text1" w:sz="8"/>
+              <w:top w:val="single" w:color="000000" w:themeColor="text1" w:sz="8" w:space="0"/>
+              <w:left w:val="single" w:color="000000" w:themeColor="text1" w:sz="8" w:space="0"/>
+              <w:bottom w:val="single" w:color="000000" w:themeColor="text1" w:sz="8" w:space="0"/>
+              <w:right w:val="single" w:color="000000" w:themeColor="text1" w:sz="8" w:space="0"/>
             </w:tcBorders>
-            <w:tcMar/>
             <w:vAlign w:val="top"/>
           </w:tcPr>
           <w:p>
@@ -2959,11 +3087,19 @@
             <w:r>
               <w:rPr>
                 <w:rFonts w:ascii="Times New Roman" w:hAnsi="Times New Roman" w:eastAsia="Times New Roman" w:cs="Times New Roman"/>
-                <w:b w:val="1"/>
-                <w:bCs w:val="1"/>
-                <w:color w:val="000000" w:themeColor="text1" w:themeTint="FF" w:themeShade="FF"/>
-                <w:sz w:val="24"/>
-                <w:szCs w:val="24"/>
+                <w:b/>
+                <w:bCs/>
+                <w:color w:val="000000" w:themeColor="text1" w:themeTint="FF"/>
+                <w:sz w:val="24"/>
+                <w:szCs w:val="24"/>
+                <w14:textFill>
+                  <w14:solidFill>
+                    <w14:schemeClr w14:val="tx1">
+                      <w14:lumMod w14:val="100000"/>
+                      <w14:lumOff w14:val="0"/>
+                    </w14:schemeClr>
+                  </w14:solidFill>
+                </w14:textFill>
               </w:rPr>
               <w:t>Cenário 01</w:t>
             </w:r>
@@ -2973,12 +3109,11 @@
           <w:tcPr>
             <w:tcW w:w="4508" w:type="dxa"/>
             <w:tcBorders>
-              <w:top w:val="single" w:color="000000" w:themeColor="text1" w:sz="8"/>
-              <w:left w:val="single" w:color="000000" w:themeColor="text1" w:sz="8"/>
-              <w:bottom w:val="single" w:color="000000" w:themeColor="text1" w:sz="8"/>
-              <w:right w:val="single" w:color="000000" w:themeColor="text1" w:sz="8"/>
+              <w:top w:val="single" w:color="000000" w:themeColor="text1" w:sz="8" w:space="0"/>
+              <w:left w:val="single" w:color="000000" w:themeColor="text1" w:sz="8" w:space="0"/>
+              <w:bottom w:val="single" w:color="000000" w:themeColor="text1" w:sz="8" w:space="0"/>
+              <w:right w:val="single" w:color="000000" w:themeColor="text1" w:sz="8" w:space="0"/>
             </w:tcBorders>
-            <w:tcMar/>
             <w:vAlign w:val="top"/>
           </w:tcPr>
           <w:p>
@@ -2988,11 +3123,19 @@
             <w:r>
               <w:rPr>
                 <w:rFonts w:ascii="Times New Roman" w:hAnsi="Times New Roman" w:eastAsia="Times New Roman" w:cs="Times New Roman"/>
-                <w:b w:val="1"/>
-                <w:bCs w:val="1"/>
-                <w:color w:val="000000" w:themeColor="text1" w:themeTint="FF" w:themeShade="FF"/>
-                <w:sz w:val="24"/>
-                <w:szCs w:val="24"/>
+                <w:b/>
+                <w:bCs/>
+                <w:color w:val="000000" w:themeColor="text1" w:themeTint="FF"/>
+                <w:sz w:val="24"/>
+                <w:szCs w:val="24"/>
+                <w14:textFill>
+                  <w14:solidFill>
+                    <w14:schemeClr w14:val="tx1">
+                      <w14:lumMod w14:val="100000"/>
+                      <w14:lumOff w14:val="0"/>
+                    </w14:schemeClr>
+                  </w14:solidFill>
+                </w14:textFill>
               </w:rPr>
               <w:t>Usuário cadastrado e autenticado</w:t>
             </w:r>
@@ -3000,16 +3143,31 @@
         </w:tc>
       </w:tr>
       <w:tr>
+        <w:tblPrEx>
+          <w:tblBorders>
+            <w:top w:val="single" w:color="000000" w:themeColor="text1" w:sz="4" w:space="0"/>
+            <w:left w:val="single" w:color="000000" w:themeColor="text1" w:sz="4" w:space="0"/>
+            <w:bottom w:val="single" w:color="000000" w:themeColor="text1" w:sz="4" w:space="0"/>
+            <w:right w:val="single" w:color="000000" w:themeColor="text1" w:sz="4" w:space="0"/>
+            <w:insideH w:val="single" w:color="000000" w:themeColor="text1" w:sz="4" w:space="0"/>
+            <w:insideV w:val="single" w:color="000000" w:themeColor="text1" w:sz="4" w:space="0"/>
+          </w:tblBorders>
+          <w:tblCellMar>
+            <w:top w:w="0" w:type="dxa"/>
+            <w:left w:w="108" w:type="dxa"/>
+            <w:bottom w:w="0" w:type="dxa"/>
+            <w:right w:w="108" w:type="dxa"/>
+          </w:tblCellMar>
+        </w:tblPrEx>
         <w:tc>
           <w:tcPr>
             <w:tcW w:w="4508" w:type="dxa"/>
             <w:tcBorders>
-              <w:top w:val="single" w:color="000000" w:themeColor="text1" w:sz="8"/>
-              <w:left w:val="single" w:color="000000" w:themeColor="text1" w:sz="8"/>
-              <w:bottom w:val="single" w:color="000000" w:themeColor="text1" w:sz="8"/>
-              <w:right w:val="single" w:color="000000" w:themeColor="text1" w:sz="8"/>
+              <w:top w:val="single" w:color="000000" w:themeColor="text1" w:sz="8" w:space="0"/>
+              <w:left w:val="single" w:color="000000" w:themeColor="text1" w:sz="8" w:space="0"/>
+              <w:bottom w:val="single" w:color="000000" w:themeColor="text1" w:sz="8" w:space="0"/>
+              <w:right w:val="single" w:color="000000" w:themeColor="text1" w:sz="8" w:space="0"/>
             </w:tcBorders>
-            <w:tcMar/>
             <w:vAlign w:val="top"/>
           </w:tcPr>
           <w:p>
@@ -3019,9 +3177,17 @@
             <w:r>
               <w:rPr>
                 <w:rFonts w:ascii="Times New Roman" w:hAnsi="Times New Roman" w:eastAsia="Times New Roman" w:cs="Times New Roman"/>
-                <w:color w:val="000000" w:themeColor="text1" w:themeTint="FF" w:themeShade="FF"/>
-                <w:sz w:val="24"/>
-                <w:szCs w:val="24"/>
+                <w:color w:val="000000" w:themeColor="text1" w:themeTint="FF"/>
+                <w:sz w:val="24"/>
+                <w:szCs w:val="24"/>
+                <w14:textFill>
+                  <w14:solidFill>
+                    <w14:schemeClr w14:val="tx1">
+                      <w14:lumMod w14:val="100000"/>
+                      <w14:lumOff w14:val="0"/>
+                    </w14:schemeClr>
+                  </w14:solidFill>
+                </w14:textFill>
               </w:rPr>
               <w:t>Descrição</w:t>
             </w:r>
@@ -3031,12 +3197,11 @@
           <w:tcPr>
             <w:tcW w:w="4508" w:type="dxa"/>
             <w:tcBorders>
-              <w:top w:val="single" w:color="000000" w:themeColor="text1" w:sz="8"/>
-              <w:left w:val="single" w:color="000000" w:themeColor="text1" w:sz="8"/>
-              <w:bottom w:val="single" w:color="000000" w:themeColor="text1" w:sz="8"/>
-              <w:right w:val="single" w:color="000000" w:themeColor="text1" w:sz="8"/>
+              <w:top w:val="single" w:color="000000" w:themeColor="text1" w:sz="8" w:space="0"/>
+              <w:left w:val="single" w:color="000000" w:themeColor="text1" w:sz="8" w:space="0"/>
+              <w:bottom w:val="single" w:color="000000" w:themeColor="text1" w:sz="8" w:space="0"/>
+              <w:right w:val="single" w:color="000000" w:themeColor="text1" w:sz="8" w:space="0"/>
             </w:tcBorders>
-            <w:tcMar/>
             <w:vAlign w:val="top"/>
           </w:tcPr>
           <w:p>
@@ -3046,20 +3211,36 @@
             <w:r>
               <w:rPr>
                 <w:rFonts w:ascii="Times New Roman" w:hAnsi="Times New Roman" w:eastAsia="Times New Roman" w:cs="Times New Roman"/>
-                <w:b w:val="1"/>
-                <w:bCs w:val="1"/>
-                <w:color w:val="000000" w:themeColor="text1" w:themeTint="FF" w:themeShade="FF"/>
-                <w:sz w:val="24"/>
-                <w:szCs w:val="24"/>
+                <w:b/>
+                <w:bCs/>
+                <w:color w:val="000000" w:themeColor="text1" w:themeTint="FF"/>
+                <w:sz w:val="24"/>
+                <w:szCs w:val="24"/>
+                <w14:textFill>
+                  <w14:solidFill>
+                    <w14:schemeClr w14:val="tx1">
+                      <w14:lumMod w14:val="100000"/>
+                      <w14:lumOff w14:val="0"/>
+                    </w14:schemeClr>
+                  </w14:solidFill>
+                </w14:textFill>
               </w:rPr>
               <w:t xml:space="preserve">Dado </w:t>
             </w:r>
             <w:r>
               <w:rPr>
                 <w:rFonts w:ascii="Times New Roman" w:hAnsi="Times New Roman" w:eastAsia="Times New Roman" w:cs="Times New Roman"/>
-                <w:color w:val="000000" w:themeColor="text1" w:themeTint="FF" w:themeShade="FF"/>
-                <w:sz w:val="24"/>
-                <w:szCs w:val="24"/>
+                <w:color w:val="000000" w:themeColor="text1" w:themeTint="FF"/>
+                <w:sz w:val="24"/>
+                <w:szCs w:val="24"/>
+                <w14:textFill>
+                  <w14:solidFill>
+                    <w14:schemeClr w14:val="tx1">
+                      <w14:lumMod w14:val="100000"/>
+                      <w14:lumOff w14:val="0"/>
+                    </w14:schemeClr>
+                  </w14:solidFill>
+                </w14:textFill>
               </w:rPr>
               <w:t xml:space="preserve">que o usuário está autenticado </w:t>
             </w:r>
@@ -3071,20 +3252,36 @@
             <w:r>
               <w:rPr>
                 <w:rFonts w:ascii="Times New Roman" w:hAnsi="Times New Roman" w:eastAsia="Times New Roman" w:cs="Times New Roman"/>
-                <w:b w:val="1"/>
-                <w:bCs w:val="1"/>
-                <w:color w:val="000000" w:themeColor="text1" w:themeTint="FF" w:themeShade="FF"/>
-                <w:sz w:val="24"/>
-                <w:szCs w:val="24"/>
+                <w:b/>
+                <w:bCs/>
+                <w:color w:val="000000" w:themeColor="text1" w:themeTint="FF"/>
+                <w:sz w:val="24"/>
+                <w:szCs w:val="24"/>
+                <w14:textFill>
+                  <w14:solidFill>
+                    <w14:schemeClr w14:val="tx1">
+                      <w14:lumMod w14:val="100000"/>
+                      <w14:lumOff w14:val="0"/>
+                    </w14:schemeClr>
+                  </w14:solidFill>
+                </w14:textFill>
               </w:rPr>
               <w:t xml:space="preserve">Quando </w:t>
             </w:r>
             <w:r>
               <w:rPr>
                 <w:rFonts w:ascii="Times New Roman" w:hAnsi="Times New Roman" w:eastAsia="Times New Roman" w:cs="Times New Roman"/>
-                <w:color w:val="000000" w:themeColor="text1" w:themeTint="FF" w:themeShade="FF"/>
-                <w:sz w:val="24"/>
-                <w:szCs w:val="24"/>
+                <w:color w:val="000000" w:themeColor="text1" w:themeTint="FF"/>
+                <w:sz w:val="24"/>
+                <w:szCs w:val="24"/>
+                <w14:textFill>
+                  <w14:solidFill>
+                    <w14:schemeClr w14:val="tx1">
+                      <w14:lumMod w14:val="100000"/>
+                      <w14:lumOff w14:val="0"/>
+                    </w14:schemeClr>
+                  </w14:solidFill>
+                </w14:textFill>
               </w:rPr>
               <w:t xml:space="preserve">em página inicial </w:t>
             </w:r>
@@ -3094,28 +3291,52 @@
               <w:spacing w:after="0" w:line="240" w:lineRule="auto"/>
               <w:rPr>
                 <w:rFonts w:ascii="Times New Roman" w:hAnsi="Times New Roman" w:eastAsia="Times New Roman" w:cs="Times New Roman"/>
-                <w:color w:val="000000" w:themeColor="text1" w:themeTint="FF" w:themeShade="FF"/>
-                <w:sz w:val="24"/>
-                <w:szCs w:val="24"/>
+                <w:color w:val="000000" w:themeColor="text1" w:themeTint="FF"/>
+                <w:sz w:val="24"/>
+                <w:szCs w:val="24"/>
+                <w14:textFill>
+                  <w14:solidFill>
+                    <w14:schemeClr w14:val="tx1">
+                      <w14:lumMod w14:val="100000"/>
+                      <w14:lumOff w14:val="0"/>
+                    </w14:schemeClr>
+                  </w14:solidFill>
+                </w14:textFill>
               </w:rPr>
             </w:pPr>
             <w:r>
               <w:rPr>
                 <w:rFonts w:ascii="Times New Roman" w:hAnsi="Times New Roman" w:eastAsia="Times New Roman" w:cs="Times New Roman"/>
-                <w:b w:val="1"/>
-                <w:bCs w:val="1"/>
-                <w:color w:val="000000" w:themeColor="text1" w:themeTint="FF" w:themeShade="FF"/>
-                <w:sz w:val="24"/>
-                <w:szCs w:val="24"/>
+                <w:b/>
+                <w:bCs/>
+                <w:color w:val="000000" w:themeColor="text1" w:themeTint="FF"/>
+                <w:sz w:val="24"/>
+                <w:szCs w:val="24"/>
+                <w14:textFill>
+                  <w14:solidFill>
+                    <w14:schemeClr w14:val="tx1">
+                      <w14:lumMod w14:val="100000"/>
+                      <w14:lumOff w14:val="0"/>
+                    </w14:schemeClr>
+                  </w14:solidFill>
+                </w14:textFill>
               </w:rPr>
               <w:t xml:space="preserve">Então </w:t>
             </w:r>
             <w:r>
               <w:rPr>
                 <w:rFonts w:ascii="Times New Roman" w:hAnsi="Times New Roman" w:eastAsia="Times New Roman" w:cs="Times New Roman"/>
-                <w:color w:val="000000" w:themeColor="text1" w:themeTint="FF" w:themeShade="FF"/>
-                <w:sz w:val="24"/>
-                <w:szCs w:val="24"/>
+                <w:color w:val="000000" w:themeColor="text1" w:themeTint="FF"/>
+                <w:sz w:val="24"/>
+                <w:szCs w:val="24"/>
+                <w14:textFill>
+                  <w14:solidFill>
+                    <w14:schemeClr w14:val="tx1">
+                      <w14:lumMod w14:val="100000"/>
+                      <w14:lumOff w14:val="0"/>
+                    </w14:schemeClr>
+                  </w14:solidFill>
+                </w14:textFill>
               </w:rPr>
               <w:t>clicar em "Trabalhe Conosco"</w:t>
             </w:r>
@@ -3125,28 +3346,52 @@
               <w:spacing w:after="0" w:line="240" w:lineRule="auto"/>
               <w:rPr>
                 <w:rFonts w:ascii="Times New Roman" w:hAnsi="Times New Roman" w:eastAsia="Times New Roman" w:cs="Times New Roman"/>
-                <w:color w:val="000000" w:themeColor="text1" w:themeTint="FF" w:themeShade="FF"/>
-                <w:sz w:val="24"/>
-                <w:szCs w:val="24"/>
+                <w:color w:val="000000" w:themeColor="text1" w:themeTint="FF"/>
+                <w:sz w:val="24"/>
+                <w:szCs w:val="24"/>
+                <w14:textFill>
+                  <w14:solidFill>
+                    <w14:schemeClr w14:val="tx1">
+                      <w14:lumMod w14:val="100000"/>
+                      <w14:lumOff w14:val="0"/>
+                    </w14:schemeClr>
+                  </w14:solidFill>
+                </w14:textFill>
               </w:rPr>
             </w:pPr>
             <w:r>
               <w:rPr>
                 <w:rFonts w:ascii="Times New Roman" w:hAnsi="Times New Roman" w:eastAsia="Times New Roman" w:cs="Times New Roman"/>
-                <w:b w:val="1"/>
-                <w:bCs w:val="1"/>
-                <w:color w:val="000000" w:themeColor="text1" w:themeTint="FF" w:themeShade="FF"/>
-                <w:sz w:val="24"/>
-                <w:szCs w:val="24"/>
+                <w:b/>
+                <w:bCs/>
+                <w:color w:val="000000" w:themeColor="text1" w:themeTint="FF"/>
+                <w:sz w:val="24"/>
+                <w:szCs w:val="24"/>
+                <w14:textFill>
+                  <w14:solidFill>
+                    <w14:schemeClr w14:val="tx1">
+                      <w14:lumMod w14:val="100000"/>
+                      <w14:lumOff w14:val="0"/>
+                    </w14:schemeClr>
+                  </w14:solidFill>
+                </w14:textFill>
               </w:rPr>
               <w:t xml:space="preserve">Então </w:t>
             </w:r>
             <w:r>
               <w:rPr>
                 <w:rFonts w:ascii="Times New Roman" w:hAnsi="Times New Roman" w:eastAsia="Times New Roman" w:cs="Times New Roman"/>
-                <w:color w:val="000000" w:themeColor="text1" w:themeTint="FF" w:themeShade="FF"/>
-                <w:sz w:val="24"/>
-                <w:szCs w:val="24"/>
+                <w:color w:val="000000" w:themeColor="text1" w:themeTint="FF"/>
+                <w:sz w:val="24"/>
+                <w:szCs w:val="24"/>
+                <w14:textFill>
+                  <w14:solidFill>
+                    <w14:schemeClr w14:val="tx1">
+                      <w14:lumMod w14:val="100000"/>
+                      <w14:lumOff w14:val="0"/>
+                    </w14:schemeClr>
+                  </w14:solidFill>
+                </w14:textFill>
               </w:rPr>
               <w:t>clicar em “Restaurante"</w:t>
             </w:r>
@@ -3158,20 +3403,36 @@
             <w:r>
               <w:rPr>
                 <w:rFonts w:ascii="Times New Roman" w:hAnsi="Times New Roman" w:eastAsia="Times New Roman" w:cs="Times New Roman"/>
-                <w:b w:val="1"/>
-                <w:bCs w:val="1"/>
-                <w:color w:val="000000" w:themeColor="text1" w:themeTint="FF" w:themeShade="FF"/>
-                <w:sz w:val="24"/>
-                <w:szCs w:val="24"/>
+                <w:b/>
+                <w:bCs/>
+                <w:color w:val="000000" w:themeColor="text1" w:themeTint="FF"/>
+                <w:sz w:val="24"/>
+                <w:szCs w:val="24"/>
+                <w14:textFill>
+                  <w14:solidFill>
+                    <w14:schemeClr w14:val="tx1">
+                      <w14:lumMod w14:val="100000"/>
+                      <w14:lumOff w14:val="0"/>
+                    </w14:schemeClr>
+                  </w14:solidFill>
+                </w14:textFill>
               </w:rPr>
               <w:t xml:space="preserve">Então </w:t>
             </w:r>
             <w:r>
               <w:rPr>
                 <w:rFonts w:ascii="Times New Roman" w:hAnsi="Times New Roman" w:eastAsia="Times New Roman" w:cs="Times New Roman"/>
-                <w:color w:val="000000" w:themeColor="text1" w:themeTint="FF" w:themeShade="FF"/>
-                <w:sz w:val="24"/>
-                <w:szCs w:val="24"/>
+                <w:color w:val="000000" w:themeColor="text1" w:themeTint="FF"/>
+                <w:sz w:val="24"/>
+                <w:szCs w:val="24"/>
+                <w14:textFill>
+                  <w14:solidFill>
+                    <w14:schemeClr w14:val="tx1">
+                      <w14:lumMod w14:val="100000"/>
+                      <w14:lumOff w14:val="0"/>
+                    </w14:schemeClr>
+                  </w14:solidFill>
+                </w14:textFill>
               </w:rPr>
               <w:t>preencher os dados</w:t>
             </w:r>
@@ -3181,19 +3442,35 @@
               <w:spacing w:after="0" w:line="240" w:lineRule="auto"/>
               <w:rPr>
                 <w:rFonts w:ascii="Times New Roman" w:hAnsi="Times New Roman" w:eastAsia="Times New Roman" w:cs="Times New Roman"/>
-                <w:color w:val="000000" w:themeColor="text1" w:themeTint="FF" w:themeShade="FF"/>
-                <w:sz w:val="24"/>
-                <w:szCs w:val="24"/>
+                <w:color w:val="000000" w:themeColor="text1" w:themeTint="FF"/>
+                <w:sz w:val="24"/>
+                <w:szCs w:val="24"/>
+                <w14:textFill>
+                  <w14:solidFill>
+                    <w14:schemeClr w14:val="tx1">
+                      <w14:lumMod w14:val="100000"/>
+                      <w14:lumOff w14:val="0"/>
+                    </w14:schemeClr>
+                  </w14:solidFill>
+                </w14:textFill>
               </w:rPr>
             </w:pPr>
             <w:r>
               <w:rPr>
                 <w:rFonts w:ascii="Times New Roman" w:hAnsi="Times New Roman" w:eastAsia="Times New Roman" w:cs="Times New Roman"/>
-                <w:b w:val="1"/>
-                <w:bCs w:val="1"/>
-                <w:color w:val="000000" w:themeColor="text1" w:themeTint="FF" w:themeShade="FF"/>
-                <w:sz w:val="24"/>
-                <w:szCs w:val="24"/>
+                <w:b/>
+                <w:bCs/>
+                <w:color w:val="000000" w:themeColor="text1" w:themeTint="FF"/>
+                <w:sz w:val="24"/>
+                <w:szCs w:val="24"/>
+                <w14:textFill>
+                  <w14:solidFill>
+                    <w14:schemeClr w14:val="tx1">
+                      <w14:lumMod w14:val="100000"/>
+                      <w14:lumOff w14:val="0"/>
+                    </w14:schemeClr>
+                  </w14:solidFill>
+                </w14:textFill>
               </w:rPr>
               <w:t xml:space="preserve">Então </w:t>
             </w:r>
@@ -3202,34 +3479,57 @@
                 <w:rFonts w:ascii="Times New Roman" w:hAnsi="Times New Roman" w:eastAsia="Times New Roman" w:cs="Times New Roman"/>
                 <w:b w:val="0"/>
                 <w:bCs w:val="0"/>
-                <w:color w:val="000000" w:themeColor="text1" w:themeTint="FF" w:themeShade="FF"/>
-                <w:sz w:val="24"/>
-                <w:szCs w:val="24"/>
+                <w:color w:val="000000" w:themeColor="text1" w:themeTint="FF"/>
+                <w:sz w:val="24"/>
+                <w:szCs w:val="24"/>
+                <w14:textFill>
+                  <w14:solidFill>
+                    <w14:schemeClr w14:val="tx1">
+                      <w14:lumMod w14:val="100000"/>
+                      <w14:lumOff w14:val="0"/>
+                    </w14:schemeClr>
+                  </w14:solidFill>
+                </w14:textFill>
               </w:rPr>
               <w:t>clicar em “Confirmar”</w:t>
             </w:r>
           </w:p>
           <w:p>
             <w:pPr>
-              <w:pStyle w:val="1"/>
               <w:spacing w:after="0" w:line="240" w:lineRule="auto"/>
               <w:rPr>
                 <w:rFonts w:ascii="Times New Roman" w:hAnsi="Times New Roman" w:eastAsia="Times New Roman" w:cs="Times New Roman"/>
                 <w:b w:val="0"/>
                 <w:bCs w:val="0"/>
-                <w:color w:val="000000" w:themeColor="text1" w:themeTint="FF" w:themeShade="FF"/>
-                <w:sz w:val="24"/>
-                <w:szCs w:val="24"/>
+                <w:color w:val="000000" w:themeColor="text1" w:themeTint="FF"/>
+                <w:sz w:val="24"/>
+                <w:szCs w:val="24"/>
+                <w14:textFill>
+                  <w14:solidFill>
+                    <w14:schemeClr w14:val="tx1">
+                      <w14:lumMod w14:val="100000"/>
+                      <w14:lumOff w14:val="0"/>
+                    </w14:schemeClr>
+                  </w14:solidFill>
+                </w14:textFill>
               </w:rPr>
             </w:pPr>
             <w:r>
               <w:rPr>
                 <w:rFonts w:ascii="Times New Roman" w:hAnsi="Times New Roman" w:eastAsia="Times New Roman" w:cs="Times New Roman"/>
-                <w:b w:val="1"/>
-                <w:bCs w:val="1"/>
-                <w:color w:val="000000" w:themeColor="text1" w:themeTint="FF" w:themeShade="FF"/>
-                <w:sz w:val="24"/>
-                <w:szCs w:val="24"/>
+                <w:b/>
+                <w:bCs/>
+                <w:color w:val="000000" w:themeColor="text1" w:themeTint="FF"/>
+                <w:sz w:val="24"/>
+                <w:szCs w:val="24"/>
+                <w14:textFill>
+                  <w14:solidFill>
+                    <w14:schemeClr w14:val="tx1">
+                      <w14:lumMod w14:val="100000"/>
+                      <w14:lumOff w14:val="0"/>
+                    </w14:schemeClr>
+                  </w14:solidFill>
+                </w14:textFill>
               </w:rPr>
               <w:t xml:space="preserve">Então </w:t>
             </w:r>
@@ -3240,9 +3540,17 @@
                 <w:bCs w:val="0"/>
                 <w:i w:val="0"/>
                 <w:iCs w:val="0"/>
-                <w:color w:val="000000" w:themeColor="text1" w:themeTint="FF" w:themeShade="FF"/>
-                <w:sz w:val="24"/>
-                <w:szCs w:val="24"/>
+                <w:color w:val="000000" w:themeColor="text1" w:themeTint="FF"/>
+                <w:sz w:val="24"/>
+                <w:szCs w:val="24"/>
+                <w14:textFill>
+                  <w14:solidFill>
+                    <w14:schemeClr w14:val="tx1">
+                      <w14:lumMod w14:val="100000"/>
+                      <w14:lumOff w14:val="0"/>
+                    </w14:schemeClr>
+                  </w14:solidFill>
+                </w14:textFill>
               </w:rPr>
               <w:t>página de restaurante será aberta</w:t>
             </w:r>
@@ -3250,9 +3558,8 @@
         </w:tc>
       </w:tr>
     </w:tbl>
-    <w:p xmlns:wp14="http://schemas.microsoft.com/office/word/2010/wordml" wp14:textId="31A18320">
-      <w:pPr>
-        <w:pStyle w:val="1"/>
+    <w:p>
+      <w:pPr>
         <w:spacing w:line="257" w:lineRule="auto"/>
       </w:pPr>
     </w:p>
@@ -3262,29 +3569,51 @@
         <w:tblW w:w="0" w:type="auto"/>
         <w:tblInd w:w="0" w:type="dxa"/>
         <w:tblBorders>
-          <w:top w:val="single" w:color="000000" w:themeColor="text1" w:sz="4"/>
-          <w:left w:val="single" w:color="000000" w:themeColor="text1" w:sz="4"/>
-          <w:bottom w:val="single" w:color="000000" w:themeColor="text1" w:sz="4"/>
-          <w:right w:val="single" w:color="000000" w:themeColor="text1" w:sz="4"/>
-          <w:insideH w:val="single" w:color="000000" w:themeColor="text1" w:sz="4"/>
-          <w:insideV w:val="single" w:color="000000" w:themeColor="text1" w:sz="4"/>
+          <w:top w:val="single" w:color="000000" w:themeColor="text1" w:sz="4" w:space="0"/>
+          <w:left w:val="single" w:color="000000" w:themeColor="text1" w:sz="4" w:space="0"/>
+          <w:bottom w:val="single" w:color="000000" w:themeColor="text1" w:sz="4" w:space="0"/>
+          <w:right w:val="single" w:color="000000" w:themeColor="text1" w:sz="4" w:space="0"/>
+          <w:insideH w:val="single" w:color="000000" w:themeColor="text1" w:sz="4" w:space="0"/>
+          <w:insideV w:val="single" w:color="000000" w:themeColor="text1" w:sz="4" w:space="0"/>
         </w:tblBorders>
+        <w:tblLayout w:type="autofit"/>
+        <w:tblCellMar>
+          <w:top w:w="0" w:type="dxa"/>
+          <w:left w:w="108" w:type="dxa"/>
+          <w:bottom w:w="0" w:type="dxa"/>
+          <w:right w:w="108" w:type="dxa"/>
+        </w:tblCellMar>
       </w:tblPr>
       <w:tblGrid>
         <w:gridCol w:w="4508"/>
         <w:gridCol w:w="4508"/>
       </w:tblGrid>
       <w:tr>
+        <w:tblPrEx>
+          <w:tblBorders>
+            <w:top w:val="single" w:color="000000" w:themeColor="text1" w:sz="4" w:space="0"/>
+            <w:left w:val="single" w:color="000000" w:themeColor="text1" w:sz="4" w:space="0"/>
+            <w:bottom w:val="single" w:color="000000" w:themeColor="text1" w:sz="4" w:space="0"/>
+            <w:right w:val="single" w:color="000000" w:themeColor="text1" w:sz="4" w:space="0"/>
+            <w:insideH w:val="single" w:color="000000" w:themeColor="text1" w:sz="4" w:space="0"/>
+            <w:insideV w:val="single" w:color="000000" w:themeColor="text1" w:sz="4" w:space="0"/>
+          </w:tblBorders>
+          <w:tblCellMar>
+            <w:top w:w="0" w:type="dxa"/>
+            <w:left w:w="108" w:type="dxa"/>
+            <w:bottom w:w="0" w:type="dxa"/>
+            <w:right w:w="108" w:type="dxa"/>
+          </w:tblCellMar>
+        </w:tblPrEx>
         <w:tc>
           <w:tcPr>
             <w:tcW w:w="4508" w:type="dxa"/>
             <w:tcBorders>
-              <w:top w:val="single" w:color="000000" w:themeColor="text1" w:sz="8"/>
-              <w:left w:val="single" w:color="000000" w:themeColor="text1" w:sz="8"/>
-              <w:bottom w:val="single" w:color="000000" w:themeColor="text1" w:sz="8"/>
-              <w:right w:val="single" w:color="000000" w:themeColor="text1" w:sz="8"/>
+              <w:top w:val="single" w:color="000000" w:themeColor="text1" w:sz="8" w:space="0"/>
+              <w:left w:val="single" w:color="000000" w:themeColor="text1" w:sz="8" w:space="0"/>
+              <w:bottom w:val="single" w:color="000000" w:themeColor="text1" w:sz="8" w:space="0"/>
+              <w:right w:val="single" w:color="000000" w:themeColor="text1" w:sz="8" w:space="0"/>
             </w:tcBorders>
-            <w:tcMar/>
             <w:vAlign w:val="top"/>
           </w:tcPr>
           <w:p>
@@ -3294,11 +3623,19 @@
             <w:r>
               <w:rPr>
                 <w:rFonts w:ascii="Times New Roman" w:hAnsi="Times New Roman" w:eastAsia="Times New Roman" w:cs="Times New Roman"/>
-                <w:b w:val="1"/>
-                <w:bCs w:val="1"/>
-                <w:color w:val="000000" w:themeColor="text1" w:themeTint="FF" w:themeShade="FF"/>
-                <w:sz w:val="24"/>
-                <w:szCs w:val="24"/>
+                <w:b/>
+                <w:bCs/>
+                <w:color w:val="000000" w:themeColor="text1" w:themeTint="FF"/>
+                <w:sz w:val="24"/>
+                <w:szCs w:val="24"/>
+                <w14:textFill>
+                  <w14:solidFill>
+                    <w14:schemeClr w14:val="tx1">
+                      <w14:lumMod w14:val="100000"/>
+                      <w14:lumOff w14:val="0"/>
+                    </w14:schemeClr>
+                  </w14:solidFill>
+                </w14:textFill>
               </w:rPr>
               <w:t>Cenário 02</w:t>
             </w:r>
@@ -3308,12 +3645,11 @@
           <w:tcPr>
             <w:tcW w:w="4508" w:type="dxa"/>
             <w:tcBorders>
-              <w:top w:val="single" w:color="000000" w:themeColor="text1" w:sz="8"/>
-              <w:left w:val="single" w:color="000000" w:themeColor="text1" w:sz="8"/>
-              <w:bottom w:val="single" w:color="000000" w:themeColor="text1" w:sz="8"/>
-              <w:right w:val="single" w:color="000000" w:themeColor="text1" w:sz="8"/>
+              <w:top w:val="single" w:color="000000" w:themeColor="text1" w:sz="8" w:space="0"/>
+              <w:left w:val="single" w:color="000000" w:themeColor="text1" w:sz="8" w:space="0"/>
+              <w:bottom w:val="single" w:color="000000" w:themeColor="text1" w:sz="8" w:space="0"/>
+              <w:right w:val="single" w:color="000000" w:themeColor="text1" w:sz="8" w:space="0"/>
             </w:tcBorders>
-            <w:tcMar/>
             <w:vAlign w:val="top"/>
           </w:tcPr>
           <w:p>
@@ -3323,11 +3659,19 @@
             <w:r>
               <w:rPr>
                 <w:rFonts w:ascii="Times New Roman" w:hAnsi="Times New Roman" w:eastAsia="Times New Roman" w:cs="Times New Roman"/>
-                <w:b w:val="1"/>
-                <w:bCs w:val="1"/>
-                <w:color w:val="000000" w:themeColor="text1" w:themeTint="FF" w:themeShade="FF"/>
-                <w:sz w:val="24"/>
-                <w:szCs w:val="24"/>
+                <w:b/>
+                <w:bCs/>
+                <w:color w:val="000000" w:themeColor="text1" w:themeTint="FF"/>
+                <w:sz w:val="24"/>
+                <w:szCs w:val="24"/>
+                <w14:textFill>
+                  <w14:solidFill>
+                    <w14:schemeClr w14:val="tx1">
+                      <w14:lumMod w14:val="100000"/>
+                      <w14:lumOff w14:val="0"/>
+                    </w14:schemeClr>
+                  </w14:solidFill>
+                </w14:textFill>
               </w:rPr>
               <w:t>Usuário cadastrado e NÃO autenticado</w:t>
             </w:r>
@@ -3335,16 +3679,31 @@
         </w:tc>
       </w:tr>
       <w:tr>
+        <w:tblPrEx>
+          <w:tblBorders>
+            <w:top w:val="single" w:color="000000" w:themeColor="text1" w:sz="4" w:space="0"/>
+            <w:left w:val="single" w:color="000000" w:themeColor="text1" w:sz="4" w:space="0"/>
+            <w:bottom w:val="single" w:color="000000" w:themeColor="text1" w:sz="4" w:space="0"/>
+            <w:right w:val="single" w:color="000000" w:themeColor="text1" w:sz="4" w:space="0"/>
+            <w:insideH w:val="single" w:color="000000" w:themeColor="text1" w:sz="4" w:space="0"/>
+            <w:insideV w:val="single" w:color="000000" w:themeColor="text1" w:sz="4" w:space="0"/>
+          </w:tblBorders>
+          <w:tblCellMar>
+            <w:top w:w="0" w:type="dxa"/>
+            <w:left w:w="108" w:type="dxa"/>
+            <w:bottom w:w="0" w:type="dxa"/>
+            <w:right w:w="108" w:type="dxa"/>
+          </w:tblCellMar>
+        </w:tblPrEx>
         <w:tc>
           <w:tcPr>
             <w:tcW w:w="4508" w:type="dxa"/>
             <w:tcBorders>
-              <w:top w:val="single" w:color="000000" w:themeColor="text1" w:sz="8"/>
-              <w:left w:val="single" w:color="000000" w:themeColor="text1" w:sz="8"/>
-              <w:bottom w:val="single" w:color="000000" w:themeColor="text1" w:sz="8"/>
-              <w:right w:val="single" w:color="000000" w:themeColor="text1" w:sz="8"/>
+              <w:top w:val="single" w:color="000000" w:themeColor="text1" w:sz="8" w:space="0"/>
+              <w:left w:val="single" w:color="000000" w:themeColor="text1" w:sz="8" w:space="0"/>
+              <w:bottom w:val="single" w:color="000000" w:themeColor="text1" w:sz="8" w:space="0"/>
+              <w:right w:val="single" w:color="000000" w:themeColor="text1" w:sz="8" w:space="0"/>
             </w:tcBorders>
-            <w:tcMar/>
             <w:vAlign w:val="top"/>
           </w:tcPr>
           <w:p>
@@ -3354,9 +3713,17 @@
             <w:r>
               <w:rPr>
                 <w:rFonts w:ascii="Times New Roman" w:hAnsi="Times New Roman" w:eastAsia="Times New Roman" w:cs="Times New Roman"/>
-                <w:color w:val="000000" w:themeColor="text1" w:themeTint="FF" w:themeShade="FF"/>
-                <w:sz w:val="24"/>
-                <w:szCs w:val="24"/>
+                <w:color w:val="000000" w:themeColor="text1" w:themeTint="FF"/>
+                <w:sz w:val="24"/>
+                <w:szCs w:val="24"/>
+                <w14:textFill>
+                  <w14:solidFill>
+                    <w14:schemeClr w14:val="tx1">
+                      <w14:lumMod w14:val="100000"/>
+                      <w14:lumOff w14:val="0"/>
+                    </w14:schemeClr>
+                  </w14:solidFill>
+                </w14:textFill>
               </w:rPr>
               <w:t>Descrição</w:t>
             </w:r>
@@ -3366,12 +3733,11 @@
           <w:tcPr>
             <w:tcW w:w="4508" w:type="dxa"/>
             <w:tcBorders>
-              <w:top w:val="single" w:color="000000" w:themeColor="text1" w:sz="8"/>
-              <w:left w:val="single" w:color="000000" w:themeColor="text1" w:sz="8"/>
-              <w:bottom w:val="single" w:color="000000" w:themeColor="text1" w:sz="8"/>
-              <w:right w:val="single" w:color="000000" w:themeColor="text1" w:sz="8"/>
+              <w:top w:val="single" w:color="000000" w:themeColor="text1" w:sz="8" w:space="0"/>
+              <w:left w:val="single" w:color="000000" w:themeColor="text1" w:sz="8" w:space="0"/>
+              <w:bottom w:val="single" w:color="000000" w:themeColor="text1" w:sz="8" w:space="0"/>
+              <w:right w:val="single" w:color="000000" w:themeColor="text1" w:sz="8" w:space="0"/>
             </w:tcBorders>
-            <w:tcMar/>
             <w:vAlign w:val="top"/>
           </w:tcPr>
           <w:p>
@@ -3381,24 +3747,38 @@
             <w:r>
               <w:rPr>
                 <w:rFonts w:ascii="Times New Roman" w:hAnsi="Times New Roman" w:eastAsia="Times New Roman" w:cs="Times New Roman"/>
-                <w:b w:val="1"/>
-                <w:bCs w:val="1"/>
-                <w:noProof w:val="0"/>
-                <w:color w:val="000000" w:themeColor="text1" w:themeTint="FF" w:themeShade="FF"/>
+                <w:b/>
+                <w:bCs/>
+                <w:color w:val="000000" w:themeColor="text1" w:themeTint="FF"/>
                 <w:sz w:val="24"/>
                 <w:szCs w:val="24"/>
                 <w:lang w:val="pt-BR"/>
+                <w14:textFill>
+                  <w14:solidFill>
+                    <w14:schemeClr w14:val="tx1">
+                      <w14:lumMod w14:val="100000"/>
+                      <w14:lumOff w14:val="0"/>
+                    </w14:schemeClr>
+                  </w14:solidFill>
+                </w14:textFill>
               </w:rPr>
               <w:t xml:space="preserve">Dado </w:t>
             </w:r>
             <w:r>
               <w:rPr>
                 <w:rFonts w:ascii="Times New Roman" w:hAnsi="Times New Roman" w:eastAsia="Times New Roman" w:cs="Times New Roman"/>
-                <w:noProof w:val="0"/>
-                <w:color w:val="000000" w:themeColor="text1" w:themeTint="FF" w:themeShade="FF"/>
+                <w:color w:val="000000" w:themeColor="text1" w:themeTint="FF"/>
                 <w:sz w:val="24"/>
                 <w:szCs w:val="24"/>
                 <w:lang w:val="pt-BR"/>
+                <w14:textFill>
+                  <w14:solidFill>
+                    <w14:schemeClr w14:val="tx1">
+                      <w14:lumMod w14:val="100000"/>
+                      <w14:lumOff w14:val="0"/>
+                    </w14:schemeClr>
+                  </w14:solidFill>
+                </w14:textFill>
               </w:rPr>
               <w:t xml:space="preserve">que o usuário tem conta  </w:t>
             </w:r>
@@ -3410,13 +3790,20 @@
             <w:r>
               <w:rPr>
                 <w:rFonts w:ascii="Times New Roman" w:hAnsi="Times New Roman" w:eastAsia="Times New Roman" w:cs="Times New Roman"/>
-                <w:b w:val="1"/>
-                <w:bCs w:val="1"/>
-                <w:noProof w:val="0"/>
-                <w:color w:val="000000" w:themeColor="text1" w:themeTint="FF" w:themeShade="FF"/>
+                <w:b/>
+                <w:bCs/>
+                <w:color w:val="000000" w:themeColor="text1" w:themeTint="FF"/>
                 <w:sz w:val="24"/>
                 <w:szCs w:val="24"/>
                 <w:lang w:val="pt-BR"/>
+                <w14:textFill>
+                  <w14:solidFill>
+                    <w14:schemeClr w14:val="tx1">
+                      <w14:lumMod w14:val="100000"/>
+                      <w14:lumOff w14:val="0"/>
+                    </w14:schemeClr>
+                  </w14:solidFill>
+                </w14:textFill>
               </w:rPr>
               <w:t xml:space="preserve">Então </w:t>
             </w:r>
@@ -3425,39 +3812,20 @@
                 <w:rFonts w:ascii="Times New Roman" w:hAnsi="Times New Roman" w:eastAsia="Times New Roman" w:cs="Times New Roman"/>
                 <w:b w:val="0"/>
                 <w:bCs w:val="0"/>
-                <w:noProof w:val="0"/>
-                <w:color w:val="000000" w:themeColor="text1" w:themeTint="FF" w:themeShade="FF"/>
+                <w:color w:val="000000" w:themeColor="text1" w:themeTint="FF"/>
                 <w:sz w:val="24"/>
                 <w:szCs w:val="24"/>
                 <w:lang w:val="pt-BR"/>
-              </w:rPr>
-              <w:t>efetuar estória “</w:t>
-            </w:r>
-            <w:r>
-              <w:rPr>
-                <w:rFonts w:ascii="Times New Roman" w:hAnsi="Times New Roman" w:eastAsia="Times New Roman" w:cs="Times New Roman"/>
-                <w:b w:val="0"/>
-                <w:bCs w:val="0"/>
-                <w:noProof w:val="0"/>
-                <w:color w:val="000000" w:themeColor="text1" w:themeTint="FF" w:themeShade="FF"/>
-                <w:sz w:val="24"/>
-                <w:szCs w:val="24"/>
-                <w:lang w:val="pt-BR"/>
-              </w:rPr>
-              <w:t>Eu_Usuário_Efetuando</w:t>
-            </w:r>
-            <w:r>
-              <w:rPr>
-                <w:rFonts w:ascii="Times New Roman" w:hAnsi="Times New Roman" w:eastAsia="Times New Roman" w:cs="Times New Roman"/>
-                <w:b w:val="0"/>
-                <w:bCs w:val="0"/>
-                <w:noProof w:val="0"/>
-                <w:color w:val="000000" w:themeColor="text1" w:themeTint="FF" w:themeShade="FF"/>
-                <w:sz w:val="24"/>
-                <w:szCs w:val="24"/>
-                <w:lang w:val="pt-BR"/>
-              </w:rPr>
-              <w:t>_Autenticação”</w:t>
+                <w14:textFill>
+                  <w14:solidFill>
+                    <w14:schemeClr w14:val="tx1">
+                      <w14:lumMod w14:val="100000"/>
+                      <w14:lumOff w14:val="0"/>
+                    </w14:schemeClr>
+                  </w14:solidFill>
+                </w14:textFill>
+              </w:rPr>
+              <w:t>efetuar estória “Eu_Usuário_Efetuando_Autenticação”</w:t>
             </w:r>
           </w:p>
           <w:p>
@@ -3467,24 +3835,38 @@
             <w:r>
               <w:rPr>
                 <w:rFonts w:ascii="Times New Roman" w:hAnsi="Times New Roman" w:eastAsia="Times New Roman" w:cs="Times New Roman"/>
-                <w:b w:val="1"/>
-                <w:bCs w:val="1"/>
-                <w:noProof w:val="0"/>
-                <w:color w:val="000000" w:themeColor="text1" w:themeTint="FF" w:themeShade="FF"/>
+                <w:b/>
+                <w:bCs/>
+                <w:color w:val="000000" w:themeColor="text1" w:themeTint="FF"/>
                 <w:sz w:val="24"/>
                 <w:szCs w:val="24"/>
                 <w:lang w:val="pt-BR"/>
+                <w14:textFill>
+                  <w14:solidFill>
+                    <w14:schemeClr w14:val="tx1">
+                      <w14:lumMod w14:val="100000"/>
+                      <w14:lumOff w14:val="0"/>
+                    </w14:schemeClr>
+                  </w14:solidFill>
+                </w14:textFill>
               </w:rPr>
               <w:t xml:space="preserve">Quando </w:t>
             </w:r>
             <w:r>
               <w:rPr>
                 <w:rFonts w:ascii="Times New Roman" w:hAnsi="Times New Roman" w:eastAsia="Times New Roman" w:cs="Times New Roman"/>
-                <w:noProof w:val="0"/>
-                <w:color w:val="000000" w:themeColor="text1" w:themeTint="FF" w:themeShade="FF"/>
+                <w:color w:val="000000" w:themeColor="text1" w:themeTint="FF"/>
                 <w:sz w:val="24"/>
                 <w:szCs w:val="24"/>
                 <w:lang w:val="pt-BR"/>
+                <w14:textFill>
+                  <w14:solidFill>
+                    <w14:schemeClr w14:val="tx1">
+                      <w14:lumMod w14:val="100000"/>
+                      <w14:lumOff w14:val="0"/>
+                    </w14:schemeClr>
+                  </w14:solidFill>
+                </w14:textFill>
               </w:rPr>
               <w:t>em página inicial</w:t>
             </w:r>
@@ -3494,28 +3876,52 @@
               <w:spacing w:after="0" w:line="240" w:lineRule="auto"/>
               <w:rPr>
                 <w:rFonts w:ascii="Times New Roman" w:hAnsi="Times New Roman" w:eastAsia="Times New Roman" w:cs="Times New Roman"/>
-                <w:color w:val="000000" w:themeColor="text1" w:themeTint="FF" w:themeShade="FF"/>
-                <w:sz w:val="24"/>
-                <w:szCs w:val="24"/>
+                <w:color w:val="000000" w:themeColor="text1" w:themeTint="FF"/>
+                <w:sz w:val="24"/>
+                <w:szCs w:val="24"/>
+                <w14:textFill>
+                  <w14:solidFill>
+                    <w14:schemeClr w14:val="tx1">
+                      <w14:lumMod w14:val="100000"/>
+                      <w14:lumOff w14:val="0"/>
+                    </w14:schemeClr>
+                  </w14:solidFill>
+                </w14:textFill>
               </w:rPr>
             </w:pPr>
             <w:r>
               <w:rPr>
                 <w:rFonts w:ascii="Times New Roman" w:hAnsi="Times New Roman" w:eastAsia="Times New Roman" w:cs="Times New Roman"/>
-                <w:b w:val="1"/>
-                <w:bCs w:val="1"/>
-                <w:color w:val="000000" w:themeColor="text1" w:themeTint="FF" w:themeShade="FF"/>
-                <w:sz w:val="24"/>
-                <w:szCs w:val="24"/>
+                <w:b/>
+                <w:bCs/>
+                <w:color w:val="000000" w:themeColor="text1" w:themeTint="FF"/>
+                <w:sz w:val="24"/>
+                <w:szCs w:val="24"/>
+                <w14:textFill>
+                  <w14:solidFill>
+                    <w14:schemeClr w14:val="tx1">
+                      <w14:lumMod w14:val="100000"/>
+                      <w14:lumOff w14:val="0"/>
+                    </w14:schemeClr>
+                  </w14:solidFill>
+                </w14:textFill>
               </w:rPr>
               <w:t xml:space="preserve">Então </w:t>
             </w:r>
             <w:r>
               <w:rPr>
                 <w:rFonts w:ascii="Times New Roman" w:hAnsi="Times New Roman" w:eastAsia="Times New Roman" w:cs="Times New Roman"/>
-                <w:color w:val="000000" w:themeColor="text1" w:themeTint="FF" w:themeShade="FF"/>
-                <w:sz w:val="24"/>
-                <w:szCs w:val="24"/>
+                <w:color w:val="000000" w:themeColor="text1" w:themeTint="FF"/>
+                <w:sz w:val="24"/>
+                <w:szCs w:val="24"/>
+                <w14:textFill>
+                  <w14:solidFill>
+                    <w14:schemeClr w14:val="tx1">
+                      <w14:lumMod w14:val="100000"/>
+                      <w14:lumOff w14:val="0"/>
+                    </w14:schemeClr>
+                  </w14:solidFill>
+                </w14:textFill>
               </w:rPr>
               <w:t>clicar em "Trabalhe Conosco"</w:t>
             </w:r>
@@ -3525,28 +3931,52 @@
               <w:spacing w:after="0" w:line="240" w:lineRule="auto"/>
               <w:rPr>
                 <w:rFonts w:ascii="Times New Roman" w:hAnsi="Times New Roman" w:eastAsia="Times New Roman" w:cs="Times New Roman"/>
-                <w:color w:val="000000" w:themeColor="text1" w:themeTint="FF" w:themeShade="FF"/>
-                <w:sz w:val="24"/>
-                <w:szCs w:val="24"/>
+                <w:color w:val="000000" w:themeColor="text1" w:themeTint="FF"/>
+                <w:sz w:val="24"/>
+                <w:szCs w:val="24"/>
+                <w14:textFill>
+                  <w14:solidFill>
+                    <w14:schemeClr w14:val="tx1">
+                      <w14:lumMod w14:val="100000"/>
+                      <w14:lumOff w14:val="0"/>
+                    </w14:schemeClr>
+                  </w14:solidFill>
+                </w14:textFill>
               </w:rPr>
             </w:pPr>
             <w:r>
               <w:rPr>
                 <w:rFonts w:ascii="Times New Roman" w:hAnsi="Times New Roman" w:eastAsia="Times New Roman" w:cs="Times New Roman"/>
-                <w:b w:val="1"/>
-                <w:bCs w:val="1"/>
-                <w:color w:val="000000" w:themeColor="text1" w:themeTint="FF" w:themeShade="FF"/>
-                <w:sz w:val="24"/>
-                <w:szCs w:val="24"/>
+                <w:b/>
+                <w:bCs/>
+                <w:color w:val="000000" w:themeColor="text1" w:themeTint="FF"/>
+                <w:sz w:val="24"/>
+                <w:szCs w:val="24"/>
+                <w14:textFill>
+                  <w14:solidFill>
+                    <w14:schemeClr w14:val="tx1">
+                      <w14:lumMod w14:val="100000"/>
+                      <w14:lumOff w14:val="0"/>
+                    </w14:schemeClr>
+                  </w14:solidFill>
+                </w14:textFill>
               </w:rPr>
               <w:t xml:space="preserve">Então </w:t>
             </w:r>
             <w:r>
               <w:rPr>
                 <w:rFonts w:ascii="Times New Roman" w:hAnsi="Times New Roman" w:eastAsia="Times New Roman" w:cs="Times New Roman"/>
-                <w:color w:val="000000" w:themeColor="text1" w:themeTint="FF" w:themeShade="FF"/>
-                <w:sz w:val="24"/>
-                <w:szCs w:val="24"/>
+                <w:color w:val="000000" w:themeColor="text1" w:themeTint="FF"/>
+                <w:sz w:val="24"/>
+                <w:szCs w:val="24"/>
+                <w14:textFill>
+                  <w14:solidFill>
+                    <w14:schemeClr w14:val="tx1">
+                      <w14:lumMod w14:val="100000"/>
+                      <w14:lumOff w14:val="0"/>
+                    </w14:schemeClr>
+                  </w14:solidFill>
+                </w14:textFill>
               </w:rPr>
               <w:t>clicar em “Restaurante"</w:t>
             </w:r>
@@ -3558,20 +3988,36 @@
             <w:r>
               <w:rPr>
                 <w:rFonts w:ascii="Times New Roman" w:hAnsi="Times New Roman" w:eastAsia="Times New Roman" w:cs="Times New Roman"/>
-                <w:b w:val="1"/>
-                <w:bCs w:val="1"/>
-                <w:color w:val="000000" w:themeColor="text1" w:themeTint="FF" w:themeShade="FF"/>
-                <w:sz w:val="24"/>
-                <w:szCs w:val="24"/>
+                <w:b/>
+                <w:bCs/>
+                <w:color w:val="000000" w:themeColor="text1" w:themeTint="FF"/>
+                <w:sz w:val="24"/>
+                <w:szCs w:val="24"/>
+                <w14:textFill>
+                  <w14:solidFill>
+                    <w14:schemeClr w14:val="tx1">
+                      <w14:lumMod w14:val="100000"/>
+                      <w14:lumOff w14:val="0"/>
+                    </w14:schemeClr>
+                  </w14:solidFill>
+                </w14:textFill>
               </w:rPr>
               <w:t xml:space="preserve">Então </w:t>
             </w:r>
             <w:r>
               <w:rPr>
                 <w:rFonts w:ascii="Times New Roman" w:hAnsi="Times New Roman" w:eastAsia="Times New Roman" w:cs="Times New Roman"/>
-                <w:color w:val="000000" w:themeColor="text1" w:themeTint="FF" w:themeShade="FF"/>
-                <w:sz w:val="24"/>
-                <w:szCs w:val="24"/>
+                <w:color w:val="000000" w:themeColor="text1" w:themeTint="FF"/>
+                <w:sz w:val="24"/>
+                <w:szCs w:val="24"/>
+                <w14:textFill>
+                  <w14:solidFill>
+                    <w14:schemeClr w14:val="tx1">
+                      <w14:lumMod w14:val="100000"/>
+                      <w14:lumOff w14:val="0"/>
+                    </w14:schemeClr>
+                  </w14:solidFill>
+                </w14:textFill>
               </w:rPr>
               <w:t>preencher os dados</w:t>
             </w:r>
@@ -3581,19 +4027,35 @@
               <w:spacing w:after="0" w:line="240" w:lineRule="auto"/>
               <w:rPr>
                 <w:rFonts w:ascii="Times New Roman" w:hAnsi="Times New Roman" w:eastAsia="Times New Roman" w:cs="Times New Roman"/>
-                <w:color w:val="000000" w:themeColor="text1" w:themeTint="FF" w:themeShade="FF"/>
-                <w:sz w:val="24"/>
-                <w:szCs w:val="24"/>
+                <w:color w:val="000000" w:themeColor="text1" w:themeTint="FF"/>
+                <w:sz w:val="24"/>
+                <w:szCs w:val="24"/>
+                <w14:textFill>
+                  <w14:solidFill>
+                    <w14:schemeClr w14:val="tx1">
+                      <w14:lumMod w14:val="100000"/>
+                      <w14:lumOff w14:val="0"/>
+                    </w14:schemeClr>
+                  </w14:solidFill>
+                </w14:textFill>
               </w:rPr>
             </w:pPr>
             <w:r>
               <w:rPr>
                 <w:rFonts w:ascii="Times New Roman" w:hAnsi="Times New Roman" w:eastAsia="Times New Roman" w:cs="Times New Roman"/>
-                <w:b w:val="1"/>
-                <w:bCs w:val="1"/>
-                <w:color w:val="000000" w:themeColor="text1" w:themeTint="FF" w:themeShade="FF"/>
-                <w:sz w:val="24"/>
-                <w:szCs w:val="24"/>
+                <w:b/>
+                <w:bCs/>
+                <w:color w:val="000000" w:themeColor="text1" w:themeTint="FF"/>
+                <w:sz w:val="24"/>
+                <w:szCs w:val="24"/>
+                <w14:textFill>
+                  <w14:solidFill>
+                    <w14:schemeClr w14:val="tx1">
+                      <w14:lumMod w14:val="100000"/>
+                      <w14:lumOff w14:val="0"/>
+                    </w14:schemeClr>
+                  </w14:solidFill>
+                </w14:textFill>
               </w:rPr>
               <w:t xml:space="preserve">Então </w:t>
             </w:r>
@@ -3602,34 +4064,57 @@
                 <w:rFonts w:ascii="Times New Roman" w:hAnsi="Times New Roman" w:eastAsia="Times New Roman" w:cs="Times New Roman"/>
                 <w:b w:val="0"/>
                 <w:bCs w:val="0"/>
-                <w:color w:val="000000" w:themeColor="text1" w:themeTint="FF" w:themeShade="FF"/>
-                <w:sz w:val="24"/>
-                <w:szCs w:val="24"/>
+                <w:color w:val="000000" w:themeColor="text1" w:themeTint="FF"/>
+                <w:sz w:val="24"/>
+                <w:szCs w:val="24"/>
+                <w14:textFill>
+                  <w14:solidFill>
+                    <w14:schemeClr w14:val="tx1">
+                      <w14:lumMod w14:val="100000"/>
+                      <w14:lumOff w14:val="0"/>
+                    </w14:schemeClr>
+                  </w14:solidFill>
+                </w14:textFill>
               </w:rPr>
               <w:t>clicar em “Confirmar”</w:t>
             </w:r>
           </w:p>
           <w:p>
             <w:pPr>
-              <w:pStyle w:val="1"/>
               <w:spacing w:after="0" w:line="240" w:lineRule="auto"/>
               <w:rPr>
                 <w:rFonts w:ascii="Times New Roman" w:hAnsi="Times New Roman" w:eastAsia="Times New Roman" w:cs="Times New Roman"/>
                 <w:b w:val="0"/>
                 <w:bCs w:val="0"/>
-                <w:color w:val="000000" w:themeColor="text1" w:themeTint="FF" w:themeShade="FF"/>
-                <w:sz w:val="24"/>
-                <w:szCs w:val="24"/>
+                <w:color w:val="000000" w:themeColor="text1" w:themeTint="FF"/>
+                <w:sz w:val="24"/>
+                <w:szCs w:val="24"/>
+                <w14:textFill>
+                  <w14:solidFill>
+                    <w14:schemeClr w14:val="tx1">
+                      <w14:lumMod w14:val="100000"/>
+                      <w14:lumOff w14:val="0"/>
+                    </w14:schemeClr>
+                  </w14:solidFill>
+                </w14:textFill>
               </w:rPr>
             </w:pPr>
             <w:r>
               <w:rPr>
                 <w:rFonts w:ascii="Times New Roman" w:hAnsi="Times New Roman" w:eastAsia="Times New Roman" w:cs="Times New Roman"/>
-                <w:b w:val="1"/>
-                <w:bCs w:val="1"/>
-                <w:color w:val="000000" w:themeColor="text1" w:themeTint="FF" w:themeShade="FF"/>
-                <w:sz w:val="24"/>
-                <w:szCs w:val="24"/>
+                <w:b/>
+                <w:bCs/>
+                <w:color w:val="000000" w:themeColor="text1" w:themeTint="FF"/>
+                <w:sz w:val="24"/>
+                <w:szCs w:val="24"/>
+                <w14:textFill>
+                  <w14:solidFill>
+                    <w14:schemeClr w14:val="tx1">
+                      <w14:lumMod w14:val="100000"/>
+                      <w14:lumOff w14:val="0"/>
+                    </w14:schemeClr>
+                  </w14:solidFill>
+                </w14:textFill>
               </w:rPr>
               <w:t xml:space="preserve">Então </w:t>
             </w:r>
@@ -3640,9 +4125,17 @@
                 <w:bCs w:val="0"/>
                 <w:i w:val="0"/>
                 <w:iCs w:val="0"/>
-                <w:color w:val="000000" w:themeColor="text1" w:themeTint="FF" w:themeShade="FF"/>
-                <w:sz w:val="24"/>
-                <w:szCs w:val="24"/>
+                <w:color w:val="000000" w:themeColor="text1" w:themeTint="FF"/>
+                <w:sz w:val="24"/>
+                <w:szCs w:val="24"/>
+                <w14:textFill>
+                  <w14:solidFill>
+                    <w14:schemeClr w14:val="tx1">
+                      <w14:lumMod w14:val="100000"/>
+                      <w14:lumOff w14:val="0"/>
+                    </w14:schemeClr>
+                  </w14:solidFill>
+                </w14:textFill>
               </w:rPr>
               <w:t>página de restaurante será aberta</w:t>
             </w:r>
@@ -3650,9 +4143,8 @@
         </w:tc>
       </w:tr>
     </w:tbl>
-    <w:p xmlns:wp14="http://schemas.microsoft.com/office/word/2010/wordml" wp14:textId="4359C5F4">
-      <w:pPr>
-        <w:pStyle w:val="1"/>
+    <w:p>
+      <w:pPr>
         <w:spacing w:line="257" w:lineRule="auto"/>
       </w:pPr>
     </w:p>
@@ -3662,29 +4154,51 @@
         <w:tblW w:w="0" w:type="auto"/>
         <w:tblInd w:w="0" w:type="dxa"/>
         <w:tblBorders>
-          <w:top w:val="single" w:color="000000" w:themeColor="text1" w:sz="4"/>
-          <w:left w:val="single" w:color="000000" w:themeColor="text1" w:sz="4"/>
-          <w:bottom w:val="single" w:color="000000" w:themeColor="text1" w:sz="4"/>
-          <w:right w:val="single" w:color="000000" w:themeColor="text1" w:sz="4"/>
-          <w:insideH w:val="single" w:color="000000" w:themeColor="text1" w:sz="4"/>
-          <w:insideV w:val="single" w:color="000000" w:themeColor="text1" w:sz="4"/>
+          <w:top w:val="single" w:color="000000" w:themeColor="text1" w:sz="4" w:space="0"/>
+          <w:left w:val="single" w:color="000000" w:themeColor="text1" w:sz="4" w:space="0"/>
+          <w:bottom w:val="single" w:color="000000" w:themeColor="text1" w:sz="4" w:space="0"/>
+          <w:right w:val="single" w:color="000000" w:themeColor="text1" w:sz="4" w:space="0"/>
+          <w:insideH w:val="single" w:color="000000" w:themeColor="text1" w:sz="4" w:space="0"/>
+          <w:insideV w:val="single" w:color="000000" w:themeColor="text1" w:sz="4" w:space="0"/>
         </w:tblBorders>
+        <w:tblLayout w:type="autofit"/>
+        <w:tblCellMar>
+          <w:top w:w="0" w:type="dxa"/>
+          <w:left w:w="108" w:type="dxa"/>
+          <w:bottom w:w="0" w:type="dxa"/>
+          <w:right w:w="108" w:type="dxa"/>
+        </w:tblCellMar>
       </w:tblPr>
       <w:tblGrid>
         <w:gridCol w:w="4508"/>
         <w:gridCol w:w="4508"/>
       </w:tblGrid>
       <w:tr>
+        <w:tblPrEx>
+          <w:tblBorders>
+            <w:top w:val="single" w:color="000000" w:themeColor="text1" w:sz="4" w:space="0"/>
+            <w:left w:val="single" w:color="000000" w:themeColor="text1" w:sz="4" w:space="0"/>
+            <w:bottom w:val="single" w:color="000000" w:themeColor="text1" w:sz="4" w:space="0"/>
+            <w:right w:val="single" w:color="000000" w:themeColor="text1" w:sz="4" w:space="0"/>
+            <w:insideH w:val="single" w:color="000000" w:themeColor="text1" w:sz="4" w:space="0"/>
+            <w:insideV w:val="single" w:color="000000" w:themeColor="text1" w:sz="4" w:space="0"/>
+          </w:tblBorders>
+          <w:tblCellMar>
+            <w:top w:w="0" w:type="dxa"/>
+            <w:left w:w="108" w:type="dxa"/>
+            <w:bottom w:w="0" w:type="dxa"/>
+            <w:right w:w="108" w:type="dxa"/>
+          </w:tblCellMar>
+        </w:tblPrEx>
         <w:tc>
           <w:tcPr>
             <w:tcW w:w="4508" w:type="dxa"/>
             <w:tcBorders>
-              <w:top w:val="single" w:color="000000" w:themeColor="text1" w:sz="8"/>
-              <w:left w:val="single" w:color="000000" w:themeColor="text1" w:sz="8"/>
-              <w:bottom w:val="single" w:color="000000" w:themeColor="text1" w:sz="8"/>
-              <w:right w:val="single" w:color="000000" w:themeColor="text1" w:sz="8"/>
+              <w:top w:val="single" w:color="000000" w:themeColor="text1" w:sz="8" w:space="0"/>
+              <w:left w:val="single" w:color="000000" w:themeColor="text1" w:sz="8" w:space="0"/>
+              <w:bottom w:val="single" w:color="000000" w:themeColor="text1" w:sz="8" w:space="0"/>
+              <w:right w:val="single" w:color="000000" w:themeColor="text1" w:sz="8" w:space="0"/>
             </w:tcBorders>
-            <w:tcMar/>
             <w:vAlign w:val="top"/>
           </w:tcPr>
           <w:p>
@@ -3694,11 +4208,19 @@
             <w:r>
               <w:rPr>
                 <w:rFonts w:ascii="Times New Roman" w:hAnsi="Times New Roman" w:eastAsia="Times New Roman" w:cs="Times New Roman"/>
-                <w:b w:val="1"/>
-                <w:bCs w:val="1"/>
-                <w:color w:val="000000" w:themeColor="text1" w:themeTint="FF" w:themeShade="FF"/>
-                <w:sz w:val="24"/>
-                <w:szCs w:val="24"/>
+                <w:b/>
+                <w:bCs/>
+                <w:color w:val="000000" w:themeColor="text1" w:themeTint="FF"/>
+                <w:sz w:val="24"/>
+                <w:szCs w:val="24"/>
+                <w14:textFill>
+                  <w14:solidFill>
+                    <w14:schemeClr w14:val="tx1">
+                      <w14:lumMod w14:val="100000"/>
+                      <w14:lumOff w14:val="0"/>
+                    </w14:schemeClr>
+                  </w14:solidFill>
+                </w14:textFill>
               </w:rPr>
               <w:t>Cenário 03</w:t>
             </w:r>
@@ -3708,12 +4230,11 @@
           <w:tcPr>
             <w:tcW w:w="4508" w:type="dxa"/>
             <w:tcBorders>
-              <w:top w:val="single" w:color="000000" w:themeColor="text1" w:sz="8"/>
-              <w:left w:val="single" w:color="000000" w:themeColor="text1" w:sz="8"/>
-              <w:bottom w:val="single" w:color="000000" w:themeColor="text1" w:sz="8"/>
-              <w:right w:val="single" w:color="000000" w:themeColor="text1" w:sz="8"/>
+              <w:top w:val="single" w:color="000000" w:themeColor="text1" w:sz="8" w:space="0"/>
+              <w:left w:val="single" w:color="000000" w:themeColor="text1" w:sz="8" w:space="0"/>
+              <w:bottom w:val="single" w:color="000000" w:themeColor="text1" w:sz="8" w:space="0"/>
+              <w:right w:val="single" w:color="000000" w:themeColor="text1" w:sz="8" w:space="0"/>
             </w:tcBorders>
-            <w:tcMar/>
             <w:vAlign w:val="top"/>
           </w:tcPr>
           <w:p>
@@ -3723,11 +4244,19 @@
             <w:r>
               <w:rPr>
                 <w:rFonts w:ascii="Times New Roman" w:hAnsi="Times New Roman" w:eastAsia="Times New Roman" w:cs="Times New Roman"/>
-                <w:b w:val="1"/>
-                <w:bCs w:val="1"/>
-                <w:color w:val="000000" w:themeColor="text1" w:themeTint="FF" w:themeShade="FF"/>
-                <w:sz w:val="24"/>
-                <w:szCs w:val="24"/>
+                <w:b/>
+                <w:bCs/>
+                <w:color w:val="000000" w:themeColor="text1" w:themeTint="FF"/>
+                <w:sz w:val="24"/>
+                <w:szCs w:val="24"/>
+                <w14:textFill>
+                  <w14:solidFill>
+                    <w14:schemeClr w14:val="tx1">
+                      <w14:lumMod w14:val="100000"/>
+                      <w14:lumOff w14:val="0"/>
+                    </w14:schemeClr>
+                  </w14:solidFill>
+                </w14:textFill>
               </w:rPr>
               <w:t>Usuário não cadastrado</w:t>
             </w:r>
@@ -3735,16 +4264,31 @@
         </w:tc>
       </w:tr>
       <w:tr>
+        <w:tblPrEx>
+          <w:tblBorders>
+            <w:top w:val="single" w:color="000000" w:themeColor="text1" w:sz="4" w:space="0"/>
+            <w:left w:val="single" w:color="000000" w:themeColor="text1" w:sz="4" w:space="0"/>
+            <w:bottom w:val="single" w:color="000000" w:themeColor="text1" w:sz="4" w:space="0"/>
+            <w:right w:val="single" w:color="000000" w:themeColor="text1" w:sz="4" w:space="0"/>
+            <w:insideH w:val="single" w:color="000000" w:themeColor="text1" w:sz="4" w:space="0"/>
+            <w:insideV w:val="single" w:color="000000" w:themeColor="text1" w:sz="4" w:space="0"/>
+          </w:tblBorders>
+          <w:tblCellMar>
+            <w:top w:w="0" w:type="dxa"/>
+            <w:left w:w="108" w:type="dxa"/>
+            <w:bottom w:w="0" w:type="dxa"/>
+            <w:right w:w="108" w:type="dxa"/>
+          </w:tblCellMar>
+        </w:tblPrEx>
         <w:tc>
           <w:tcPr>
             <w:tcW w:w="4508" w:type="dxa"/>
             <w:tcBorders>
-              <w:top w:val="single" w:color="000000" w:themeColor="text1" w:sz="8"/>
-              <w:left w:val="single" w:color="000000" w:themeColor="text1" w:sz="8"/>
-              <w:bottom w:val="single" w:color="000000" w:themeColor="text1" w:sz="8"/>
-              <w:right w:val="single" w:color="000000" w:themeColor="text1" w:sz="8"/>
+              <w:top w:val="single" w:color="000000" w:themeColor="text1" w:sz="8" w:space="0"/>
+              <w:left w:val="single" w:color="000000" w:themeColor="text1" w:sz="8" w:space="0"/>
+              <w:bottom w:val="single" w:color="000000" w:themeColor="text1" w:sz="8" w:space="0"/>
+              <w:right w:val="single" w:color="000000" w:themeColor="text1" w:sz="8" w:space="0"/>
             </w:tcBorders>
-            <w:tcMar/>
             <w:vAlign w:val="top"/>
           </w:tcPr>
           <w:p>
@@ -3754,9 +4298,17 @@
             <w:r>
               <w:rPr>
                 <w:rFonts w:ascii="Times New Roman" w:hAnsi="Times New Roman" w:eastAsia="Times New Roman" w:cs="Times New Roman"/>
-                <w:color w:val="000000" w:themeColor="text1" w:themeTint="FF" w:themeShade="FF"/>
-                <w:sz w:val="24"/>
-                <w:szCs w:val="24"/>
+                <w:color w:val="000000" w:themeColor="text1" w:themeTint="FF"/>
+                <w:sz w:val="24"/>
+                <w:szCs w:val="24"/>
+                <w14:textFill>
+                  <w14:solidFill>
+                    <w14:schemeClr w14:val="tx1">
+                      <w14:lumMod w14:val="100000"/>
+                      <w14:lumOff w14:val="0"/>
+                    </w14:schemeClr>
+                  </w14:solidFill>
+                </w14:textFill>
               </w:rPr>
               <w:t>Descrição</w:t>
             </w:r>
@@ -3766,12 +4318,11 @@
           <w:tcPr>
             <w:tcW w:w="4508" w:type="dxa"/>
             <w:tcBorders>
-              <w:top w:val="single" w:color="000000" w:themeColor="text1" w:sz="8"/>
-              <w:left w:val="single" w:color="000000" w:themeColor="text1" w:sz="8"/>
-              <w:bottom w:val="single" w:color="000000" w:themeColor="text1" w:sz="8"/>
-              <w:right w:val="single" w:color="000000" w:themeColor="text1" w:sz="8"/>
+              <w:top w:val="single" w:color="000000" w:themeColor="text1" w:sz="8" w:space="0"/>
+              <w:left w:val="single" w:color="000000" w:themeColor="text1" w:sz="8" w:space="0"/>
+              <w:bottom w:val="single" w:color="000000" w:themeColor="text1" w:sz="8" w:space="0"/>
+              <w:right w:val="single" w:color="000000" w:themeColor="text1" w:sz="8" w:space="0"/>
             </w:tcBorders>
-            <w:tcMar/>
             <w:vAlign w:val="top"/>
           </w:tcPr>
           <w:p>
@@ -3781,20 +4332,36 @@
             <w:r>
               <w:rPr>
                 <w:rFonts w:ascii="Times New Roman" w:hAnsi="Times New Roman" w:eastAsia="Times New Roman" w:cs="Times New Roman"/>
-                <w:b w:val="1"/>
-                <w:bCs w:val="1"/>
-                <w:color w:val="000000" w:themeColor="text1" w:themeTint="FF" w:themeShade="FF"/>
-                <w:sz w:val="24"/>
-                <w:szCs w:val="24"/>
+                <w:b/>
+                <w:bCs/>
+                <w:color w:val="000000" w:themeColor="text1" w:themeTint="FF"/>
+                <w:sz w:val="24"/>
+                <w:szCs w:val="24"/>
+                <w14:textFill>
+                  <w14:solidFill>
+                    <w14:schemeClr w14:val="tx1">
+                      <w14:lumMod w14:val="100000"/>
+                      <w14:lumOff w14:val="0"/>
+                    </w14:schemeClr>
+                  </w14:solidFill>
+                </w14:textFill>
               </w:rPr>
               <w:t xml:space="preserve">Dado </w:t>
             </w:r>
             <w:r>
               <w:rPr>
                 <w:rFonts w:ascii="Times New Roman" w:hAnsi="Times New Roman" w:eastAsia="Times New Roman" w:cs="Times New Roman"/>
-                <w:color w:val="000000" w:themeColor="text1" w:themeTint="FF" w:themeShade="FF"/>
-                <w:sz w:val="24"/>
-                <w:szCs w:val="24"/>
+                <w:color w:val="000000" w:themeColor="text1" w:themeTint="FF"/>
+                <w:sz w:val="24"/>
+                <w:szCs w:val="24"/>
+                <w14:textFill>
+                  <w14:solidFill>
+                    <w14:schemeClr w14:val="tx1">
+                      <w14:lumMod w14:val="100000"/>
+                      <w14:lumOff w14:val="0"/>
+                    </w14:schemeClr>
+                  </w14:solidFill>
+                </w14:textFill>
               </w:rPr>
               <w:t xml:space="preserve">que o usuário não tem conta  </w:t>
             </w:r>
@@ -3804,19 +4371,35 @@
               <w:spacing w:after="0" w:line="240" w:lineRule="auto"/>
               <w:rPr>
                 <w:rFonts w:ascii="Times New Roman" w:hAnsi="Times New Roman" w:eastAsia="Times New Roman" w:cs="Times New Roman"/>
-                <w:color w:val="000000" w:themeColor="text1" w:themeTint="FF" w:themeShade="FF"/>
-                <w:sz w:val="24"/>
-                <w:szCs w:val="24"/>
+                <w:color w:val="000000" w:themeColor="text1" w:themeTint="FF"/>
+                <w:sz w:val="24"/>
+                <w:szCs w:val="24"/>
+                <w14:textFill>
+                  <w14:solidFill>
+                    <w14:schemeClr w14:val="tx1">
+                      <w14:lumMod w14:val="100000"/>
+                      <w14:lumOff w14:val="0"/>
+                    </w14:schemeClr>
+                  </w14:solidFill>
+                </w14:textFill>
               </w:rPr>
             </w:pPr>
             <w:r>
               <w:rPr>
                 <w:rFonts w:ascii="Times New Roman" w:hAnsi="Times New Roman" w:eastAsia="Times New Roman" w:cs="Times New Roman"/>
-                <w:b w:val="1"/>
-                <w:bCs w:val="1"/>
-                <w:color w:val="000000" w:themeColor="text1" w:themeTint="FF" w:themeShade="FF"/>
-                <w:sz w:val="24"/>
-                <w:szCs w:val="24"/>
+                <w:b/>
+                <w:bCs/>
+                <w:color w:val="000000" w:themeColor="text1" w:themeTint="FF"/>
+                <w:sz w:val="24"/>
+                <w:szCs w:val="24"/>
+                <w14:textFill>
+                  <w14:solidFill>
+                    <w14:schemeClr w14:val="tx1">
+                      <w14:lumMod w14:val="100000"/>
+                      <w14:lumOff w14:val="0"/>
+                    </w14:schemeClr>
+                  </w14:solidFill>
+                </w14:textFill>
               </w:rPr>
               <w:t xml:space="preserve">Então </w:t>
             </w:r>
@@ -3825,9 +4408,17 @@
                 <w:rFonts w:ascii="Times New Roman" w:hAnsi="Times New Roman" w:eastAsia="Times New Roman" w:cs="Times New Roman"/>
                 <w:b w:val="0"/>
                 <w:bCs w:val="0"/>
-                <w:color w:val="000000" w:themeColor="text1" w:themeTint="FF" w:themeShade="FF"/>
-                <w:sz w:val="24"/>
-                <w:szCs w:val="24"/>
+                <w:color w:val="000000" w:themeColor="text1" w:themeTint="FF"/>
+                <w:sz w:val="24"/>
+                <w:szCs w:val="24"/>
+                <w14:textFill>
+                  <w14:solidFill>
+                    <w14:schemeClr w14:val="tx1">
+                      <w14:lumMod w14:val="100000"/>
+                      <w14:lumOff w14:val="0"/>
+                    </w14:schemeClr>
+                  </w14:solidFill>
+                </w14:textFill>
               </w:rPr>
               <w:t>efetuar estória “Eu_Usuário_Criando_Conta”</w:t>
             </w:r>
@@ -3839,20 +4430,36 @@
             <w:r>
               <w:rPr>
                 <w:rFonts w:ascii="Times New Roman" w:hAnsi="Times New Roman" w:eastAsia="Times New Roman" w:cs="Times New Roman"/>
-                <w:b w:val="1"/>
-                <w:bCs w:val="1"/>
-                <w:color w:val="000000" w:themeColor="text1" w:themeTint="FF" w:themeShade="FF"/>
-                <w:sz w:val="24"/>
-                <w:szCs w:val="24"/>
+                <w:b/>
+                <w:bCs/>
+                <w:color w:val="000000" w:themeColor="text1" w:themeTint="FF"/>
+                <w:sz w:val="24"/>
+                <w:szCs w:val="24"/>
+                <w14:textFill>
+                  <w14:solidFill>
+                    <w14:schemeClr w14:val="tx1">
+                      <w14:lumMod w14:val="100000"/>
+                      <w14:lumOff w14:val="0"/>
+                    </w14:schemeClr>
+                  </w14:solidFill>
+                </w14:textFill>
               </w:rPr>
               <w:t xml:space="preserve">Quando </w:t>
             </w:r>
             <w:r>
               <w:rPr>
                 <w:rFonts w:ascii="Times New Roman" w:hAnsi="Times New Roman" w:eastAsia="Times New Roman" w:cs="Times New Roman"/>
-                <w:color w:val="000000" w:themeColor="text1" w:themeTint="FF" w:themeShade="FF"/>
-                <w:sz w:val="24"/>
-                <w:szCs w:val="24"/>
+                <w:color w:val="000000" w:themeColor="text1" w:themeTint="FF"/>
+                <w:sz w:val="24"/>
+                <w:szCs w:val="24"/>
+                <w14:textFill>
+                  <w14:solidFill>
+                    <w14:schemeClr w14:val="tx1">
+                      <w14:lumMod w14:val="100000"/>
+                      <w14:lumOff w14:val="0"/>
+                    </w14:schemeClr>
+                  </w14:solidFill>
+                </w14:textFill>
               </w:rPr>
               <w:t xml:space="preserve">em página inicial </w:t>
             </w:r>
@@ -3862,28 +4469,52 @@
               <w:spacing w:after="0" w:line="240" w:lineRule="auto"/>
               <w:rPr>
                 <w:rFonts w:ascii="Times New Roman" w:hAnsi="Times New Roman" w:eastAsia="Times New Roman" w:cs="Times New Roman"/>
-                <w:color w:val="000000" w:themeColor="text1" w:themeTint="FF" w:themeShade="FF"/>
-                <w:sz w:val="24"/>
-                <w:szCs w:val="24"/>
+                <w:color w:val="000000" w:themeColor="text1" w:themeTint="FF"/>
+                <w:sz w:val="24"/>
+                <w:szCs w:val="24"/>
+                <w14:textFill>
+                  <w14:solidFill>
+                    <w14:schemeClr w14:val="tx1">
+                      <w14:lumMod w14:val="100000"/>
+                      <w14:lumOff w14:val="0"/>
+                    </w14:schemeClr>
+                  </w14:solidFill>
+                </w14:textFill>
               </w:rPr>
             </w:pPr>
             <w:r>
               <w:rPr>
                 <w:rFonts w:ascii="Times New Roman" w:hAnsi="Times New Roman" w:eastAsia="Times New Roman" w:cs="Times New Roman"/>
-                <w:b w:val="1"/>
-                <w:bCs w:val="1"/>
-                <w:color w:val="000000" w:themeColor="text1" w:themeTint="FF" w:themeShade="FF"/>
-                <w:sz w:val="24"/>
-                <w:szCs w:val="24"/>
+                <w:b/>
+                <w:bCs/>
+                <w:color w:val="000000" w:themeColor="text1" w:themeTint="FF"/>
+                <w:sz w:val="24"/>
+                <w:szCs w:val="24"/>
+                <w14:textFill>
+                  <w14:solidFill>
+                    <w14:schemeClr w14:val="tx1">
+                      <w14:lumMod w14:val="100000"/>
+                      <w14:lumOff w14:val="0"/>
+                    </w14:schemeClr>
+                  </w14:solidFill>
+                </w14:textFill>
               </w:rPr>
               <w:t xml:space="preserve">Então </w:t>
             </w:r>
             <w:r>
               <w:rPr>
                 <w:rFonts w:ascii="Times New Roman" w:hAnsi="Times New Roman" w:eastAsia="Times New Roman" w:cs="Times New Roman"/>
-                <w:color w:val="000000" w:themeColor="text1" w:themeTint="FF" w:themeShade="FF"/>
-                <w:sz w:val="24"/>
-                <w:szCs w:val="24"/>
+                <w:color w:val="000000" w:themeColor="text1" w:themeTint="FF"/>
+                <w:sz w:val="24"/>
+                <w:szCs w:val="24"/>
+                <w14:textFill>
+                  <w14:solidFill>
+                    <w14:schemeClr w14:val="tx1">
+                      <w14:lumMod w14:val="100000"/>
+                      <w14:lumOff w14:val="0"/>
+                    </w14:schemeClr>
+                  </w14:solidFill>
+                </w14:textFill>
               </w:rPr>
               <w:t>clicar em "Trabalhe Conosco"</w:t>
             </w:r>
@@ -3893,28 +4524,52 @@
               <w:spacing w:after="0" w:line="240" w:lineRule="auto"/>
               <w:rPr>
                 <w:rFonts w:ascii="Times New Roman" w:hAnsi="Times New Roman" w:eastAsia="Times New Roman" w:cs="Times New Roman"/>
-                <w:color w:val="000000" w:themeColor="text1" w:themeTint="FF" w:themeShade="FF"/>
-                <w:sz w:val="24"/>
-                <w:szCs w:val="24"/>
+                <w:color w:val="000000" w:themeColor="text1" w:themeTint="FF"/>
+                <w:sz w:val="24"/>
+                <w:szCs w:val="24"/>
+                <w14:textFill>
+                  <w14:solidFill>
+                    <w14:schemeClr w14:val="tx1">
+                      <w14:lumMod w14:val="100000"/>
+                      <w14:lumOff w14:val="0"/>
+                    </w14:schemeClr>
+                  </w14:solidFill>
+                </w14:textFill>
               </w:rPr>
             </w:pPr>
             <w:r>
               <w:rPr>
                 <w:rFonts w:ascii="Times New Roman" w:hAnsi="Times New Roman" w:eastAsia="Times New Roman" w:cs="Times New Roman"/>
-                <w:b w:val="1"/>
-                <w:bCs w:val="1"/>
-                <w:color w:val="000000" w:themeColor="text1" w:themeTint="FF" w:themeShade="FF"/>
-                <w:sz w:val="24"/>
-                <w:szCs w:val="24"/>
+                <w:b/>
+                <w:bCs/>
+                <w:color w:val="000000" w:themeColor="text1" w:themeTint="FF"/>
+                <w:sz w:val="24"/>
+                <w:szCs w:val="24"/>
+                <w14:textFill>
+                  <w14:solidFill>
+                    <w14:schemeClr w14:val="tx1">
+                      <w14:lumMod w14:val="100000"/>
+                      <w14:lumOff w14:val="0"/>
+                    </w14:schemeClr>
+                  </w14:solidFill>
+                </w14:textFill>
               </w:rPr>
               <w:t xml:space="preserve">Então </w:t>
             </w:r>
             <w:r>
               <w:rPr>
                 <w:rFonts w:ascii="Times New Roman" w:hAnsi="Times New Roman" w:eastAsia="Times New Roman" w:cs="Times New Roman"/>
-                <w:color w:val="000000" w:themeColor="text1" w:themeTint="FF" w:themeShade="FF"/>
-                <w:sz w:val="24"/>
-                <w:szCs w:val="24"/>
+                <w:color w:val="000000" w:themeColor="text1" w:themeTint="FF"/>
+                <w:sz w:val="24"/>
+                <w:szCs w:val="24"/>
+                <w14:textFill>
+                  <w14:solidFill>
+                    <w14:schemeClr w14:val="tx1">
+                      <w14:lumMod w14:val="100000"/>
+                      <w14:lumOff w14:val="0"/>
+                    </w14:schemeClr>
+                  </w14:solidFill>
+                </w14:textFill>
               </w:rPr>
               <w:t>clicar em “Restaurante"</w:t>
             </w:r>
@@ -3926,20 +4581,36 @@
             <w:r>
               <w:rPr>
                 <w:rFonts w:ascii="Times New Roman" w:hAnsi="Times New Roman" w:eastAsia="Times New Roman" w:cs="Times New Roman"/>
-                <w:b w:val="1"/>
-                <w:bCs w:val="1"/>
-                <w:color w:val="000000" w:themeColor="text1" w:themeTint="FF" w:themeShade="FF"/>
-                <w:sz w:val="24"/>
-                <w:szCs w:val="24"/>
+                <w:b/>
+                <w:bCs/>
+                <w:color w:val="000000" w:themeColor="text1" w:themeTint="FF"/>
+                <w:sz w:val="24"/>
+                <w:szCs w:val="24"/>
+                <w14:textFill>
+                  <w14:solidFill>
+                    <w14:schemeClr w14:val="tx1">
+                      <w14:lumMod w14:val="100000"/>
+                      <w14:lumOff w14:val="0"/>
+                    </w14:schemeClr>
+                  </w14:solidFill>
+                </w14:textFill>
               </w:rPr>
               <w:t xml:space="preserve">Então </w:t>
             </w:r>
             <w:r>
               <w:rPr>
                 <w:rFonts w:ascii="Times New Roman" w:hAnsi="Times New Roman" w:eastAsia="Times New Roman" w:cs="Times New Roman"/>
-                <w:color w:val="000000" w:themeColor="text1" w:themeTint="FF" w:themeShade="FF"/>
-                <w:sz w:val="24"/>
-                <w:szCs w:val="24"/>
+                <w:color w:val="000000" w:themeColor="text1" w:themeTint="FF"/>
+                <w:sz w:val="24"/>
+                <w:szCs w:val="24"/>
+                <w14:textFill>
+                  <w14:solidFill>
+                    <w14:schemeClr w14:val="tx1">
+                      <w14:lumMod w14:val="100000"/>
+                      <w14:lumOff w14:val="0"/>
+                    </w14:schemeClr>
+                  </w14:solidFill>
+                </w14:textFill>
               </w:rPr>
               <w:t>preencher os dados</w:t>
             </w:r>
@@ -3949,19 +4620,35 @@
               <w:spacing w:after="0" w:line="240" w:lineRule="auto"/>
               <w:rPr>
                 <w:rFonts w:ascii="Times New Roman" w:hAnsi="Times New Roman" w:eastAsia="Times New Roman" w:cs="Times New Roman"/>
-                <w:color w:val="000000" w:themeColor="text1" w:themeTint="FF" w:themeShade="FF"/>
-                <w:sz w:val="24"/>
-                <w:szCs w:val="24"/>
+                <w:color w:val="000000" w:themeColor="text1" w:themeTint="FF"/>
+                <w:sz w:val="24"/>
+                <w:szCs w:val="24"/>
+                <w14:textFill>
+                  <w14:solidFill>
+                    <w14:schemeClr w14:val="tx1">
+                      <w14:lumMod w14:val="100000"/>
+                      <w14:lumOff w14:val="0"/>
+                    </w14:schemeClr>
+                  </w14:solidFill>
+                </w14:textFill>
               </w:rPr>
             </w:pPr>
             <w:r>
               <w:rPr>
                 <w:rFonts w:ascii="Times New Roman" w:hAnsi="Times New Roman" w:eastAsia="Times New Roman" w:cs="Times New Roman"/>
-                <w:b w:val="1"/>
-                <w:bCs w:val="1"/>
-                <w:color w:val="000000" w:themeColor="text1" w:themeTint="FF" w:themeShade="FF"/>
-                <w:sz w:val="24"/>
-                <w:szCs w:val="24"/>
+                <w:b/>
+                <w:bCs/>
+                <w:color w:val="000000" w:themeColor="text1" w:themeTint="FF"/>
+                <w:sz w:val="24"/>
+                <w:szCs w:val="24"/>
+                <w14:textFill>
+                  <w14:solidFill>
+                    <w14:schemeClr w14:val="tx1">
+                      <w14:lumMod w14:val="100000"/>
+                      <w14:lumOff w14:val="0"/>
+                    </w14:schemeClr>
+                  </w14:solidFill>
+                </w14:textFill>
               </w:rPr>
               <w:t xml:space="preserve">Então </w:t>
             </w:r>
@@ -3970,34 +4657,57 @@
                 <w:rFonts w:ascii="Times New Roman" w:hAnsi="Times New Roman" w:eastAsia="Times New Roman" w:cs="Times New Roman"/>
                 <w:b w:val="0"/>
                 <w:bCs w:val="0"/>
-                <w:color w:val="000000" w:themeColor="text1" w:themeTint="FF" w:themeShade="FF"/>
-                <w:sz w:val="24"/>
-                <w:szCs w:val="24"/>
+                <w:color w:val="000000" w:themeColor="text1" w:themeTint="FF"/>
+                <w:sz w:val="24"/>
+                <w:szCs w:val="24"/>
+                <w14:textFill>
+                  <w14:solidFill>
+                    <w14:schemeClr w14:val="tx1">
+                      <w14:lumMod w14:val="100000"/>
+                      <w14:lumOff w14:val="0"/>
+                    </w14:schemeClr>
+                  </w14:solidFill>
+                </w14:textFill>
               </w:rPr>
               <w:t>clicar em “Confirmar”</w:t>
             </w:r>
           </w:p>
           <w:p>
             <w:pPr>
-              <w:pStyle w:val="1"/>
               <w:spacing w:after="0" w:line="240" w:lineRule="auto"/>
               <w:rPr>
                 <w:rFonts w:ascii="Times New Roman" w:hAnsi="Times New Roman" w:eastAsia="Times New Roman" w:cs="Times New Roman"/>
                 <w:b w:val="0"/>
                 <w:bCs w:val="0"/>
-                <w:color w:val="000000" w:themeColor="text1" w:themeTint="FF" w:themeShade="FF"/>
-                <w:sz w:val="24"/>
-                <w:szCs w:val="24"/>
+                <w:color w:val="000000" w:themeColor="text1" w:themeTint="FF"/>
+                <w:sz w:val="24"/>
+                <w:szCs w:val="24"/>
+                <w14:textFill>
+                  <w14:solidFill>
+                    <w14:schemeClr w14:val="tx1">
+                      <w14:lumMod w14:val="100000"/>
+                      <w14:lumOff w14:val="0"/>
+                    </w14:schemeClr>
+                  </w14:solidFill>
+                </w14:textFill>
               </w:rPr>
             </w:pPr>
             <w:r>
               <w:rPr>
                 <w:rFonts w:ascii="Times New Roman" w:hAnsi="Times New Roman" w:eastAsia="Times New Roman" w:cs="Times New Roman"/>
-                <w:b w:val="1"/>
-                <w:bCs w:val="1"/>
-                <w:color w:val="000000" w:themeColor="text1" w:themeTint="FF" w:themeShade="FF"/>
-                <w:sz w:val="24"/>
-                <w:szCs w:val="24"/>
+                <w:b/>
+                <w:bCs/>
+                <w:color w:val="000000" w:themeColor="text1" w:themeTint="FF"/>
+                <w:sz w:val="24"/>
+                <w:szCs w:val="24"/>
+                <w14:textFill>
+                  <w14:solidFill>
+                    <w14:schemeClr w14:val="tx1">
+                      <w14:lumMod w14:val="100000"/>
+                      <w14:lumOff w14:val="0"/>
+                    </w14:schemeClr>
+                  </w14:solidFill>
+                </w14:textFill>
               </w:rPr>
               <w:t xml:space="preserve">Então </w:t>
             </w:r>
@@ -4008,9 +4718,17 @@
                 <w:bCs w:val="0"/>
                 <w:i w:val="0"/>
                 <w:iCs w:val="0"/>
-                <w:color w:val="000000" w:themeColor="text1" w:themeTint="FF" w:themeShade="FF"/>
-                <w:sz w:val="24"/>
-                <w:szCs w:val="24"/>
+                <w:color w:val="000000" w:themeColor="text1" w:themeTint="FF"/>
+                <w:sz w:val="24"/>
+                <w:szCs w:val="24"/>
+                <w14:textFill>
+                  <w14:solidFill>
+                    <w14:schemeClr w14:val="tx1">
+                      <w14:lumMod w14:val="100000"/>
+                      <w14:lumOff w14:val="0"/>
+                    </w14:schemeClr>
+                  </w14:solidFill>
+                </w14:textFill>
               </w:rPr>
               <w:t>página de restaurante será aberta</w:t>
             </w:r>
@@ -4018,21 +4736,17 @@
         </w:tc>
       </w:tr>
     </w:tbl>
-    <w:p>
-      <w:pPr>
-        <w:pStyle w:val="1"/>
-      </w:pPr>
-    </w:p>
+    <w:p/>
     <w:sectPr>
-      <w:footerReference w:type="first" r:id="rId7"/>
-      <w:headerReference w:type="default" r:id="rId5"/>
-      <w:footerReference w:type="default" r:id="rId6"/>
-      <w:pgSz w:w="11906" w:h="16838" w:orient="portrait"/>
+      <w:headerReference r:id="rId6" w:type="first"/>
+      <w:footerReference r:id="rId8" w:type="first"/>
+      <w:headerReference r:id="rId5" w:type="default"/>
+      <w:footerReference r:id="rId7" w:type="default"/>
+      <w:pgSz w:w="11906" w:h="16838"/>
       <w:pgMar w:top="1440" w:right="1440" w:bottom="1440" w:left="1440" w:header="720" w:footer="720" w:gutter="0"/>
       <w:cols w:space="720" w:num="1"/>
       <w:titlePg/>
       <w:docGrid w:linePitch="360" w:charSpace="0"/>
-      <w:headerReference w:type="first" r:id="R2b6443d847624387"/>
     </w:sectPr>
   </w:body>
 </w:document>
@@ -4041,7 +4755,7 @@
 <file path=word/endnotes.xml><?xml version="1.0" encoding="utf-8"?>
 <w:endnotes xmlns:wpc="http://schemas.microsoft.com/office/word/2010/wordprocessingCanvas" xmlns:mc="http://schemas.openxmlformats.org/markup-compatibility/2006" xmlns:o="urn:schemas-microsoft-com:office:office" xmlns:r="http://schemas.openxmlformats.org/officeDocument/2006/relationships" xmlns:m="http://schemas.openxmlformats.org/officeDocument/2006/math" xmlns:v="urn:schemas-microsoft-com:vml" xmlns:wp14="http://schemas.microsoft.com/office/word/2010/wordprocessingDrawing" xmlns:wp="http://schemas.openxmlformats.org/drawingml/2006/wordprocessingDrawing" xmlns:w="http://schemas.openxmlformats.org/wordprocessingml/2006/main" xmlns:w14="http://schemas.microsoft.com/office/word/2010/wordml" xmlns:w15="http://schemas.microsoft.com/office/word/2012/wordml" xmlns:w10="urn:schemas-microsoft-com:office:word" xmlns:wpg="http://schemas.microsoft.com/office/word/2010/wordprocessingGroup" xmlns:wpi="http://schemas.microsoft.com/office/word/2010/wordprocessingInk" xmlns:wne="http://schemas.microsoft.com/office/word/2006/wordml" xmlns:wps="http://schemas.microsoft.com/office/word/2010/wordprocessingShape" xmlns:wpsCustomData="http://www.wps.cn/officeDocument/2013/wpsCustomData" mc:Ignorable="w14 w15 wp14">
   <w:endnote w:type="separator" w:id="0">
-    <w:p xmlns:wp14="http://schemas.microsoft.com/office/word/2010/wordml" wp14:textId="77777777">
+    <w:p>
       <w:pPr>
         <w:spacing w:line="240" w:lineRule="auto"/>
       </w:pPr>
@@ -4051,7 +4765,7 @@
     </w:p>
   </w:endnote>
   <w:endnote w:type="continuationSeparator" w:id="1">
-    <w:p xmlns:wp14="http://schemas.microsoft.com/office/word/2010/wordml" wp14:textId="77777777">
+    <w:p>
       <w:pPr>
         <w:spacing w:line="240" w:lineRule="auto"/>
       </w:pPr>
@@ -4083,7 +4797,7 @@
       <w:gridCol w:w="3005"/>
       <w:gridCol w:w="3005"/>
     </w:tblGrid>
-    <w:tr xmlns:wp14="http://schemas.microsoft.com/office/word/2010/wordml" wp14:textId="77777777">
+    <w:tr>
       <w:tblPrEx>
         <w:tblCellMar>
           <w:top w:w="0" w:type="dxa"/>
@@ -4096,7 +4810,7 @@
         <w:tcPr>
           <w:tcW w:w="3005" w:type="dxa"/>
         </w:tcPr>
-        <w:p wp14:textId="77777777">
+        <w:p>
           <w:pPr>
             <w:pStyle w:val="4"/>
             <w:bidi w:val="0"/>
@@ -4109,7 +4823,7 @@
         <w:tcPr>
           <w:tcW w:w="3005" w:type="dxa"/>
         </w:tcPr>
-        <w:p wp14:textId="77777777">
+        <w:p>
           <w:pPr>
             <w:pStyle w:val="4"/>
             <w:bidi w:val="0"/>
@@ -4121,7 +4835,7 @@
         <w:tcPr>
           <w:tcW w:w="3005" w:type="dxa"/>
         </w:tcPr>
-        <w:p wp14:textId="77777777">
+        <w:p>
           <w:pPr>
             <w:pStyle w:val="4"/>
             <w:bidi w:val="0"/>
@@ -4132,7 +4846,7 @@
       </w:tc>
     </w:tr>
   </w:tbl>
-  <w:p xmlns:wp14="http://schemas.microsoft.com/office/word/2010/wordml" wp14:textId="77777777">
+  <w:p>
     <w:pPr>
       <w:pStyle w:val="5"/>
       <w:bidi w:val="0"/>
@@ -4161,7 +4875,7 @@
       <w:gridCol w:w="3005"/>
       <w:gridCol w:w="3005"/>
     </w:tblGrid>
-    <w:tr xmlns:wp14="http://schemas.microsoft.com/office/word/2010/wordml" wp14:textId="77777777">
+    <w:tr>
       <w:tblPrEx>
         <w:tblCellMar>
           <w:top w:w="0" w:type="dxa"/>
@@ -4174,7 +4888,7 @@
         <w:tcPr>
           <w:tcW w:w="3005" w:type="dxa"/>
         </w:tcPr>
-        <w:p wp14:textId="77777777">
+        <w:p>
           <w:pPr>
             <w:pStyle w:val="4"/>
             <w:bidi w:val="0"/>
@@ -4187,7 +4901,7 @@
         <w:tcPr>
           <w:tcW w:w="3005" w:type="dxa"/>
         </w:tcPr>
-        <w:p wp14:textId="77777777">
+        <w:p>
           <w:pPr>
             <w:pStyle w:val="4"/>
             <w:bidi w:val="0"/>
@@ -4199,7 +4913,7 @@
         <w:tcPr>
           <w:tcW w:w="3005" w:type="dxa"/>
         </w:tcPr>
-        <w:p wp14:textId="77777777">
+        <w:p>
           <w:pPr>
             <w:pStyle w:val="4"/>
             <w:bidi w:val="0"/>
@@ -4210,7 +4924,7 @@
       </w:tc>
     </w:tr>
   </w:tbl>
-  <w:p xmlns:wp14="http://schemas.microsoft.com/office/word/2010/wordml" wp14:textId="77777777">
+  <w:p>
     <w:pPr>
       <w:pStyle w:val="5"/>
       <w:bidi w:val="0"/>
@@ -4222,7 +4936,7 @@
 <file path=word/footnotes.xml><?xml version="1.0" encoding="utf-8"?>
 <w:footnotes xmlns:wpc="http://schemas.microsoft.com/office/word/2010/wordprocessingCanvas" xmlns:mc="http://schemas.openxmlformats.org/markup-compatibility/2006" xmlns:o="urn:schemas-microsoft-com:office:office" xmlns:r="http://schemas.openxmlformats.org/officeDocument/2006/relationships" xmlns:m="http://schemas.openxmlformats.org/officeDocument/2006/math" xmlns:v="urn:schemas-microsoft-com:vml" xmlns:wp14="http://schemas.microsoft.com/office/word/2010/wordprocessingDrawing" xmlns:wp="http://schemas.openxmlformats.org/drawingml/2006/wordprocessingDrawing" xmlns:w="http://schemas.openxmlformats.org/wordprocessingml/2006/main" xmlns:w14="http://schemas.microsoft.com/office/word/2010/wordml" xmlns:w15="http://schemas.microsoft.com/office/word/2012/wordml" xmlns:w10="urn:schemas-microsoft-com:office:word" xmlns:wpg="http://schemas.microsoft.com/office/word/2010/wordprocessingGroup" xmlns:wpi="http://schemas.microsoft.com/office/word/2010/wordprocessingInk" xmlns:wne="http://schemas.microsoft.com/office/word/2006/wordml" xmlns:wps="http://schemas.microsoft.com/office/word/2010/wordprocessingShape" xmlns:wpsCustomData="http://www.wps.cn/officeDocument/2013/wpsCustomData" mc:Ignorable="w14 w15 wp14">
   <w:footnote w:type="separator" w:id="0">
-    <w:p xmlns:wp14="http://schemas.microsoft.com/office/word/2010/wordml" wp14:textId="77777777">
+    <w:p>
       <w:pPr>
         <w:spacing w:before="0" w:after="0" w:line="259" w:lineRule="auto"/>
       </w:pPr>
@@ -4232,7 +4946,7 @@
     </w:p>
   </w:footnote>
   <w:footnote w:type="continuationSeparator" w:id="1">
-    <w:p xmlns:wp14="http://schemas.microsoft.com/office/word/2010/wordml" wp14:textId="77777777">
+    <w:p>
       <w:pPr>
         <w:spacing w:before="0" w:after="0" w:line="259" w:lineRule="auto"/>
       </w:pPr>
@@ -4270,7 +4984,7 @@
     <w:tblGrid>
       <w:gridCol w:w="9015"/>
     </w:tblGrid>
-    <w:tr xmlns:wp14="http://schemas.microsoft.com/office/word/2010/wordml" wp14:textId="77777777">
+    <w:tr>
       <w:tblPrEx>
         <w:tblBorders>
           <w:top w:val="single" w:color="000000" w:themeColor="text1" w:sz="4" w:space="0"/>
@@ -4292,7 +5006,7 @@
           <w:tcW w:w="9015" w:type="dxa"/>
           <w:shd w:val="clear" w:color="auto" w:fill="C00000"/>
         </w:tcPr>
-        <w:p wp14:textId="77777777">
+        <w:p>
           <w:pPr>
             <w:bidi w:val="0"/>
             <w:spacing w:after="0" w:line="240" w:lineRule="auto"/>
@@ -4322,7 +5036,7 @@
       </w:tc>
     </w:tr>
   </w:tbl>
-  <w:p xmlns:wp14="http://schemas.microsoft.com/office/word/2010/wordml" wp14:textId="77777777"/>
+  <w:p/>
   <w:tbl>
     <w:tblPr>
       <w:tblStyle w:val="6"/>
@@ -4348,7 +5062,7 @@
       <w:gridCol w:w="7065"/>
       <w:gridCol w:w="1935"/>
     </w:tblGrid>
-    <w:tr xmlns:wp14="http://schemas.microsoft.com/office/word/2010/wordml" wp14:textId="77777777">
+    <w:tr>
       <w:tblPrEx>
         <w:tblBorders>
           <w:top w:val="single" w:color="000000" w:themeColor="text1" w:sz="4" w:space="0"/>
@@ -4374,10 +5088,9 @@
             <w:bottom w:val="single" w:color="000000" w:themeColor="text1" w:sz="6" w:space="0"/>
             <w:right w:val="single" w:color="000000" w:themeColor="text1" w:sz="6" w:space="0"/>
           </w:tcBorders>
-          <w:tcMar/>
           <w:vAlign w:val="center"/>
         </w:tcPr>
-        <w:p wp14:textId="77777777">
+        <w:p>
           <w:pPr>
             <w:bidi w:val="0"/>
             <w:spacing w:after="0" w:line="259" w:lineRule="auto"/>
@@ -4429,10 +5142,9 @@
             <w:bottom w:val="single" w:color="000000" w:themeColor="text1" w:sz="6" w:space="0"/>
             <w:right w:val="single" w:color="000000" w:themeColor="text1" w:sz="6" w:space="0"/>
           </w:tcBorders>
-          <w:tcMar/>
           <w:vAlign w:val="center"/>
         </w:tcPr>
-        <w:p wp14:textId="0217FFB5">
+        <w:p>
           <w:pPr>
             <w:bidi w:val="0"/>
             <w:spacing w:after="0" w:line="259" w:lineRule="auto"/>
@@ -4463,7 +5175,7 @@
       </w:tc>
     </w:tr>
   </w:tbl>
-  <w:p xmlns:wp14="http://schemas.microsoft.com/office/word/2010/wordml" wp14:textId="77777777">
+  <w:p>
     <w:pPr>
       <w:pStyle w:val="4"/>
       <w:bidi w:val="0"/>
@@ -4495,7 +5207,7 @@
 </file>
 
 <file path=word/header2.xml><?xml version="1.0" encoding="utf-8"?>
-<w:hdr xmlns:w14="http://schemas.microsoft.com/office/word/2010/wordml" xmlns:w="http://schemas.openxmlformats.org/wordprocessingml/2006/main">
+<w:hdr xmlns:wpc="http://schemas.microsoft.com/office/word/2010/wordprocessingCanvas" xmlns:mc="http://schemas.openxmlformats.org/markup-compatibility/2006" xmlns:o="urn:schemas-microsoft-com:office:office" xmlns:r="http://schemas.openxmlformats.org/officeDocument/2006/relationships" xmlns:m="http://schemas.openxmlformats.org/officeDocument/2006/math" xmlns:v="urn:schemas-microsoft-com:vml" xmlns:wp14="http://schemas.microsoft.com/office/word/2010/wordprocessingDrawing" xmlns:wp="http://schemas.openxmlformats.org/drawingml/2006/wordprocessingDrawing" xmlns:w10="urn:schemas-microsoft-com:office:word" xmlns:w="http://schemas.openxmlformats.org/wordprocessingml/2006/main" xmlns:w14="http://schemas.microsoft.com/office/word/2010/wordml" xmlns:w15="http://schemas.microsoft.com/office/word/2012/wordml" xmlns:wpg="http://schemas.microsoft.com/office/word/2010/wordprocessingGroup" xmlns:wpi="http://schemas.microsoft.com/office/word/2010/wordprocessingInk" xmlns:wne="http://schemas.microsoft.com/office/word/2006/wordml" xmlns:wps="http://schemas.microsoft.com/office/word/2010/wordprocessingShape" xmlns:wpsCustomData="http://www.wps.cn/officeDocument/2013/wpsCustomData" mc:Ignorable="w14 w15 wp14">
   <w:p>
     <w:pPr>
       <w:pStyle w:val="4"/>
@@ -4716,7 +5428,7 @@
 </file>
 
 <file path=word/styles.xml><?xml version="1.0" encoding="utf-8"?>
-<w:styles xmlns:wp14="http://schemas.microsoft.com/office/word/2010/wordprocessingDrawing" xmlns:mc="http://schemas.openxmlformats.org/markup-compatibility/2006" xmlns:o="urn:schemas-microsoft-com:office:office" xmlns:r="http://schemas.openxmlformats.org/officeDocument/2006/relationships" xmlns:m="http://schemas.openxmlformats.org/officeDocument/2006/math" xmlns:v="urn:schemas-microsoft-com:vml" xmlns:w="http://schemas.openxmlformats.org/wordprocessingml/2006/main" xmlns:w14="http://schemas.microsoft.com/office/word/2010/wordml" xmlns:w10="urn:schemas-microsoft-com:office:word" xmlns:sl="http://schemas.openxmlformats.org/schemaLibrary/2006/main" xmlns:wpsCustomData="http://www.wps.cn/officeDocument/2013/wpsCustomData" mc:Ignorable="w14 wp14">
+<w:styles xmlns:mc="http://schemas.openxmlformats.org/markup-compatibility/2006" xmlns:o="urn:schemas-microsoft-com:office:office" xmlns:r="http://schemas.openxmlformats.org/officeDocument/2006/relationships" xmlns:m="http://schemas.openxmlformats.org/officeDocument/2006/math" xmlns:v="urn:schemas-microsoft-com:vml" xmlns:w="http://schemas.openxmlformats.org/wordprocessingml/2006/main" xmlns:w14="http://schemas.microsoft.com/office/word/2010/wordml" xmlns:w10="urn:schemas-microsoft-com:office:word" xmlns:sl="http://schemas.openxmlformats.org/schemaLibrary/2006/main" xmlns:wpsCustomData="http://www.wps.cn/officeDocument/2013/wpsCustomData" mc:Ignorable="w14">
   <w:docDefaults>
     <w:rPrDefault>
       <w:rPr>
@@ -4725,160 +5437,160 @@
     </w:rPrDefault>
     <w:pPrDefault/>
   </w:docDefaults>
-  <w:latentStyles w:defLockedState="0" w:defUIPriority="99" w:defSemiHidden="1" w:defUnhideWhenUsed="1" w:defQFormat="0" w:count="260">
-    <w:lsdException w:name="Normal" w:uiPriority="0" w:semiHidden="0" w:unhideWhenUsed="0" w:qFormat="1"/>
-    <w:lsdException w:name="heading 1" w:uiPriority="9" w:semiHidden="0" w:unhideWhenUsed="0" w:qFormat="1"/>
-    <w:lsdException w:name="heading 2" w:uiPriority="9" w:qFormat="1"/>
-    <w:lsdException w:name="heading 3" w:uiPriority="9" w:qFormat="1"/>
-    <w:lsdException w:name="heading 4" w:uiPriority="9" w:qFormat="1"/>
-    <w:lsdException w:name="heading 5" w:uiPriority="9" w:qFormat="1"/>
-    <w:lsdException w:name="heading 6" w:uiPriority="9" w:qFormat="1"/>
-    <w:lsdException w:name="heading 7" w:uiPriority="9" w:qFormat="1"/>
-    <w:lsdException w:name="heading 8" w:uiPriority="9" w:qFormat="1"/>
-    <w:lsdException w:name="heading 9" w:uiPriority="9" w:qFormat="1"/>
-    <w:lsdException w:name="index 1" w:uiPriority="99"/>
-    <w:lsdException w:name="index 2" w:uiPriority="99"/>
-    <w:lsdException w:name="index 3" w:uiPriority="99"/>
-    <w:lsdException w:name="index 4" w:uiPriority="99"/>
-    <w:lsdException w:name="index 5" w:uiPriority="99"/>
-    <w:lsdException w:name="index 6" w:uiPriority="99"/>
-    <w:lsdException w:name="index 7" w:uiPriority="99"/>
-    <w:lsdException w:name="index 8" w:uiPriority="99"/>
-    <w:lsdException w:name="index 9" w:uiPriority="99"/>
-    <w:lsdException w:name="toc 1" w:uiPriority="39"/>
-    <w:lsdException w:name="toc 2" w:uiPriority="39"/>
-    <w:lsdException w:name="toc 3" w:uiPriority="39"/>
-    <w:lsdException w:name="toc 4" w:uiPriority="39"/>
-    <w:lsdException w:name="toc 5" w:uiPriority="39"/>
-    <w:lsdException w:name="toc 6" w:uiPriority="39"/>
-    <w:lsdException w:name="toc 7" w:uiPriority="39"/>
-    <w:lsdException w:name="toc 8" w:uiPriority="39"/>
-    <w:lsdException w:name="toc 9" w:uiPriority="39"/>
-    <w:lsdException w:name="Normal Indent" w:uiPriority="99"/>
-    <w:lsdException w:name="footnote text" w:uiPriority="99"/>
-    <w:lsdException w:name="annotation text" w:uiPriority="99"/>
-    <w:lsdException w:name="header" w:uiPriority="99" w:semiHidden="0"/>
-    <w:lsdException w:name="footer" w:uiPriority="99" w:semiHidden="0"/>
-    <w:lsdException w:name="index heading" w:uiPriority="99"/>
-    <w:lsdException w:name="caption" w:uiPriority="35" w:qFormat="1"/>
-    <w:lsdException w:name="table of figures" w:uiPriority="99"/>
-    <w:lsdException w:name="envelope address" w:uiPriority="99"/>
-    <w:lsdException w:name="envelope return" w:uiPriority="99"/>
-    <w:lsdException w:name="footnote reference" w:uiPriority="99"/>
-    <w:lsdException w:name="annotation reference" w:uiPriority="99"/>
-    <w:lsdException w:name="line number" w:uiPriority="99"/>
-    <w:lsdException w:name="page number" w:uiPriority="99"/>
-    <w:lsdException w:name="endnote reference" w:uiPriority="99"/>
-    <w:lsdException w:name="endnote text" w:uiPriority="99"/>
-    <w:lsdException w:name="table of authorities" w:uiPriority="99"/>
-    <w:lsdException w:name="macro" w:uiPriority="99"/>
-    <w:lsdException w:name="toa heading" w:uiPriority="99"/>
-    <w:lsdException w:name="List" w:uiPriority="99"/>
-    <w:lsdException w:name="List Bullet" w:uiPriority="99"/>
-    <w:lsdException w:name="List Number" w:uiPriority="99"/>
-    <w:lsdException w:name="List 2" w:uiPriority="99"/>
-    <w:lsdException w:name="List 3" w:uiPriority="99"/>
-    <w:lsdException w:name="List 4" w:uiPriority="99"/>
-    <w:lsdException w:name="List 5" w:uiPriority="99"/>
-    <w:lsdException w:name="List Bullet 2" w:uiPriority="99"/>
-    <w:lsdException w:name="List Bullet 3" w:uiPriority="99"/>
-    <w:lsdException w:name="List Bullet 4" w:uiPriority="99"/>
-    <w:lsdException w:name="List Bullet 5" w:uiPriority="99"/>
-    <w:lsdException w:name="List Number 2" w:uiPriority="99"/>
-    <w:lsdException w:name="List Number 3" w:uiPriority="99"/>
-    <w:lsdException w:name="List Number 4" w:uiPriority="99"/>
-    <w:lsdException w:name="List Number 5" w:uiPriority="99"/>
-    <w:lsdException w:name="Title" w:uiPriority="10" w:semiHidden="0" w:unhideWhenUsed="0" w:qFormat="1"/>
-    <w:lsdException w:name="Closing" w:uiPriority="99"/>
-    <w:lsdException w:name="Signature" w:uiPriority="99"/>
-    <w:lsdException w:name="Default Paragraph Font" w:uiPriority="1"/>
-    <w:lsdException w:name="Body Text" w:uiPriority="99"/>
-    <w:lsdException w:name="Body Text Indent" w:uiPriority="99"/>
-    <w:lsdException w:name="List Continue" w:uiPriority="99"/>
-    <w:lsdException w:name="List Continue 2" w:uiPriority="99"/>
-    <w:lsdException w:name="List Continue 3" w:uiPriority="99"/>
-    <w:lsdException w:name="List Continue 4" w:uiPriority="99"/>
-    <w:lsdException w:name="List Continue 5" w:uiPriority="99"/>
-    <w:lsdException w:name="Message Header" w:uiPriority="99"/>
-    <w:lsdException w:name="Subtitle" w:uiPriority="11" w:semiHidden="0" w:unhideWhenUsed="0" w:qFormat="1"/>
-    <w:lsdException w:name="Salutation" w:uiPriority="99"/>
-    <w:lsdException w:name="Date" w:uiPriority="99"/>
-    <w:lsdException w:name="Body Text First Indent" w:uiPriority="99"/>
-    <w:lsdException w:name="Body Text First Indent 2" w:uiPriority="99"/>
-    <w:lsdException w:name="Note Heading" w:uiPriority="99"/>
-    <w:lsdException w:name="Body Text 2" w:uiPriority="99"/>
-    <w:lsdException w:name="Body Text 3" w:uiPriority="99"/>
-    <w:lsdException w:name="Body Text Indent 2" w:uiPriority="99"/>
-    <w:lsdException w:name="Body Text Indent 3" w:uiPriority="99"/>
-    <w:lsdException w:name="Block Text" w:uiPriority="99"/>
-    <w:lsdException w:name="Hyperlink" w:uiPriority="99"/>
-    <w:lsdException w:name="FollowedHyperlink" w:uiPriority="99"/>
-    <w:lsdException w:name="Strong" w:uiPriority="22" w:semiHidden="0" w:unhideWhenUsed="0" w:qFormat="1"/>
-    <w:lsdException w:name="Emphasis" w:uiPriority="20" w:semiHidden="0" w:unhideWhenUsed="0" w:qFormat="1"/>
-    <w:lsdException w:name="Document Map" w:uiPriority="99"/>
-    <w:lsdException w:name="Plain Text" w:uiPriority="99"/>
-    <w:lsdException w:name="E-mail Signature" w:uiPriority="99"/>
-    <w:lsdException w:name="Normal (Web)" w:uiPriority="99"/>
-    <w:lsdException w:name="HTML Acronym" w:uiPriority="99"/>
-    <w:lsdException w:name="HTML Address" w:uiPriority="99"/>
-    <w:lsdException w:name="HTML Cite" w:uiPriority="99"/>
-    <w:lsdException w:name="HTML Code" w:uiPriority="99"/>
-    <w:lsdException w:name="HTML Definition" w:uiPriority="99"/>
-    <w:lsdException w:name="HTML Keyboard" w:uiPriority="99"/>
-    <w:lsdException w:name="HTML Preformatted" w:uiPriority="99"/>
-    <w:lsdException w:name="HTML Sample" w:uiPriority="99"/>
-    <w:lsdException w:name="HTML Typewriter" w:uiPriority="99"/>
-    <w:lsdException w:name="HTML Variable" w:uiPriority="99"/>
-    <w:lsdException w:name="Normal Table" w:uiPriority="99" w:qFormat="1"/>
-    <w:lsdException w:name="annotation subject" w:uiPriority="99"/>
-    <w:lsdException w:name="Table Simple 1" w:uiPriority="99"/>
-    <w:lsdException w:name="Table Simple 2" w:uiPriority="99"/>
-    <w:lsdException w:name="Table Simple 3" w:uiPriority="99"/>
-    <w:lsdException w:name="Table Classic 1" w:uiPriority="99"/>
-    <w:lsdException w:name="Table Classic 2" w:uiPriority="99"/>
-    <w:lsdException w:name="Table Classic 3" w:uiPriority="99"/>
-    <w:lsdException w:name="Table Classic 4" w:uiPriority="99"/>
-    <w:lsdException w:name="Table Colorful 1" w:uiPriority="99"/>
-    <w:lsdException w:name="Table Colorful 2" w:uiPriority="99"/>
-    <w:lsdException w:name="Table Colorful 3" w:uiPriority="99"/>
-    <w:lsdException w:name="Table Columns 1" w:uiPriority="99"/>
-    <w:lsdException w:name="Table Columns 2" w:uiPriority="99"/>
-    <w:lsdException w:name="Table Columns 3" w:uiPriority="99"/>
-    <w:lsdException w:name="Table Columns 4" w:uiPriority="99"/>
-    <w:lsdException w:name="Table Columns 5" w:uiPriority="99"/>
-    <w:lsdException w:name="Table Grid 1" w:uiPriority="99"/>
-    <w:lsdException w:name="Table Grid 2" w:uiPriority="99"/>
-    <w:lsdException w:name="Table Grid 3" w:uiPriority="99"/>
-    <w:lsdException w:name="Table Grid 4" w:uiPriority="99"/>
-    <w:lsdException w:name="Table Grid 5" w:uiPriority="99"/>
-    <w:lsdException w:name="Table Grid 6" w:uiPriority="99"/>
-    <w:lsdException w:name="Table Grid 7" w:uiPriority="99"/>
-    <w:lsdException w:name="Table Grid 8" w:uiPriority="99"/>
-    <w:lsdException w:name="Table List 1" w:uiPriority="99"/>
-    <w:lsdException w:name="Table List 2" w:uiPriority="99"/>
-    <w:lsdException w:name="Table List 3" w:uiPriority="99"/>
-    <w:lsdException w:name="Table List 4" w:uiPriority="99"/>
-    <w:lsdException w:name="Table List 5" w:uiPriority="99"/>
-    <w:lsdException w:name="Table List 6" w:uiPriority="99"/>
-    <w:lsdException w:name="Table List 7" w:uiPriority="99"/>
-    <w:lsdException w:name="Table List 8" w:uiPriority="99"/>
-    <w:lsdException w:name="Table 3D effects 1" w:uiPriority="99"/>
-    <w:lsdException w:name="Table 3D effects 2" w:uiPriority="99"/>
-    <w:lsdException w:name="Table 3D effects 3" w:uiPriority="99"/>
-    <w:lsdException w:name="Table Contemporary" w:uiPriority="99"/>
-    <w:lsdException w:name="Table Elegant" w:uiPriority="99"/>
-    <w:lsdException w:name="Table Professional" w:uiPriority="99"/>
-    <w:lsdException w:name="Table Subtle 1" w:uiPriority="99"/>
-    <w:lsdException w:name="Table Subtle 2" w:uiPriority="99"/>
-    <w:lsdException w:name="Table Web 1" w:uiPriority="99"/>
-    <w:lsdException w:name="Table Web 2" w:uiPriority="99"/>
-    <w:lsdException w:name="Table Web 3" w:uiPriority="99"/>
-    <w:lsdException w:name="Balloon Text" w:uiPriority="99"/>
-    <w:lsdException w:name="Table Grid" w:uiPriority="59" w:semiHidden="0" w:unhideWhenUsed="0"/>
-    <w:lsdException w:name="Table Theme" w:uiPriority="99"/>
-    <w:lsdException w:name="List Paragraph" w:uiPriority="34" w:semiHidden="0" w:unhideWhenUsed="0" w:qFormat="1"/>
+  <w:latentStyles w:count="260" w:defQFormat="0" w:defUnhideWhenUsed="1" w:defSemiHidden="1" w:defUIPriority="99" w:defLockedState="0">
+    <w:lsdException w:qFormat="1" w:unhideWhenUsed="0" w:uiPriority="0" w:semiHidden="0" w:name="Normal"/>
+    <w:lsdException w:qFormat="1" w:unhideWhenUsed="0" w:uiPriority="9" w:semiHidden="0" w:name="heading 1"/>
+    <w:lsdException w:qFormat="1" w:uiPriority="9" w:name="heading 2"/>
+    <w:lsdException w:qFormat="1" w:uiPriority="9" w:name="heading 3"/>
+    <w:lsdException w:qFormat="1" w:uiPriority="9" w:name="heading 4"/>
+    <w:lsdException w:qFormat="1" w:uiPriority="9" w:name="heading 5"/>
+    <w:lsdException w:qFormat="1" w:uiPriority="9" w:name="heading 6"/>
+    <w:lsdException w:qFormat="1" w:uiPriority="9" w:name="heading 7"/>
+    <w:lsdException w:qFormat="1" w:uiPriority="9" w:name="heading 8"/>
+    <w:lsdException w:qFormat="1" w:uiPriority="9" w:name="heading 9"/>
+    <w:lsdException w:uiPriority="99" w:name="index 1"/>
+    <w:lsdException w:uiPriority="99" w:name="index 2"/>
+    <w:lsdException w:uiPriority="99" w:name="index 3"/>
+    <w:lsdException w:uiPriority="99" w:name="index 4"/>
+    <w:lsdException w:uiPriority="99" w:name="index 5"/>
+    <w:lsdException w:uiPriority="99" w:name="index 6"/>
+    <w:lsdException w:uiPriority="99" w:name="index 7"/>
+    <w:lsdException w:uiPriority="99" w:name="index 8"/>
+    <w:lsdException w:uiPriority="99" w:name="index 9"/>
+    <w:lsdException w:uiPriority="39" w:name="toc 1"/>
+    <w:lsdException w:uiPriority="39" w:name="toc 2"/>
+    <w:lsdException w:uiPriority="39" w:name="toc 3"/>
+    <w:lsdException w:uiPriority="39" w:name="toc 4"/>
+    <w:lsdException w:uiPriority="39" w:name="toc 5"/>
+    <w:lsdException w:uiPriority="39" w:name="toc 6"/>
+    <w:lsdException w:uiPriority="39" w:name="toc 7"/>
+    <w:lsdException w:uiPriority="39" w:name="toc 8"/>
+    <w:lsdException w:uiPriority="39" w:name="toc 9"/>
+    <w:lsdException w:uiPriority="99" w:name="Normal Indent"/>
+    <w:lsdException w:uiPriority="99" w:name="footnote text"/>
+    <w:lsdException w:uiPriority="99" w:name="annotation text"/>
+    <w:lsdException w:qFormat="1" w:uiPriority="99" w:semiHidden="0" w:name="header"/>
+    <w:lsdException w:uiPriority="99" w:semiHidden="0" w:name="footer"/>
+    <w:lsdException w:uiPriority="99" w:name="index heading"/>
+    <w:lsdException w:qFormat="1" w:uiPriority="35" w:name="caption"/>
+    <w:lsdException w:uiPriority="99" w:name="table of figures"/>
+    <w:lsdException w:uiPriority="99" w:name="envelope address"/>
+    <w:lsdException w:uiPriority="99" w:name="envelope return"/>
+    <w:lsdException w:uiPriority="99" w:name="footnote reference"/>
+    <w:lsdException w:uiPriority="99" w:name="annotation reference"/>
+    <w:lsdException w:uiPriority="99" w:name="line number"/>
+    <w:lsdException w:uiPriority="99" w:name="page number"/>
+    <w:lsdException w:uiPriority="99" w:name="endnote reference"/>
+    <w:lsdException w:uiPriority="99" w:name="endnote text"/>
+    <w:lsdException w:uiPriority="99" w:name="table of authorities"/>
+    <w:lsdException w:uiPriority="99" w:name="macro"/>
+    <w:lsdException w:uiPriority="99" w:name="toa heading"/>
+    <w:lsdException w:uiPriority="99" w:name="List"/>
+    <w:lsdException w:uiPriority="99" w:name="List Bullet"/>
+    <w:lsdException w:uiPriority="99" w:name="List Number"/>
+    <w:lsdException w:uiPriority="99" w:name="List 2"/>
+    <w:lsdException w:uiPriority="99" w:name="List 3"/>
+    <w:lsdException w:uiPriority="99" w:name="List 4"/>
+    <w:lsdException w:uiPriority="99" w:name="List 5"/>
+    <w:lsdException w:uiPriority="99" w:name="List Bullet 2"/>
+    <w:lsdException w:uiPriority="99" w:name="List Bullet 3"/>
+    <w:lsdException w:uiPriority="99" w:name="List Bullet 4"/>
+    <w:lsdException w:uiPriority="99" w:name="List Bullet 5"/>
+    <w:lsdException w:uiPriority="99" w:name="List Number 2"/>
+    <w:lsdException w:uiPriority="99" w:name="List Number 3"/>
+    <w:lsdException w:uiPriority="99" w:name="List Number 4"/>
+    <w:lsdException w:uiPriority="99" w:name="List Number 5"/>
+    <w:lsdException w:qFormat="1" w:unhideWhenUsed="0" w:uiPriority="10" w:semiHidden="0" w:name="Title"/>
+    <w:lsdException w:uiPriority="99" w:name="Closing"/>
+    <w:lsdException w:uiPriority="99" w:name="Signature"/>
+    <w:lsdException w:qFormat="1" w:uiPriority="1" w:name="Default Paragraph Font"/>
+    <w:lsdException w:uiPriority="99" w:name="Body Text"/>
+    <w:lsdException w:uiPriority="99" w:name="Body Text Indent"/>
+    <w:lsdException w:uiPriority="99" w:name="List Continue"/>
+    <w:lsdException w:uiPriority="99" w:name="List Continue 2"/>
+    <w:lsdException w:uiPriority="99" w:name="List Continue 3"/>
+    <w:lsdException w:uiPriority="99" w:name="List Continue 4"/>
+    <w:lsdException w:uiPriority="99" w:name="List Continue 5"/>
+    <w:lsdException w:uiPriority="99" w:name="Message Header"/>
+    <w:lsdException w:qFormat="1" w:unhideWhenUsed="0" w:uiPriority="11" w:semiHidden="0" w:name="Subtitle"/>
+    <w:lsdException w:uiPriority="99" w:name="Salutation"/>
+    <w:lsdException w:uiPriority="99" w:name="Date"/>
+    <w:lsdException w:uiPriority="99" w:name="Body Text First Indent"/>
+    <w:lsdException w:uiPriority="99" w:name="Body Text First Indent 2"/>
+    <w:lsdException w:uiPriority="99" w:name="Note Heading"/>
+    <w:lsdException w:uiPriority="99" w:name="Body Text 2"/>
+    <w:lsdException w:uiPriority="99" w:name="Body Text 3"/>
+    <w:lsdException w:uiPriority="99" w:name="Body Text Indent 2"/>
+    <w:lsdException w:uiPriority="99" w:name="Body Text Indent 3"/>
+    <w:lsdException w:uiPriority="99" w:name="Block Text"/>
+    <w:lsdException w:uiPriority="99" w:name="Hyperlink"/>
+    <w:lsdException w:uiPriority="99" w:name="FollowedHyperlink"/>
+    <w:lsdException w:qFormat="1" w:unhideWhenUsed="0" w:uiPriority="22" w:semiHidden="0" w:name="Strong"/>
+    <w:lsdException w:qFormat="1" w:unhideWhenUsed="0" w:uiPriority="20" w:semiHidden="0" w:name="Emphasis"/>
+    <w:lsdException w:uiPriority="99" w:name="Document Map"/>
+    <w:lsdException w:uiPriority="99" w:name="Plain Text"/>
+    <w:lsdException w:uiPriority="99" w:name="E-mail Signature"/>
+    <w:lsdException w:uiPriority="99" w:name="Normal (Web)"/>
+    <w:lsdException w:uiPriority="99" w:name="HTML Acronym"/>
+    <w:lsdException w:uiPriority="99" w:name="HTML Address"/>
+    <w:lsdException w:uiPriority="99" w:name="HTML Cite"/>
+    <w:lsdException w:uiPriority="99" w:name="HTML Code"/>
+    <w:lsdException w:uiPriority="99" w:name="HTML Definition"/>
+    <w:lsdException w:uiPriority="99" w:name="HTML Keyboard"/>
+    <w:lsdException w:uiPriority="99" w:name="HTML Preformatted"/>
+    <w:lsdException w:uiPriority="99" w:name="HTML Sample"/>
+    <w:lsdException w:uiPriority="99" w:name="HTML Typewriter"/>
+    <w:lsdException w:uiPriority="99" w:name="HTML Variable"/>
+    <w:lsdException w:qFormat="1" w:uiPriority="99" w:name="Normal Table"/>
+    <w:lsdException w:uiPriority="99" w:name="annotation subject"/>
+    <w:lsdException w:uiPriority="99" w:name="Table Simple 1"/>
+    <w:lsdException w:uiPriority="99" w:name="Table Simple 2"/>
+    <w:lsdException w:uiPriority="99" w:name="Table Simple 3"/>
+    <w:lsdException w:uiPriority="99" w:name="Table Classic 1"/>
+    <w:lsdException w:uiPriority="99" w:name="Table Classic 2"/>
+    <w:lsdException w:uiPriority="99" w:name="Table Classic 3"/>
+    <w:lsdException w:uiPriority="99" w:name="Table Classic 4"/>
+    <w:lsdException w:uiPriority="99" w:name="Table Colorful 1"/>
+    <w:lsdException w:uiPriority="99" w:name="Table Colorful 2"/>
+    <w:lsdException w:uiPriority="99" w:name="Table Colorful 3"/>
+    <w:lsdException w:uiPriority="99" w:name="Table Columns 1"/>
+    <w:lsdException w:uiPriority="99" w:name="Table Columns 2"/>
+    <w:lsdException w:uiPriority="99" w:name="Table Columns 3"/>
+    <w:lsdException w:uiPriority="99" w:name="Table Columns 4"/>
+    <w:lsdException w:uiPriority="99" w:name="Table Columns 5"/>
+    <w:lsdException w:uiPriority="99" w:name="Table Grid 1"/>
+    <w:lsdException w:uiPriority="99" w:name="Table Grid 2"/>
+    <w:lsdException w:uiPriority="99" w:name="Table Grid 3"/>
+    <w:lsdException w:uiPriority="99" w:name="Table Grid 4"/>
+    <w:lsdException w:uiPriority="99" w:name="Table Grid 5"/>
+    <w:lsdException w:uiPriority="99" w:name="Table Grid 6"/>
+    <w:lsdException w:uiPriority="99" w:name="Table Grid 7"/>
+    <w:lsdException w:uiPriority="99" w:name="Table Grid 8"/>
+    <w:lsdException w:uiPriority="99" w:name="Table List 1"/>
+    <w:lsdException w:uiPriority="99" w:name="Table List 2"/>
+    <w:lsdException w:uiPriority="99" w:name="Table List 3"/>
+    <w:lsdException w:uiPriority="99" w:name="Table List 4"/>
+    <w:lsdException w:uiPriority="99" w:name="Table List 5"/>
+    <w:lsdException w:uiPriority="99" w:name="Table List 6"/>
+    <w:lsdException w:uiPriority="99" w:name="Table List 7"/>
+    <w:lsdException w:uiPriority="99" w:name="Table List 8"/>
+    <w:lsdException w:uiPriority="99" w:name="Table 3D effects 1"/>
+    <w:lsdException w:uiPriority="99" w:name="Table 3D effects 2"/>
+    <w:lsdException w:uiPriority="99" w:name="Table 3D effects 3"/>
+    <w:lsdException w:uiPriority="99" w:name="Table Contemporary"/>
+    <w:lsdException w:uiPriority="99" w:name="Table Elegant"/>
+    <w:lsdException w:uiPriority="99" w:name="Table Professional"/>
+    <w:lsdException w:uiPriority="99" w:name="Table Subtle 1"/>
+    <w:lsdException w:uiPriority="99" w:name="Table Subtle 2"/>
+    <w:lsdException w:uiPriority="99" w:name="Table Web 1"/>
+    <w:lsdException w:uiPriority="99" w:name="Table Web 2"/>
+    <w:lsdException w:uiPriority="99" w:name="Table Web 3"/>
+    <w:lsdException w:uiPriority="99" w:name="Balloon Text"/>
+    <w:lsdException w:unhideWhenUsed="0" w:uiPriority="59" w:semiHidden="0" w:name="Table Grid"/>
+    <w:lsdException w:uiPriority="99" w:name="Table Theme"/>
+    <w:lsdException w:qFormat="1" w:unhideWhenUsed="0" w:uiPriority="34" w:semiHidden="0" w:name="List Paragraph"/>
   </w:latentStyles>
-  <w:style w:type="paragraph" w:styleId="1" w:default="1">
+  <w:style w:type="paragraph" w:default="1" w:styleId="1">
     <w:name w:val="Normal"/>
     <w:qFormat/>
     <w:uiPriority w:val="0"/>
@@ -4892,13 +5604,14 @@
       <w:lang w:val="pt-BR" w:eastAsia="en-US" w:bidi="ar-SA"/>
     </w:rPr>
   </w:style>
-  <w:style w:type="character" w:styleId="2" w:default="1">
+  <w:style w:type="character" w:default="1" w:styleId="2">
     <w:name w:val="Default Paragraph Font"/>
     <w:semiHidden/>
     <w:unhideWhenUsed/>
+    <w:qFormat/>
     <w:uiPriority w:val="1"/>
   </w:style>
-  <w:style w:type="table" w:styleId="3" w:default="1">
+  <w:style w:type="table" w:default="1" w:styleId="3">
     <w:name w:val="Normal Table"/>
     <w:semiHidden/>
     <w:unhideWhenUsed/>
@@ -4918,6 +5631,7 @@
     <w:basedOn w:val="1"/>
     <w:link w:val="8"/>
     <w:unhideWhenUsed/>
+    <w:qFormat/>
     <w:uiPriority w:val="99"/>
     <w:pPr>
       <w:tabs>
@@ -4975,13 +5689,13 @@
       <w:contextualSpacing/>
     </w:pPr>
   </w:style>
-  <w:style w:type="character" w:styleId="8" w:customStyle="1">
+  <w:style w:type="character" w:customStyle="1" w:styleId="8">
     <w:name w:val="Header Char"/>
     <w:basedOn w:val="2"/>
     <w:link w:val="4"/>
     <w:uiPriority w:val="99"/>
   </w:style>
-  <w:style w:type="character" w:styleId="9" w:customStyle="1">
+  <w:style w:type="character" w:customStyle="1" w:styleId="9">
     <w:name w:val="Footer Char"/>
     <w:basedOn w:val="2"/>
     <w:link w:val="5"/>

</xml_diff>